<commit_message>
PM edits, fpath fix attempt
</commit_message>
<xml_diff>
--- a/paper/manuscript.docx
+++ b/paper/manuscript.docx
@@ -147,13 +147,25 @@
         <w:t xml:space="preserve"> </w:t>
       </w:r>
       <w:r>
-        <w:t xml:space="preserve">YOUR NAME, DEGREE,</w:t>
+        <w:t xml:space="preserve">Kathryn Foti,</w:t>
       </w:r>
       <w:r>
         <w:rPr>
           <w:vertAlign w:val="superscript"/>
         </w:rPr>
-        <w:t xml:space="preserve">x</w:t>
+        <w:t xml:space="preserve">2</w:t>
+      </w:r>
+      <w:r>
+        <w:t xml:space="preserve"> </w:t>
+      </w:r>
+      <w:r>
+        <w:t xml:space="preserve">Shakia T. Hardy,</w:t>
+      </w:r>
+      <w:r>
+        <w:rPr>
+          <w:vertAlign w:val="superscript"/>
+        </w:rPr>
+        <w:t xml:space="preserve">2</w:t>
       </w:r>
       <w:r>
         <w:t xml:space="preserve"> </w:t>
@@ -274,21 +286,6 @@
       <w:r>
         <w:t xml:space="preserve"> </w:t>
       </w:r>
-      <w:r>
-        <w:t xml:space="preserve"> </w:t>
-      </w:r>
-      <w:r>
-        <w:rPr>
-          <w:vertAlign w:val="superscript"/>
-        </w:rPr>
-        <w:t xml:space="preserve">x</w:t>
-      </w:r>
-      <w:r>
-        <w:t xml:space="preserve"> </w:t>
-      </w:r>
-      <w:r>
-        <w:t xml:space="preserve">YOUR AFFILIATION IF IT ISN’T ALREADY DEFINED ABOVE</w:t>
-      </w:r>
     </w:p>
     <w:p>
       <w:r>
@@ -346,7 +343,7 @@
         <w:t xml:space="preserve">Results</w:t>
       </w:r>
       <w:r>
-        <w:t xml:space="preserve">: The estimated mean systolic blood pressure (BP) declined from 123 mmHg in 1999-2000 to 120 mmHg in 2009-2010 and increased to 123 mmHg in 2017-2020. The age-adjusted prevalence of hypertension (i.e., systolic BP ≥130 mmHg, diastolic BP ≥80 mmHg or self-reported antihypertensive medication use) was 47.9% in 1999-2000, 43.0% in 2009-2010, and 44.7% in 2017-2020. In 2017-2020, 115.3 million US adults had hypertension. The age-adjusted prevalence of controlled BP, defined according to the 2017 American College of Cardiology/American Heart Association BP guideline, among US adults with hypertension was 9.6% in 1999-2000, 24.6% in 2013-2014, and 21.7% in 2017-2020. After age-adjustment and among US adults who self-report taking antihypertensive medication, 27.4%, 48.5%, and 42.8% had controlled BP in 1999-2000, 2013-2014, and 2017-2020, respectively. The application was validated by replicating statistics from three publications.</w:t>
+        <w:t xml:space="preserve">: The estimated mean systolic blood pressure (BP) declined from 123 mmHg in 1999-2000 to 120 mmHg in 2009-2010 and increased to 123 mmHg in 2017-2020. The age-adjusted prevalence of hypertension (i.e., systolic BP ≥130 mmHg, diastolic BP ≥80 mmHg or self-reported antihypertensive medication use) was 47.9% in 1999-2000, 43.0% in 2009-2010, and 44.7% in 2017-2020. In 2017-2020, 115.3 million US adults had hypertension. The age-adjusted prevalence of controlled BP, defined according to the 2017 American College of Cardiology/American Heart Association BP guideline, among US adults with hypertension was 9.6% in 1999-2000, 24.6% in 2013-2014, and 21.7% in 2017-2020. After age-adjustment and among US adults who self-reported taking antihypertensive medication, 27.4%, 48.5%, and 42.8% had controlled BP in 1999-2000, 2013-2014, and 2017-2020, respectively. The application was validated by replicating statistics from three publications.</w:t>
       </w:r>
     </w:p>
     <w:p>
@@ -361,7 +358,7 @@
         <w:t xml:space="preserve">Conclusions</w:t>
       </w:r>
       <w:r>
-        <w:t xml:space="preserve">: The application developed and validated is publicly available and produced valid, transparent, and reproducible results.</w:t>
+        <w:t xml:space="preserve">: The application developed and validated in the current study produced valid, transparent, and reproducible results and is publicly available.</w:t>
       </w:r>
     </w:p>
     <w:p>
@@ -374,23 +371,33 @@
         <w:pStyle w:val="BodyText"/>
       </w:pPr>
       <w:r>
-        <w:t xml:space="preserve">The National Health and Nutrition Examination Survey (NHANES) is a program conducted by the US National Center for Health Statistics (NCHS) of the Centers for Disease Control and Prevention (CDC) and is designed to assess the health and nutritional status of the non-institutionalized US population. NHANES data have been analyzed to provide hypertension statistics for non-institutionalized US adults with important policy and public health implications. For example, NHANES data have been used to estimate the impact of the lower blood pressure (BP) levels that define hypertension and controlled BP in the 2017 American College of Cardiology/American Heart Association (ACC/AHA) BP guideline versus the Seventh Joint National Committee (JNC7) BP guideline. Additionally, NHANES data have been used to track the proportion of US adults with hypertension that have controlled BP, which were included in a Call-to-Action to Control BP from the US Surgeon General.</w:t>
+        <w:t xml:space="preserve">The National Health and Nutrition Examination Survey (NHANES) is a program conducted by the US National Center for Health Statistics (NCHS) of the Centers for Disease Control and Prevention (CDC) and is designed to assess the ongoing health and nutritional status of the non-institutionalized US population. NHANES data have been analyzed to provide hypertension statistics for non-institutionalized US adults with important policy and public health implications. For example, NHANES data have been used to estimate the impact of the lower blood pressure (BP) levels that define hypertension and controlled BP in the 2017 American College of Cardiology/American Heart Association (ACC/AHA) BP guideline versus the Seventh Report of the Joint National Committee on Prevention, Detection, Evaluation, and Treatment of High BP (JNC7) guideline. Additionally, NHANES data have been used to track the proportion of US adults with hypertension that have controlled BP, which were included in a Call-to-Action to Control BP from the US Surgeon General.</w:t>
       </w:r>
     </w:p>
     <w:p>
       <w:pPr>
         <w:pStyle w:val="BodyText"/>
       </w:pPr>
-      <w:r>
-        <w:t xml:space="preserve">NHANES data are publicly available and accessible through the CDC website. However, analyzing NHANES data may be challenging for a number of reasons. Specific statistical techniques are required to account for the multi-stage sampling design used to select NHANES participants and analyses need to be weighted to produce nationally representative estimates. Each NHANES cycle includes over 50 data files, each of which has detailed informational material. NHANES data collection protocols have changed over time for some variables, and these differences should be taken into account when comparing or aggregating data from multiple cycles. Also, tests need to be performed to ensure the statistical estimates are reliable, and unstable estimates should be suppressed.</w:t>
-      </w:r>
     </w:p>
     <w:p>
       <w:pPr>
         <w:pStyle w:val="BodyText"/>
       </w:pPr>
       <w:r>
-        <w:t xml:space="preserve">To address these challenges, we developed an open-source web-based application that provides nationally representative BP and hypertension statistics for non-institutionalized US adults using NHANES data without requiring users to conduct statistical programming. The goal of the application is to increase the use of NHANES data for research and policy decision making with a focus on ensuring results are valid, transparent, and reproducible. In this manuscript, we review the design, development and validation of the application, present BP and hypertension statistics for US adults, and describe online tutorials and resources that may help users engage with the application.</w:t>
+        <w:t xml:space="preserve">NHANES data are publicly available and accessible through the CDC website. However, analyzing NHANES data may be challenging for a number of reasons. Specific statistical techniques are required to account for the multi-stage sampling design used to select NHANES participants and analyses need to be weighted to produce nationally representative estimates. NHANES data are currently collected in two-year periods, referred to as cycles, and each cycle includes over 50 data files and accompanying informational material. NHANES data collection protocols have changed over time for some variables, and these differences should be taken into account when comparing or aggregating data from multiple cycles. Also, tests need to be performed to ensure the statistical estimates are reliable, and unstable estimates should be suppressed.</w:t>
+      </w:r>
+    </w:p>
+    <w:p>
+      <w:pPr>
+        <w:pStyle w:val="BodyText"/>
+      </w:pPr>
+    </w:p>
+    <w:p>
+      <w:pPr>
+        <w:pStyle w:val="BodyText"/>
+      </w:pPr>
+      <w:r>
+        <w:t xml:space="preserve">We developed an open-source web-based application that provides nationally representative BP and hypertension statistics for non-institutionalized US adults using NHANES data without requiring users to conduct statistical programming. The goal of the application is to increase the use of NHANES data for research and policy decision making with a focus on ensuring results are valid, transparent, and reproducible. In this manuscript, we review the design, development and validation of the application, present BP and hypertension statistics for US adults, and describe online tutorials and resources that may help users engage with the application.</w:t>
       </w:r>
     </w:p>
     <w:bookmarkEnd w:id="20"/>
@@ -416,7 +423,7 @@
         <w:pStyle w:val="BodyText"/>
       </w:pPr>
       <w:r>
-        <w:t xml:space="preserve">NHANES data are collected through in-home interviews and study examinations conducted at mobile examination centers. The interview included questions about demographics, health behaviors, medical history, and medication use. During the interview, the labels of medications that participants reported taking in the preceding 30 days were recorded. During the study examination, height, weight and BP were measured and blood and spot urine samples were collected. Of relevance to the application, blood samples were used to measure total and HDL cholesterol, glycated hemoglobin and serum creatinine, and the urine sample was used to measure albumin and creatinine and to conduct a pregnancy test. The protocol for the BP measurement is available online. In brief, systolic and diastolic BP (SBP and DBP, respectively) were measured three times by trained and certified physicians. BP was measured using a mercury sphygmomanometer from 1999-2000 through 2015-2016 and using an oscillometric device in 2017-2020. The mean SBP and DBP levels were computed over all available measurements for each participant. The oscillometric SBP and DBP values were calibrated to the mercury device. Antihypertensive medication classes were defined using recommendations from the 2017 ACC/AHA BP guideline. For the current analysis, we defined hypertension, BP control, and resistant hypertension according to the 2017 ACC/AHA BP guideline. The application also has these variables defined according to the Seventh Report of the Joint National Committee on Prevention, Detection, Evaluation, and Treatment of High Blood Pressure definitions. A complete list of the variables available in the data set is provided in</w:t>
+        <w:t xml:space="preserve">NHANES data were collected through in-home interviews and study examinations conducted at mobile examination centers. The interview included questions about demographics, health behaviors, medical history, and medication use. During the interview, the labels of medications that participants reported taking in the preceding 30 days were recorded. During the study examination, height, weight and BP were measured and blood and spot urine samples were collected. Of relevance to the application, blood samples were used to measure total and HDL cholesterol, glycated hemoglobin and serum creatinine, and the urine sample was used to measure albumin and creatinine and to conduct a pregnancy test. The protocol for obtaining BP measurements is available online. In brief, systolic and diastolic BP (SBP and DBP, respectively) were measured three times by trained and certified physicians. BP was measured using a mercury sphygmomanometer from 1999-2000 through 2015-2016 and using an oscillometric device in 2017-2020. The mean SBP and DBP levels were computed over all available measurements for each participant. The oscillometric SBP and DBP values were calibrated to the mercury device. Antihypertensive medication classes were defined using those listed in the 2017 ACC/AHA BP guideline. For the current analysis, we defined hypertension, BP control, and resistant hypertension according to the 2017 ACC/AHA BP guideline. The application also has these variables defined according to the JNC7 definitions. A complete list of the variables available in the data set is provided in</w:t>
       </w:r>
       <w:r>
         <w:t xml:space="preserve"> </w:t>
@@ -480,7 +487,7 @@
         <w:pStyle w:val="FirstParagraph"/>
       </w:pPr>
       <w:r>
-        <w:t xml:space="preserve">A full summary of this application’s features and associated tutorials are available online. Briefly, users can select NHANES cycles from 1999-2000 to 2017-2020 to be analyzed. Estimates are weighted to represent the non-institutionalized US population and users may incorporate age-adjustment through direct standardization. Users can restrict analyses to subsets of participants (e.g., participants who self-reported taking antihypertensive medication). When population count estimates are requested, survey weights are calibrated to account for participants missing information on SBP, DBP or self-reported antihypertensive medication use. Users may tabulate or visualize summaries, and can present results for the overall population or in subgroups defined by a stratifying variable. All figures and datasets created with the web application can be downloaded and saved. Following CDC recommendations, unreliable statistical estimates are automatically suppressed. To increase precision and reliability of estimates, contiguous NHANES cycles can be combined.</w:t>
+        <w:t xml:space="preserve">A full summary of this application’s features and associated tutorials are available online. Briefly, users can select NHANES cycles from 1999-2000 to 2017-2020 to be analyzed. Estimates are weighted to represent the non-institutionalized US population and users may incorporate age-adjustment through direct standardization. Users can restrict analyses to subsets of participants (e.g., participants who self-reported taking antihypertensive medication). When population count estimates are requested, survey weights are calibrated to account for missing information on SBP, DBP or self-reported antihypertensive medication use. Users may tabulate or visualize summaries, and can present results for the overall population or in subgroups defined by a stratifying variable. All figures and datasets created with the web application can be downloaded and saved. Following CDC recommendations, unreliable statistical estimates are automatically suppressed. To increase precision and reliability of estimates, contiguous NHANES cycles can be combined.</w:t>
       </w:r>
     </w:p>
     <w:bookmarkEnd w:id="21"/>
@@ -547,7 +554,7 @@
     </w:p>
     <w:bookmarkEnd w:id="23"/>
     <w:bookmarkEnd w:id="24"/>
-    <w:bookmarkStart w:id="27" w:name="results"/>
+    <w:bookmarkStart w:id="25" w:name="results"/>
     <w:p>
       <w:pPr>
         <w:pStyle w:val="Heading1"/>
@@ -561,7 +568,143 @@
         <w:pStyle w:val="FirstParagraph"/>
       </w:pPr>
       <w:r>
-        <w:t xml:space="preserve">The web application successfully replicated results from prior studies. Full details on how to use the application to replicate these studies are available online. Following its validation, version 0.0.1 of the application was released and deployed in a publicly available server on</w:t>
+        <w:t xml:space="preserve">Among non-institutionalized US adults ≥ 18 years of age, the estimated mean SBP was 123 (95% CI 121, 124) mm Hg in 1999-2000, 120 (95% CI 120, 121) mm Hg in 2009-2010 and 123 (95% CI 122, 124) mm Hg in 2017-2020 (</w:t>
+      </w:r>
+      <w:r>
+        <w:rPr>
+          <w:bCs/>
+          <w:b/>
+        </w:rPr>
+        <w:t xml:space="preserve">Figure 1</w:t>
+      </w:r>
+      <w:r>
+        <w:t xml:space="preserve">). The age-adjusted prevalence of hypertension was highest in 1999-2000 (47.9%), lowest in 2009-2010 (43.0%), and 44.7% in 2017-2020 (</w:t>
+      </w:r>
+      <w:r>
+        <w:rPr>
+          <w:bCs/>
+          <w:b/>
+        </w:rPr>
+        <w:t xml:space="preserve">Figure 2</w:t>
+      </w:r>
+      <w:r>
+        <w:t xml:space="preserve">). In 1999-2000, there were an estimated 89.8 million US adults with hypertension (</w:t>
+      </w:r>
+      <w:r>
+        <w:rPr>
+          <w:bCs/>
+          <w:b/>
+        </w:rPr>
+        <w:t xml:space="preserve">Figure 3</w:t>
+      </w:r>
+      <w:r>
+        <w:t xml:space="preserve">). The number of US adults with hypertension increased to 115.3 million in 2017-2020. In each NHANES cycle, the estimated prevalence of hypertension was higher among US adults with versus without CKD (</w:t>
+      </w:r>
+      <w:r>
+        <w:rPr>
+          <w:bCs/>
+          <w:b/>
+        </w:rPr>
+        <w:t xml:space="preserve">Figure S2</w:t>
+      </w:r>
+      <w:r>
+        <w:t xml:space="preserve">). In 2017-2020, a higher percentage of US adults with versus without hypertension were non-Hispanic Black (13.5% versus 9.3%) while a lower percentage of US adults with versus without hypertension were Hispanic (12.3% versus 18.1%) (</w:t>
+      </w:r>
+      <w:r>
+        <w:rPr>
+          <w:bCs/>
+          <w:b/>
+        </w:rPr>
+        <w:t xml:space="preserve">Table 2</w:t>
+      </w:r>
+      <w:r>
+        <w:t xml:space="preserve">). Among pregnant women, the distribution of BP categories could not be estimated reliably in 2017-2020 (</w:t>
+      </w:r>
+      <w:r>
+        <w:rPr>
+          <w:bCs/>
+          <w:b/>
+        </w:rPr>
+        <w:t xml:space="preserve">Figure S3; Panel A</w:t>
+      </w:r>
+      <w:r>
+        <w:t xml:space="preserve">) except for the group with SBP of 130 to &lt; 140 mm Hg or DBP of 80 to &lt; 90 mm Hg, but was stable for all groups after pooling NHANES cycles from 2009-2010 through 2017-2020 (</w:t>
+      </w:r>
+      <w:r>
+        <w:rPr>
+          <w:bCs/>
+          <w:b/>
+        </w:rPr>
+        <w:t xml:space="preserve">Figure S3; Panel B</w:t>
+      </w:r>
+      <w:r>
+        <w:t xml:space="preserve">)</w:t>
+      </w:r>
+    </w:p>
+    <w:p>
+      <w:pPr>
+        <w:pStyle w:val="BodyText"/>
+      </w:pPr>
+      <w:r>
+        <w:t xml:space="preserve">The age-adjusted prevalence of BP control among US adults with hypertension was lowest in 1999-2000 (9.6%), highest in 2013-2014 (24.6%), and 21.7% in 2017-2020 (</w:t>
+      </w:r>
+      <w:r>
+        <w:rPr>
+          <w:bCs/>
+          <w:b/>
+        </w:rPr>
+        <w:t xml:space="preserve">Figure 4; panel A</w:t>
+      </w:r>
+      <w:r>
+        <w:t xml:space="preserve">). Among US adults who self-reported taking antihypertensive medication, 27.4%, 48.5%, and 42.8% had controlled BP in 1999-2000, 2013-2014, and 2017-2020, respectively (</w:t>
+      </w:r>
+      <w:r>
+        <w:rPr>
+          <w:bCs/>
+          <w:b/>
+        </w:rPr>
+        <w:t xml:space="preserve">Figure 4; panel B</w:t>
+      </w:r>
+      <w:r>
+        <w:t xml:space="preserve">). The age-adjusted prevalence of resistant hypertension among US adults who self-reported taking antihypertensive medication was lowest in 1999-2000 (13.7%), highest in 2005-2006 (20.4), and 16.2% in 2017-2020 (</w:t>
+      </w:r>
+      <w:r>
+        <w:rPr>
+          <w:bCs/>
+          <w:b/>
+        </w:rPr>
+        <w:t xml:space="preserve">Figure S4; panel A</w:t>
+      </w:r>
+      <w:r>
+        <w:t xml:space="preserve">). Among US adults who were taking three or more classes of antihypertensive medication, the prevalence of resistant hypertension was lowest in 2009-2010 (64.1%), highest in 2003-2004 (78.3%), and 67.9% in 2017-2020 (</w:t>
+      </w:r>
+      <w:r>
+        <w:rPr>
+          <w:bCs/>
+          <w:b/>
+        </w:rPr>
+        <w:t xml:space="preserve">Figure S4; panel B</w:t>
+      </w:r>
+      <w:r>
+        <w:t xml:space="preserve">).</w:t>
+      </w:r>
+    </w:p>
+    <w:bookmarkEnd w:id="25"/>
+    <w:bookmarkStart w:id="39" w:name="discussion"/>
+    <w:p>
+      <w:pPr>
+        <w:pStyle w:val="Heading1"/>
+      </w:pPr>
+      <w:r>
+        <w:t xml:space="preserve">DISCUSSION</w:t>
+      </w:r>
+    </w:p>
+    <w:p>
+      <w:pPr>
+        <w:pStyle w:val="FirstParagraph"/>
+      </w:pPr>
+      <w:r>
+        <w:t xml:space="preserve">In the current manuscript, we present a web application that allows the calculation of nationally representative estimates for BP, hypertension and antihypertensive medication-related outcomes using publicly available NHANES data. Using this application, we generated crude and age-adjusted BP and hypertension statistics. Also, we generated statistics stratified by characteristics of US adults and pooling multiple NHANES cycles to obtain more precise estimates when working with the small sub-group of pregnant women. Following its validation, version 0.0.1 of the application was released and deployed in a publicly available server on</w:t>
       </w:r>
       <w:r>
         <w:t xml:space="preserve"> </w:t>
@@ -574,16 +717,56 @@
         <w:t xml:space="preserve">DATE TBD</w:t>
       </w:r>
       <w:r>
-        <w:t xml:space="preserve">.(add a citation to version 0.0.1 of the cardioStatsUSA package and a citation to the url where the shiny app lives)</w:t>
+        <w:t xml:space="preserve">.(add a citation to version 0.0.1 of the cardioStatsUSA package and a citation to the url where the shiny app lives) Researchers, clinicians, and the public can use the application to generate customized BP and hypertension statistics for US adults.</w:t>
       </w:r>
     </w:p>
-    <w:bookmarkStart w:id="25" w:name="demonstration-of-core-features"/>
+    <w:p>
+      <w:pPr>
+        <w:pStyle w:val="BodyText"/>
+      </w:pPr>
+      <w:r>
+        <w:t xml:space="preserve">NHANES was designed to obtain nationally representative estimates of the health and nutrition status of non-institutionalized US adults and is an ideal data source to obtain statistics related to hypertension. SBP and DBP were measured following a standardized protocol by trained and certified staff. NHANES data are publicly available to download but working with these data requires understanding variable definitions and advanced programming and statistical knowledge. Challenges that users encounter when analyzing with NHANES include the need to download and merge multiple data files, even for a single NHANES cycle; combining multiple variables to create outcome definitions, which may require dealing with missing data and questionnaire skip patterns; harmonizing definitions across multiple NHANES cycles; and the analyses of complex survey design data. The web application that we present in the current manuscript was designed to reduce barriers to using NHANES so that these data can more fully inform public health decisions and future research related to hypertension.</w:t>
+      </w:r>
+    </w:p>
+    <w:p>
+      <w:pPr>
+        <w:pStyle w:val="BodyText"/>
+      </w:pPr>
+      <w:r>
+        <w:t xml:space="preserve">Several design decisions have been incorporated into the application. We required participants to have a single SBP and DBP to be included while some prior analyses required three SBP and DBP measurements. We chose an approach that is consistent with several analyses conducted by CDC investigators (cite pmid 26633197, 29155682). However, mean BP and the prevalence of high BP would be lower if we required multiple BP measurements (cite pmid 23126346). Any bias resulting from this decision is likely to be small as over 95% of adult NHANES participants with at least one SBP and DBP measurement had three SBP and DBP measurements. The application re-calibrates the NHANES weights for the estimation of population counts (cite pmid 12500213). This was done because participants missing data on SBP, DBP or antihypertensive medication use cannot have BP or hypertension-related outcomes. Weights were not re-calibrated when estimating proportions as participants missing data are removed from the numerator and denominator. Medication classes were coded using generic names and the drug classes in the 2017 ACC/AHA BP guideline. We recognize the NCHS recommends using Lexicon Plus®, a proprietary database, to categorize medication classes. While the categorization of most medications is identical using generic drug names and Lexicon Plus®, some differences exist. Many additional decisions were made regarding the definitions of variables, inclusion of study participants, and analytic approach. We sought to make decisions that would be widely acceptable and transparent to ensure the results could be described accurately.</w:t>
+      </w:r>
+    </w:p>
+    <w:p>
+      <w:pPr>
+        <w:pStyle w:val="BodyText"/>
+      </w:pPr>
+      <w:r>
+        <w:t xml:space="preserve">We were able to replicate several prior manuscripts using the application. However, we were not able to replicate some results. For example, a prior manuscript reported the prevalence of resistant hypertension defined by the 2017 ACC/AHA BP guideline to be 19.7% in 2009-2014(cite pmid 30580690). When estimated by the application, the prevalence of resistant hypertension over this time period was 17.1%. The difference in the prevalence estimates can be attributed to the approach used to categorize medication into classes. The prior publication used Lexicon Plus®, which counted spironolactone as two drug classes, a potassium-sparing diuretic and an aldosterone antagonist. We included spironolactone as a single drug class, an aldosterone antagonist. Additionally, Lexicon Plus® includes Sotalol as a beta blocker and nitroglycerine as a direct vasodilator and we did not include these drugs as antihypertensive medications as they are not listed in the 2017 ACC/AHA BP guideline. The differences in results between the application and this previously published manuscript emphasize that it may not be possible to always generate results that are identical to prior publications. Users should be aware of the choices made in defining variables as this may affect the statistical estimates generated using the application.</w:t>
+      </w:r>
+    </w:p>
+    <w:p>
+      <w:pPr>
+        <w:pStyle w:val="BodyText"/>
+      </w:pPr>
+      <w:r>
+        <w:t xml:space="preserve">The application has a number of features that can be used in combination to create highly customized statistics. Variables can be analyzed as outcomes or used to stratify results or restrict analyses to subsets of participants. Combining the variables, tens of thousands of unique statistics can be estimated. In addition, users can generate statistics for US adults over 22 years, pooling results or stratifying the data. All results from the application can be saved as an image and included in scientific proposals or presentations. In addition, the ability to download summary data from the application allows users to further customize their results in tabular or graphical formats. The web application can also be used for educational purposes, as teachers can use it to analyze health outcomes for US adults interactively with students.</w:t>
+      </w:r>
+    </w:p>
+    <w:p>
+      <w:pPr>
+        <w:pStyle w:val="BodyText"/>
+      </w:pPr>
+      <w:r>
+        <w:t xml:space="preserve">With an open-source software license and publicly available documentation and data, the web application we developed can be extended. The current manuscript described a set of hypertension variables and a sub-population of NHANES participants with data on BP and antihypertensive medication use. The application’s interface and its supporting R package allows additional variables to be added. In addition, the application can be extended to include data from additional NHANES cycles as they become available.</w:t>
+      </w:r>
+    </w:p>
+    <w:bookmarkStart w:id="26" w:name="strengthslimitations"/>
     <w:p>
       <w:pPr>
         <w:pStyle w:val="Heading2"/>
       </w:pPr>
       <w:r>
-        <w:t xml:space="preserve">Demonstration of core features</w:t>
+        <w:t xml:space="preserve">Strengths/limitations</w:t>
       </w:r>
     </w:p>
     <w:p>
@@ -591,87 +774,17 @@
         <w:pStyle w:val="FirstParagraph"/>
       </w:pPr>
       <w:r>
-        <w:t xml:space="preserve">Among non-institutionalized US adults ≥ 18 years of age, the estimated mean SBP was 123 mm Hg (95% CI 121, 124) in 1999-2000, 120 mm Hg (95% CI 120, 121) in 2009-2010 and 123 mm Hg (95% CI 122, 124) in 2017-2020 (</w:t>
-      </w:r>
-      <w:r>
-        <w:rPr>
-          <w:bCs/>
-          <w:b/>
-        </w:rPr>
-        <w:t xml:space="preserve">Figure 1</w:t>
-      </w:r>
-      <w:r>
-        <w:t xml:space="preserve">). The age-adjusted prevalence of hypertension was highest in 1999-2000 (47.9%), lowest in 2009-2010 (43.0%), and 44.7% in 2017-2020 (</w:t>
-      </w:r>
-      <w:r>
-        <w:rPr>
-          <w:bCs/>
-          <w:b/>
-        </w:rPr>
-        <w:t xml:space="preserve">Figure 2</w:t>
-      </w:r>
-      <w:r>
-        <w:t xml:space="preserve">). In 1999-2000, there were an estimated 89.8 million US adults with hypertension (</w:t>
-      </w:r>
-      <w:r>
-        <w:rPr>
-          <w:bCs/>
-          <w:b/>
-        </w:rPr>
-        <w:t xml:space="preserve">Figure 3</w:t>
-      </w:r>
-      <w:r>
-        <w:t xml:space="preserve">). The number of US adults with hypertension increased to 115.3 million in 2017-2020. In each NHANES cycle, the estimated age-adjusted prevalence of hypertension was higher among US adults with versus without CKD (</w:t>
-      </w:r>
-      <w:r>
-        <w:rPr>
-          <w:bCs/>
-          <w:b/>
-        </w:rPr>
-        <w:t xml:space="preserve">Figure S2</w:t>
-      </w:r>
-      <w:r>
-        <w:t xml:space="preserve">). In 2017-2020, a higher percentage of US adults with versus without hypertension were non-Hispanic Black (13.5% versus 9.3%) while a lower percentage of US adults with versus without hypertension were Hispanic (12.3% versus 18.1%) (</w:t>
-      </w:r>
-      <w:r>
-        <w:rPr>
-          <w:bCs/>
-          <w:b/>
-        </w:rPr>
-        <w:t xml:space="preserve">Table 2</w:t>
-      </w:r>
-      <w:r>
-        <w:t xml:space="preserve">). Among pregnant women, the distribution of BP categories could not be estimated reliably in 2017-2020 (</w:t>
-      </w:r>
-      <w:r>
-        <w:rPr>
-          <w:bCs/>
-          <w:b/>
-        </w:rPr>
-        <w:t xml:space="preserve">Figure S3; Panel A</w:t>
-      </w:r>
-      <w:r>
-        <w:t xml:space="preserve">) except for the group with SBP of 130 to &lt; 140 or DBP of 80 to &lt; 90, but was stable for all groups after pooling NHANES cycles from 2009-2010 through 2017-2020 (</w:t>
-      </w:r>
-      <w:r>
-        <w:rPr>
-          <w:bCs/>
-          <w:b/>
-        </w:rPr>
-        <w:t xml:space="preserve">Figure S3; Panel B</w:t>
-      </w:r>
-      <w:r>
-        <w:t xml:space="preserve">)</w:t>
+        <w:t xml:space="preserve">This study has a number of strengths. We used NHANES data, which are publicly available, rigorously collected, and allow for estimation of nationally representative statistics. Also, we leveraged open-source software to ensure that our application is transparent, able to be extended, and freely available. This study also has several limitations. NHANES participants had their mean BP measured during a single visit, and BP guidelines recommend obtaining mean BP using at least two BP values measured on separate days. The response rate for NHANES has declined from 1999-2000 through 2017-2020. Effects of this decline are unclear.</w:t>
       </w:r>
     </w:p>
-    <w:bookmarkEnd w:id="25"/>
-    <w:bookmarkStart w:id="26" w:name="demonstration-of-customized-analyses"/>
+    <w:bookmarkEnd w:id="26"/>
+    <w:bookmarkStart w:id="38" w:name="conclusions"/>
     <w:p>
       <w:pPr>
         <w:pStyle w:val="Heading2"/>
       </w:pPr>
       <w:r>
-        <w:t xml:space="preserve">Demonstration of customized analyses</w:t>
+        <w:t xml:space="preserve">Conclusions</w:t>
       </w:r>
     </w:p>
     <w:p>
@@ -679,149 +792,15 @@
         <w:pStyle w:val="FirstParagraph"/>
       </w:pPr>
       <w:r>
-        <w:t xml:space="preserve">The age-adjusted prevalence of BP control among US adults with hypertension was lowest in 1999-2000 (9.6%), highest in 2013-2014 (24.6%), and 21.7% in 2017-2020 (</w:t>
-      </w:r>
-      <w:r>
-        <w:rPr>
-          <w:bCs/>
-          <w:b/>
-        </w:rPr>
-        <w:t xml:space="preserve">Figure 4; panel A</w:t>
-      </w:r>
-      <w:r>
-        <w:t xml:space="preserve">). Among US adults who self-reported taking antihypertensive medication, 27.4%, 48.5%, and 42.8% had controlled BP in 1999-2000, 2013-2014, and 2017-2020, respectively (</w:t>
-      </w:r>
-      <w:r>
-        <w:rPr>
-          <w:bCs/>
-          <w:b/>
-        </w:rPr>
-        <w:t xml:space="preserve">Figure 4; panel B</w:t>
-      </w:r>
-      <w:r>
-        <w:t xml:space="preserve">). The age-adjusted prevalence of resistant hypertension among US adults who self-reported taking antihypertensive medication was lowest in 1999-2000 (13.7%), highest in 2005-2006 (20.4), and 16.2% in 2017-2020 (</w:t>
-      </w:r>
-      <w:r>
-        <w:rPr>
-          <w:bCs/>
-          <w:b/>
-        </w:rPr>
-        <w:t xml:space="preserve">Figure S4; panel A</w:t>
-      </w:r>
-      <w:r>
-        <w:t xml:space="preserve">). Among US adults who were taking three or more classes of antihypertensive medication, the prevalence of resistant hypertension was lowest in 2009-2010 (64.1%), highest in 2003-2004 (78.3%), and 67.9% in 2017-2020 (</w:t>
-      </w:r>
-      <w:r>
-        <w:rPr>
-          <w:bCs/>
-          <w:b/>
-        </w:rPr>
-        <w:t xml:space="preserve">Figure S4; panel B</w:t>
-      </w:r>
-      <w:r>
-        <w:t xml:space="preserve">).</w:t>
-      </w:r>
-    </w:p>
-    <w:bookmarkEnd w:id="26"/>
-    <w:bookmarkEnd w:id="27"/>
-    <w:bookmarkStart w:id="41" w:name="discussion"/>
-    <w:p>
-      <w:pPr>
-        <w:pStyle w:val="Heading1"/>
-      </w:pPr>
-      <w:r>
-        <w:t xml:space="preserve">DISCUSSION</w:t>
+        <w:t xml:space="preserve">We developed a web-based application for analysis of hypertension outcomes among non-institutionalized adults living in the US from 1999-2000 through 2017-2020. The application is publicly available and produces valid, transparent, and reproducible results.</w:t>
       </w:r>
     </w:p>
     <w:p>
-      <w:pPr>
-        <w:pStyle w:val="FirstParagraph"/>
-      </w:pPr>
-      <w:r>
-        <w:t xml:space="preserve">In the current manuscript, we present a web application that allows the calculation of nationally representative estimates for BP, hypertension and antihypertensive medication-related outcomes using publicly available data from NHANES. Using this application, we generated crude and age-adjusted BP and hypertension statistics. Also, we generated statistics stratified by characteristics of US adults (e.g., CKD), and pooling multiple NHANES cycles to obtain more precise estimates when working with the small sub-group of pregnant women. Researchers, clinicians, and the general public can use the application to generate customized BP and hypertension statistics for US adults.</w:t>
+      <w:r>
+        <w:br w:type="page"/>
       </w:r>
     </w:p>
-    <w:p>
-      <w:pPr>
-        <w:pStyle w:val="BodyText"/>
-      </w:pPr>
-      <w:r>
-        <w:t xml:space="preserve">NHANES was designed to obtain nationally representative estimates of the health and nutrition status of non-institutionalized US adults and is an ideal data source to obtain statistics related to hypertension. SBP and DBP were measured following a standardized protocol by trained and certified staff. NHANES data are publicly available to download but working with these data requires understanding variable definitions and advanced programming and statistical knowledge. Challenges that users encounter when analyzing with NHANES include the need to download and merge multiple data files, even for a single NHANES cycle; combining multiple variables to create outcome definitions, which may require dealing with missing data and questionnaire skip patterns; harmonizing definitions across multiple NHANES cycles; and the analyses of complex survey design data. The web application that we present in the current manuscript was designed to reduce barriers to using NHANES so that these data can more fully inform public health decisions and future research related to hypertension.</w:t>
-      </w:r>
-    </w:p>
-    <w:p>
-      <w:pPr>
-        <w:pStyle w:val="BodyText"/>
-      </w:pPr>
-      <w:r>
-        <w:t xml:space="preserve">Several design decisions have been incorporated into the application. We required participants to have a single SBP and DBP to be included while some prior analyses required three SBP and DBP measurements. We chose an approach that is consistent with several analyses conducted by CDC investigators (cite pmid 26633197, 29155682). However, mean BP and the prevalence of high BP would be lower if we required multiple BP measurements (cite pmid 23126346). Any bias resulting from this decision is likely to be small as over 95% of adult NHANES participants with at least one SBP and DBP measurement had three SBP and DBP measurements. The application re-calibrates the NHANES weights for the estimation of population counts (cite pmid 12500213). When estimating population counts, participants missing data on SBP, DBP or antihypertensive medication use cannot have BP or hypertension-related outcomes. Weights were not re-calibrated when estimating proportions as participants missing data are removed from the numerator and denominator. Medication classes were coded using generic names and the drug classes in the 2017 ACC/AHA BP guideline. We recognize the NCHS recommends using Lexicon Plus®, a proprietary database, to categorize medication classes. While the categorization of most medications is identical using generic drug names and Lexicon Plus®, some differences exist. Many additional decisions were made regarding the definitions of variables, inclusion of study participants, and analytic approach. We sought to make decisions that would be widely acceptable and transparent to ensure the results could be described accurately.</w:t>
-      </w:r>
-    </w:p>
-    <w:p>
-      <w:pPr>
-        <w:pStyle w:val="BodyText"/>
-      </w:pPr>
-      <w:r>
-        <w:t xml:space="preserve">We were able to replicate several prior manuscripts using the application. However, we were not able to replicate some results. For example, a prior manuscript reported the prevalence of resistant hypertension defined by the 2017 ACC/AHA BP guideline to be 19.7% in 2009-2014(cite pmid 30580690). When estimated by the application, the prevalence of resistant hypertension over this time period was X%. The difference in the prevalence estimates can be attributed to the approach used to categorize medication into classes. The prior publication used Lexicon Plus®, which counted spironolactone as two drug classes, a potassium-sparing diuretic and an aldosterone antagonist. We included spironolactone as a single drug class, an aldosterone antagonist. Additionally, Lexicon Plus® includes Sotalol as a beta blocker and nitroglycerine as a direct vasodilator and we did not include these drugs as antihypertensive medications as they are not listed in the 2017 ACC/AHA BP guideline. The differences in results between the application and this previously published manuscript emphasize that it may not be possible to always generate results that are identical to prior publications. Users should be aware of the choices made in defining variables as this may affect the statistical estimates generated using the application.</w:t>
-      </w:r>
-    </w:p>
-    <w:p>
-      <w:pPr>
-        <w:pStyle w:val="BodyText"/>
-      </w:pPr>
-      <w:r>
-        <w:t xml:space="preserve">The application has a number of features that can be used in combination to create highly customized statistics. Variables can be analyzed as outcomes or used to stratify results or restrict analyses to subsets of participants. Combining the variables, tens of thousands of unique statistics can be estimated. In addition, users can generate statistics for US adults over 22 years, pooling results or stratifying the data. All results from the application can be saved as an image and included in scientific proposals or presentations. In addition, the ability to download summary data from the application allows users to further customize their results in tabular or graphical formats. The web application can also be used for educational purposes, as teachers can use it to analyze health outcomes for US adults interactively with students.</w:t>
-      </w:r>
-    </w:p>
-    <w:p>
-      <w:pPr>
-        <w:pStyle w:val="BodyText"/>
-      </w:pPr>
-      <w:r>
-        <w:t xml:space="preserve">With an open-source software license and publicly available documentation and data, the web application we developed can be extended. The current manuscript described a set of hypertension variables and a sub-population of NHANES participants with data on BP and antihypertensive medication use. The application’s interface and its supporting R package allows additional variables to be added. In addition, the application may be extended to include data from additional NHANES cycles as they become available.</w:t>
-      </w:r>
-    </w:p>
-    <w:bookmarkStart w:id="28" w:name="strengthslimitations"/>
-    <w:p>
-      <w:pPr>
-        <w:pStyle w:val="Heading2"/>
-      </w:pPr>
-      <w:r>
-        <w:t xml:space="preserve">Strengths/limitations</w:t>
-      </w:r>
-    </w:p>
-    <w:p>
-      <w:pPr>
-        <w:pStyle w:val="FirstParagraph"/>
-      </w:pPr>
-      <w:r>
-        <w:t xml:space="preserve">This study has a number of strengths. We used NHANES data, which are publicly available, rigorously collected, and allow for estimation of nationally representative statistics. Also, we leveraged open-source software to ensure that our application is transparent, able to be extended, and freely available. This study also has several limitations. First, NHANES participants had their mean BP measured during a single visit, and BP guidelines recommend obtaining mean BP using at least two BP values measured on separate days. Second, the response rate for NHANES has declined from 1999-2000 through 2017-2020. Effects of this decline are unclear.</w:t>
-      </w:r>
-    </w:p>
-    <w:bookmarkEnd w:id="28"/>
-    <w:bookmarkStart w:id="40" w:name="conclusions"/>
-    <w:p>
-      <w:pPr>
-        <w:pStyle w:val="Heading2"/>
-      </w:pPr>
-      <w:r>
-        <w:t xml:space="preserve">Conclusions</w:t>
-      </w:r>
-    </w:p>
-    <w:p>
-      <w:pPr>
-        <w:pStyle w:val="FirstParagraph"/>
-      </w:pPr>
-      <w:r>
-        <w:t xml:space="preserve">We developed a web-based application for analysis of hypertension outcomes among non-institutionalized adults living in the US from 1999-2000 through 2017-2020. The application is publicly available and produces valid, transparent, and reproducible results.</w:t>
-      </w:r>
-    </w:p>
-    <w:p>
-      <w:r>
-        <w:br w:type="page"/>
-      </w:r>
-    </w:p>
-    <w:bookmarkStart w:id="29" w:name="X965de878f89b3a32190432f5abc6600d5d02454"/>
+    <w:bookmarkStart w:id="27" w:name="X965de878f89b3a32190432f5abc6600d5d02454"/>
     <w:p>
       <w:pPr>
         <w:pStyle w:val="Heading3"/>
@@ -2707,8 +2686,8 @@
         </w:sectPr>
       </w:pPr>
     </w:p>
-    <w:bookmarkEnd w:id="29"/>
-    <w:bookmarkStart w:id="30" w:name="X6df6a9a9eb818f56cf48e6ddb743c06611e1f1c"/>
+    <w:bookmarkEnd w:id="27"/>
+    <w:bookmarkStart w:id="28" w:name="X6df6a9a9eb818f56cf48e6ddb743c06611e1f1c"/>
     <w:p>
       <w:pPr>
         <w:pStyle w:val="Heading3"/>
@@ -6601,8 +6580,8 @@
         <w:br w:type="page"/>
       </w:r>
     </w:p>
-    <w:bookmarkEnd w:id="30"/>
-    <w:bookmarkStart w:id="31" w:name="Xaae654e9d8d5c7bcbfacdd6e08670f9d5946df2"/>
+    <w:bookmarkEnd w:id="28"/>
+    <w:bookmarkStart w:id="29" w:name="Xaae654e9d8d5c7bcbfacdd6e08670f9d5946df2"/>
     <w:p>
       <w:pPr>
         <w:pStyle w:val="Heading3"/>
@@ -6671,8 +6650,8 @@
         <w:br w:type="page"/>
       </w:r>
     </w:p>
-    <w:bookmarkEnd w:id="31"/>
-    <w:bookmarkStart w:id="32" w:name="X5931757f493f1954e7235bf24392a97f4c40d17"/>
+    <w:bookmarkEnd w:id="29"/>
+    <w:bookmarkStart w:id="30" w:name="X5931757f493f1954e7235bf24392a97f4c40d17"/>
     <w:p>
       <w:pPr>
         <w:pStyle w:val="Heading3"/>
@@ -6741,8 +6720,8 @@
         <w:br w:type="page"/>
       </w:r>
     </w:p>
-    <w:bookmarkEnd w:id="32"/>
-    <w:bookmarkStart w:id="33" w:name="Xcefacf932c515c79f4f5b40fbdf1231384a00ec"/>
+    <w:bookmarkEnd w:id="30"/>
+    <w:bookmarkStart w:id="31" w:name="Xcefacf932c515c79f4f5b40fbdf1231384a00ec"/>
     <w:p>
       <w:pPr>
         <w:pStyle w:val="Heading3"/>
@@ -6803,8 +6782,8 @@
         <w:br w:type="page"/>
       </w:r>
     </w:p>
-    <w:bookmarkEnd w:id="33"/>
-    <w:bookmarkStart w:id="34" w:name="Xffe6602a6857df4b87d25226e2c442cfa76bd0f"/>
+    <w:bookmarkEnd w:id="31"/>
+    <w:bookmarkStart w:id="32" w:name="Xffe6602a6857df4b87d25226e2c442cfa76bd0f"/>
     <w:p>
       <w:pPr>
         <w:pStyle w:val="Heading3"/>
@@ -6936,8 +6915,8 @@
         <w:br w:type="page"/>
       </w:r>
     </w:p>
-    <w:bookmarkEnd w:id="34"/>
-    <w:bookmarkStart w:id="35" w:name="X81837c987ffd91f154501718b564f7b70e03a10"/>
+    <w:bookmarkEnd w:id="32"/>
+    <w:bookmarkStart w:id="33" w:name="X81837c987ffd91f154501718b564f7b70e03a10"/>
     <w:p>
       <w:pPr>
         <w:pStyle w:val="Heading3"/>
@@ -12486,8 +12465,8 @@
         <w:br w:type="page"/>
       </w:r>
     </w:p>
-    <w:bookmarkEnd w:id="35"/>
-    <w:bookmarkStart w:id="36" w:name="Xbe1dec8bd6a9d2fd9ce9d5d5149491584f3c965"/>
+    <w:bookmarkEnd w:id="33"/>
+    <w:bookmarkStart w:id="34" w:name="Xbe1dec8bd6a9d2fd9ce9d5d5149491584f3c965"/>
     <w:p>
       <w:pPr>
         <w:pStyle w:val="Heading3"/>
@@ -16280,8 +16259,8 @@
         <w:br w:type="page"/>
       </w:r>
     </w:p>
-    <w:bookmarkEnd w:id="36"/>
-    <w:bookmarkStart w:id="37" w:name="X8a1f132c78a6b888fa8b83daaa0a276abf7d262"/>
+    <w:bookmarkEnd w:id="34"/>
+    <w:bookmarkStart w:id="35" w:name="X8a1f132c78a6b888fa8b83daaa0a276abf7d262"/>
     <w:p>
       <w:pPr>
         <w:pStyle w:val="Heading3"/>
@@ -16342,8 +16321,8 @@
         <w:br w:type="page"/>
       </w:r>
     </w:p>
-    <w:bookmarkEnd w:id="37"/>
-    <w:bookmarkStart w:id="38" w:name="X668a3bacd043585195ce724764b8286813775f4"/>
+    <w:bookmarkEnd w:id="35"/>
+    <w:bookmarkStart w:id="36" w:name="X668a3bacd043585195ce724764b8286813775f4"/>
     <w:p>
       <w:pPr>
         <w:pStyle w:val="Heading3"/>
@@ -16467,8 +16446,8 @@
         <w:br w:type="page"/>
       </w:r>
     </w:p>
-    <w:bookmarkEnd w:id="38"/>
-    <w:bookmarkStart w:id="39" w:name="Xc94c4b8b0f7ea79b505a0cd2426c2e9e2cb3314"/>
+    <w:bookmarkEnd w:id="36"/>
+    <w:bookmarkStart w:id="37" w:name="Xc94c4b8b0f7ea79b505a0cd2426c2e9e2cb3314"/>
     <w:p>
       <w:pPr>
         <w:pStyle w:val="Heading3"/>
@@ -16616,9 +16595,9 @@
         </w:sectPr>
       </w:pPr>
     </w:p>
+    <w:bookmarkEnd w:id="37"/>
+    <w:bookmarkEnd w:id="38"/>
     <w:bookmarkEnd w:id="39"/>
-    <w:bookmarkEnd w:id="40"/>
-    <w:bookmarkEnd w:id="41"/>
     <w:sectPr>
       <w:pgMar w:header="720" w:bottom="1800" w:top="1800" w:right="720" w:left="720" w:footer="720" w:gutter="720"/>
       <w:pgSz w:h="16848" w:w="11952" w:orient="portrait"/>

</xml_diff>

<commit_message>
badges were behind on repo name
</commit_message>
<xml_diff>
--- a/paper/manuscript.docx
+++ b/paper/manuscript.docx
@@ -400,6 +400,11 @@
         <w:t xml:space="preserve">We developed an open-source web-based application that provides nationally representative BP and hypertension statistics for non-institutionalized US adults using NHANES data without requiring users to conduct statistical programming. The goal of the application is to increase the use of NHANES data for research and policy decision making with a focus on ensuring results are valid, transparent, and reproducible. In this manuscript, we review the design, development and validation of the application, present BP and hypertension statistics for US adults, and describe online tutorials and resources that may help users engage with the application.</w:t>
       </w:r>
     </w:p>
+    <w:p>
+      <w:pPr>
+        <w:pStyle w:val="BodyText"/>
+      </w:pPr>
+    </w:p>
     <w:bookmarkEnd w:id="20"/>
     <w:bookmarkStart w:id="24" w:name="methods"/>
     <w:p>
@@ -417,6 +422,11 @@
       <w:r>
         <w:t xml:space="preserve">The NHANES program was initiated in the early 1960s and beginning in 1999 has been conducted continuously, in two-year cycles. In each cycle, potential participants were identified using a multi-stage sampling process. The protocols for each cycle were approved by the NCHS Institutional Review Board. Written informed consent was obtained from each participant.</w:t>
       </w:r>
+    </w:p>
+    <w:p>
+      <w:pPr>
+        <w:pStyle w:val="BodyText"/>
+      </w:pPr>
     </w:p>
     <w:p>
       <w:pPr>
@@ -459,6 +469,11 @@
       <w:pPr>
         <w:pStyle w:val="BodyText"/>
       </w:pPr>
+    </w:p>
+    <w:p>
+      <w:pPr>
+        <w:pStyle w:val="BodyText"/>
+      </w:pPr>
       <w:r>
         <w:t xml:space="preserve">There were 107,622 NHANES participants in the 10 cycles from 1999-2000 to 2017-2020. We restricted the dataset to adults ≥ 18 years of age. This exclusion was applied because statistics for BP levels and hypertension in children and adolescents are markedly different than for adults. We further restricted the population to participants who completed the in-home interview and study examination, with one or more SBP and DBP measurement, and who had data on self-reported antihypertensive medication use. After these exclusions were applied, the population in this application included 56,035 participants (</w:t>
       </w:r>
@@ -472,6 +487,11 @@
       <w:r>
         <w:t xml:space="preserve">).</w:t>
       </w:r>
+    </w:p>
+    <w:p>
+      <w:pPr>
+        <w:pStyle w:val="BodyText"/>
+      </w:pPr>
     </w:p>
     <w:bookmarkStart w:id="21" w:name="features-of-the-web-application"/>
     <w:p>
@@ -489,6 +509,11 @@
       <w:r>
         <w:t xml:space="preserve">A full summary of this application’s features and associated tutorials are available online. Briefly, users can select NHANES cycles from 1999-2000 to 2017-2020 to be analyzed. Estimates are weighted to represent the non-institutionalized US population and users may incorporate age-adjustment through direct standardization. Users can restrict analyses to subsets of participants (e.g., participants who self-reported taking antihypertensive medication). When population count estimates are requested, survey weights are calibrated to account for missing information on SBP, DBP or self-reported antihypertensive medication use. Users may tabulate or visualize summaries, and can present results for the overall population or in subgroups defined by a stratifying variable. All figures and datasets created with the web application can be downloaded and saved. Following CDC recommendations, unreliable statistical estimates are automatically suppressed. To increase precision and reliability of estimates, contiguous NHANES cycles can be combined.</w:t>
       </w:r>
+    </w:p>
+    <w:p>
+      <w:pPr>
+        <w:pStyle w:val="BodyText"/>
+      </w:pPr>
     </w:p>
     <w:bookmarkEnd w:id="21"/>
     <w:bookmarkStart w:id="22" w:name="X6ada4ec167e9adfa0cf911f133bff0c021c056d"/>
@@ -526,6 +551,11 @@
         <w:t xml:space="preserve">R package to provide additional details on the web application’s design and comprehensive documentation of its components. We validated the web application by using it to reproduce statistics reported in two prior studies and one CDC report.</w:t>
       </w:r>
     </w:p>
+    <w:p>
+      <w:pPr>
+        <w:pStyle w:val="BodyText"/>
+      </w:pPr>
+    </w:p>
     <w:bookmarkEnd w:id="22"/>
     <w:bookmarkStart w:id="23" w:name="statistical-analysis"/>
     <w:p>
@@ -548,9 +578,19 @@
       <w:pPr>
         <w:pStyle w:val="BodyText"/>
       </w:pPr>
+    </w:p>
+    <w:p>
+      <w:pPr>
+        <w:pStyle w:val="BodyText"/>
+      </w:pPr>
       <w:r>
         <w:t xml:space="preserve">We also illustrated how core features of the application can be combined to perform customized analyses. Specifically, we estimated the age-adjusted proportion of US adults with controlled BP by NHANES cycle among non-pregnant US adults with hypertension, overall and among those who self-reported taking antihypertensive medication. We also estimated the age-adjusted prevalence of resistant hypertension by NHANES cycle for US adults with hypertension taking antihypertensive medication and among US adults with hypertension taking ≥ 3 classes of antihypertensive medication. For age adjustment in the analysis of resistant hypertension, we set the age distribution for the standard population to represent US adults with hypertension from 1999 to 2020: 26.4%, 43.4%, 17.0% and 13.2% being 18 to 44 years, 45 to 64, 65 to 74, and ≥75 years of age, respectively.</w:t>
       </w:r>
+    </w:p>
+    <w:p>
+      <w:pPr>
+        <w:pStyle w:val="BodyText"/>
+      </w:pPr>
     </w:p>
     <w:bookmarkEnd w:id="23"/>
     <w:bookmarkEnd w:id="24"/>
@@ -645,6 +685,11 @@
       <w:pPr>
         <w:pStyle w:val="BodyText"/>
       </w:pPr>
+    </w:p>
+    <w:p>
+      <w:pPr>
+        <w:pStyle w:val="BodyText"/>
+      </w:pPr>
       <w:r>
         <w:t xml:space="preserve">The age-adjusted prevalence of BP control among US adults with hypertension was lowest in 1999-2000 (9.6%), highest in 2013-2014 (24.6%), and 21.7% in 2017-2020 (</w:t>
       </w:r>
@@ -689,6 +734,11 @@
         <w:t xml:space="preserve">).</w:t>
       </w:r>
     </w:p>
+    <w:p>
+      <w:pPr>
+        <w:pStyle w:val="BodyText"/>
+      </w:pPr>
+    </w:p>
     <w:bookmarkEnd w:id="25"/>
     <w:bookmarkStart w:id="39" w:name="discussion"/>
     <w:p>
@@ -724,9 +774,19 @@
       <w:pPr>
         <w:pStyle w:val="BodyText"/>
       </w:pPr>
+    </w:p>
+    <w:p>
+      <w:pPr>
+        <w:pStyle w:val="BodyText"/>
+      </w:pPr>
       <w:r>
         <w:t xml:space="preserve">NHANES was designed to obtain nationally representative estimates of the health and nutrition status of non-institutionalized US adults and is an ideal data source to obtain statistics related to hypertension. SBP and DBP were measured following a standardized protocol by trained and certified staff. NHANES data are publicly available to download but working with these data requires understanding variable definitions and advanced programming and statistical knowledge. Challenges that users encounter when analyzing with NHANES include the need to download and merge multiple data files, even for a single NHANES cycle; combining multiple variables to create outcome definitions, which may require dealing with missing data and questionnaire skip patterns; harmonizing definitions across multiple NHANES cycles; and the analyses of complex survey design data. The web application that we present in the current manuscript was designed to reduce barriers to using NHANES so that these data can more fully inform public health decisions and future research related to hypertension.</w:t>
       </w:r>
+    </w:p>
+    <w:p>
+      <w:pPr>
+        <w:pStyle w:val="BodyText"/>
+      </w:pPr>
     </w:p>
     <w:p>
       <w:pPr>
@@ -740,9 +800,19 @@
       <w:pPr>
         <w:pStyle w:val="BodyText"/>
       </w:pPr>
+    </w:p>
+    <w:p>
+      <w:pPr>
+        <w:pStyle w:val="BodyText"/>
+      </w:pPr>
       <w:r>
         <w:t xml:space="preserve">We were able to replicate several prior manuscripts using the application. However, we were not able to replicate some results. For example, a prior manuscript reported the prevalence of resistant hypertension defined by the 2017 ACC/AHA BP guideline to be 19.7% in 2009-2014(cite pmid 30580690). When estimated by the application, the prevalence of resistant hypertension over this time period was 17.1%. The difference in the prevalence estimates can be attributed to the approach used to categorize medication into classes. The prior publication used Lexicon Plus®, which counted spironolactone as two drug classes, a potassium-sparing diuretic and an aldosterone antagonist. We included spironolactone as a single drug class, an aldosterone antagonist. Additionally, Lexicon Plus® includes Sotalol as a beta blocker and nitroglycerine as a direct vasodilator and we did not include these drugs as antihypertensive medications as they are not listed in the 2017 ACC/AHA BP guideline. The differences in results between the application and this previously published manuscript emphasize that it may not be possible to always generate results that are identical to prior publications. Users should be aware of the choices made in defining variables as this may affect the statistical estimates generated using the application.</w:t>
       </w:r>
+    </w:p>
+    <w:p>
+      <w:pPr>
+        <w:pStyle w:val="BodyText"/>
+      </w:pPr>
     </w:p>
     <w:p>
       <w:pPr>
@@ -756,9 +826,19 @@
       <w:pPr>
         <w:pStyle w:val="BodyText"/>
       </w:pPr>
+    </w:p>
+    <w:p>
+      <w:pPr>
+        <w:pStyle w:val="BodyText"/>
+      </w:pPr>
       <w:r>
         <w:t xml:space="preserve">With an open-source software license and publicly available documentation and data, the web application we developed can be extended. The current manuscript described a set of hypertension variables and a sub-population of NHANES participants with data on BP and antihypertensive medication use. The application’s interface and its supporting R package allows additional variables to be added. In addition, the application can be extended to include data from additional NHANES cycles as they become available.</w:t>
       </w:r>
+    </w:p>
+    <w:p>
+      <w:pPr>
+        <w:pStyle w:val="BodyText"/>
+      </w:pPr>
     </w:p>
     <w:bookmarkStart w:id="26" w:name="strengthslimitations"/>
     <w:p>
@@ -776,6 +856,11 @@
       <w:r>
         <w:t xml:space="preserve">This study has a number of strengths. We used NHANES data, which are publicly available, rigorously collected, and allow for estimation of nationally representative statistics. Also, we leveraged open-source software to ensure that our application is transparent, able to be extended, and freely available. This study also has several limitations. NHANES participants had their mean BP measured during a single visit, and BP guidelines recommend obtaining mean BP using at least two BP values measured on separate days. The response rate for NHANES has declined from 1999-2000 through 2017-2020. Effects of this decline are unclear.</w:t>
       </w:r>
+    </w:p>
+    <w:p>
+      <w:pPr>
+        <w:pStyle w:val="BodyText"/>
+      </w:pPr>
     </w:p>
     <w:bookmarkEnd w:id="26"/>
     <w:bookmarkStart w:id="38" w:name="conclusions"/>
@@ -2703,14 +2788,19 @@
         <w:tblLook w:firstRow="1" w:lastRow="0" w:firstColumn="0" w:lastColumn="0" w:noHBand="0" w:noVBand="1"/>
       </w:tblPr>
       <w:tblGrid>
-        <w:gridCol w:w="1440"/>
-        <w:gridCol w:w="1440"/>
-        <w:gridCol w:w="1440"/>
-        <w:gridCol w:w="1440"/>
-        <w:gridCol w:w="1440"/>
-        <w:gridCol w:w="1440"/>
-        <w:gridCol w:w="1440"/>
-        <w:gridCol w:w="1440"/>
+        <w:gridCol w:w="720"/>
+        <w:gridCol w:w="720"/>
+        <w:gridCol w:w="720"/>
+        <w:gridCol w:w="720"/>
+        <w:gridCol w:w="720"/>
+        <w:gridCol w:w="720"/>
+        <w:gridCol w:w="720"/>
+        <w:gridCol w:w="720"/>
+        <w:gridCol w:w="720"/>
+        <w:gridCol w:w="720"/>
+        <w:gridCol w:w="720"/>
+        <w:gridCol w:w="720"/>
+        <w:gridCol w:w="720"/>
       </w:tblGrid>
       <w:tr>
         <w:trPr>
@@ -2758,7 +2848,7 @@
                 <w:szCs w:val="22"/>
                 <w:color w:val="000000"/>
               </w:rPr>
-              <w:t xml:space="preserve">NHANES cycle</w:t>
+              <w:t xml:space="preserve">svy_year</w:t>
             </w:r>
           </w:p>
         </w:tc>
@@ -2801,7 +2891,7 @@
                 <w:szCs w:val="22"/>
                 <w:color w:val="000000"/>
               </w:rPr>
-              <w:t xml:space="preserve">Hypertension</w:t>
+              <w:t xml:space="preserve">htn_accaha</w:t>
             </w:r>
           </w:p>
         </w:tc>
@@ -2844,7 +2934,7 @@
                 <w:szCs w:val="22"/>
                 <w:color w:val="000000"/>
               </w:rPr>
-              <w:t xml:space="preserve">Race/Ethnicity</w:t>
+              <w:t xml:space="preserve">demo_race</w:t>
             </w:r>
           </w:p>
         </w:tc>
@@ -2887,7 +2977,7 @@
                 <w:szCs w:val="22"/>
                 <w:color w:val="000000"/>
               </w:rPr>
-              <w:t xml:space="preserve">Estimate</w:t>
+              <w:t xml:space="preserve">statistic</w:t>
             </w:r>
           </w:p>
         </w:tc>
@@ -2930,7 +3020,7 @@
                 <w:szCs w:val="22"/>
                 <w:color w:val="000000"/>
               </w:rPr>
-              <w:t xml:space="preserve">Standard error</w:t>
+              <w:t xml:space="preserve">estimate</w:t>
             </w:r>
           </w:p>
         </w:tc>
@@ -2973,7 +3063,7 @@
                 <w:szCs w:val="22"/>
                 <w:color w:val="000000"/>
               </w:rPr>
-              <w:t xml:space="preserve">CI lower</w:t>
+              <w:t xml:space="preserve">std_error</w:t>
             </w:r>
           </w:p>
         </w:tc>
@@ -3016,7 +3106,7 @@
                 <w:szCs w:val="22"/>
                 <w:color w:val="000000"/>
               </w:rPr>
-              <w:t xml:space="preserve">CI upper</w:t>
+              <w:t xml:space="preserve">ci_lower</w:t>
             </w:r>
           </w:p>
         </w:tc>
@@ -3059,7 +3149,222 @@
                 <w:szCs w:val="22"/>
                 <w:color w:val="000000"/>
               </w:rPr>
-              <w:t xml:space="preserve">N observations</w:t>
+              <w:t xml:space="preserve">ci_upper</w:t>
+            </w:r>
+          </w:p>
+        </w:tc>
+        <w:tc>
+          <w:tcPr>
+            <w:tcBorders>
+              <w:bottom w:val="single" w:sz="8" w:space="0" w:color="666666"/>
+              <w:top w:val="single" w:sz="8" w:space="0" w:color="666666"/>
+              <w:left w:val="single" w:sz="8" w:space="0" w:color="666666"/>
+              <w:right w:val="single" w:sz="8" w:space="0" w:color="666666"/>
+            </w:tcBorders>
+            <w:shd w:val="clear" w:color="auto" w:fill="FFFFFF"/>
+            <w:tcMar>
+              <w:top w:w="0" w:type="dxa"/>
+              <w:bottom w:w="0" w:type="dxa"/>
+              <w:left w:w="0" w:type="dxa"/>
+              <w:right w:w="0" w:type="dxa"/>
+            </w:tcMar>
+            <w:vAlign w:val="center"/>
+          </w:tcPr>
+          <w:p>
+            <w:pPr>
+              <w:jc w:val="center"/>
+              <w:pBdr>
+                <w:bottom w:val="none" w:sz="0" w:space="0" w:color="000000"/>
+                <w:top w:val="none" w:sz="0" w:space="0" w:color="000000"/>
+                <w:left w:val="none" w:sz="0" w:space="0" w:color="000000"/>
+                <w:right w:val="none" w:sz="0" w:space="0" w:color="000000"/>
+              </w:pBdr>
+              <w:spacing w:after="100" w:before="100" w:line="240"/>
+              <w:ind w:firstLine="0" w:left="100" w:right="100"/>
+            </w:pPr>
+            <w:r>
+              <w:rPr>
+                <w:rFonts w:ascii="Arial" w:hAnsi="Arial" w:eastAsia="Arial" w:cs="Arial"/>
+                <w:i w:val="false"/>
+                <w:b w:val="true"/>
+                <w:u w:val="none"/>
+                <w:sz w:val="22"/>
+                <w:szCs w:val="22"/>
+                <w:color w:val="000000"/>
+              </w:rPr>
+              <w:t xml:space="preserve">n_obs</w:t>
+            </w:r>
+          </w:p>
+        </w:tc>
+        <w:tc>
+          <w:tcPr>
+            <w:tcBorders>
+              <w:bottom w:val="single" w:sz="8" w:space="0" w:color="666666"/>
+              <w:top w:val="single" w:sz="8" w:space="0" w:color="666666"/>
+              <w:left w:val="single" w:sz="8" w:space="0" w:color="666666"/>
+              <w:right w:val="single" w:sz="8" w:space="0" w:color="666666"/>
+            </w:tcBorders>
+            <w:shd w:val="clear" w:color="auto" w:fill="FFFFFF"/>
+            <w:tcMar>
+              <w:top w:w="0" w:type="dxa"/>
+              <w:bottom w:w="0" w:type="dxa"/>
+              <w:left w:w="0" w:type="dxa"/>
+              <w:right w:w="0" w:type="dxa"/>
+            </w:tcMar>
+            <w:vAlign w:val="center"/>
+          </w:tcPr>
+          <w:p>
+            <w:pPr>
+              <w:jc w:val="center"/>
+              <w:pBdr>
+                <w:bottom w:val="none" w:sz="0" w:space="0" w:color="000000"/>
+                <w:top w:val="none" w:sz="0" w:space="0" w:color="000000"/>
+                <w:left w:val="none" w:sz="0" w:space="0" w:color="000000"/>
+                <w:right w:val="none" w:sz="0" w:space="0" w:color="000000"/>
+              </w:pBdr>
+              <w:spacing w:after="100" w:before="100" w:line="240"/>
+              <w:ind w:firstLine="0" w:left="100" w:right="100"/>
+            </w:pPr>
+            <w:r>
+              <w:rPr>
+                <w:rFonts w:ascii="Arial" w:hAnsi="Arial" w:eastAsia="Arial" w:cs="Arial"/>
+                <w:i w:val="false"/>
+                <w:b w:val="true"/>
+                <w:u w:val="none"/>
+                <w:sz w:val="22"/>
+                <w:szCs w:val="22"/>
+                <w:color w:val="000000"/>
+              </w:rPr>
+              <w:t xml:space="preserve">unreliable_status</w:t>
+            </w:r>
+          </w:p>
+        </w:tc>
+        <w:tc>
+          <w:tcPr>
+            <w:tcBorders>
+              <w:bottom w:val="single" w:sz="8" w:space="0" w:color="666666"/>
+              <w:top w:val="single" w:sz="8" w:space="0" w:color="666666"/>
+              <w:left w:val="single" w:sz="8" w:space="0" w:color="666666"/>
+              <w:right w:val="single" w:sz="8" w:space="0" w:color="666666"/>
+            </w:tcBorders>
+            <w:shd w:val="clear" w:color="auto" w:fill="FFFFFF"/>
+            <w:tcMar>
+              <w:top w:w="0" w:type="dxa"/>
+              <w:bottom w:w="0" w:type="dxa"/>
+              <w:left w:w="0" w:type="dxa"/>
+              <w:right w:w="0" w:type="dxa"/>
+            </w:tcMar>
+            <w:vAlign w:val="center"/>
+          </w:tcPr>
+          <w:p>
+            <w:pPr>
+              <w:jc w:val="center"/>
+              <w:pBdr>
+                <w:bottom w:val="none" w:sz="0" w:space="0" w:color="000000"/>
+                <w:top w:val="none" w:sz="0" w:space="0" w:color="000000"/>
+                <w:left w:val="none" w:sz="0" w:space="0" w:color="000000"/>
+                <w:right w:val="none" w:sz="0" w:space="0" w:color="000000"/>
+              </w:pBdr>
+              <w:spacing w:after="100" w:before="100" w:line="240"/>
+              <w:ind w:firstLine="0" w:left="100" w:right="100"/>
+            </w:pPr>
+            <w:r>
+              <w:rPr>
+                <w:rFonts w:ascii="Arial" w:hAnsi="Arial" w:eastAsia="Arial" w:cs="Arial"/>
+                <w:i w:val="false"/>
+                <w:b w:val="true"/>
+                <w:u w:val="none"/>
+                <w:sz w:val="22"/>
+                <w:szCs w:val="22"/>
+                <w:color w:val="000000"/>
+              </w:rPr>
+              <w:t xml:space="preserve">unreliable_reason</w:t>
+            </w:r>
+          </w:p>
+        </w:tc>
+        <w:tc>
+          <w:tcPr>
+            <w:tcBorders>
+              <w:bottom w:val="single" w:sz="8" w:space="0" w:color="666666"/>
+              <w:top w:val="single" w:sz="8" w:space="0" w:color="666666"/>
+              <w:left w:val="single" w:sz="8" w:space="0" w:color="666666"/>
+              <w:right w:val="single" w:sz="8" w:space="0" w:color="666666"/>
+            </w:tcBorders>
+            <w:shd w:val="clear" w:color="auto" w:fill="FFFFFF"/>
+            <w:tcMar>
+              <w:top w:w="0" w:type="dxa"/>
+              <w:bottom w:w="0" w:type="dxa"/>
+              <w:left w:w="0" w:type="dxa"/>
+              <w:right w:w="0" w:type="dxa"/>
+            </w:tcMar>
+            <w:vAlign w:val="center"/>
+          </w:tcPr>
+          <w:p>
+            <w:pPr>
+              <w:jc w:val="center"/>
+              <w:pBdr>
+                <w:bottom w:val="none" w:sz="0" w:space="0" w:color="000000"/>
+                <w:top w:val="none" w:sz="0" w:space="0" w:color="000000"/>
+                <w:left w:val="none" w:sz="0" w:space="0" w:color="000000"/>
+                <w:right w:val="none" w:sz="0" w:space="0" w:color="000000"/>
+              </w:pBdr>
+              <w:spacing w:after="100" w:before="100" w:line="240"/>
+              <w:ind w:firstLine="0" w:left="100" w:right="100"/>
+            </w:pPr>
+            <w:r>
+              <w:rPr>
+                <w:rFonts w:ascii="Arial" w:hAnsi="Arial" w:eastAsia="Arial" w:cs="Arial"/>
+                <w:i w:val="false"/>
+                <w:b w:val="true"/>
+                <w:u w:val="none"/>
+                <w:sz w:val="22"/>
+                <w:szCs w:val="22"/>
+                <w:color w:val="000000"/>
+              </w:rPr>
+              <w:t xml:space="preserve">review_needed</w:t>
+            </w:r>
+          </w:p>
+        </w:tc>
+        <w:tc>
+          <w:tcPr>
+            <w:tcBorders>
+              <w:bottom w:val="single" w:sz="8" w:space="0" w:color="666666"/>
+              <w:top w:val="single" w:sz="8" w:space="0" w:color="666666"/>
+              <w:left w:val="single" w:sz="8" w:space="0" w:color="666666"/>
+              <w:right w:val="single" w:sz="8" w:space="0" w:color="666666"/>
+            </w:tcBorders>
+            <w:shd w:val="clear" w:color="auto" w:fill="FFFFFF"/>
+            <w:tcMar>
+              <w:top w:w="0" w:type="dxa"/>
+              <w:bottom w:w="0" w:type="dxa"/>
+              <w:left w:w="0" w:type="dxa"/>
+              <w:right w:w="0" w:type="dxa"/>
+            </w:tcMar>
+            <w:vAlign w:val="center"/>
+          </w:tcPr>
+          <w:p>
+            <w:pPr>
+              <w:jc w:val="center"/>
+              <w:pBdr>
+                <w:bottom w:val="none" w:sz="0" w:space="0" w:color="000000"/>
+                <w:top w:val="none" w:sz="0" w:space="0" w:color="000000"/>
+                <w:left w:val="none" w:sz="0" w:space="0" w:color="000000"/>
+                <w:right w:val="none" w:sz="0" w:space="0" w:color="000000"/>
+              </w:pBdr>
+              <w:spacing w:after="100" w:before="100" w:line="240"/>
+              <w:ind w:firstLine="0" w:left="100" w:right="100"/>
+            </w:pPr>
+            <w:r>
+              <w:rPr>
+                <w:rFonts w:ascii="Arial" w:hAnsi="Arial" w:eastAsia="Arial" w:cs="Arial"/>
+                <w:i w:val="false"/>
+                <w:b w:val="true"/>
+                <w:u w:val="none"/>
+                <w:sz w:val="22"/>
+                <w:szCs w:val="22"/>
+                <w:color w:val="000000"/>
+              </w:rPr>
+              <w:t xml:space="preserve">review_reason</w:t>
             </w:r>
           </w:p>
         </w:tc>
@@ -3238,6 +3543,49 @@
                 <w:szCs w:val="22"/>
                 <w:color w:val="000000"/>
               </w:rPr>
+              <w:t xml:space="preserve">percentage</w:t>
+            </w:r>
+          </w:p>
+        </w:tc>
+        <w:tc>
+          <w:tcPr>
+            <w:tcBorders>
+              <w:bottom w:val="single" w:sz="8" w:space="0" w:color="666666"/>
+              <w:top w:val="single" w:sz="8" w:space="0" w:color="666666"/>
+              <w:left w:val="single" w:sz="8" w:space="0" w:color="666666"/>
+              <w:right w:val="single" w:sz="8" w:space="0" w:color="666666"/>
+            </w:tcBorders>
+            <w:shd w:val="clear" w:color="auto" w:fill="FFFFFF"/>
+            <w:tcMar>
+              <w:top w:w="0" w:type="dxa"/>
+              <w:bottom w:w="0" w:type="dxa"/>
+              <w:left w:w="0" w:type="dxa"/>
+              <w:right w:w="0" w:type="dxa"/>
+            </w:tcMar>
+            <w:vAlign w:val="center"/>
+          </w:tcPr>
+          <w:p>
+            <w:pPr>
+              <w:jc w:val="center"/>
+              <w:pBdr>
+                <w:bottom w:val="none" w:sz="0" w:space="0" w:color="000000"/>
+                <w:top w:val="none" w:sz="0" w:space="0" w:color="000000"/>
+                <w:left w:val="none" w:sz="0" w:space="0" w:color="000000"/>
+                <w:right w:val="none" w:sz="0" w:space="0" w:color="000000"/>
+              </w:pBdr>
+              <w:spacing w:after="100" w:before="100" w:line="240"/>
+              <w:ind w:firstLine="0" w:left="100" w:right="100"/>
+            </w:pPr>
+            <w:r>
+              <w:rPr>
+                <w:rFonts w:ascii="Arial" w:hAnsi="Arial" w:eastAsia="Arial" w:cs="Arial"/>
+                <w:i w:val="false"/>
+                <w:b w:val="false"/>
+                <w:u w:val="none"/>
+                <w:sz w:val="22"/>
+                <w:szCs w:val="22"/>
+                <w:color w:val="000000"/>
+              </w:rPr>
               <w:t xml:space="preserve">18.1</w:t>
             </w:r>
           </w:p>
@@ -3411,6 +3759,178 @@
                 <w:color w:val="000000"/>
               </w:rPr>
               <w:t xml:space="preserve">953</w:t>
+            </w:r>
+          </w:p>
+        </w:tc>
+        <w:tc>
+          <w:tcPr>
+            <w:tcBorders>
+              <w:bottom w:val="single" w:sz="8" w:space="0" w:color="666666"/>
+              <w:top w:val="single" w:sz="8" w:space="0" w:color="666666"/>
+              <w:left w:val="single" w:sz="8" w:space="0" w:color="666666"/>
+              <w:right w:val="single" w:sz="8" w:space="0" w:color="666666"/>
+            </w:tcBorders>
+            <w:shd w:val="clear" w:color="auto" w:fill="FFFFFF"/>
+            <w:tcMar>
+              <w:top w:w="0" w:type="dxa"/>
+              <w:bottom w:w="0" w:type="dxa"/>
+              <w:left w:w="0" w:type="dxa"/>
+              <w:right w:w="0" w:type="dxa"/>
+            </w:tcMar>
+            <w:vAlign w:val="center"/>
+          </w:tcPr>
+          <w:p>
+            <w:pPr>
+              <w:jc w:val="center"/>
+              <w:pBdr>
+                <w:bottom w:val="none" w:sz="0" w:space="0" w:color="000000"/>
+                <w:top w:val="none" w:sz="0" w:space="0" w:color="000000"/>
+                <w:left w:val="none" w:sz="0" w:space="0" w:color="000000"/>
+                <w:right w:val="none" w:sz="0" w:space="0" w:color="000000"/>
+              </w:pBdr>
+              <w:spacing w:after="100" w:before="100" w:line="240"/>
+              <w:ind w:firstLine="0" w:left="100" w:right="100"/>
+            </w:pPr>
+            <w:r>
+              <w:rPr>
+                <w:rFonts w:ascii="Arial" w:hAnsi="Arial" w:eastAsia="Arial" w:cs="Arial"/>
+                <w:i w:val="false"/>
+                <w:b w:val="false"/>
+                <w:u w:val="none"/>
+                <w:sz w:val="22"/>
+                <w:szCs w:val="22"/>
+                <w:color w:val="000000"/>
+              </w:rPr>
+              <w:t xml:space="preserve">FALSE</w:t>
+            </w:r>
+          </w:p>
+        </w:tc>
+        <w:tc>
+          <w:tcPr>
+            <w:tcBorders>
+              <w:bottom w:val="single" w:sz="8" w:space="0" w:color="666666"/>
+              <w:top w:val="single" w:sz="8" w:space="0" w:color="666666"/>
+              <w:left w:val="single" w:sz="8" w:space="0" w:color="666666"/>
+              <w:right w:val="single" w:sz="8" w:space="0" w:color="666666"/>
+            </w:tcBorders>
+            <w:shd w:val="clear" w:color="auto" w:fill="FFFFFF"/>
+            <w:tcMar>
+              <w:top w:w="0" w:type="dxa"/>
+              <w:bottom w:w="0" w:type="dxa"/>
+              <w:left w:w="0" w:type="dxa"/>
+              <w:right w:w="0" w:type="dxa"/>
+            </w:tcMar>
+            <w:vAlign w:val="center"/>
+          </w:tcPr>
+          <w:p>
+            <w:pPr>
+              <w:jc w:val="center"/>
+              <w:pBdr>
+                <w:bottom w:val="none" w:sz="0" w:space="0" w:color="000000"/>
+                <w:top w:val="none" w:sz="0" w:space="0" w:color="000000"/>
+                <w:left w:val="none" w:sz="0" w:space="0" w:color="000000"/>
+                <w:right w:val="none" w:sz="0" w:space="0" w:color="000000"/>
+              </w:pBdr>
+              <w:spacing w:after="100" w:before="100" w:line="240"/>
+              <w:ind w:firstLine="0" w:left="100" w:right="100"/>
+            </w:pPr>
+            <w:r>
+              <w:rPr>
+                <w:rFonts w:ascii="Arial" w:hAnsi="Arial" w:eastAsia="Arial" w:cs="Arial"/>
+                <w:i w:val="false"/>
+                <w:b w:val="false"/>
+                <w:u w:val="none"/>
+                <w:sz w:val="22"/>
+                <w:szCs w:val="22"/>
+                <w:color w:val="000000"/>
+              </w:rPr>
+              <w:t xml:space="preserve"/>
+            </w:r>
+          </w:p>
+        </w:tc>
+        <w:tc>
+          <w:tcPr>
+            <w:tcBorders>
+              <w:bottom w:val="single" w:sz="8" w:space="0" w:color="666666"/>
+              <w:top w:val="single" w:sz="8" w:space="0" w:color="666666"/>
+              <w:left w:val="single" w:sz="8" w:space="0" w:color="666666"/>
+              <w:right w:val="single" w:sz="8" w:space="0" w:color="666666"/>
+            </w:tcBorders>
+            <w:shd w:val="clear" w:color="auto" w:fill="FFFFFF"/>
+            <w:tcMar>
+              <w:top w:w="0" w:type="dxa"/>
+              <w:bottom w:w="0" w:type="dxa"/>
+              <w:left w:w="0" w:type="dxa"/>
+              <w:right w:w="0" w:type="dxa"/>
+            </w:tcMar>
+            <w:vAlign w:val="center"/>
+          </w:tcPr>
+          <w:p>
+            <w:pPr>
+              <w:jc w:val="center"/>
+              <w:pBdr>
+                <w:bottom w:val="none" w:sz="0" w:space="0" w:color="000000"/>
+                <w:top w:val="none" w:sz="0" w:space="0" w:color="000000"/>
+                <w:left w:val="none" w:sz="0" w:space="0" w:color="000000"/>
+                <w:right w:val="none" w:sz="0" w:space="0" w:color="000000"/>
+              </w:pBdr>
+              <w:spacing w:after="100" w:before="100" w:line="240"/>
+              <w:ind w:firstLine="0" w:left="100" w:right="100"/>
+            </w:pPr>
+            <w:r>
+              <w:rPr>
+                <w:rFonts w:ascii="Arial" w:hAnsi="Arial" w:eastAsia="Arial" w:cs="Arial"/>
+                <w:i w:val="false"/>
+                <w:b w:val="false"/>
+                <w:u w:val="none"/>
+                <w:sz w:val="22"/>
+                <w:szCs w:val="22"/>
+                <w:color w:val="000000"/>
+              </w:rPr>
+              <w:t xml:space="preserve">FALSE</w:t>
+            </w:r>
+          </w:p>
+        </w:tc>
+        <w:tc>
+          <w:tcPr>
+            <w:tcBorders>
+              <w:bottom w:val="single" w:sz="8" w:space="0" w:color="666666"/>
+              <w:top w:val="single" w:sz="8" w:space="0" w:color="666666"/>
+              <w:left w:val="single" w:sz="8" w:space="0" w:color="666666"/>
+              <w:right w:val="single" w:sz="8" w:space="0" w:color="666666"/>
+            </w:tcBorders>
+            <w:shd w:val="clear" w:color="auto" w:fill="FFFFFF"/>
+            <w:tcMar>
+              <w:top w:w="0" w:type="dxa"/>
+              <w:bottom w:w="0" w:type="dxa"/>
+              <w:left w:w="0" w:type="dxa"/>
+              <w:right w:w="0" w:type="dxa"/>
+            </w:tcMar>
+            <w:vAlign w:val="center"/>
+          </w:tcPr>
+          <w:p>
+            <w:pPr>
+              <w:jc w:val="center"/>
+              <w:pBdr>
+                <w:bottom w:val="none" w:sz="0" w:space="0" w:color="000000"/>
+                <w:top w:val="none" w:sz="0" w:space="0" w:color="000000"/>
+                <w:left w:val="none" w:sz="0" w:space="0" w:color="000000"/>
+                <w:right w:val="none" w:sz="0" w:space="0" w:color="000000"/>
+              </w:pBdr>
+              <w:spacing w:after="100" w:before="100" w:line="240"/>
+              <w:ind w:firstLine="0" w:left="100" w:right="100"/>
+            </w:pPr>
+            <w:r>
+              <w:rPr>
+                <w:rFonts w:ascii="Arial" w:hAnsi="Arial" w:eastAsia="Arial" w:cs="Arial"/>
+                <w:i w:val="false"/>
+                <w:b w:val="false"/>
+                <w:u w:val="none"/>
+                <w:sz w:val="22"/>
+                <w:szCs w:val="22"/>
+                <w:color w:val="000000"/>
+              </w:rPr>
+              <w:t xml:space="preserve"/>
             </w:r>
           </w:p>
         </w:tc>
@@ -3589,6 +4109,49 @@
                 <w:szCs w:val="22"/>
                 <w:color w:val="000000"/>
               </w:rPr>
+              <w:t xml:space="preserve">percentage</w:t>
+            </w:r>
+          </w:p>
+        </w:tc>
+        <w:tc>
+          <w:tcPr>
+            <w:tcBorders>
+              <w:bottom w:val="single" w:sz="8" w:space="0" w:color="666666"/>
+              <w:top w:val="single" w:sz="8" w:space="0" w:color="666666"/>
+              <w:left w:val="single" w:sz="8" w:space="0" w:color="666666"/>
+              <w:right w:val="single" w:sz="8" w:space="0" w:color="666666"/>
+            </w:tcBorders>
+            <w:shd w:val="clear" w:color="auto" w:fill="FFFFFF"/>
+            <w:tcMar>
+              <w:top w:w="0" w:type="dxa"/>
+              <w:bottom w:w="0" w:type="dxa"/>
+              <w:left w:w="0" w:type="dxa"/>
+              <w:right w:w="0" w:type="dxa"/>
+            </w:tcMar>
+            <w:vAlign w:val="center"/>
+          </w:tcPr>
+          <w:p>
+            <w:pPr>
+              <w:jc w:val="center"/>
+              <w:pBdr>
+                <w:bottom w:val="none" w:sz="0" w:space="0" w:color="000000"/>
+                <w:top w:val="none" w:sz="0" w:space="0" w:color="000000"/>
+                <w:left w:val="none" w:sz="0" w:space="0" w:color="000000"/>
+                <w:right w:val="none" w:sz="0" w:space="0" w:color="000000"/>
+              </w:pBdr>
+              <w:spacing w:after="100" w:before="100" w:line="240"/>
+              <w:ind w:firstLine="0" w:left="100" w:right="100"/>
+            </w:pPr>
+            <w:r>
+              <w:rPr>
+                <w:rFonts w:ascii="Arial" w:hAnsi="Arial" w:eastAsia="Arial" w:cs="Arial"/>
+                <w:i w:val="false"/>
+                <w:b w:val="false"/>
+                <w:u w:val="none"/>
+                <w:sz w:val="22"/>
+                <w:szCs w:val="22"/>
+                <w:color w:val="000000"/>
+              </w:rPr>
               <w:t xml:space="preserve">5.9</w:t>
             </w:r>
           </w:p>
@@ -3762,6 +4325,178 @@
                 <w:color w:val="000000"/>
               </w:rPr>
               <w:t xml:space="preserve">502</w:t>
+            </w:r>
+          </w:p>
+        </w:tc>
+        <w:tc>
+          <w:tcPr>
+            <w:tcBorders>
+              <w:bottom w:val="single" w:sz="8" w:space="0" w:color="666666"/>
+              <w:top w:val="single" w:sz="8" w:space="0" w:color="666666"/>
+              <w:left w:val="single" w:sz="8" w:space="0" w:color="666666"/>
+              <w:right w:val="single" w:sz="8" w:space="0" w:color="666666"/>
+            </w:tcBorders>
+            <w:shd w:val="clear" w:color="auto" w:fill="FFFFFF"/>
+            <w:tcMar>
+              <w:top w:w="0" w:type="dxa"/>
+              <w:bottom w:w="0" w:type="dxa"/>
+              <w:left w:w="0" w:type="dxa"/>
+              <w:right w:w="0" w:type="dxa"/>
+            </w:tcMar>
+            <w:vAlign w:val="center"/>
+          </w:tcPr>
+          <w:p>
+            <w:pPr>
+              <w:jc w:val="center"/>
+              <w:pBdr>
+                <w:bottom w:val="none" w:sz="0" w:space="0" w:color="000000"/>
+                <w:top w:val="none" w:sz="0" w:space="0" w:color="000000"/>
+                <w:left w:val="none" w:sz="0" w:space="0" w:color="000000"/>
+                <w:right w:val="none" w:sz="0" w:space="0" w:color="000000"/>
+              </w:pBdr>
+              <w:spacing w:after="100" w:before="100" w:line="240"/>
+              <w:ind w:firstLine="0" w:left="100" w:right="100"/>
+            </w:pPr>
+            <w:r>
+              <w:rPr>
+                <w:rFonts w:ascii="Arial" w:hAnsi="Arial" w:eastAsia="Arial" w:cs="Arial"/>
+                <w:i w:val="false"/>
+                <w:b w:val="false"/>
+                <w:u w:val="none"/>
+                <w:sz w:val="22"/>
+                <w:szCs w:val="22"/>
+                <w:color w:val="000000"/>
+              </w:rPr>
+              <w:t xml:space="preserve">FALSE</w:t>
+            </w:r>
+          </w:p>
+        </w:tc>
+        <w:tc>
+          <w:tcPr>
+            <w:tcBorders>
+              <w:bottom w:val="single" w:sz="8" w:space="0" w:color="666666"/>
+              <w:top w:val="single" w:sz="8" w:space="0" w:color="666666"/>
+              <w:left w:val="single" w:sz="8" w:space="0" w:color="666666"/>
+              <w:right w:val="single" w:sz="8" w:space="0" w:color="666666"/>
+            </w:tcBorders>
+            <w:shd w:val="clear" w:color="auto" w:fill="FFFFFF"/>
+            <w:tcMar>
+              <w:top w:w="0" w:type="dxa"/>
+              <w:bottom w:w="0" w:type="dxa"/>
+              <w:left w:w="0" w:type="dxa"/>
+              <w:right w:w="0" w:type="dxa"/>
+            </w:tcMar>
+            <w:vAlign w:val="center"/>
+          </w:tcPr>
+          <w:p>
+            <w:pPr>
+              <w:jc w:val="center"/>
+              <w:pBdr>
+                <w:bottom w:val="none" w:sz="0" w:space="0" w:color="000000"/>
+                <w:top w:val="none" w:sz="0" w:space="0" w:color="000000"/>
+                <w:left w:val="none" w:sz="0" w:space="0" w:color="000000"/>
+                <w:right w:val="none" w:sz="0" w:space="0" w:color="000000"/>
+              </w:pBdr>
+              <w:spacing w:after="100" w:before="100" w:line="240"/>
+              <w:ind w:firstLine="0" w:left="100" w:right="100"/>
+            </w:pPr>
+            <w:r>
+              <w:rPr>
+                <w:rFonts w:ascii="Arial" w:hAnsi="Arial" w:eastAsia="Arial" w:cs="Arial"/>
+                <w:i w:val="false"/>
+                <w:b w:val="false"/>
+                <w:u w:val="none"/>
+                <w:sz w:val="22"/>
+                <w:szCs w:val="22"/>
+                <w:color w:val="000000"/>
+              </w:rPr>
+              <w:t xml:space="preserve"/>
+            </w:r>
+          </w:p>
+        </w:tc>
+        <w:tc>
+          <w:tcPr>
+            <w:tcBorders>
+              <w:bottom w:val="single" w:sz="8" w:space="0" w:color="666666"/>
+              <w:top w:val="single" w:sz="8" w:space="0" w:color="666666"/>
+              <w:left w:val="single" w:sz="8" w:space="0" w:color="666666"/>
+              <w:right w:val="single" w:sz="8" w:space="0" w:color="666666"/>
+            </w:tcBorders>
+            <w:shd w:val="clear" w:color="auto" w:fill="FFFFFF"/>
+            <w:tcMar>
+              <w:top w:w="0" w:type="dxa"/>
+              <w:bottom w:w="0" w:type="dxa"/>
+              <w:left w:w="0" w:type="dxa"/>
+              <w:right w:w="0" w:type="dxa"/>
+            </w:tcMar>
+            <w:vAlign w:val="center"/>
+          </w:tcPr>
+          <w:p>
+            <w:pPr>
+              <w:jc w:val="center"/>
+              <w:pBdr>
+                <w:bottom w:val="none" w:sz="0" w:space="0" w:color="000000"/>
+                <w:top w:val="none" w:sz="0" w:space="0" w:color="000000"/>
+                <w:left w:val="none" w:sz="0" w:space="0" w:color="000000"/>
+                <w:right w:val="none" w:sz="0" w:space="0" w:color="000000"/>
+              </w:pBdr>
+              <w:spacing w:after="100" w:before="100" w:line="240"/>
+              <w:ind w:firstLine="0" w:left="100" w:right="100"/>
+            </w:pPr>
+            <w:r>
+              <w:rPr>
+                <w:rFonts w:ascii="Arial" w:hAnsi="Arial" w:eastAsia="Arial" w:cs="Arial"/>
+                <w:i w:val="false"/>
+                <w:b w:val="false"/>
+                <w:u w:val="none"/>
+                <w:sz w:val="22"/>
+                <w:szCs w:val="22"/>
+                <w:color w:val="000000"/>
+              </w:rPr>
+              <w:t xml:space="preserve">FALSE</w:t>
+            </w:r>
+          </w:p>
+        </w:tc>
+        <w:tc>
+          <w:tcPr>
+            <w:tcBorders>
+              <w:bottom w:val="single" w:sz="8" w:space="0" w:color="666666"/>
+              <w:top w:val="single" w:sz="8" w:space="0" w:color="666666"/>
+              <w:left w:val="single" w:sz="8" w:space="0" w:color="666666"/>
+              <w:right w:val="single" w:sz="8" w:space="0" w:color="666666"/>
+            </w:tcBorders>
+            <w:shd w:val="clear" w:color="auto" w:fill="FFFFFF"/>
+            <w:tcMar>
+              <w:top w:w="0" w:type="dxa"/>
+              <w:bottom w:w="0" w:type="dxa"/>
+              <w:left w:w="0" w:type="dxa"/>
+              <w:right w:w="0" w:type="dxa"/>
+            </w:tcMar>
+            <w:vAlign w:val="center"/>
+          </w:tcPr>
+          <w:p>
+            <w:pPr>
+              <w:jc w:val="center"/>
+              <w:pBdr>
+                <w:bottom w:val="none" w:sz="0" w:space="0" w:color="000000"/>
+                <w:top w:val="none" w:sz="0" w:space="0" w:color="000000"/>
+                <w:left w:val="none" w:sz="0" w:space="0" w:color="000000"/>
+                <w:right w:val="none" w:sz="0" w:space="0" w:color="000000"/>
+              </w:pBdr>
+              <w:spacing w:after="100" w:before="100" w:line="240"/>
+              <w:ind w:firstLine="0" w:left="100" w:right="100"/>
+            </w:pPr>
+            <w:r>
+              <w:rPr>
+                <w:rFonts w:ascii="Arial" w:hAnsi="Arial" w:eastAsia="Arial" w:cs="Arial"/>
+                <w:i w:val="false"/>
+                <w:b w:val="false"/>
+                <w:u w:val="none"/>
+                <w:sz w:val="22"/>
+                <w:szCs w:val="22"/>
+                <w:color w:val="000000"/>
+              </w:rPr>
+              <w:t xml:space="preserve"/>
             </w:r>
           </w:p>
         </w:tc>
@@ -3940,6 +4675,49 @@
                 <w:szCs w:val="22"/>
                 <w:color w:val="000000"/>
               </w:rPr>
+              <w:t xml:space="preserve">percentage</w:t>
+            </w:r>
+          </w:p>
+        </w:tc>
+        <w:tc>
+          <w:tcPr>
+            <w:tcBorders>
+              <w:bottom w:val="single" w:sz="8" w:space="0" w:color="666666"/>
+              <w:top w:val="single" w:sz="8" w:space="0" w:color="666666"/>
+              <w:left w:val="single" w:sz="8" w:space="0" w:color="666666"/>
+              <w:right w:val="single" w:sz="8" w:space="0" w:color="666666"/>
+            </w:tcBorders>
+            <w:shd w:val="clear" w:color="auto" w:fill="FFFFFF"/>
+            <w:tcMar>
+              <w:top w:w="0" w:type="dxa"/>
+              <w:bottom w:w="0" w:type="dxa"/>
+              <w:left w:w="0" w:type="dxa"/>
+              <w:right w:w="0" w:type="dxa"/>
+            </w:tcMar>
+            <w:vAlign w:val="center"/>
+          </w:tcPr>
+          <w:p>
+            <w:pPr>
+              <w:jc w:val="center"/>
+              <w:pBdr>
+                <w:bottom w:val="none" w:sz="0" w:space="0" w:color="000000"/>
+                <w:top w:val="none" w:sz="0" w:space="0" w:color="000000"/>
+                <w:left w:val="none" w:sz="0" w:space="0" w:color="000000"/>
+                <w:right w:val="none" w:sz="0" w:space="0" w:color="000000"/>
+              </w:pBdr>
+              <w:spacing w:after="100" w:before="100" w:line="240"/>
+              <w:ind w:firstLine="0" w:left="100" w:right="100"/>
+            </w:pPr>
+            <w:r>
+              <w:rPr>
+                <w:rFonts w:ascii="Arial" w:hAnsi="Arial" w:eastAsia="Arial" w:cs="Arial"/>
+                <w:i w:val="false"/>
+                <w:b w:val="false"/>
+                <w:u w:val="none"/>
+                <w:sz w:val="22"/>
+                <w:szCs w:val="22"/>
+                <w:color w:val="000000"/>
+              </w:rPr>
               <w:t xml:space="preserve">9.3</w:t>
             </w:r>
           </w:p>
@@ -4113,6 +4891,178 @@
                 <w:color w:val="000000"/>
               </w:rPr>
               <w:t xml:space="preserve">803</w:t>
+            </w:r>
+          </w:p>
+        </w:tc>
+        <w:tc>
+          <w:tcPr>
+            <w:tcBorders>
+              <w:bottom w:val="single" w:sz="8" w:space="0" w:color="666666"/>
+              <w:top w:val="single" w:sz="8" w:space="0" w:color="666666"/>
+              <w:left w:val="single" w:sz="8" w:space="0" w:color="666666"/>
+              <w:right w:val="single" w:sz="8" w:space="0" w:color="666666"/>
+            </w:tcBorders>
+            <w:shd w:val="clear" w:color="auto" w:fill="FFFFFF"/>
+            <w:tcMar>
+              <w:top w:w="0" w:type="dxa"/>
+              <w:bottom w:w="0" w:type="dxa"/>
+              <w:left w:w="0" w:type="dxa"/>
+              <w:right w:w="0" w:type="dxa"/>
+            </w:tcMar>
+            <w:vAlign w:val="center"/>
+          </w:tcPr>
+          <w:p>
+            <w:pPr>
+              <w:jc w:val="center"/>
+              <w:pBdr>
+                <w:bottom w:val="none" w:sz="0" w:space="0" w:color="000000"/>
+                <w:top w:val="none" w:sz="0" w:space="0" w:color="000000"/>
+                <w:left w:val="none" w:sz="0" w:space="0" w:color="000000"/>
+                <w:right w:val="none" w:sz="0" w:space="0" w:color="000000"/>
+              </w:pBdr>
+              <w:spacing w:after="100" w:before="100" w:line="240"/>
+              <w:ind w:firstLine="0" w:left="100" w:right="100"/>
+            </w:pPr>
+            <w:r>
+              <w:rPr>
+                <w:rFonts w:ascii="Arial" w:hAnsi="Arial" w:eastAsia="Arial" w:cs="Arial"/>
+                <w:i w:val="false"/>
+                <w:b w:val="false"/>
+                <w:u w:val="none"/>
+                <w:sz w:val="22"/>
+                <w:szCs w:val="22"/>
+                <w:color w:val="000000"/>
+              </w:rPr>
+              <w:t xml:space="preserve">FALSE</w:t>
+            </w:r>
+          </w:p>
+        </w:tc>
+        <w:tc>
+          <w:tcPr>
+            <w:tcBorders>
+              <w:bottom w:val="single" w:sz="8" w:space="0" w:color="666666"/>
+              <w:top w:val="single" w:sz="8" w:space="0" w:color="666666"/>
+              <w:left w:val="single" w:sz="8" w:space="0" w:color="666666"/>
+              <w:right w:val="single" w:sz="8" w:space="0" w:color="666666"/>
+            </w:tcBorders>
+            <w:shd w:val="clear" w:color="auto" w:fill="FFFFFF"/>
+            <w:tcMar>
+              <w:top w:w="0" w:type="dxa"/>
+              <w:bottom w:w="0" w:type="dxa"/>
+              <w:left w:w="0" w:type="dxa"/>
+              <w:right w:w="0" w:type="dxa"/>
+            </w:tcMar>
+            <w:vAlign w:val="center"/>
+          </w:tcPr>
+          <w:p>
+            <w:pPr>
+              <w:jc w:val="center"/>
+              <w:pBdr>
+                <w:bottom w:val="none" w:sz="0" w:space="0" w:color="000000"/>
+                <w:top w:val="none" w:sz="0" w:space="0" w:color="000000"/>
+                <w:left w:val="none" w:sz="0" w:space="0" w:color="000000"/>
+                <w:right w:val="none" w:sz="0" w:space="0" w:color="000000"/>
+              </w:pBdr>
+              <w:spacing w:after="100" w:before="100" w:line="240"/>
+              <w:ind w:firstLine="0" w:left="100" w:right="100"/>
+            </w:pPr>
+            <w:r>
+              <w:rPr>
+                <w:rFonts w:ascii="Arial" w:hAnsi="Arial" w:eastAsia="Arial" w:cs="Arial"/>
+                <w:i w:val="false"/>
+                <w:b w:val="false"/>
+                <w:u w:val="none"/>
+                <w:sz w:val="22"/>
+                <w:szCs w:val="22"/>
+                <w:color w:val="000000"/>
+              </w:rPr>
+              <w:t xml:space="preserve"/>
+            </w:r>
+          </w:p>
+        </w:tc>
+        <w:tc>
+          <w:tcPr>
+            <w:tcBorders>
+              <w:bottom w:val="single" w:sz="8" w:space="0" w:color="666666"/>
+              <w:top w:val="single" w:sz="8" w:space="0" w:color="666666"/>
+              <w:left w:val="single" w:sz="8" w:space="0" w:color="666666"/>
+              <w:right w:val="single" w:sz="8" w:space="0" w:color="666666"/>
+            </w:tcBorders>
+            <w:shd w:val="clear" w:color="auto" w:fill="FFFFFF"/>
+            <w:tcMar>
+              <w:top w:w="0" w:type="dxa"/>
+              <w:bottom w:w="0" w:type="dxa"/>
+              <w:left w:w="0" w:type="dxa"/>
+              <w:right w:w="0" w:type="dxa"/>
+            </w:tcMar>
+            <w:vAlign w:val="center"/>
+          </w:tcPr>
+          <w:p>
+            <w:pPr>
+              <w:jc w:val="center"/>
+              <w:pBdr>
+                <w:bottom w:val="none" w:sz="0" w:space="0" w:color="000000"/>
+                <w:top w:val="none" w:sz="0" w:space="0" w:color="000000"/>
+                <w:left w:val="none" w:sz="0" w:space="0" w:color="000000"/>
+                <w:right w:val="none" w:sz="0" w:space="0" w:color="000000"/>
+              </w:pBdr>
+              <w:spacing w:after="100" w:before="100" w:line="240"/>
+              <w:ind w:firstLine="0" w:left="100" w:right="100"/>
+            </w:pPr>
+            <w:r>
+              <w:rPr>
+                <w:rFonts w:ascii="Arial" w:hAnsi="Arial" w:eastAsia="Arial" w:cs="Arial"/>
+                <w:i w:val="false"/>
+                <w:b w:val="false"/>
+                <w:u w:val="none"/>
+                <w:sz w:val="22"/>
+                <w:szCs w:val="22"/>
+                <w:color w:val="000000"/>
+              </w:rPr>
+              <w:t xml:space="preserve">FALSE</w:t>
+            </w:r>
+          </w:p>
+        </w:tc>
+        <w:tc>
+          <w:tcPr>
+            <w:tcBorders>
+              <w:bottom w:val="single" w:sz="8" w:space="0" w:color="666666"/>
+              <w:top w:val="single" w:sz="8" w:space="0" w:color="666666"/>
+              <w:left w:val="single" w:sz="8" w:space="0" w:color="666666"/>
+              <w:right w:val="single" w:sz="8" w:space="0" w:color="666666"/>
+            </w:tcBorders>
+            <w:shd w:val="clear" w:color="auto" w:fill="FFFFFF"/>
+            <w:tcMar>
+              <w:top w:w="0" w:type="dxa"/>
+              <w:bottom w:w="0" w:type="dxa"/>
+              <w:left w:w="0" w:type="dxa"/>
+              <w:right w:w="0" w:type="dxa"/>
+            </w:tcMar>
+            <w:vAlign w:val="center"/>
+          </w:tcPr>
+          <w:p>
+            <w:pPr>
+              <w:jc w:val="center"/>
+              <w:pBdr>
+                <w:bottom w:val="none" w:sz="0" w:space="0" w:color="000000"/>
+                <w:top w:val="none" w:sz="0" w:space="0" w:color="000000"/>
+                <w:left w:val="none" w:sz="0" w:space="0" w:color="000000"/>
+                <w:right w:val="none" w:sz="0" w:space="0" w:color="000000"/>
+              </w:pBdr>
+              <w:spacing w:after="100" w:before="100" w:line="240"/>
+              <w:ind w:firstLine="0" w:left="100" w:right="100"/>
+            </w:pPr>
+            <w:r>
+              <w:rPr>
+                <w:rFonts w:ascii="Arial" w:hAnsi="Arial" w:eastAsia="Arial" w:cs="Arial"/>
+                <w:i w:val="false"/>
+                <w:b w:val="false"/>
+                <w:u w:val="none"/>
+                <w:sz w:val="22"/>
+                <w:szCs w:val="22"/>
+                <w:color w:val="000000"/>
+              </w:rPr>
+              <w:t xml:space="preserve"/>
             </w:r>
           </w:p>
         </w:tc>
@@ -4291,6 +5241,49 @@
                 <w:szCs w:val="22"/>
                 <w:color w:val="000000"/>
               </w:rPr>
+              <w:t xml:space="preserve">percentage</w:t>
+            </w:r>
+          </w:p>
+        </w:tc>
+        <w:tc>
+          <w:tcPr>
+            <w:tcBorders>
+              <w:bottom w:val="single" w:sz="8" w:space="0" w:color="666666"/>
+              <w:top w:val="single" w:sz="8" w:space="0" w:color="666666"/>
+              <w:left w:val="single" w:sz="8" w:space="0" w:color="666666"/>
+              <w:right w:val="single" w:sz="8" w:space="0" w:color="666666"/>
+            </w:tcBorders>
+            <w:shd w:val="clear" w:color="auto" w:fill="FFFFFF"/>
+            <w:tcMar>
+              <w:top w:w="0" w:type="dxa"/>
+              <w:bottom w:w="0" w:type="dxa"/>
+              <w:left w:w="0" w:type="dxa"/>
+              <w:right w:w="0" w:type="dxa"/>
+            </w:tcMar>
+            <w:vAlign w:val="center"/>
+          </w:tcPr>
+          <w:p>
+            <w:pPr>
+              <w:jc w:val="center"/>
+              <w:pBdr>
+                <w:bottom w:val="none" w:sz="0" w:space="0" w:color="000000"/>
+                <w:top w:val="none" w:sz="0" w:space="0" w:color="000000"/>
+                <w:left w:val="none" w:sz="0" w:space="0" w:color="000000"/>
+                <w:right w:val="none" w:sz="0" w:space="0" w:color="000000"/>
+              </w:pBdr>
+              <w:spacing w:after="100" w:before="100" w:line="240"/>
+              <w:ind w:firstLine="0" w:left="100" w:right="100"/>
+            </w:pPr>
+            <w:r>
+              <w:rPr>
+                <w:rFonts w:ascii="Arial" w:hAnsi="Arial" w:eastAsia="Arial" w:cs="Arial"/>
+                <w:i w:val="false"/>
+                <w:b w:val="false"/>
+                <w:u w:val="none"/>
+                <w:sz w:val="22"/>
+                <w:szCs w:val="22"/>
+                <w:color w:val="000000"/>
+              </w:rPr>
               <w:t xml:space="preserve">62.8</w:t>
             </w:r>
           </w:p>
@@ -4464,6 +5457,178 @@
                 <w:color w:val="000000"/>
               </w:rPr>
               <w:t xml:space="preserve">1,325</w:t>
+            </w:r>
+          </w:p>
+        </w:tc>
+        <w:tc>
+          <w:tcPr>
+            <w:tcBorders>
+              <w:bottom w:val="single" w:sz="8" w:space="0" w:color="666666"/>
+              <w:top w:val="single" w:sz="8" w:space="0" w:color="666666"/>
+              <w:left w:val="single" w:sz="8" w:space="0" w:color="666666"/>
+              <w:right w:val="single" w:sz="8" w:space="0" w:color="666666"/>
+            </w:tcBorders>
+            <w:shd w:val="clear" w:color="auto" w:fill="FFFFFF"/>
+            <w:tcMar>
+              <w:top w:w="0" w:type="dxa"/>
+              <w:bottom w:w="0" w:type="dxa"/>
+              <w:left w:w="0" w:type="dxa"/>
+              <w:right w:w="0" w:type="dxa"/>
+            </w:tcMar>
+            <w:vAlign w:val="center"/>
+          </w:tcPr>
+          <w:p>
+            <w:pPr>
+              <w:jc w:val="center"/>
+              <w:pBdr>
+                <w:bottom w:val="none" w:sz="0" w:space="0" w:color="000000"/>
+                <w:top w:val="none" w:sz="0" w:space="0" w:color="000000"/>
+                <w:left w:val="none" w:sz="0" w:space="0" w:color="000000"/>
+                <w:right w:val="none" w:sz="0" w:space="0" w:color="000000"/>
+              </w:pBdr>
+              <w:spacing w:after="100" w:before="100" w:line="240"/>
+              <w:ind w:firstLine="0" w:left="100" w:right="100"/>
+            </w:pPr>
+            <w:r>
+              <w:rPr>
+                <w:rFonts w:ascii="Arial" w:hAnsi="Arial" w:eastAsia="Arial" w:cs="Arial"/>
+                <w:i w:val="false"/>
+                <w:b w:val="false"/>
+                <w:u w:val="none"/>
+                <w:sz w:val="22"/>
+                <w:szCs w:val="22"/>
+                <w:color w:val="000000"/>
+              </w:rPr>
+              <w:t xml:space="preserve">FALSE</w:t>
+            </w:r>
+          </w:p>
+        </w:tc>
+        <w:tc>
+          <w:tcPr>
+            <w:tcBorders>
+              <w:bottom w:val="single" w:sz="8" w:space="0" w:color="666666"/>
+              <w:top w:val="single" w:sz="8" w:space="0" w:color="666666"/>
+              <w:left w:val="single" w:sz="8" w:space="0" w:color="666666"/>
+              <w:right w:val="single" w:sz="8" w:space="0" w:color="666666"/>
+            </w:tcBorders>
+            <w:shd w:val="clear" w:color="auto" w:fill="FFFFFF"/>
+            <w:tcMar>
+              <w:top w:w="0" w:type="dxa"/>
+              <w:bottom w:w="0" w:type="dxa"/>
+              <w:left w:w="0" w:type="dxa"/>
+              <w:right w:w="0" w:type="dxa"/>
+            </w:tcMar>
+            <w:vAlign w:val="center"/>
+          </w:tcPr>
+          <w:p>
+            <w:pPr>
+              <w:jc w:val="center"/>
+              <w:pBdr>
+                <w:bottom w:val="none" w:sz="0" w:space="0" w:color="000000"/>
+                <w:top w:val="none" w:sz="0" w:space="0" w:color="000000"/>
+                <w:left w:val="none" w:sz="0" w:space="0" w:color="000000"/>
+                <w:right w:val="none" w:sz="0" w:space="0" w:color="000000"/>
+              </w:pBdr>
+              <w:spacing w:after="100" w:before="100" w:line="240"/>
+              <w:ind w:firstLine="0" w:left="100" w:right="100"/>
+            </w:pPr>
+            <w:r>
+              <w:rPr>
+                <w:rFonts w:ascii="Arial" w:hAnsi="Arial" w:eastAsia="Arial" w:cs="Arial"/>
+                <w:i w:val="false"/>
+                <w:b w:val="false"/>
+                <w:u w:val="none"/>
+                <w:sz w:val="22"/>
+                <w:szCs w:val="22"/>
+                <w:color w:val="000000"/>
+              </w:rPr>
+              <w:t xml:space="preserve"/>
+            </w:r>
+          </w:p>
+        </w:tc>
+        <w:tc>
+          <w:tcPr>
+            <w:tcBorders>
+              <w:bottom w:val="single" w:sz="8" w:space="0" w:color="666666"/>
+              <w:top w:val="single" w:sz="8" w:space="0" w:color="666666"/>
+              <w:left w:val="single" w:sz="8" w:space="0" w:color="666666"/>
+              <w:right w:val="single" w:sz="8" w:space="0" w:color="666666"/>
+            </w:tcBorders>
+            <w:shd w:val="clear" w:color="auto" w:fill="FFFFFF"/>
+            <w:tcMar>
+              <w:top w:w="0" w:type="dxa"/>
+              <w:bottom w:w="0" w:type="dxa"/>
+              <w:left w:w="0" w:type="dxa"/>
+              <w:right w:w="0" w:type="dxa"/>
+            </w:tcMar>
+            <w:vAlign w:val="center"/>
+          </w:tcPr>
+          <w:p>
+            <w:pPr>
+              <w:jc w:val="center"/>
+              <w:pBdr>
+                <w:bottom w:val="none" w:sz="0" w:space="0" w:color="000000"/>
+                <w:top w:val="none" w:sz="0" w:space="0" w:color="000000"/>
+                <w:left w:val="none" w:sz="0" w:space="0" w:color="000000"/>
+                <w:right w:val="none" w:sz="0" w:space="0" w:color="000000"/>
+              </w:pBdr>
+              <w:spacing w:after="100" w:before="100" w:line="240"/>
+              <w:ind w:firstLine="0" w:left="100" w:right="100"/>
+            </w:pPr>
+            <w:r>
+              <w:rPr>
+                <w:rFonts w:ascii="Arial" w:hAnsi="Arial" w:eastAsia="Arial" w:cs="Arial"/>
+                <w:i w:val="false"/>
+                <w:b w:val="false"/>
+                <w:u w:val="none"/>
+                <w:sz w:val="22"/>
+                <w:szCs w:val="22"/>
+                <w:color w:val="000000"/>
+              </w:rPr>
+              <w:t xml:space="preserve">FALSE</w:t>
+            </w:r>
+          </w:p>
+        </w:tc>
+        <w:tc>
+          <w:tcPr>
+            <w:tcBorders>
+              <w:bottom w:val="single" w:sz="8" w:space="0" w:color="666666"/>
+              <w:top w:val="single" w:sz="8" w:space="0" w:color="666666"/>
+              <w:left w:val="single" w:sz="8" w:space="0" w:color="666666"/>
+              <w:right w:val="single" w:sz="8" w:space="0" w:color="666666"/>
+            </w:tcBorders>
+            <w:shd w:val="clear" w:color="auto" w:fill="FFFFFF"/>
+            <w:tcMar>
+              <w:top w:w="0" w:type="dxa"/>
+              <w:bottom w:w="0" w:type="dxa"/>
+              <w:left w:w="0" w:type="dxa"/>
+              <w:right w:w="0" w:type="dxa"/>
+            </w:tcMar>
+            <w:vAlign w:val="center"/>
+          </w:tcPr>
+          <w:p>
+            <w:pPr>
+              <w:jc w:val="center"/>
+              <w:pBdr>
+                <w:bottom w:val="none" w:sz="0" w:space="0" w:color="000000"/>
+                <w:top w:val="none" w:sz="0" w:space="0" w:color="000000"/>
+                <w:left w:val="none" w:sz="0" w:space="0" w:color="000000"/>
+                <w:right w:val="none" w:sz="0" w:space="0" w:color="000000"/>
+              </w:pBdr>
+              <w:spacing w:after="100" w:before="100" w:line="240"/>
+              <w:ind w:firstLine="0" w:left="100" w:right="100"/>
+            </w:pPr>
+            <w:r>
+              <w:rPr>
+                <w:rFonts w:ascii="Arial" w:hAnsi="Arial" w:eastAsia="Arial" w:cs="Arial"/>
+                <w:i w:val="false"/>
+                <w:b w:val="false"/>
+                <w:u w:val="none"/>
+                <w:sz w:val="22"/>
+                <w:szCs w:val="22"/>
+                <w:color w:val="000000"/>
+              </w:rPr>
+              <w:t xml:space="preserve"/>
             </w:r>
           </w:p>
         </w:tc>
@@ -4642,6 +5807,49 @@
                 <w:szCs w:val="22"/>
                 <w:color w:val="000000"/>
               </w:rPr>
+              <w:t xml:space="preserve">percentage</w:t>
+            </w:r>
+          </w:p>
+        </w:tc>
+        <w:tc>
+          <w:tcPr>
+            <w:tcBorders>
+              <w:bottom w:val="single" w:sz="8" w:space="0" w:color="666666"/>
+              <w:top w:val="single" w:sz="8" w:space="0" w:color="666666"/>
+              <w:left w:val="single" w:sz="8" w:space="0" w:color="666666"/>
+              <w:right w:val="single" w:sz="8" w:space="0" w:color="666666"/>
+            </w:tcBorders>
+            <w:shd w:val="clear" w:color="auto" w:fill="FFFFFF"/>
+            <w:tcMar>
+              <w:top w:w="0" w:type="dxa"/>
+              <w:bottom w:w="0" w:type="dxa"/>
+              <w:left w:w="0" w:type="dxa"/>
+              <w:right w:w="0" w:type="dxa"/>
+            </w:tcMar>
+            <w:vAlign w:val="center"/>
+          </w:tcPr>
+          <w:p>
+            <w:pPr>
+              <w:jc w:val="center"/>
+              <w:pBdr>
+                <w:bottom w:val="none" w:sz="0" w:space="0" w:color="000000"/>
+                <w:top w:val="none" w:sz="0" w:space="0" w:color="000000"/>
+                <w:left w:val="none" w:sz="0" w:space="0" w:color="000000"/>
+                <w:right w:val="none" w:sz="0" w:space="0" w:color="000000"/>
+              </w:pBdr>
+              <w:spacing w:after="100" w:before="100" w:line="240"/>
+              <w:ind w:firstLine="0" w:left="100" w:right="100"/>
+            </w:pPr>
+            <w:r>
+              <w:rPr>
+                <w:rFonts w:ascii="Arial" w:hAnsi="Arial" w:eastAsia="Arial" w:cs="Arial"/>
+                <w:i w:val="false"/>
+                <w:b w:val="false"/>
+                <w:u w:val="none"/>
+                <w:sz w:val="22"/>
+                <w:szCs w:val="22"/>
+                <w:color w:val="000000"/>
+              </w:rPr>
               <w:t xml:space="preserve">4.0</w:t>
             </w:r>
           </w:p>
@@ -4815,6 +6023,178 @@
                 <w:color w:val="000000"/>
               </w:rPr>
               <w:t xml:space="preserve">200</w:t>
+            </w:r>
+          </w:p>
+        </w:tc>
+        <w:tc>
+          <w:tcPr>
+            <w:tcBorders>
+              <w:bottom w:val="single" w:sz="8" w:space="0" w:color="666666"/>
+              <w:top w:val="single" w:sz="8" w:space="0" w:color="666666"/>
+              <w:left w:val="single" w:sz="8" w:space="0" w:color="666666"/>
+              <w:right w:val="single" w:sz="8" w:space="0" w:color="666666"/>
+            </w:tcBorders>
+            <w:shd w:val="clear" w:color="auto" w:fill="FFFFFF"/>
+            <w:tcMar>
+              <w:top w:w="0" w:type="dxa"/>
+              <w:bottom w:w="0" w:type="dxa"/>
+              <w:left w:w="0" w:type="dxa"/>
+              <w:right w:w="0" w:type="dxa"/>
+            </w:tcMar>
+            <w:vAlign w:val="center"/>
+          </w:tcPr>
+          <w:p>
+            <w:pPr>
+              <w:jc w:val="center"/>
+              <w:pBdr>
+                <w:bottom w:val="none" w:sz="0" w:space="0" w:color="000000"/>
+                <w:top w:val="none" w:sz="0" w:space="0" w:color="000000"/>
+                <w:left w:val="none" w:sz="0" w:space="0" w:color="000000"/>
+                <w:right w:val="none" w:sz="0" w:space="0" w:color="000000"/>
+              </w:pBdr>
+              <w:spacing w:after="100" w:before="100" w:line="240"/>
+              <w:ind w:firstLine="0" w:left="100" w:right="100"/>
+            </w:pPr>
+            <w:r>
+              <w:rPr>
+                <w:rFonts w:ascii="Arial" w:hAnsi="Arial" w:eastAsia="Arial" w:cs="Arial"/>
+                <w:i w:val="false"/>
+                <w:b w:val="false"/>
+                <w:u w:val="none"/>
+                <w:sz w:val="22"/>
+                <w:szCs w:val="22"/>
+                <w:color w:val="000000"/>
+              </w:rPr>
+              <w:t xml:space="preserve">FALSE</w:t>
+            </w:r>
+          </w:p>
+        </w:tc>
+        <w:tc>
+          <w:tcPr>
+            <w:tcBorders>
+              <w:bottom w:val="single" w:sz="8" w:space="0" w:color="666666"/>
+              <w:top w:val="single" w:sz="8" w:space="0" w:color="666666"/>
+              <w:left w:val="single" w:sz="8" w:space="0" w:color="666666"/>
+              <w:right w:val="single" w:sz="8" w:space="0" w:color="666666"/>
+            </w:tcBorders>
+            <w:shd w:val="clear" w:color="auto" w:fill="FFFFFF"/>
+            <w:tcMar>
+              <w:top w:w="0" w:type="dxa"/>
+              <w:bottom w:w="0" w:type="dxa"/>
+              <w:left w:w="0" w:type="dxa"/>
+              <w:right w:w="0" w:type="dxa"/>
+            </w:tcMar>
+            <w:vAlign w:val="center"/>
+          </w:tcPr>
+          <w:p>
+            <w:pPr>
+              <w:jc w:val="center"/>
+              <w:pBdr>
+                <w:bottom w:val="none" w:sz="0" w:space="0" w:color="000000"/>
+                <w:top w:val="none" w:sz="0" w:space="0" w:color="000000"/>
+                <w:left w:val="none" w:sz="0" w:space="0" w:color="000000"/>
+                <w:right w:val="none" w:sz="0" w:space="0" w:color="000000"/>
+              </w:pBdr>
+              <w:spacing w:after="100" w:before="100" w:line="240"/>
+              <w:ind w:firstLine="0" w:left="100" w:right="100"/>
+            </w:pPr>
+            <w:r>
+              <w:rPr>
+                <w:rFonts w:ascii="Arial" w:hAnsi="Arial" w:eastAsia="Arial" w:cs="Arial"/>
+                <w:i w:val="false"/>
+                <w:b w:val="false"/>
+                <w:u w:val="none"/>
+                <w:sz w:val="22"/>
+                <w:szCs w:val="22"/>
+                <w:color w:val="000000"/>
+              </w:rPr>
+              <w:t xml:space="preserve"/>
+            </w:r>
+          </w:p>
+        </w:tc>
+        <w:tc>
+          <w:tcPr>
+            <w:tcBorders>
+              <w:bottom w:val="single" w:sz="8" w:space="0" w:color="666666"/>
+              <w:top w:val="single" w:sz="8" w:space="0" w:color="666666"/>
+              <w:left w:val="single" w:sz="8" w:space="0" w:color="666666"/>
+              <w:right w:val="single" w:sz="8" w:space="0" w:color="666666"/>
+            </w:tcBorders>
+            <w:shd w:val="clear" w:color="auto" w:fill="FFFFFF"/>
+            <w:tcMar>
+              <w:top w:w="0" w:type="dxa"/>
+              <w:bottom w:w="0" w:type="dxa"/>
+              <w:left w:w="0" w:type="dxa"/>
+              <w:right w:w="0" w:type="dxa"/>
+            </w:tcMar>
+            <w:vAlign w:val="center"/>
+          </w:tcPr>
+          <w:p>
+            <w:pPr>
+              <w:jc w:val="center"/>
+              <w:pBdr>
+                <w:bottom w:val="none" w:sz="0" w:space="0" w:color="000000"/>
+                <w:top w:val="none" w:sz="0" w:space="0" w:color="000000"/>
+                <w:left w:val="none" w:sz="0" w:space="0" w:color="000000"/>
+                <w:right w:val="none" w:sz="0" w:space="0" w:color="000000"/>
+              </w:pBdr>
+              <w:spacing w:after="100" w:before="100" w:line="240"/>
+              <w:ind w:firstLine="0" w:left="100" w:right="100"/>
+            </w:pPr>
+            <w:r>
+              <w:rPr>
+                <w:rFonts w:ascii="Arial" w:hAnsi="Arial" w:eastAsia="Arial" w:cs="Arial"/>
+                <w:i w:val="false"/>
+                <w:b w:val="false"/>
+                <w:u w:val="none"/>
+                <w:sz w:val="22"/>
+                <w:szCs w:val="22"/>
+                <w:color w:val="000000"/>
+              </w:rPr>
+              <w:t xml:space="preserve">FALSE</w:t>
+            </w:r>
+          </w:p>
+        </w:tc>
+        <w:tc>
+          <w:tcPr>
+            <w:tcBorders>
+              <w:bottom w:val="single" w:sz="8" w:space="0" w:color="666666"/>
+              <w:top w:val="single" w:sz="8" w:space="0" w:color="666666"/>
+              <w:left w:val="single" w:sz="8" w:space="0" w:color="666666"/>
+              <w:right w:val="single" w:sz="8" w:space="0" w:color="666666"/>
+            </w:tcBorders>
+            <w:shd w:val="clear" w:color="auto" w:fill="FFFFFF"/>
+            <w:tcMar>
+              <w:top w:w="0" w:type="dxa"/>
+              <w:bottom w:w="0" w:type="dxa"/>
+              <w:left w:w="0" w:type="dxa"/>
+              <w:right w:w="0" w:type="dxa"/>
+            </w:tcMar>
+            <w:vAlign w:val="center"/>
+          </w:tcPr>
+          <w:p>
+            <w:pPr>
+              <w:jc w:val="center"/>
+              <w:pBdr>
+                <w:bottom w:val="none" w:sz="0" w:space="0" w:color="000000"/>
+                <w:top w:val="none" w:sz="0" w:space="0" w:color="000000"/>
+                <w:left w:val="none" w:sz="0" w:space="0" w:color="000000"/>
+                <w:right w:val="none" w:sz="0" w:space="0" w:color="000000"/>
+              </w:pBdr>
+              <w:spacing w:after="100" w:before="100" w:line="240"/>
+              <w:ind w:firstLine="0" w:left="100" w:right="100"/>
+            </w:pPr>
+            <w:r>
+              <w:rPr>
+                <w:rFonts w:ascii="Arial" w:hAnsi="Arial" w:eastAsia="Arial" w:cs="Arial"/>
+                <w:i w:val="false"/>
+                <w:b w:val="false"/>
+                <w:u w:val="none"/>
+                <w:sz w:val="22"/>
+                <w:szCs w:val="22"/>
+                <w:color w:val="000000"/>
+              </w:rPr>
+              <w:t xml:space="preserve"/>
             </w:r>
           </w:p>
         </w:tc>
@@ -4993,6 +6373,49 @@
                 <w:szCs w:val="22"/>
                 <w:color w:val="000000"/>
               </w:rPr>
+              <w:t xml:space="preserve">percentage</w:t>
+            </w:r>
+          </w:p>
+        </w:tc>
+        <w:tc>
+          <w:tcPr>
+            <w:tcBorders>
+              <w:bottom w:val="single" w:sz="8" w:space="0" w:color="666666"/>
+              <w:top w:val="single" w:sz="8" w:space="0" w:color="666666"/>
+              <w:left w:val="single" w:sz="8" w:space="0" w:color="666666"/>
+              <w:right w:val="single" w:sz="8" w:space="0" w:color="666666"/>
+            </w:tcBorders>
+            <w:shd w:val="clear" w:color="auto" w:fill="FFFFFF"/>
+            <w:tcMar>
+              <w:top w:w="0" w:type="dxa"/>
+              <w:bottom w:w="0" w:type="dxa"/>
+              <w:left w:w="0" w:type="dxa"/>
+              <w:right w:w="0" w:type="dxa"/>
+            </w:tcMar>
+            <w:vAlign w:val="center"/>
+          </w:tcPr>
+          <w:p>
+            <w:pPr>
+              <w:jc w:val="center"/>
+              <w:pBdr>
+                <w:bottom w:val="none" w:sz="0" w:space="0" w:color="000000"/>
+                <w:top w:val="none" w:sz="0" w:space="0" w:color="000000"/>
+                <w:left w:val="none" w:sz="0" w:space="0" w:color="000000"/>
+                <w:right w:val="none" w:sz="0" w:space="0" w:color="000000"/>
+              </w:pBdr>
+              <w:spacing w:after="100" w:before="100" w:line="240"/>
+              <w:ind w:firstLine="0" w:left="100" w:right="100"/>
+            </w:pPr>
+            <w:r>
+              <w:rPr>
+                <w:rFonts w:ascii="Arial" w:hAnsi="Arial" w:eastAsia="Arial" w:cs="Arial"/>
+                <w:i w:val="false"/>
+                <w:b w:val="false"/>
+                <w:u w:val="none"/>
+                <w:sz w:val="22"/>
+                <w:szCs w:val="22"/>
+                <w:color w:val="000000"/>
+              </w:rPr>
               <w:t xml:space="preserve">12.3</w:t>
             </w:r>
           </w:p>
@@ -5166,6 +6589,178 @@
                 <w:color w:val="000000"/>
               </w:rPr>
               <w:t xml:space="preserve">752</w:t>
+            </w:r>
+          </w:p>
+        </w:tc>
+        <w:tc>
+          <w:tcPr>
+            <w:tcBorders>
+              <w:bottom w:val="single" w:sz="8" w:space="0" w:color="666666"/>
+              <w:top w:val="single" w:sz="8" w:space="0" w:color="666666"/>
+              <w:left w:val="single" w:sz="8" w:space="0" w:color="666666"/>
+              <w:right w:val="single" w:sz="8" w:space="0" w:color="666666"/>
+            </w:tcBorders>
+            <w:shd w:val="clear" w:color="auto" w:fill="FFFFFF"/>
+            <w:tcMar>
+              <w:top w:w="0" w:type="dxa"/>
+              <w:bottom w:w="0" w:type="dxa"/>
+              <w:left w:w="0" w:type="dxa"/>
+              <w:right w:w="0" w:type="dxa"/>
+            </w:tcMar>
+            <w:vAlign w:val="center"/>
+          </w:tcPr>
+          <w:p>
+            <w:pPr>
+              <w:jc w:val="center"/>
+              <w:pBdr>
+                <w:bottom w:val="none" w:sz="0" w:space="0" w:color="000000"/>
+                <w:top w:val="none" w:sz="0" w:space="0" w:color="000000"/>
+                <w:left w:val="none" w:sz="0" w:space="0" w:color="000000"/>
+                <w:right w:val="none" w:sz="0" w:space="0" w:color="000000"/>
+              </w:pBdr>
+              <w:spacing w:after="100" w:before="100" w:line="240"/>
+              <w:ind w:firstLine="0" w:left="100" w:right="100"/>
+            </w:pPr>
+            <w:r>
+              <w:rPr>
+                <w:rFonts w:ascii="Arial" w:hAnsi="Arial" w:eastAsia="Arial" w:cs="Arial"/>
+                <w:i w:val="false"/>
+                <w:b w:val="false"/>
+                <w:u w:val="none"/>
+                <w:sz w:val="22"/>
+                <w:szCs w:val="22"/>
+                <w:color w:val="000000"/>
+              </w:rPr>
+              <w:t xml:space="preserve">FALSE</w:t>
+            </w:r>
+          </w:p>
+        </w:tc>
+        <w:tc>
+          <w:tcPr>
+            <w:tcBorders>
+              <w:bottom w:val="single" w:sz="8" w:space="0" w:color="666666"/>
+              <w:top w:val="single" w:sz="8" w:space="0" w:color="666666"/>
+              <w:left w:val="single" w:sz="8" w:space="0" w:color="666666"/>
+              <w:right w:val="single" w:sz="8" w:space="0" w:color="666666"/>
+            </w:tcBorders>
+            <w:shd w:val="clear" w:color="auto" w:fill="FFFFFF"/>
+            <w:tcMar>
+              <w:top w:w="0" w:type="dxa"/>
+              <w:bottom w:w="0" w:type="dxa"/>
+              <w:left w:w="0" w:type="dxa"/>
+              <w:right w:w="0" w:type="dxa"/>
+            </w:tcMar>
+            <w:vAlign w:val="center"/>
+          </w:tcPr>
+          <w:p>
+            <w:pPr>
+              <w:jc w:val="center"/>
+              <w:pBdr>
+                <w:bottom w:val="none" w:sz="0" w:space="0" w:color="000000"/>
+                <w:top w:val="none" w:sz="0" w:space="0" w:color="000000"/>
+                <w:left w:val="none" w:sz="0" w:space="0" w:color="000000"/>
+                <w:right w:val="none" w:sz="0" w:space="0" w:color="000000"/>
+              </w:pBdr>
+              <w:spacing w:after="100" w:before="100" w:line="240"/>
+              <w:ind w:firstLine="0" w:left="100" w:right="100"/>
+            </w:pPr>
+            <w:r>
+              <w:rPr>
+                <w:rFonts w:ascii="Arial" w:hAnsi="Arial" w:eastAsia="Arial" w:cs="Arial"/>
+                <w:i w:val="false"/>
+                <w:b w:val="false"/>
+                <w:u w:val="none"/>
+                <w:sz w:val="22"/>
+                <w:szCs w:val="22"/>
+                <w:color w:val="000000"/>
+              </w:rPr>
+              <w:t xml:space="preserve"/>
+            </w:r>
+          </w:p>
+        </w:tc>
+        <w:tc>
+          <w:tcPr>
+            <w:tcBorders>
+              <w:bottom w:val="single" w:sz="8" w:space="0" w:color="666666"/>
+              <w:top w:val="single" w:sz="8" w:space="0" w:color="666666"/>
+              <w:left w:val="single" w:sz="8" w:space="0" w:color="666666"/>
+              <w:right w:val="single" w:sz="8" w:space="0" w:color="666666"/>
+            </w:tcBorders>
+            <w:shd w:val="clear" w:color="auto" w:fill="FFFFFF"/>
+            <w:tcMar>
+              <w:top w:w="0" w:type="dxa"/>
+              <w:bottom w:w="0" w:type="dxa"/>
+              <w:left w:w="0" w:type="dxa"/>
+              <w:right w:w="0" w:type="dxa"/>
+            </w:tcMar>
+            <w:vAlign w:val="center"/>
+          </w:tcPr>
+          <w:p>
+            <w:pPr>
+              <w:jc w:val="center"/>
+              <w:pBdr>
+                <w:bottom w:val="none" w:sz="0" w:space="0" w:color="000000"/>
+                <w:top w:val="none" w:sz="0" w:space="0" w:color="000000"/>
+                <w:left w:val="none" w:sz="0" w:space="0" w:color="000000"/>
+                <w:right w:val="none" w:sz="0" w:space="0" w:color="000000"/>
+              </w:pBdr>
+              <w:spacing w:after="100" w:before="100" w:line="240"/>
+              <w:ind w:firstLine="0" w:left="100" w:right="100"/>
+            </w:pPr>
+            <w:r>
+              <w:rPr>
+                <w:rFonts w:ascii="Arial" w:hAnsi="Arial" w:eastAsia="Arial" w:cs="Arial"/>
+                <w:i w:val="false"/>
+                <w:b w:val="false"/>
+                <w:u w:val="none"/>
+                <w:sz w:val="22"/>
+                <w:szCs w:val="22"/>
+                <w:color w:val="000000"/>
+              </w:rPr>
+              <w:t xml:space="preserve">FALSE</w:t>
+            </w:r>
+          </w:p>
+        </w:tc>
+        <w:tc>
+          <w:tcPr>
+            <w:tcBorders>
+              <w:bottom w:val="single" w:sz="8" w:space="0" w:color="666666"/>
+              <w:top w:val="single" w:sz="8" w:space="0" w:color="666666"/>
+              <w:left w:val="single" w:sz="8" w:space="0" w:color="666666"/>
+              <w:right w:val="single" w:sz="8" w:space="0" w:color="666666"/>
+            </w:tcBorders>
+            <w:shd w:val="clear" w:color="auto" w:fill="FFFFFF"/>
+            <w:tcMar>
+              <w:top w:w="0" w:type="dxa"/>
+              <w:bottom w:w="0" w:type="dxa"/>
+              <w:left w:w="0" w:type="dxa"/>
+              <w:right w:w="0" w:type="dxa"/>
+            </w:tcMar>
+            <w:vAlign w:val="center"/>
+          </w:tcPr>
+          <w:p>
+            <w:pPr>
+              <w:jc w:val="center"/>
+              <w:pBdr>
+                <w:bottom w:val="none" w:sz="0" w:space="0" w:color="000000"/>
+                <w:top w:val="none" w:sz="0" w:space="0" w:color="000000"/>
+                <w:left w:val="none" w:sz="0" w:space="0" w:color="000000"/>
+                <w:right w:val="none" w:sz="0" w:space="0" w:color="000000"/>
+              </w:pBdr>
+              <w:spacing w:after="100" w:before="100" w:line="240"/>
+              <w:ind w:firstLine="0" w:left="100" w:right="100"/>
+            </w:pPr>
+            <w:r>
+              <w:rPr>
+                <w:rFonts w:ascii="Arial" w:hAnsi="Arial" w:eastAsia="Arial" w:cs="Arial"/>
+                <w:i w:val="false"/>
+                <w:b w:val="false"/>
+                <w:u w:val="none"/>
+                <w:sz w:val="22"/>
+                <w:szCs w:val="22"/>
+                <w:color w:val="000000"/>
+              </w:rPr>
+              <w:t xml:space="preserve"/>
             </w:r>
           </w:p>
         </w:tc>
@@ -5344,6 +6939,49 @@
                 <w:szCs w:val="22"/>
                 <w:color w:val="000000"/>
               </w:rPr>
+              <w:t xml:space="preserve">percentage</w:t>
+            </w:r>
+          </w:p>
+        </w:tc>
+        <w:tc>
+          <w:tcPr>
+            <w:tcBorders>
+              <w:bottom w:val="single" w:sz="8" w:space="0" w:color="666666"/>
+              <w:top w:val="single" w:sz="8" w:space="0" w:color="666666"/>
+              <w:left w:val="single" w:sz="8" w:space="0" w:color="666666"/>
+              <w:right w:val="single" w:sz="8" w:space="0" w:color="666666"/>
+            </w:tcBorders>
+            <w:shd w:val="clear" w:color="auto" w:fill="FFFFFF"/>
+            <w:tcMar>
+              <w:top w:w="0" w:type="dxa"/>
+              <w:bottom w:w="0" w:type="dxa"/>
+              <w:left w:w="0" w:type="dxa"/>
+              <w:right w:w="0" w:type="dxa"/>
+            </w:tcMar>
+            <w:vAlign w:val="center"/>
+          </w:tcPr>
+          <w:p>
+            <w:pPr>
+              <w:jc w:val="center"/>
+              <w:pBdr>
+                <w:bottom w:val="none" w:sz="0" w:space="0" w:color="000000"/>
+                <w:top w:val="none" w:sz="0" w:space="0" w:color="000000"/>
+                <w:left w:val="none" w:sz="0" w:space="0" w:color="000000"/>
+                <w:right w:val="none" w:sz="0" w:space="0" w:color="000000"/>
+              </w:pBdr>
+              <w:spacing w:after="100" w:before="100" w:line="240"/>
+              <w:ind w:firstLine="0" w:left="100" w:right="100"/>
+            </w:pPr>
+            <w:r>
+              <w:rPr>
+                <w:rFonts w:ascii="Arial" w:hAnsi="Arial" w:eastAsia="Arial" w:cs="Arial"/>
+                <w:i w:val="false"/>
+                <w:b w:val="false"/>
+                <w:u w:val="none"/>
+                <w:sz w:val="22"/>
+                <w:szCs w:val="22"/>
+                <w:color w:val="000000"/>
+              </w:rPr>
               <w:t xml:space="preserve">5.1</w:t>
             </w:r>
           </w:p>
@@ -5517,6 +7155,178 @@
                 <w:color w:val="000000"/>
               </w:rPr>
               <w:t xml:space="preserve">426</w:t>
+            </w:r>
+          </w:p>
+        </w:tc>
+        <w:tc>
+          <w:tcPr>
+            <w:tcBorders>
+              <w:bottom w:val="single" w:sz="8" w:space="0" w:color="666666"/>
+              <w:top w:val="single" w:sz="8" w:space="0" w:color="666666"/>
+              <w:left w:val="single" w:sz="8" w:space="0" w:color="666666"/>
+              <w:right w:val="single" w:sz="8" w:space="0" w:color="666666"/>
+            </w:tcBorders>
+            <w:shd w:val="clear" w:color="auto" w:fill="FFFFFF"/>
+            <w:tcMar>
+              <w:top w:w="0" w:type="dxa"/>
+              <w:bottom w:w="0" w:type="dxa"/>
+              <w:left w:w="0" w:type="dxa"/>
+              <w:right w:w="0" w:type="dxa"/>
+            </w:tcMar>
+            <w:vAlign w:val="center"/>
+          </w:tcPr>
+          <w:p>
+            <w:pPr>
+              <w:jc w:val="center"/>
+              <w:pBdr>
+                <w:bottom w:val="none" w:sz="0" w:space="0" w:color="000000"/>
+                <w:top w:val="none" w:sz="0" w:space="0" w:color="000000"/>
+                <w:left w:val="none" w:sz="0" w:space="0" w:color="000000"/>
+                <w:right w:val="none" w:sz="0" w:space="0" w:color="000000"/>
+              </w:pBdr>
+              <w:spacing w:after="100" w:before="100" w:line="240"/>
+              <w:ind w:firstLine="0" w:left="100" w:right="100"/>
+            </w:pPr>
+            <w:r>
+              <w:rPr>
+                <w:rFonts w:ascii="Arial" w:hAnsi="Arial" w:eastAsia="Arial" w:cs="Arial"/>
+                <w:i w:val="false"/>
+                <w:b w:val="false"/>
+                <w:u w:val="none"/>
+                <w:sz w:val="22"/>
+                <w:szCs w:val="22"/>
+                <w:color w:val="000000"/>
+              </w:rPr>
+              <w:t xml:space="preserve">FALSE</w:t>
+            </w:r>
+          </w:p>
+        </w:tc>
+        <w:tc>
+          <w:tcPr>
+            <w:tcBorders>
+              <w:bottom w:val="single" w:sz="8" w:space="0" w:color="666666"/>
+              <w:top w:val="single" w:sz="8" w:space="0" w:color="666666"/>
+              <w:left w:val="single" w:sz="8" w:space="0" w:color="666666"/>
+              <w:right w:val="single" w:sz="8" w:space="0" w:color="666666"/>
+            </w:tcBorders>
+            <w:shd w:val="clear" w:color="auto" w:fill="FFFFFF"/>
+            <w:tcMar>
+              <w:top w:w="0" w:type="dxa"/>
+              <w:bottom w:w="0" w:type="dxa"/>
+              <w:left w:w="0" w:type="dxa"/>
+              <w:right w:w="0" w:type="dxa"/>
+            </w:tcMar>
+            <w:vAlign w:val="center"/>
+          </w:tcPr>
+          <w:p>
+            <w:pPr>
+              <w:jc w:val="center"/>
+              <w:pBdr>
+                <w:bottom w:val="none" w:sz="0" w:space="0" w:color="000000"/>
+                <w:top w:val="none" w:sz="0" w:space="0" w:color="000000"/>
+                <w:left w:val="none" w:sz="0" w:space="0" w:color="000000"/>
+                <w:right w:val="none" w:sz="0" w:space="0" w:color="000000"/>
+              </w:pBdr>
+              <w:spacing w:after="100" w:before="100" w:line="240"/>
+              <w:ind w:firstLine="0" w:left="100" w:right="100"/>
+            </w:pPr>
+            <w:r>
+              <w:rPr>
+                <w:rFonts w:ascii="Arial" w:hAnsi="Arial" w:eastAsia="Arial" w:cs="Arial"/>
+                <w:i w:val="false"/>
+                <w:b w:val="false"/>
+                <w:u w:val="none"/>
+                <w:sz w:val="22"/>
+                <w:szCs w:val="22"/>
+                <w:color w:val="000000"/>
+              </w:rPr>
+              <w:t xml:space="preserve"/>
+            </w:r>
+          </w:p>
+        </w:tc>
+        <w:tc>
+          <w:tcPr>
+            <w:tcBorders>
+              <w:bottom w:val="single" w:sz="8" w:space="0" w:color="666666"/>
+              <w:top w:val="single" w:sz="8" w:space="0" w:color="666666"/>
+              <w:left w:val="single" w:sz="8" w:space="0" w:color="666666"/>
+              <w:right w:val="single" w:sz="8" w:space="0" w:color="666666"/>
+            </w:tcBorders>
+            <w:shd w:val="clear" w:color="auto" w:fill="FFFFFF"/>
+            <w:tcMar>
+              <w:top w:w="0" w:type="dxa"/>
+              <w:bottom w:w="0" w:type="dxa"/>
+              <w:left w:w="0" w:type="dxa"/>
+              <w:right w:w="0" w:type="dxa"/>
+            </w:tcMar>
+            <w:vAlign w:val="center"/>
+          </w:tcPr>
+          <w:p>
+            <w:pPr>
+              <w:jc w:val="center"/>
+              <w:pBdr>
+                <w:bottom w:val="none" w:sz="0" w:space="0" w:color="000000"/>
+                <w:top w:val="none" w:sz="0" w:space="0" w:color="000000"/>
+                <w:left w:val="none" w:sz="0" w:space="0" w:color="000000"/>
+                <w:right w:val="none" w:sz="0" w:space="0" w:color="000000"/>
+              </w:pBdr>
+              <w:spacing w:after="100" w:before="100" w:line="240"/>
+              <w:ind w:firstLine="0" w:left="100" w:right="100"/>
+            </w:pPr>
+            <w:r>
+              <w:rPr>
+                <w:rFonts w:ascii="Arial" w:hAnsi="Arial" w:eastAsia="Arial" w:cs="Arial"/>
+                <w:i w:val="false"/>
+                <w:b w:val="false"/>
+                <w:u w:val="none"/>
+                <w:sz w:val="22"/>
+                <w:szCs w:val="22"/>
+                <w:color w:val="000000"/>
+              </w:rPr>
+              <w:t xml:space="preserve">FALSE</w:t>
+            </w:r>
+          </w:p>
+        </w:tc>
+        <w:tc>
+          <w:tcPr>
+            <w:tcBorders>
+              <w:bottom w:val="single" w:sz="8" w:space="0" w:color="666666"/>
+              <w:top w:val="single" w:sz="8" w:space="0" w:color="666666"/>
+              <w:left w:val="single" w:sz="8" w:space="0" w:color="666666"/>
+              <w:right w:val="single" w:sz="8" w:space="0" w:color="666666"/>
+            </w:tcBorders>
+            <w:shd w:val="clear" w:color="auto" w:fill="FFFFFF"/>
+            <w:tcMar>
+              <w:top w:w="0" w:type="dxa"/>
+              <w:bottom w:w="0" w:type="dxa"/>
+              <w:left w:w="0" w:type="dxa"/>
+              <w:right w:w="0" w:type="dxa"/>
+            </w:tcMar>
+            <w:vAlign w:val="center"/>
+          </w:tcPr>
+          <w:p>
+            <w:pPr>
+              <w:jc w:val="center"/>
+              <w:pBdr>
+                <w:bottom w:val="none" w:sz="0" w:space="0" w:color="000000"/>
+                <w:top w:val="none" w:sz="0" w:space="0" w:color="000000"/>
+                <w:left w:val="none" w:sz="0" w:space="0" w:color="000000"/>
+                <w:right w:val="none" w:sz="0" w:space="0" w:color="000000"/>
+              </w:pBdr>
+              <w:spacing w:after="100" w:before="100" w:line="240"/>
+              <w:ind w:firstLine="0" w:left="100" w:right="100"/>
+            </w:pPr>
+            <w:r>
+              <w:rPr>
+                <w:rFonts w:ascii="Arial" w:hAnsi="Arial" w:eastAsia="Arial" w:cs="Arial"/>
+                <w:i w:val="false"/>
+                <w:b w:val="false"/>
+                <w:u w:val="none"/>
+                <w:sz w:val="22"/>
+                <w:szCs w:val="22"/>
+                <w:color w:val="000000"/>
+              </w:rPr>
+              <w:t xml:space="preserve"/>
             </w:r>
           </w:p>
         </w:tc>
@@ -5695,6 +7505,49 @@
                 <w:szCs w:val="22"/>
                 <w:color w:val="000000"/>
               </w:rPr>
+              <w:t xml:space="preserve">percentage</w:t>
+            </w:r>
+          </w:p>
+        </w:tc>
+        <w:tc>
+          <w:tcPr>
+            <w:tcBorders>
+              <w:bottom w:val="single" w:sz="8" w:space="0" w:color="666666"/>
+              <w:top w:val="single" w:sz="8" w:space="0" w:color="666666"/>
+              <w:left w:val="single" w:sz="8" w:space="0" w:color="666666"/>
+              <w:right w:val="single" w:sz="8" w:space="0" w:color="666666"/>
+            </w:tcBorders>
+            <w:shd w:val="clear" w:color="auto" w:fill="FFFFFF"/>
+            <w:tcMar>
+              <w:top w:w="0" w:type="dxa"/>
+              <w:bottom w:w="0" w:type="dxa"/>
+              <w:left w:w="0" w:type="dxa"/>
+              <w:right w:w="0" w:type="dxa"/>
+            </w:tcMar>
+            <w:vAlign w:val="center"/>
+          </w:tcPr>
+          <w:p>
+            <w:pPr>
+              <w:jc w:val="center"/>
+              <w:pBdr>
+                <w:bottom w:val="none" w:sz="0" w:space="0" w:color="000000"/>
+                <w:top w:val="none" w:sz="0" w:space="0" w:color="000000"/>
+                <w:left w:val="none" w:sz="0" w:space="0" w:color="000000"/>
+                <w:right w:val="none" w:sz="0" w:space="0" w:color="000000"/>
+              </w:pBdr>
+              <w:spacing w:after="100" w:before="100" w:line="240"/>
+              <w:ind w:firstLine="0" w:left="100" w:right="100"/>
+            </w:pPr>
+            <w:r>
+              <w:rPr>
+                <w:rFonts w:ascii="Arial" w:hAnsi="Arial" w:eastAsia="Arial" w:cs="Arial"/>
+                <w:i w:val="false"/>
+                <w:b w:val="false"/>
+                <w:u w:val="none"/>
+                <w:sz w:val="22"/>
+                <w:szCs w:val="22"/>
+                <w:color w:val="000000"/>
+              </w:rPr>
               <w:t xml:space="preserve">13.5</w:t>
             </w:r>
           </w:p>
@@ -5868,6 +7721,178 @@
                 <w:color w:val="000000"/>
               </w:rPr>
               <w:t xml:space="preserve">1,344</w:t>
+            </w:r>
+          </w:p>
+        </w:tc>
+        <w:tc>
+          <w:tcPr>
+            <w:tcBorders>
+              <w:bottom w:val="single" w:sz="8" w:space="0" w:color="666666"/>
+              <w:top w:val="single" w:sz="8" w:space="0" w:color="666666"/>
+              <w:left w:val="single" w:sz="8" w:space="0" w:color="666666"/>
+              <w:right w:val="single" w:sz="8" w:space="0" w:color="666666"/>
+            </w:tcBorders>
+            <w:shd w:val="clear" w:color="auto" w:fill="FFFFFF"/>
+            <w:tcMar>
+              <w:top w:w="0" w:type="dxa"/>
+              <w:bottom w:w="0" w:type="dxa"/>
+              <w:left w:w="0" w:type="dxa"/>
+              <w:right w:w="0" w:type="dxa"/>
+            </w:tcMar>
+            <w:vAlign w:val="center"/>
+          </w:tcPr>
+          <w:p>
+            <w:pPr>
+              <w:jc w:val="center"/>
+              <w:pBdr>
+                <w:bottom w:val="none" w:sz="0" w:space="0" w:color="000000"/>
+                <w:top w:val="none" w:sz="0" w:space="0" w:color="000000"/>
+                <w:left w:val="none" w:sz="0" w:space="0" w:color="000000"/>
+                <w:right w:val="none" w:sz="0" w:space="0" w:color="000000"/>
+              </w:pBdr>
+              <w:spacing w:after="100" w:before="100" w:line="240"/>
+              <w:ind w:firstLine="0" w:left="100" w:right="100"/>
+            </w:pPr>
+            <w:r>
+              <w:rPr>
+                <w:rFonts w:ascii="Arial" w:hAnsi="Arial" w:eastAsia="Arial" w:cs="Arial"/>
+                <w:i w:val="false"/>
+                <w:b w:val="false"/>
+                <w:u w:val="none"/>
+                <w:sz w:val="22"/>
+                <w:szCs w:val="22"/>
+                <w:color w:val="000000"/>
+              </w:rPr>
+              <w:t xml:space="preserve">FALSE</w:t>
+            </w:r>
+          </w:p>
+        </w:tc>
+        <w:tc>
+          <w:tcPr>
+            <w:tcBorders>
+              <w:bottom w:val="single" w:sz="8" w:space="0" w:color="666666"/>
+              <w:top w:val="single" w:sz="8" w:space="0" w:color="666666"/>
+              <w:left w:val="single" w:sz="8" w:space="0" w:color="666666"/>
+              <w:right w:val="single" w:sz="8" w:space="0" w:color="666666"/>
+            </w:tcBorders>
+            <w:shd w:val="clear" w:color="auto" w:fill="FFFFFF"/>
+            <w:tcMar>
+              <w:top w:w="0" w:type="dxa"/>
+              <w:bottom w:w="0" w:type="dxa"/>
+              <w:left w:w="0" w:type="dxa"/>
+              <w:right w:w="0" w:type="dxa"/>
+            </w:tcMar>
+            <w:vAlign w:val="center"/>
+          </w:tcPr>
+          <w:p>
+            <w:pPr>
+              <w:jc w:val="center"/>
+              <w:pBdr>
+                <w:bottom w:val="none" w:sz="0" w:space="0" w:color="000000"/>
+                <w:top w:val="none" w:sz="0" w:space="0" w:color="000000"/>
+                <w:left w:val="none" w:sz="0" w:space="0" w:color="000000"/>
+                <w:right w:val="none" w:sz="0" w:space="0" w:color="000000"/>
+              </w:pBdr>
+              <w:spacing w:after="100" w:before="100" w:line="240"/>
+              <w:ind w:firstLine="0" w:left="100" w:right="100"/>
+            </w:pPr>
+            <w:r>
+              <w:rPr>
+                <w:rFonts w:ascii="Arial" w:hAnsi="Arial" w:eastAsia="Arial" w:cs="Arial"/>
+                <w:i w:val="false"/>
+                <w:b w:val="false"/>
+                <w:u w:val="none"/>
+                <w:sz w:val="22"/>
+                <w:szCs w:val="22"/>
+                <w:color w:val="000000"/>
+              </w:rPr>
+              <w:t xml:space="preserve"/>
+            </w:r>
+          </w:p>
+        </w:tc>
+        <w:tc>
+          <w:tcPr>
+            <w:tcBorders>
+              <w:bottom w:val="single" w:sz="8" w:space="0" w:color="666666"/>
+              <w:top w:val="single" w:sz="8" w:space="0" w:color="666666"/>
+              <w:left w:val="single" w:sz="8" w:space="0" w:color="666666"/>
+              <w:right w:val="single" w:sz="8" w:space="0" w:color="666666"/>
+            </w:tcBorders>
+            <w:shd w:val="clear" w:color="auto" w:fill="FFFFFF"/>
+            <w:tcMar>
+              <w:top w:w="0" w:type="dxa"/>
+              <w:bottom w:w="0" w:type="dxa"/>
+              <w:left w:w="0" w:type="dxa"/>
+              <w:right w:w="0" w:type="dxa"/>
+            </w:tcMar>
+            <w:vAlign w:val="center"/>
+          </w:tcPr>
+          <w:p>
+            <w:pPr>
+              <w:jc w:val="center"/>
+              <w:pBdr>
+                <w:bottom w:val="none" w:sz="0" w:space="0" w:color="000000"/>
+                <w:top w:val="none" w:sz="0" w:space="0" w:color="000000"/>
+                <w:left w:val="none" w:sz="0" w:space="0" w:color="000000"/>
+                <w:right w:val="none" w:sz="0" w:space="0" w:color="000000"/>
+              </w:pBdr>
+              <w:spacing w:after="100" w:before="100" w:line="240"/>
+              <w:ind w:firstLine="0" w:left="100" w:right="100"/>
+            </w:pPr>
+            <w:r>
+              <w:rPr>
+                <w:rFonts w:ascii="Arial" w:hAnsi="Arial" w:eastAsia="Arial" w:cs="Arial"/>
+                <w:i w:val="false"/>
+                <w:b w:val="false"/>
+                <w:u w:val="none"/>
+                <w:sz w:val="22"/>
+                <w:szCs w:val="22"/>
+                <w:color w:val="000000"/>
+              </w:rPr>
+              <w:t xml:space="preserve">FALSE</w:t>
+            </w:r>
+          </w:p>
+        </w:tc>
+        <w:tc>
+          <w:tcPr>
+            <w:tcBorders>
+              <w:bottom w:val="single" w:sz="8" w:space="0" w:color="666666"/>
+              <w:top w:val="single" w:sz="8" w:space="0" w:color="666666"/>
+              <w:left w:val="single" w:sz="8" w:space="0" w:color="666666"/>
+              <w:right w:val="single" w:sz="8" w:space="0" w:color="666666"/>
+            </w:tcBorders>
+            <w:shd w:val="clear" w:color="auto" w:fill="FFFFFF"/>
+            <w:tcMar>
+              <w:top w:w="0" w:type="dxa"/>
+              <w:bottom w:w="0" w:type="dxa"/>
+              <w:left w:w="0" w:type="dxa"/>
+              <w:right w:w="0" w:type="dxa"/>
+            </w:tcMar>
+            <w:vAlign w:val="center"/>
+          </w:tcPr>
+          <w:p>
+            <w:pPr>
+              <w:jc w:val="center"/>
+              <w:pBdr>
+                <w:bottom w:val="none" w:sz="0" w:space="0" w:color="000000"/>
+                <w:top w:val="none" w:sz="0" w:space="0" w:color="000000"/>
+                <w:left w:val="none" w:sz="0" w:space="0" w:color="000000"/>
+                <w:right w:val="none" w:sz="0" w:space="0" w:color="000000"/>
+              </w:pBdr>
+              <w:spacing w:after="100" w:before="100" w:line="240"/>
+              <w:ind w:firstLine="0" w:left="100" w:right="100"/>
+            </w:pPr>
+            <w:r>
+              <w:rPr>
+                <w:rFonts w:ascii="Arial" w:hAnsi="Arial" w:eastAsia="Arial" w:cs="Arial"/>
+                <w:i w:val="false"/>
+                <w:b w:val="false"/>
+                <w:u w:val="none"/>
+                <w:sz w:val="22"/>
+                <w:szCs w:val="22"/>
+                <w:color w:val="000000"/>
+              </w:rPr>
+              <w:t xml:space="preserve"/>
             </w:r>
           </w:p>
         </w:tc>
@@ -6046,6 +8071,49 @@
                 <w:szCs w:val="22"/>
                 <w:color w:val="000000"/>
               </w:rPr>
+              <w:t xml:space="preserve">percentage</w:t>
+            </w:r>
+          </w:p>
+        </w:tc>
+        <w:tc>
+          <w:tcPr>
+            <w:tcBorders>
+              <w:bottom w:val="single" w:sz="8" w:space="0" w:color="666666"/>
+              <w:top w:val="single" w:sz="8" w:space="0" w:color="666666"/>
+              <w:left w:val="single" w:sz="8" w:space="0" w:color="666666"/>
+              <w:right w:val="single" w:sz="8" w:space="0" w:color="666666"/>
+            </w:tcBorders>
+            <w:shd w:val="clear" w:color="auto" w:fill="FFFFFF"/>
+            <w:tcMar>
+              <w:top w:w="0" w:type="dxa"/>
+              <w:bottom w:w="0" w:type="dxa"/>
+              <w:left w:w="0" w:type="dxa"/>
+              <w:right w:w="0" w:type="dxa"/>
+            </w:tcMar>
+            <w:vAlign w:val="center"/>
+          </w:tcPr>
+          <w:p>
+            <w:pPr>
+              <w:jc w:val="center"/>
+              <w:pBdr>
+                <w:bottom w:val="none" w:sz="0" w:space="0" w:color="000000"/>
+                <w:top w:val="none" w:sz="0" w:space="0" w:color="000000"/>
+                <w:left w:val="none" w:sz="0" w:space="0" w:color="000000"/>
+                <w:right w:val="none" w:sz="0" w:space="0" w:color="000000"/>
+              </w:pBdr>
+              <w:spacing w:after="100" w:before="100" w:line="240"/>
+              <w:ind w:firstLine="0" w:left="100" w:right="100"/>
+            </w:pPr>
+            <w:r>
+              <w:rPr>
+                <w:rFonts w:ascii="Arial" w:hAnsi="Arial" w:eastAsia="Arial" w:cs="Arial"/>
+                <w:i w:val="false"/>
+                <w:b w:val="false"/>
+                <w:u w:val="none"/>
+                <w:sz w:val="22"/>
+                <w:szCs w:val="22"/>
+                <w:color w:val="000000"/>
+              </w:rPr>
               <w:t xml:space="preserve">64.8</w:t>
             </w:r>
           </w:p>
@@ -6219,6 +8287,178 @@
                 <w:color w:val="000000"/>
               </w:rPr>
               <w:t xml:space="preserve">1,510</w:t>
+            </w:r>
+          </w:p>
+        </w:tc>
+        <w:tc>
+          <w:tcPr>
+            <w:tcBorders>
+              <w:bottom w:val="single" w:sz="8" w:space="0" w:color="666666"/>
+              <w:top w:val="single" w:sz="8" w:space="0" w:color="666666"/>
+              <w:left w:val="single" w:sz="8" w:space="0" w:color="666666"/>
+              <w:right w:val="single" w:sz="8" w:space="0" w:color="666666"/>
+            </w:tcBorders>
+            <w:shd w:val="clear" w:color="auto" w:fill="FFFFFF"/>
+            <w:tcMar>
+              <w:top w:w="0" w:type="dxa"/>
+              <w:bottom w:w="0" w:type="dxa"/>
+              <w:left w:w="0" w:type="dxa"/>
+              <w:right w:w="0" w:type="dxa"/>
+            </w:tcMar>
+            <w:vAlign w:val="center"/>
+          </w:tcPr>
+          <w:p>
+            <w:pPr>
+              <w:jc w:val="center"/>
+              <w:pBdr>
+                <w:bottom w:val="none" w:sz="0" w:space="0" w:color="000000"/>
+                <w:top w:val="none" w:sz="0" w:space="0" w:color="000000"/>
+                <w:left w:val="none" w:sz="0" w:space="0" w:color="000000"/>
+                <w:right w:val="none" w:sz="0" w:space="0" w:color="000000"/>
+              </w:pBdr>
+              <w:spacing w:after="100" w:before="100" w:line="240"/>
+              <w:ind w:firstLine="0" w:left="100" w:right="100"/>
+            </w:pPr>
+            <w:r>
+              <w:rPr>
+                <w:rFonts w:ascii="Arial" w:hAnsi="Arial" w:eastAsia="Arial" w:cs="Arial"/>
+                <w:i w:val="false"/>
+                <w:b w:val="false"/>
+                <w:u w:val="none"/>
+                <w:sz w:val="22"/>
+                <w:szCs w:val="22"/>
+                <w:color w:val="000000"/>
+              </w:rPr>
+              <w:t xml:space="preserve">FALSE</w:t>
+            </w:r>
+          </w:p>
+        </w:tc>
+        <w:tc>
+          <w:tcPr>
+            <w:tcBorders>
+              <w:bottom w:val="single" w:sz="8" w:space="0" w:color="666666"/>
+              <w:top w:val="single" w:sz="8" w:space="0" w:color="666666"/>
+              <w:left w:val="single" w:sz="8" w:space="0" w:color="666666"/>
+              <w:right w:val="single" w:sz="8" w:space="0" w:color="666666"/>
+            </w:tcBorders>
+            <w:shd w:val="clear" w:color="auto" w:fill="FFFFFF"/>
+            <w:tcMar>
+              <w:top w:w="0" w:type="dxa"/>
+              <w:bottom w:w="0" w:type="dxa"/>
+              <w:left w:w="0" w:type="dxa"/>
+              <w:right w:w="0" w:type="dxa"/>
+            </w:tcMar>
+            <w:vAlign w:val="center"/>
+          </w:tcPr>
+          <w:p>
+            <w:pPr>
+              <w:jc w:val="center"/>
+              <w:pBdr>
+                <w:bottom w:val="none" w:sz="0" w:space="0" w:color="000000"/>
+                <w:top w:val="none" w:sz="0" w:space="0" w:color="000000"/>
+                <w:left w:val="none" w:sz="0" w:space="0" w:color="000000"/>
+                <w:right w:val="none" w:sz="0" w:space="0" w:color="000000"/>
+              </w:pBdr>
+              <w:spacing w:after="100" w:before="100" w:line="240"/>
+              <w:ind w:firstLine="0" w:left="100" w:right="100"/>
+            </w:pPr>
+            <w:r>
+              <w:rPr>
+                <w:rFonts w:ascii="Arial" w:hAnsi="Arial" w:eastAsia="Arial" w:cs="Arial"/>
+                <w:i w:val="false"/>
+                <w:b w:val="false"/>
+                <w:u w:val="none"/>
+                <w:sz w:val="22"/>
+                <w:szCs w:val="22"/>
+                <w:color w:val="000000"/>
+              </w:rPr>
+              <w:t xml:space="preserve"/>
+            </w:r>
+          </w:p>
+        </w:tc>
+        <w:tc>
+          <w:tcPr>
+            <w:tcBorders>
+              <w:bottom w:val="single" w:sz="8" w:space="0" w:color="666666"/>
+              <w:top w:val="single" w:sz="8" w:space="0" w:color="666666"/>
+              <w:left w:val="single" w:sz="8" w:space="0" w:color="666666"/>
+              <w:right w:val="single" w:sz="8" w:space="0" w:color="666666"/>
+            </w:tcBorders>
+            <w:shd w:val="clear" w:color="auto" w:fill="FFFFFF"/>
+            <w:tcMar>
+              <w:top w:w="0" w:type="dxa"/>
+              <w:bottom w:w="0" w:type="dxa"/>
+              <w:left w:w="0" w:type="dxa"/>
+              <w:right w:w="0" w:type="dxa"/>
+            </w:tcMar>
+            <w:vAlign w:val="center"/>
+          </w:tcPr>
+          <w:p>
+            <w:pPr>
+              <w:jc w:val="center"/>
+              <w:pBdr>
+                <w:bottom w:val="none" w:sz="0" w:space="0" w:color="000000"/>
+                <w:top w:val="none" w:sz="0" w:space="0" w:color="000000"/>
+                <w:left w:val="none" w:sz="0" w:space="0" w:color="000000"/>
+                <w:right w:val="none" w:sz="0" w:space="0" w:color="000000"/>
+              </w:pBdr>
+              <w:spacing w:after="100" w:before="100" w:line="240"/>
+              <w:ind w:firstLine="0" w:left="100" w:right="100"/>
+            </w:pPr>
+            <w:r>
+              <w:rPr>
+                <w:rFonts w:ascii="Arial" w:hAnsi="Arial" w:eastAsia="Arial" w:cs="Arial"/>
+                <w:i w:val="false"/>
+                <w:b w:val="false"/>
+                <w:u w:val="none"/>
+                <w:sz w:val="22"/>
+                <w:szCs w:val="22"/>
+                <w:color w:val="000000"/>
+              </w:rPr>
+              <w:t xml:space="preserve">FALSE</w:t>
+            </w:r>
+          </w:p>
+        </w:tc>
+        <w:tc>
+          <w:tcPr>
+            <w:tcBorders>
+              <w:bottom w:val="single" w:sz="8" w:space="0" w:color="666666"/>
+              <w:top w:val="single" w:sz="8" w:space="0" w:color="666666"/>
+              <w:left w:val="single" w:sz="8" w:space="0" w:color="666666"/>
+              <w:right w:val="single" w:sz="8" w:space="0" w:color="666666"/>
+            </w:tcBorders>
+            <w:shd w:val="clear" w:color="auto" w:fill="FFFFFF"/>
+            <w:tcMar>
+              <w:top w:w="0" w:type="dxa"/>
+              <w:bottom w:w="0" w:type="dxa"/>
+              <w:left w:w="0" w:type="dxa"/>
+              <w:right w:w="0" w:type="dxa"/>
+            </w:tcMar>
+            <w:vAlign w:val="center"/>
+          </w:tcPr>
+          <w:p>
+            <w:pPr>
+              <w:jc w:val="center"/>
+              <w:pBdr>
+                <w:bottom w:val="none" w:sz="0" w:space="0" w:color="000000"/>
+                <w:top w:val="none" w:sz="0" w:space="0" w:color="000000"/>
+                <w:left w:val="none" w:sz="0" w:space="0" w:color="000000"/>
+                <w:right w:val="none" w:sz="0" w:space="0" w:color="000000"/>
+              </w:pBdr>
+              <w:spacing w:after="100" w:before="100" w:line="240"/>
+              <w:ind w:firstLine="0" w:left="100" w:right="100"/>
+            </w:pPr>
+            <w:r>
+              <w:rPr>
+                <w:rFonts w:ascii="Arial" w:hAnsi="Arial" w:eastAsia="Arial" w:cs="Arial"/>
+                <w:i w:val="false"/>
+                <w:b w:val="false"/>
+                <w:u w:val="none"/>
+                <w:sz w:val="22"/>
+                <w:szCs w:val="22"/>
+                <w:color w:val="000000"/>
+              </w:rPr>
+              <w:t xml:space="preserve"/>
             </w:r>
           </w:p>
         </w:tc>
@@ -6397,6 +8637,49 @@
                 <w:szCs w:val="22"/>
                 <w:color w:val="000000"/>
               </w:rPr>
+              <w:t xml:space="preserve">percentage</w:t>
+            </w:r>
+          </w:p>
+        </w:tc>
+        <w:tc>
+          <w:tcPr>
+            <w:tcBorders>
+              <w:bottom w:val="single" w:sz="8" w:space="0" w:color="666666"/>
+              <w:top w:val="single" w:sz="8" w:space="0" w:color="666666"/>
+              <w:left w:val="single" w:sz="8" w:space="0" w:color="666666"/>
+              <w:right w:val="single" w:sz="8" w:space="0" w:color="666666"/>
+            </w:tcBorders>
+            <w:shd w:val="clear" w:color="auto" w:fill="FFFFFF"/>
+            <w:tcMar>
+              <w:top w:w="0" w:type="dxa"/>
+              <w:bottom w:w="0" w:type="dxa"/>
+              <w:left w:w="0" w:type="dxa"/>
+              <w:right w:w="0" w:type="dxa"/>
+            </w:tcMar>
+            <w:vAlign w:val="center"/>
+          </w:tcPr>
+          <w:p>
+            <w:pPr>
+              <w:jc w:val="center"/>
+              <w:pBdr>
+                <w:bottom w:val="none" w:sz="0" w:space="0" w:color="000000"/>
+                <w:top w:val="none" w:sz="0" w:space="0" w:color="000000"/>
+                <w:left w:val="none" w:sz="0" w:space="0" w:color="000000"/>
+                <w:right w:val="none" w:sz="0" w:space="0" w:color="000000"/>
+              </w:pBdr>
+              <w:spacing w:after="100" w:before="100" w:line="240"/>
+              <w:ind w:firstLine="0" w:left="100" w:right="100"/>
+            </w:pPr>
+            <w:r>
+              <w:rPr>
+                <w:rFonts w:ascii="Arial" w:hAnsi="Arial" w:eastAsia="Arial" w:cs="Arial"/>
+                <w:i w:val="false"/>
+                <w:b w:val="false"/>
+                <w:u w:val="none"/>
+                <w:sz w:val="22"/>
+                <w:szCs w:val="22"/>
+                <w:color w:val="000000"/>
+              </w:rPr>
               <w:t xml:space="preserve">4.3</w:t>
             </w:r>
           </w:p>
@@ -6570,6 +8853,892 @@
                 <w:color w:val="000000"/>
               </w:rPr>
               <w:t xml:space="preserve">198</w:t>
+            </w:r>
+          </w:p>
+        </w:tc>
+        <w:tc>
+          <w:tcPr>
+            <w:tcBorders>
+              <w:bottom w:val="single" w:sz="8" w:space="0" w:color="666666"/>
+              <w:top w:val="single" w:sz="8" w:space="0" w:color="666666"/>
+              <w:left w:val="single" w:sz="8" w:space="0" w:color="666666"/>
+              <w:right w:val="single" w:sz="8" w:space="0" w:color="666666"/>
+            </w:tcBorders>
+            <w:shd w:val="clear" w:color="auto" w:fill="FFFFFF"/>
+            <w:tcMar>
+              <w:top w:w="0" w:type="dxa"/>
+              <w:bottom w:w="0" w:type="dxa"/>
+              <w:left w:w="0" w:type="dxa"/>
+              <w:right w:w="0" w:type="dxa"/>
+            </w:tcMar>
+            <w:vAlign w:val="center"/>
+          </w:tcPr>
+          <w:p>
+            <w:pPr>
+              <w:jc w:val="center"/>
+              <w:pBdr>
+                <w:bottom w:val="none" w:sz="0" w:space="0" w:color="000000"/>
+                <w:top w:val="none" w:sz="0" w:space="0" w:color="000000"/>
+                <w:left w:val="none" w:sz="0" w:space="0" w:color="000000"/>
+                <w:right w:val="none" w:sz="0" w:space="0" w:color="000000"/>
+              </w:pBdr>
+              <w:spacing w:after="100" w:before="100" w:line="240"/>
+              <w:ind w:firstLine="0" w:left="100" w:right="100"/>
+            </w:pPr>
+            <w:r>
+              <w:rPr>
+                <w:rFonts w:ascii="Arial" w:hAnsi="Arial" w:eastAsia="Arial" w:cs="Arial"/>
+                <w:i w:val="false"/>
+                <w:b w:val="false"/>
+                <w:u w:val="none"/>
+                <w:sz w:val="22"/>
+                <w:szCs w:val="22"/>
+                <w:color w:val="000000"/>
+              </w:rPr>
+              <w:t xml:space="preserve">FALSE</w:t>
+            </w:r>
+          </w:p>
+        </w:tc>
+        <w:tc>
+          <w:tcPr>
+            <w:tcBorders>
+              <w:bottom w:val="single" w:sz="8" w:space="0" w:color="666666"/>
+              <w:top w:val="single" w:sz="8" w:space="0" w:color="666666"/>
+              <w:left w:val="single" w:sz="8" w:space="0" w:color="666666"/>
+              <w:right w:val="single" w:sz="8" w:space="0" w:color="666666"/>
+            </w:tcBorders>
+            <w:shd w:val="clear" w:color="auto" w:fill="FFFFFF"/>
+            <w:tcMar>
+              <w:top w:w="0" w:type="dxa"/>
+              <w:bottom w:w="0" w:type="dxa"/>
+              <w:left w:w="0" w:type="dxa"/>
+              <w:right w:w="0" w:type="dxa"/>
+            </w:tcMar>
+            <w:vAlign w:val="center"/>
+          </w:tcPr>
+          <w:p>
+            <w:pPr>
+              <w:jc w:val="center"/>
+              <w:pBdr>
+                <w:bottom w:val="none" w:sz="0" w:space="0" w:color="000000"/>
+                <w:top w:val="none" w:sz="0" w:space="0" w:color="000000"/>
+                <w:left w:val="none" w:sz="0" w:space="0" w:color="000000"/>
+                <w:right w:val="none" w:sz="0" w:space="0" w:color="000000"/>
+              </w:pBdr>
+              <w:spacing w:after="100" w:before="100" w:line="240"/>
+              <w:ind w:firstLine="0" w:left="100" w:right="100"/>
+            </w:pPr>
+            <w:r>
+              <w:rPr>
+                <w:rFonts w:ascii="Arial" w:hAnsi="Arial" w:eastAsia="Arial" w:cs="Arial"/>
+                <w:i w:val="false"/>
+                <w:b w:val="false"/>
+                <w:u w:val="none"/>
+                <w:sz w:val="22"/>
+                <w:szCs w:val="22"/>
+                <w:color w:val="000000"/>
+              </w:rPr>
+              <w:t xml:space="preserve"/>
+            </w:r>
+          </w:p>
+        </w:tc>
+        <w:tc>
+          <w:tcPr>
+            <w:tcBorders>
+              <w:bottom w:val="single" w:sz="8" w:space="0" w:color="666666"/>
+              <w:top w:val="single" w:sz="8" w:space="0" w:color="666666"/>
+              <w:left w:val="single" w:sz="8" w:space="0" w:color="666666"/>
+              <w:right w:val="single" w:sz="8" w:space="0" w:color="666666"/>
+            </w:tcBorders>
+            <w:shd w:val="clear" w:color="auto" w:fill="FFFFFF"/>
+            <w:tcMar>
+              <w:top w:w="0" w:type="dxa"/>
+              <w:bottom w:w="0" w:type="dxa"/>
+              <w:left w:w="0" w:type="dxa"/>
+              <w:right w:w="0" w:type="dxa"/>
+            </w:tcMar>
+            <w:vAlign w:val="center"/>
+          </w:tcPr>
+          <w:p>
+            <w:pPr>
+              <w:jc w:val="center"/>
+              <w:pBdr>
+                <w:bottom w:val="none" w:sz="0" w:space="0" w:color="000000"/>
+                <w:top w:val="none" w:sz="0" w:space="0" w:color="000000"/>
+                <w:left w:val="none" w:sz="0" w:space="0" w:color="000000"/>
+                <w:right w:val="none" w:sz="0" w:space="0" w:color="000000"/>
+              </w:pBdr>
+              <w:spacing w:after="100" w:before="100" w:line="240"/>
+              <w:ind w:firstLine="0" w:left="100" w:right="100"/>
+            </w:pPr>
+            <w:r>
+              <w:rPr>
+                <w:rFonts w:ascii="Arial" w:hAnsi="Arial" w:eastAsia="Arial" w:cs="Arial"/>
+                <w:i w:val="false"/>
+                <w:b w:val="false"/>
+                <w:u w:val="none"/>
+                <w:sz w:val="22"/>
+                <w:szCs w:val="22"/>
+                <w:color w:val="000000"/>
+              </w:rPr>
+              <w:t xml:space="preserve">FALSE</w:t>
+            </w:r>
+          </w:p>
+        </w:tc>
+        <w:tc>
+          <w:tcPr>
+            <w:tcBorders>
+              <w:bottom w:val="single" w:sz="8" w:space="0" w:color="666666"/>
+              <w:top w:val="single" w:sz="8" w:space="0" w:color="666666"/>
+              <w:left w:val="single" w:sz="8" w:space="0" w:color="666666"/>
+              <w:right w:val="single" w:sz="8" w:space="0" w:color="666666"/>
+            </w:tcBorders>
+            <w:shd w:val="clear" w:color="auto" w:fill="FFFFFF"/>
+            <w:tcMar>
+              <w:top w:w="0" w:type="dxa"/>
+              <w:bottom w:w="0" w:type="dxa"/>
+              <w:left w:w="0" w:type="dxa"/>
+              <w:right w:w="0" w:type="dxa"/>
+            </w:tcMar>
+            <w:vAlign w:val="center"/>
+          </w:tcPr>
+          <w:p>
+            <w:pPr>
+              <w:jc w:val="center"/>
+              <w:pBdr>
+                <w:bottom w:val="none" w:sz="0" w:space="0" w:color="000000"/>
+                <w:top w:val="none" w:sz="0" w:space="0" w:color="000000"/>
+                <w:left w:val="none" w:sz="0" w:space="0" w:color="000000"/>
+                <w:right w:val="none" w:sz="0" w:space="0" w:color="000000"/>
+              </w:pBdr>
+              <w:spacing w:after="100" w:before="100" w:line="240"/>
+              <w:ind w:firstLine="0" w:left="100" w:right="100"/>
+            </w:pPr>
+            <w:r>
+              <w:rPr>
+                <w:rFonts w:ascii="Arial" w:hAnsi="Arial" w:eastAsia="Arial" w:cs="Arial"/>
+                <w:i w:val="false"/>
+                <w:b w:val="false"/>
+                <w:u w:val="none"/>
+                <w:sz w:val="22"/>
+                <w:szCs w:val="22"/>
+                <w:color w:val="000000"/>
+              </w:rPr>
+              <w:t xml:space="preserve"/>
+            </w:r>
+          </w:p>
+        </w:tc>
+      </w:tr>
+      <w:tr>
+        <w:trPr>
+          <w:cantSplit/>
+          <w:trHeight w:val="360" w:hRule="auto"/>
+        </w:trPr>
+        footer 1
+        <w:tc>
+          <w:tcPr>
+            <w:gridSpan w:val="13"/>
+            <w:tcBorders>
+              <w:bottom w:val="none" w:sz="0" w:space="0" w:color="FFFFFF"/>
+              <w:top w:val="single" w:sz="8" w:space="0" w:color="666666"/>
+              <w:left w:val="none" w:sz="0" w:space="0" w:color="FFFFFF"/>
+              <w:right w:val="none" w:sz="0" w:space="0" w:color="FFFFFF"/>
+            </w:tcBorders>
+            <w:shd w:val="clear" w:color="auto" w:fill="FFFFFF"/>
+            <w:tcMar>
+              <w:top w:w="0" w:type="dxa"/>
+              <w:bottom w:w="0" w:type="dxa"/>
+              <w:left w:w="0" w:type="dxa"/>
+              <w:right w:w="0" w:type="dxa"/>
+            </w:tcMar>
+            <w:vAlign w:val="center"/>
+          </w:tcPr>
+          <w:p>
+            <w:pPr>
+              <w:jc w:val="left"/>
+              <w:pBdr>
+                <w:bottom w:val="none" w:sz="0" w:space="0" w:color="000000"/>
+                <w:top w:val="none" w:sz="0" w:space="0" w:color="000000"/>
+                <w:left w:val="none" w:sz="0" w:space="0" w:color="000000"/>
+                <w:right w:val="none" w:sz="0" w:space="0" w:color="000000"/>
+              </w:pBdr>
+              <w:spacing w:after="100" w:before="100" w:line="240"/>
+              <w:ind w:firstLine="0" w:left="100" w:right="100"/>
+            </w:pPr>
+            <w:r>
+              <w:rPr>
+                <w:rFonts w:ascii="Arial" w:hAnsi="Arial" w:eastAsia="Arial" w:cs="Arial"/>
+                <w:i w:val="false"/>
+                <w:b w:val="false"/>
+                <w:u w:val="none"/>
+                <w:sz w:val="22"/>
+                <w:szCs w:val="22"/>
+                <w:color w:val="000000"/>
+              </w:rPr>
+              <w:t xml:space="preserve">Table format is identical to the web application's output.</w:t>
+            </w:r>
+          </w:p>
+        </w:tc>
+      </w:tr>
+      <w:tr>
+        <w:trPr>
+          <w:cantSplit/>
+          <w:trHeight w:val="360" w:hRule="auto"/>
+        </w:trPr>
+        footer 2
+        <w:tc>
+          <w:tcPr>
+            <w:gridSpan w:val="13"/>
+            <w:tcBorders>
+              <w:bottom w:val="none" w:sz="0" w:space="0" w:color="FFFFFF"/>
+              <w:top w:val="none" w:sz="0" w:space="0" w:color="FFFFFF"/>
+              <w:left w:val="none" w:sz="0" w:space="0" w:color="FFFFFF"/>
+              <w:right w:val="none" w:sz="0" w:space="0" w:color="FFFFFF"/>
+            </w:tcBorders>
+            <w:shd w:val="clear" w:color="auto" w:fill="FFFFFF"/>
+            <w:tcMar>
+              <w:top w:w="0" w:type="dxa"/>
+              <w:bottom w:w="0" w:type="dxa"/>
+              <w:left w:w="0" w:type="dxa"/>
+              <w:right w:w="0" w:type="dxa"/>
+            </w:tcMar>
+            <w:vAlign w:val="center"/>
+          </w:tcPr>
+          <w:p>
+            <w:pPr>
+              <w:jc w:val="left"/>
+              <w:pBdr>
+                <w:bottom w:val="none" w:sz="0" w:space="0" w:color="000000"/>
+                <w:top w:val="none" w:sz="0" w:space="0" w:color="000000"/>
+                <w:left w:val="none" w:sz="0" w:space="0" w:color="000000"/>
+                <w:right w:val="none" w:sz="0" w:space="0" w:color="000000"/>
+              </w:pBdr>
+              <w:spacing w:after="100" w:before="100" w:line="240"/>
+              <w:ind w:firstLine="0" w:left="100" w:right="100"/>
+            </w:pPr>
+            <w:r>
+              <w:rPr>
+                <w:rFonts w:ascii="Arial" w:hAnsi="Arial" w:eastAsia="Arial" w:cs="Arial"/>
+                <w:i w:val="false"/>
+                <w:b w:val="false"/>
+                <w:u w:val="none"/>
+                <w:sz w:val="22"/>
+                <w:szCs w:val="22"/>
+                <w:color w:val="000000"/>
+              </w:rPr>
+              <w:t xml:space="preserve">svy_year indicates the NHANES cycle</w:t>
+            </w:r>
+          </w:p>
+        </w:tc>
+      </w:tr>
+      <w:tr>
+        <w:trPr>
+          <w:cantSplit/>
+          <w:trHeight w:val="360" w:hRule="auto"/>
+        </w:trPr>
+        footer 3
+        <w:tc>
+          <w:tcPr>
+            <w:gridSpan w:val="13"/>
+            <w:tcBorders>
+              <w:bottom w:val="none" w:sz="0" w:space="0" w:color="FFFFFF"/>
+              <w:top w:val="none" w:sz="0" w:space="0" w:color="FFFFFF"/>
+              <w:left w:val="none" w:sz="0" w:space="0" w:color="FFFFFF"/>
+              <w:right w:val="none" w:sz="0" w:space="0" w:color="FFFFFF"/>
+            </w:tcBorders>
+            <w:shd w:val="clear" w:color="auto" w:fill="FFFFFF"/>
+            <w:tcMar>
+              <w:top w:w="0" w:type="dxa"/>
+              <w:bottom w:w="0" w:type="dxa"/>
+              <w:left w:w="0" w:type="dxa"/>
+              <w:right w:w="0" w:type="dxa"/>
+            </w:tcMar>
+            <w:vAlign w:val="center"/>
+          </w:tcPr>
+          <w:p>
+            <w:pPr>
+              <w:jc w:val="left"/>
+              <w:pBdr>
+                <w:bottom w:val="none" w:sz="0" w:space="0" w:color="000000"/>
+                <w:top w:val="none" w:sz="0" w:space="0" w:color="000000"/>
+                <w:left w:val="none" w:sz="0" w:space="0" w:color="000000"/>
+                <w:right w:val="none" w:sz="0" w:space="0" w:color="000000"/>
+              </w:pBdr>
+              <w:spacing w:after="100" w:before="100" w:line="240"/>
+              <w:ind w:firstLine="0" w:left="100" w:right="100"/>
+            </w:pPr>
+            <w:r>
+              <w:rPr>
+                <w:rFonts w:ascii="Arial" w:hAnsi="Arial" w:eastAsia="Arial" w:cs="Arial"/>
+                <w:i w:val="false"/>
+                <w:b w:val="false"/>
+                <w:u w:val="none"/>
+                <w:sz w:val="22"/>
+                <w:szCs w:val="22"/>
+                <w:color w:val="000000"/>
+              </w:rPr>
+              <w:t xml:space="preserve">htn_accaha indicates hypertension status.</w:t>
+            </w:r>
+          </w:p>
+        </w:tc>
+      </w:tr>
+      <w:tr>
+        <w:trPr>
+          <w:cantSplit/>
+          <w:trHeight w:val="360" w:hRule="auto"/>
+        </w:trPr>
+        footer 4
+        <w:tc>
+          <w:tcPr>
+            <w:gridSpan w:val="13"/>
+            <w:tcBorders>
+              <w:bottom w:val="none" w:sz="0" w:space="0" w:color="FFFFFF"/>
+              <w:top w:val="none" w:sz="0" w:space="0" w:color="FFFFFF"/>
+              <w:left w:val="none" w:sz="0" w:space="0" w:color="FFFFFF"/>
+              <w:right w:val="none" w:sz="0" w:space="0" w:color="FFFFFF"/>
+            </w:tcBorders>
+            <w:shd w:val="clear" w:color="auto" w:fill="FFFFFF"/>
+            <w:tcMar>
+              <w:top w:w="0" w:type="dxa"/>
+              <w:bottom w:w="0" w:type="dxa"/>
+              <w:left w:w="0" w:type="dxa"/>
+              <w:right w:w="0" w:type="dxa"/>
+            </w:tcMar>
+            <w:vAlign w:val="center"/>
+          </w:tcPr>
+          <w:p>
+            <w:pPr>
+              <w:jc w:val="left"/>
+              <w:pBdr>
+                <w:bottom w:val="none" w:sz="0" w:space="0" w:color="000000"/>
+                <w:top w:val="none" w:sz="0" w:space="0" w:color="000000"/>
+                <w:left w:val="none" w:sz="0" w:space="0" w:color="000000"/>
+                <w:right w:val="none" w:sz="0" w:space="0" w:color="000000"/>
+              </w:pBdr>
+              <w:spacing w:after="100" w:before="100" w:line="240"/>
+              <w:ind w:firstLine="0" w:left="100" w:right="100"/>
+            </w:pPr>
+            <w:r>
+              <w:rPr>
+                <w:rFonts w:ascii="Arial" w:hAnsi="Arial" w:eastAsia="Arial" w:cs="Arial"/>
+                <w:i w:val="false"/>
+                <w:b w:val="false"/>
+                <w:u w:val="none"/>
+                <w:sz w:val="22"/>
+                <w:szCs w:val="22"/>
+                <w:color w:val="000000"/>
+              </w:rPr>
+              <w:t xml:space="preserve">demo_race indicates the race subgroup.</w:t>
+            </w:r>
+          </w:p>
+        </w:tc>
+      </w:tr>
+      <w:tr>
+        <w:trPr>
+          <w:cantSplit/>
+          <w:trHeight w:val="360" w:hRule="auto"/>
+        </w:trPr>
+        footer 5
+        <w:tc>
+          <w:tcPr>
+            <w:gridSpan w:val="13"/>
+            <w:tcBorders>
+              <w:bottom w:val="none" w:sz="0" w:space="0" w:color="FFFFFF"/>
+              <w:top w:val="none" w:sz="0" w:space="0" w:color="FFFFFF"/>
+              <w:left w:val="none" w:sz="0" w:space="0" w:color="FFFFFF"/>
+              <w:right w:val="none" w:sz="0" w:space="0" w:color="FFFFFF"/>
+            </w:tcBorders>
+            <w:shd w:val="clear" w:color="auto" w:fill="FFFFFF"/>
+            <w:tcMar>
+              <w:top w:w="0" w:type="dxa"/>
+              <w:bottom w:w="0" w:type="dxa"/>
+              <w:left w:w="0" w:type="dxa"/>
+              <w:right w:w="0" w:type="dxa"/>
+            </w:tcMar>
+            <w:vAlign w:val="center"/>
+          </w:tcPr>
+          <w:p>
+            <w:pPr>
+              <w:jc w:val="left"/>
+              <w:pBdr>
+                <w:bottom w:val="none" w:sz="0" w:space="0" w:color="000000"/>
+                <w:top w:val="none" w:sz="0" w:space="0" w:color="000000"/>
+                <w:left w:val="none" w:sz="0" w:space="0" w:color="000000"/>
+                <w:right w:val="none" w:sz="0" w:space="0" w:color="000000"/>
+              </w:pBdr>
+              <w:spacing w:after="100" w:before="100" w:line="240"/>
+              <w:ind w:firstLine="0" w:left="100" w:right="100"/>
+            </w:pPr>
+            <w:r>
+              <w:rPr>
+                <w:rFonts w:ascii="Arial" w:hAnsi="Arial" w:eastAsia="Arial" w:cs="Arial"/>
+                <w:i w:val="false"/>
+                <w:b w:val="false"/>
+                <w:u w:val="none"/>
+                <w:sz w:val="22"/>
+                <w:szCs w:val="22"/>
+                <w:color w:val="000000"/>
+              </w:rPr>
+              <w:t xml:space="preserve">statistic indicates the type of statistic computed.</w:t>
+            </w:r>
+          </w:p>
+        </w:tc>
+      </w:tr>
+      <w:tr>
+        <w:trPr>
+          <w:cantSplit/>
+          <w:trHeight w:val="360" w:hRule="auto"/>
+        </w:trPr>
+        footer 6
+        <w:tc>
+          <w:tcPr>
+            <w:gridSpan w:val="13"/>
+            <w:tcBorders>
+              <w:bottom w:val="none" w:sz="0" w:space="0" w:color="FFFFFF"/>
+              <w:top w:val="none" w:sz="0" w:space="0" w:color="FFFFFF"/>
+              <w:left w:val="none" w:sz="0" w:space="0" w:color="FFFFFF"/>
+              <w:right w:val="none" w:sz="0" w:space="0" w:color="FFFFFF"/>
+            </w:tcBorders>
+            <w:shd w:val="clear" w:color="auto" w:fill="FFFFFF"/>
+            <w:tcMar>
+              <w:top w:w="0" w:type="dxa"/>
+              <w:bottom w:w="0" w:type="dxa"/>
+              <w:left w:w="0" w:type="dxa"/>
+              <w:right w:w="0" w:type="dxa"/>
+            </w:tcMar>
+            <w:vAlign w:val="center"/>
+          </w:tcPr>
+          <w:p>
+            <w:pPr>
+              <w:jc w:val="left"/>
+              <w:pBdr>
+                <w:bottom w:val="none" w:sz="0" w:space="0" w:color="000000"/>
+                <w:top w:val="none" w:sz="0" w:space="0" w:color="000000"/>
+                <w:left w:val="none" w:sz="0" w:space="0" w:color="000000"/>
+                <w:right w:val="none" w:sz="0" w:space="0" w:color="000000"/>
+              </w:pBdr>
+              <w:spacing w:after="100" w:before="100" w:line="240"/>
+              <w:ind w:firstLine="0" w:left="100" w:right="100"/>
+            </w:pPr>
+            <w:r>
+              <w:rPr>
+                <w:rFonts w:ascii="Arial" w:hAnsi="Arial" w:eastAsia="Arial" w:cs="Arial"/>
+                <w:i w:val="false"/>
+                <w:b w:val="false"/>
+                <w:u w:val="none"/>
+                <w:sz w:val="22"/>
+                <w:szCs w:val="22"/>
+                <w:color w:val="000000"/>
+              </w:rPr>
+              <w:t xml:space="preserve">estimate is the point estimate of the given statistic</w:t>
+            </w:r>
+          </w:p>
+        </w:tc>
+      </w:tr>
+      <w:tr>
+        <w:trPr>
+          <w:cantSplit/>
+          <w:trHeight w:val="360" w:hRule="auto"/>
+        </w:trPr>
+        footer 7
+        <w:tc>
+          <w:tcPr>
+            <w:gridSpan w:val="13"/>
+            <w:tcBorders>
+              <w:bottom w:val="none" w:sz="0" w:space="0" w:color="FFFFFF"/>
+              <w:top w:val="none" w:sz="0" w:space="0" w:color="FFFFFF"/>
+              <w:left w:val="none" w:sz="0" w:space="0" w:color="FFFFFF"/>
+              <w:right w:val="none" w:sz="0" w:space="0" w:color="FFFFFF"/>
+            </w:tcBorders>
+            <w:shd w:val="clear" w:color="auto" w:fill="FFFFFF"/>
+            <w:tcMar>
+              <w:top w:w="0" w:type="dxa"/>
+              <w:bottom w:w="0" w:type="dxa"/>
+              <w:left w:w="0" w:type="dxa"/>
+              <w:right w:w="0" w:type="dxa"/>
+            </w:tcMar>
+            <w:vAlign w:val="center"/>
+          </w:tcPr>
+          <w:p>
+            <w:pPr>
+              <w:jc w:val="left"/>
+              <w:pBdr>
+                <w:bottom w:val="none" w:sz="0" w:space="0" w:color="000000"/>
+                <w:top w:val="none" w:sz="0" w:space="0" w:color="000000"/>
+                <w:left w:val="none" w:sz="0" w:space="0" w:color="000000"/>
+                <w:right w:val="none" w:sz="0" w:space="0" w:color="000000"/>
+              </w:pBdr>
+              <w:spacing w:after="100" w:before="100" w:line="240"/>
+              <w:ind w:firstLine="0" w:left="100" w:right="100"/>
+            </w:pPr>
+            <w:r>
+              <w:rPr>
+                <w:rFonts w:ascii="Arial" w:hAnsi="Arial" w:eastAsia="Arial" w:cs="Arial"/>
+                <w:i w:val="false"/>
+                <w:b w:val="false"/>
+                <w:u w:val="none"/>
+                <w:sz w:val="22"/>
+                <w:szCs w:val="22"/>
+                <w:color w:val="000000"/>
+              </w:rPr>
+              <w:t xml:space="preserve">std_error is the standard error for estimate</w:t>
+            </w:r>
+          </w:p>
+        </w:tc>
+      </w:tr>
+      <w:tr>
+        <w:trPr>
+          <w:cantSplit/>
+          <w:trHeight w:val="360" w:hRule="auto"/>
+        </w:trPr>
+        footer 8
+        <w:tc>
+          <w:tcPr>
+            <w:gridSpan w:val="13"/>
+            <w:tcBorders>
+              <w:bottom w:val="none" w:sz="0" w:space="0" w:color="FFFFFF"/>
+              <w:top w:val="none" w:sz="0" w:space="0" w:color="FFFFFF"/>
+              <w:left w:val="none" w:sz="0" w:space="0" w:color="FFFFFF"/>
+              <w:right w:val="none" w:sz="0" w:space="0" w:color="FFFFFF"/>
+            </w:tcBorders>
+            <w:shd w:val="clear" w:color="auto" w:fill="FFFFFF"/>
+            <w:tcMar>
+              <w:top w:w="0" w:type="dxa"/>
+              <w:bottom w:w="0" w:type="dxa"/>
+              <w:left w:w="0" w:type="dxa"/>
+              <w:right w:w="0" w:type="dxa"/>
+            </w:tcMar>
+            <w:vAlign w:val="center"/>
+          </w:tcPr>
+          <w:p>
+            <w:pPr>
+              <w:jc w:val="left"/>
+              <w:pBdr>
+                <w:bottom w:val="none" w:sz="0" w:space="0" w:color="000000"/>
+                <w:top w:val="none" w:sz="0" w:space="0" w:color="000000"/>
+                <w:left w:val="none" w:sz="0" w:space="0" w:color="000000"/>
+                <w:right w:val="none" w:sz="0" w:space="0" w:color="000000"/>
+              </w:pBdr>
+              <w:spacing w:after="100" w:before="100" w:line="240"/>
+              <w:ind w:firstLine="0" w:left="100" w:right="100"/>
+            </w:pPr>
+            <w:r>
+              <w:rPr>
+                <w:rFonts w:ascii="Arial" w:hAnsi="Arial" w:eastAsia="Arial" w:cs="Arial"/>
+                <w:i w:val="false"/>
+                <w:b w:val="false"/>
+                <w:u w:val="none"/>
+                <w:sz w:val="22"/>
+                <w:szCs w:val="22"/>
+                <w:color w:val="000000"/>
+              </w:rPr>
+              <w:t xml:space="preserve">ci_lower is the lower bound of a 95% confidence interval for estimate</w:t>
+            </w:r>
+          </w:p>
+        </w:tc>
+      </w:tr>
+      <w:tr>
+        <w:trPr>
+          <w:cantSplit/>
+          <w:trHeight w:val="360" w:hRule="auto"/>
+        </w:trPr>
+        footer 9
+        <w:tc>
+          <w:tcPr>
+            <w:gridSpan w:val="13"/>
+            <w:tcBorders>
+              <w:bottom w:val="none" w:sz="0" w:space="0" w:color="FFFFFF"/>
+              <w:top w:val="none" w:sz="0" w:space="0" w:color="FFFFFF"/>
+              <w:left w:val="none" w:sz="0" w:space="0" w:color="FFFFFF"/>
+              <w:right w:val="none" w:sz="0" w:space="0" w:color="FFFFFF"/>
+            </w:tcBorders>
+            <w:shd w:val="clear" w:color="auto" w:fill="FFFFFF"/>
+            <w:tcMar>
+              <w:top w:w="0" w:type="dxa"/>
+              <w:bottom w:w="0" w:type="dxa"/>
+              <w:left w:w="0" w:type="dxa"/>
+              <w:right w:w="0" w:type="dxa"/>
+            </w:tcMar>
+            <w:vAlign w:val="center"/>
+          </w:tcPr>
+          <w:p>
+            <w:pPr>
+              <w:jc w:val="left"/>
+              <w:pBdr>
+                <w:bottom w:val="none" w:sz="0" w:space="0" w:color="000000"/>
+                <w:top w:val="none" w:sz="0" w:space="0" w:color="000000"/>
+                <w:left w:val="none" w:sz="0" w:space="0" w:color="000000"/>
+                <w:right w:val="none" w:sz="0" w:space="0" w:color="000000"/>
+              </w:pBdr>
+              <w:spacing w:after="100" w:before="100" w:line="240"/>
+              <w:ind w:firstLine="0" w:left="100" w:right="100"/>
+            </w:pPr>
+            <w:r>
+              <w:rPr>
+                <w:rFonts w:ascii="Arial" w:hAnsi="Arial" w:eastAsia="Arial" w:cs="Arial"/>
+                <w:i w:val="false"/>
+                <w:b w:val="false"/>
+                <w:u w:val="none"/>
+                <w:sz w:val="22"/>
+                <w:szCs w:val="22"/>
+                <w:color w:val="000000"/>
+              </w:rPr>
+              <w:t xml:space="preserve">ci_upper is the upper bound of a 95% confidence interval for estimate</w:t>
+            </w:r>
+          </w:p>
+        </w:tc>
+      </w:tr>
+      <w:tr>
+        <w:trPr>
+          <w:cantSplit/>
+          <w:trHeight w:val="360" w:hRule="auto"/>
+        </w:trPr>
+        footer10
+        <w:tc>
+          <w:tcPr>
+            <w:gridSpan w:val="13"/>
+            <w:tcBorders>
+              <w:bottom w:val="none" w:sz="0" w:space="0" w:color="FFFFFF"/>
+              <w:top w:val="none" w:sz="0" w:space="0" w:color="FFFFFF"/>
+              <w:left w:val="none" w:sz="0" w:space="0" w:color="FFFFFF"/>
+              <w:right w:val="none" w:sz="0" w:space="0" w:color="FFFFFF"/>
+            </w:tcBorders>
+            <w:shd w:val="clear" w:color="auto" w:fill="FFFFFF"/>
+            <w:tcMar>
+              <w:top w:w="0" w:type="dxa"/>
+              <w:bottom w:w="0" w:type="dxa"/>
+              <w:left w:w="0" w:type="dxa"/>
+              <w:right w:w="0" w:type="dxa"/>
+            </w:tcMar>
+            <w:vAlign w:val="center"/>
+          </w:tcPr>
+          <w:p>
+            <w:pPr>
+              <w:jc w:val="left"/>
+              <w:pBdr>
+                <w:bottom w:val="none" w:sz="0" w:space="0" w:color="000000"/>
+                <w:top w:val="none" w:sz="0" w:space="0" w:color="000000"/>
+                <w:left w:val="none" w:sz="0" w:space="0" w:color="000000"/>
+                <w:right w:val="none" w:sz="0" w:space="0" w:color="000000"/>
+              </w:pBdr>
+              <w:spacing w:after="100" w:before="100" w:line="240"/>
+              <w:ind w:firstLine="0" w:left="100" w:right="100"/>
+            </w:pPr>
+            <w:r>
+              <w:rPr>
+                <w:rFonts w:ascii="Arial" w:hAnsi="Arial" w:eastAsia="Arial" w:cs="Arial"/>
+                <w:i w:val="false"/>
+                <w:b w:val="false"/>
+                <w:u w:val="none"/>
+                <w:sz w:val="22"/>
+                <w:szCs w:val="22"/>
+                <w:color w:val="000000"/>
+              </w:rPr>
+              <w:t xml:space="preserve">n_obs is the number of observations (unweighted) used for computations</w:t>
+            </w:r>
+          </w:p>
+        </w:tc>
+      </w:tr>
+      <w:tr>
+        <w:trPr>
+          <w:cantSplit/>
+          <w:trHeight w:val="360" w:hRule="auto"/>
+        </w:trPr>
+        footer11
+        <w:tc>
+          <w:tcPr>
+            <w:gridSpan w:val="13"/>
+            <w:tcBorders>
+              <w:bottom w:val="none" w:sz="0" w:space="0" w:color="FFFFFF"/>
+              <w:top w:val="none" w:sz="0" w:space="0" w:color="FFFFFF"/>
+              <w:left w:val="none" w:sz="0" w:space="0" w:color="FFFFFF"/>
+              <w:right w:val="none" w:sz="0" w:space="0" w:color="FFFFFF"/>
+            </w:tcBorders>
+            <w:shd w:val="clear" w:color="auto" w:fill="FFFFFF"/>
+            <w:tcMar>
+              <w:top w:w="0" w:type="dxa"/>
+              <w:bottom w:w="0" w:type="dxa"/>
+              <w:left w:w="0" w:type="dxa"/>
+              <w:right w:w="0" w:type="dxa"/>
+            </w:tcMar>
+            <w:vAlign w:val="center"/>
+          </w:tcPr>
+          <w:p>
+            <w:pPr>
+              <w:jc w:val="left"/>
+              <w:pBdr>
+                <w:bottom w:val="none" w:sz="0" w:space="0" w:color="000000"/>
+                <w:top w:val="none" w:sz="0" w:space="0" w:color="000000"/>
+                <w:left w:val="none" w:sz="0" w:space="0" w:color="000000"/>
+                <w:right w:val="none" w:sz="0" w:space="0" w:color="000000"/>
+              </w:pBdr>
+              <w:spacing w:after="100" w:before="100" w:line="240"/>
+              <w:ind w:firstLine="0" w:left="100" w:right="100"/>
+            </w:pPr>
+            <w:r>
+              <w:rPr>
+                <w:rFonts w:ascii="Arial" w:hAnsi="Arial" w:eastAsia="Arial" w:cs="Arial"/>
+                <w:i w:val="false"/>
+                <w:b w:val="false"/>
+                <w:u w:val="none"/>
+                <w:sz w:val="22"/>
+                <w:szCs w:val="22"/>
+                <w:color w:val="000000"/>
+              </w:rPr>
+              <w:t xml:space="preserve">unreliable_status is TRUE if the result is unreliable, FALSE otherwise</w:t>
+            </w:r>
+          </w:p>
+        </w:tc>
+      </w:tr>
+      <w:tr>
+        <w:trPr>
+          <w:cantSplit/>
+          <w:trHeight w:val="360" w:hRule="auto"/>
+        </w:trPr>
+        footer12
+        <w:tc>
+          <w:tcPr>
+            <w:gridSpan w:val="13"/>
+            <w:tcBorders>
+              <w:bottom w:val="none" w:sz="0" w:space="0" w:color="FFFFFF"/>
+              <w:top w:val="none" w:sz="0" w:space="0" w:color="FFFFFF"/>
+              <w:left w:val="none" w:sz="0" w:space="0" w:color="FFFFFF"/>
+              <w:right w:val="none" w:sz="0" w:space="0" w:color="FFFFFF"/>
+            </w:tcBorders>
+            <w:shd w:val="clear" w:color="auto" w:fill="FFFFFF"/>
+            <w:tcMar>
+              <w:top w:w="0" w:type="dxa"/>
+              <w:bottom w:w="0" w:type="dxa"/>
+              <w:left w:w="0" w:type="dxa"/>
+              <w:right w:w="0" w:type="dxa"/>
+            </w:tcMar>
+            <w:vAlign w:val="center"/>
+          </w:tcPr>
+          <w:p>
+            <w:pPr>
+              <w:jc w:val="left"/>
+              <w:pBdr>
+                <w:bottom w:val="none" w:sz="0" w:space="0" w:color="000000"/>
+                <w:top w:val="none" w:sz="0" w:space="0" w:color="000000"/>
+                <w:left w:val="none" w:sz="0" w:space="0" w:color="000000"/>
+                <w:right w:val="none" w:sz="0" w:space="0" w:color="000000"/>
+              </w:pBdr>
+              <w:spacing w:after="100" w:before="100" w:line="240"/>
+              <w:ind w:firstLine="0" w:left="100" w:right="100"/>
+            </w:pPr>
+            <w:r>
+              <w:rPr>
+                <w:rFonts w:ascii="Arial" w:hAnsi="Arial" w:eastAsia="Arial" w:cs="Arial"/>
+                <w:i w:val="false"/>
+                <w:b w:val="false"/>
+                <w:u w:val="none"/>
+                <w:sz w:val="22"/>
+                <w:szCs w:val="22"/>
+                <w:color w:val="000000"/>
+              </w:rPr>
+              <w:t xml:space="preserve">unreliable_reason is blank if the result is reliable, and lists reason(s) for unreliability otherwise</w:t>
+            </w:r>
+          </w:p>
+        </w:tc>
+      </w:tr>
+      <w:tr>
+        <w:trPr>
+          <w:cantSplit/>
+          <w:trHeight w:val="360" w:hRule="auto"/>
+        </w:trPr>
+        footer13
+        <w:tc>
+          <w:tcPr>
+            <w:gridSpan w:val="13"/>
+            <w:tcBorders>
+              <w:bottom w:val="none" w:sz="0" w:space="0" w:color="FFFFFF"/>
+              <w:top w:val="none" w:sz="0" w:space="0" w:color="FFFFFF"/>
+              <w:left w:val="none" w:sz="0" w:space="0" w:color="FFFFFF"/>
+              <w:right w:val="none" w:sz="0" w:space="0" w:color="FFFFFF"/>
+            </w:tcBorders>
+            <w:shd w:val="clear" w:color="auto" w:fill="FFFFFF"/>
+            <w:tcMar>
+              <w:top w:w="0" w:type="dxa"/>
+              <w:bottom w:w="0" w:type="dxa"/>
+              <w:left w:w="0" w:type="dxa"/>
+              <w:right w:w="0" w:type="dxa"/>
+            </w:tcMar>
+            <w:vAlign w:val="center"/>
+          </w:tcPr>
+          <w:p>
+            <w:pPr>
+              <w:jc w:val="left"/>
+              <w:pBdr>
+                <w:bottom w:val="none" w:sz="0" w:space="0" w:color="000000"/>
+                <w:top w:val="none" w:sz="0" w:space="0" w:color="000000"/>
+                <w:left w:val="none" w:sz="0" w:space="0" w:color="000000"/>
+                <w:right w:val="none" w:sz="0" w:space="0" w:color="000000"/>
+              </w:pBdr>
+              <w:spacing w:after="100" w:before="100" w:line="240"/>
+              <w:ind w:firstLine="0" w:left="100" w:right="100"/>
+            </w:pPr>
+            <w:r>
+              <w:rPr>
+                <w:rFonts w:ascii="Arial" w:hAnsi="Arial" w:eastAsia="Arial" w:cs="Arial"/>
+                <w:i w:val="false"/>
+                <w:b w:val="false"/>
+                <w:u w:val="none"/>
+                <w:sz w:val="22"/>
+                <w:szCs w:val="22"/>
+                <w:color w:val="000000"/>
+              </w:rPr>
+              <w:t xml:space="preserve">review_needed is TRUE if the result should be reviewed, FALSE otherwise</w:t>
+            </w:r>
+          </w:p>
+        </w:tc>
+      </w:tr>
+      <w:tr>
+        <w:trPr>
+          <w:cantSplit/>
+          <w:trHeight w:val="360" w:hRule="auto"/>
+        </w:trPr>
+        footer14
+        <w:tc>
+          <w:tcPr>
+            <w:gridSpan w:val="13"/>
+            <w:tcBorders>
+              <w:bottom w:val="none" w:sz="0" w:space="0" w:color="FFFFFF"/>
+              <w:top w:val="none" w:sz="0" w:space="0" w:color="FFFFFF"/>
+              <w:left w:val="none" w:sz="0" w:space="0" w:color="FFFFFF"/>
+              <w:right w:val="none" w:sz="0" w:space="0" w:color="FFFFFF"/>
+            </w:tcBorders>
+            <w:shd w:val="clear" w:color="auto" w:fill="FFFFFF"/>
+            <w:tcMar>
+              <w:top w:w="0" w:type="dxa"/>
+              <w:bottom w:w="0" w:type="dxa"/>
+              <w:left w:w="0" w:type="dxa"/>
+              <w:right w:w="0" w:type="dxa"/>
+            </w:tcMar>
+            <w:vAlign w:val="center"/>
+          </w:tcPr>
+          <w:p>
+            <w:pPr>
+              <w:jc w:val="left"/>
+              <w:pBdr>
+                <w:bottom w:val="none" w:sz="0" w:space="0" w:color="000000"/>
+                <w:top w:val="none" w:sz="0" w:space="0" w:color="000000"/>
+                <w:left w:val="none" w:sz="0" w:space="0" w:color="000000"/>
+                <w:right w:val="none" w:sz="0" w:space="0" w:color="000000"/>
+              </w:pBdr>
+              <w:spacing w:after="100" w:before="100" w:line="240"/>
+              <w:ind w:firstLine="0" w:left="100" w:right="100"/>
+            </w:pPr>
+            <w:r>
+              <w:rPr>
+                <w:rFonts w:ascii="Arial" w:hAnsi="Arial" w:eastAsia="Arial" w:cs="Arial"/>
+                <w:i w:val="false"/>
+                <w:b w:val="false"/>
+                <w:u w:val="none"/>
+                <w:sz w:val="22"/>
+                <w:szCs w:val="22"/>
+                <w:color w:val="000000"/>
+              </w:rPr>
+              <w:t xml:space="preserve">review_reason is blank if the result does not require review, and lists reason(s) for requiring review otherwise</w:t>
             </w:r>
           </w:p>
         </w:tc>

</xml_diff>

<commit_message>
refs added to paper
</commit_message>
<xml_diff>
--- a/paper/manuscript.docx
+++ b/paper/manuscript.docx
@@ -358,7 +358,7 @@
         <w:t xml:space="preserve">Conclusions</w:t>
       </w:r>
       <w:r>
-        <w:t xml:space="preserve">: The application developed and validated in the current study produced valid, transparent, and reproducible results and is publicly available.</w:t>
+        <w:t xml:space="preserve">: The application developed and validated in the current study is publicly available and produced valid, transparent, and reproducible results.</w:t>
       </w:r>
     </w:p>
     <w:p>
@@ -371,7 +371,25 @@
         <w:pStyle w:val="BodyText"/>
       </w:pPr>
       <w:r>
-        <w:t xml:space="preserve">The National Health and Nutrition Examination Survey (NHANES) is a program conducted by the US National Center for Health Statistics (NCHS) of the Centers for Disease Control and Prevention (CDC) and is designed to assess the ongoing health and nutritional status of the non-institutionalized US population. NHANES data have been analyzed to provide hypertension statistics for non-institutionalized US adults with important policy and public health implications. For example, NHANES data have been used to estimate the impact of the lower blood pressure (BP) levels that define hypertension and controlled BP in the 2017 American College of Cardiology/American Heart Association (ACC/AHA) BP guideline versus the Seventh Report of the Joint National Committee on Prevention, Detection, Evaluation, and Treatment of High BP (JNC7) guideline. Additionally, NHANES data have been used to track the proportion of US adults with hypertension that have controlled BP, which were included in a Call-to-Action to Control BP from the US Surgeon General.</w:t>
+        <w:t xml:space="preserve">The National Health and Nutrition Examination Survey (NHANES) is a program conducted by the US National Center for Health Statistics (NCHS) of the Centers for Disease Control and Prevention (CDC) and is designed to assess the ongoing health and nutritional status of the non-institutionalized US population. NHANES data have been analyzed to provide hypertension statistics for non-institutionalized US adults with important policy and public health implications. For example, NHANES data have been used to estimate the impact of the lower blood pressure (BP) levels that define hypertension and controlled BP in the 2017 American College of Cardiology/American Heart Association (ACC/AHA) BP guideline versus the Seventh Report of the Joint National Committee on Prevention, Detection, Evaluation, and Treatment of High BP (JNC7) guideline.</w:t>
+      </w:r>
+      <w:r>
+        <w:rPr>
+          <w:vertAlign w:val="superscript"/>
+        </w:rPr>
+        <w:t xml:space="preserve">1,2</w:t>
+      </w:r>
+      <w:r>
+        <w:t xml:space="preserve"> </w:t>
+      </w:r>
+      <w:r>
+        <w:t xml:space="preserve">Additionally, NHANES data have been used to track the proportion of US adults with hypertension that have controlled BP, which were included in a Call-to-Action to Control BP from the US Surgeon General.</w:t>
+      </w:r>
+      <w:r>
+        <w:rPr>
+          <w:vertAlign w:val="superscript"/>
+        </w:rPr>
+        <w:t xml:space="preserve">3</w:t>
       </w:r>
     </w:p>
     <w:p>
@@ -384,7 +402,25 @@
         <w:pStyle w:val="BodyText"/>
       </w:pPr>
       <w:r>
-        <w:t xml:space="preserve">NHANES data are publicly available and accessible through the CDC website. However, analyzing NHANES data may be challenging for a number of reasons. Specific statistical techniques are required to account for the multi-stage sampling design used to select NHANES participants and analyses need to be weighted to produce nationally representative estimates. NHANES data are currently collected in two-year periods, referred to as cycles, and each cycle includes over 50 data files and accompanying informational material. NHANES data collection protocols have changed over time for some variables, and these differences should be taken into account when comparing or aggregating data from multiple cycles. Also, tests need to be performed to ensure the statistical estimates are reliable, and unstable estimates should be suppressed.</w:t>
+        <w:t xml:space="preserve">NHANES data are publicly available and accessible through the CDC website.</w:t>
+      </w:r>
+      <w:r>
+        <w:rPr>
+          <w:vertAlign w:val="superscript"/>
+        </w:rPr>
+        <w:t xml:space="preserve">4</w:t>
+      </w:r>
+      <w:r>
+        <w:t xml:space="preserve"> </w:t>
+      </w:r>
+      <w:r>
+        <w:t xml:space="preserve">However, analyzing NHANES data may be challenging for a number of reasons. Specific statistical techniques are required to account for the multi-stage sampling design used to select NHANES participants and analyses need to be weighted to produce nationally representative estimates. NHANES data are currently collected in two-year periods, referred to as cycles, and each cycle includes over 50 data files and accompanying informational material. NHANES data collection protocols have changed over time for some variables, and these differences should be taken into account when comparing or aggregating data from multiple cycles. Also, tests need to be performed to ensure the statistical estimates are reliable, and unstable estimates should be suppressed.</w:t>
+      </w:r>
+      <w:r>
+        <w:rPr>
+          <w:vertAlign w:val="superscript"/>
+        </w:rPr>
+        <w:t xml:space="preserve">5</w:t>
       </w:r>
     </w:p>
     <w:p>
@@ -406,7 +442,7 @@
       </w:pPr>
     </w:p>
     <w:bookmarkEnd w:id="20"/>
-    <w:bookmarkStart w:id="24" w:name="methods"/>
+    <w:bookmarkStart w:id="25" w:name="methods"/>
     <w:p>
       <w:pPr>
         <w:pStyle w:val="Heading1"/>
@@ -433,7 +469,55 @@
         <w:pStyle w:val="BodyText"/>
       </w:pPr>
       <w:r>
-        <w:t xml:space="preserve">NHANES data were collected through in-home interviews and study examinations conducted at mobile examination centers. The interview included questions about demographics, health behaviors, medical history, and medication use. During the interview, the labels of medications that participants reported taking in the preceding 30 days were recorded. During the study examination, height, weight and BP were measured and blood and spot urine samples were collected. Of relevance to the application, blood samples were used to measure total and HDL cholesterol, glycated hemoglobin and serum creatinine, and the urine sample was used to measure albumin and creatinine and to conduct a pregnancy test. The protocol for obtaining BP measurements is available online. In brief, systolic and diastolic BP (SBP and DBP, respectively) were measured three times by trained and certified physicians. BP was measured using a mercury sphygmomanometer from 1999-2000 through 2015-2016 and using an oscillometric device in 2017-2020. The mean SBP and DBP levels were computed over all available measurements for each participant. The oscillometric SBP and DBP values were calibrated to the mercury device. Antihypertensive medication classes were defined using those listed in the 2017 ACC/AHA BP guideline. For the current analysis, we defined hypertension, BP control, and resistant hypertension according to the 2017 ACC/AHA BP guideline. The application also has these variables defined according to the JNC7 definitions. A complete list of the variables available in the data set is provided in</w:t>
+        <w:t xml:space="preserve">NHANES data were collected through in-home interviews and study examinations conducted at mobile examination centers. The interview included questions about demographics, health behaviors, medical history, and medication use. During the interview, the labels of medications that participants reported taking in the preceding 30 days were recorded. During the study examination, height, weight and BP were measured and blood and spot urine samples were collected. Of relevance to the application, blood samples were used to measure total and high-density lipoprotein cholesterol, glycated hemoglobin and serum creatinine, and the urine sample was used to measure albumin and creatinine and to conduct a pregnancy test. The protocol for obtaining BP measurements is available online. In brief, systolic and diastolic BP (SBP and DBP, respectively) were measured three times by trained and certified physicians. BP was measured using a mercury sphygmomanometer from 1999-2000 through 2015-2016 and using an oscillometric device in 2017-2020. The mean SBP and DBP levels were computed over all available measurements for each participant. The oscillometric SBP and DBP values were calibrated to the mercury device.</w:t>
+      </w:r>
+      <w:r>
+        <w:rPr>
+          <w:vertAlign w:val="superscript"/>
+        </w:rPr>
+        <w:t xml:space="preserve">6</w:t>
+      </w:r>
+      <w:r>
+        <w:t xml:space="preserve"> </w:t>
+      </w:r>
+      <w:r>
+        <w:t xml:space="preserve">Antihypertensive medication classes were defined using those listed in the 2017 ACC/AHA BP guideline.</w:t>
+      </w:r>
+      <w:r>
+        <w:rPr>
+          <w:vertAlign w:val="superscript"/>
+        </w:rPr>
+        <w:t xml:space="preserve">1</w:t>
+      </w:r>
+      <w:r>
+        <w:t xml:space="preserve"> </w:t>
+      </w:r>
+      <w:r>
+        <w:t xml:space="preserve">For the current analysis, we defined hypertension, BP control, and resistant hypertension according to the 2017 ACC/AHA BP guideline. The application also has these variables defined according to the JNC7 definitions. Chronic kidney disease (CKD) was defined by estimated glomerular filtration rate &lt; 60 ml/min/1.73 m</w:t>
+      </w:r>
+      <w:r>
+        <w:rPr>
+          <w:vertAlign w:val="superscript"/>
+        </w:rPr>
+        <w:t xml:space="preserve">2</w:t>
+      </w:r>
+      <w:r>
+        <w:t xml:space="preserve"> </w:t>
+      </w:r>
+      <w:r>
+        <w:t xml:space="preserve">calculated using the 2021 serum creatinine-based equation or albumin-to-creatinine ratio ≥ 30 mg/g.</w:t>
+      </w:r>
+      <w:r>
+        <w:rPr>
+          <w:vertAlign w:val="superscript"/>
+        </w:rPr>
+        <w:t xml:space="preserve">7</w:t>
+      </w:r>
+      <w:r>
+        <w:t xml:space="preserve"> </w:t>
+      </w:r>
+      <w:r>
+        <w:t xml:space="preserve">A list of BP, hypertension, and antihypertensive medication variables is provided in</w:t>
       </w:r>
       <w:r>
         <w:t xml:space="preserve"> </w:t>
@@ -449,7 +533,7 @@
         <w:t xml:space="preserve"> </w:t>
       </w:r>
       <w:r>
-        <w:t xml:space="preserve">with full definitions provided in</w:t>
+        <w:t xml:space="preserve">with full definitions for all variables provided in</w:t>
       </w:r>
       <w:r>
         <w:t xml:space="preserve"> </w:t>
@@ -475,7 +559,34 @@
         <w:pStyle w:val="BodyText"/>
       </w:pPr>
       <w:r>
-        <w:t xml:space="preserve">There were 107,622 NHANES participants in the 10 cycles from 1999-2000 to 2017-2020. We restricted the dataset to adults ≥ 18 years of age. This exclusion was applied because statistics for BP levels and hypertension in children and adolescents are markedly different than for adults. We further restricted the population to participants who completed the in-home interview and study examination, with one or more SBP and DBP measurement, and who had data on self-reported antihypertensive medication use. After these exclusions were applied, the population in this application included 56,035 participants (</w:t>
+        <w:t xml:space="preserve">There were 107,622 NHANES participants in the 10 cycles from 1999-2000 to 2017-2020. We restricted the dataset to adults ≥ 18 years of age. This exclusion was applied because statistics for BP levels and hypertension in children and adolescents are markedly different than for adults (</w:t>
+      </w:r>
+      <w:r>
+        <w:rPr>
+          <w:bCs/>
+          <w:b/>
+        </w:rPr>
+        <w:t xml:space="preserve">What should we cite here?</w:t>
+      </w:r>
+      <w:r>
+        <w:t xml:space="preserve"> </w:t>
+      </w:r>
+      <w:r>
+        <w:t xml:space="preserve">Perhaps this?</w:t>
+      </w:r>
+      <w:r>
+        <w:t xml:space="preserve"> </w:t>
+      </w:r>
+      <w:hyperlink r:id="rId21">
+        <w:r>
+          <w:rPr>
+            <w:rStyle w:val="Hyperlink"/>
+          </w:rPr>
+          <w:t xml:space="preserve">doi:10.1001/jama.291.17.2107</w:t>
+        </w:r>
+      </w:hyperlink>
+      <w:r>
+        <w:t xml:space="preserve">). We further restricted the population to participants who completed the in-home interview and study examination, with one or more SBP and DBP measurement, and who had data on self-reported antihypertensive medication use. After these exclusions were applied, the population in this application included 56,035 participants (</w:t>
       </w:r>
       <w:r>
         <w:rPr>
@@ -493,7 +604,7 @@
         <w:pStyle w:val="BodyText"/>
       </w:pPr>
     </w:p>
-    <w:bookmarkStart w:id="21" w:name="features-of-the-web-application"/>
+    <w:bookmarkStart w:id="22" w:name="features-of-the-web-application"/>
     <w:p>
       <w:pPr>
         <w:pStyle w:val="Heading2"/>
@@ -507,48 +618,25 @@
         <w:pStyle w:val="FirstParagraph"/>
       </w:pPr>
       <w:r>
-        <w:t xml:space="preserve">A full summary of this application’s features and associated tutorials are available online. Briefly, users can select NHANES cycles from 1999-2000 to 2017-2020 to be analyzed. Estimates are weighted to represent the non-institutionalized US population and users may incorporate age-adjustment through direct standardization. Users can restrict analyses to subsets of participants (e.g., participants who self-reported taking antihypertensive medication). When population count estimates are requested, survey weights are calibrated to account for missing information on SBP, DBP or self-reported antihypertensive medication use. Users may tabulate or visualize summaries, and can present results for the overall population or in subgroups defined by a stratifying variable. All figures and datasets created with the web application can be downloaded and saved. Following CDC recommendations, unreliable statistical estimates are automatically suppressed. To increase precision and reliability of estimates, contiguous NHANES cycles can be combined.</w:t>
-      </w:r>
-    </w:p>
-    <w:p>
-      <w:pPr>
-        <w:pStyle w:val="BodyText"/>
-      </w:pPr>
-    </w:p>
-    <w:bookmarkEnd w:id="21"/>
-    <w:bookmarkStart w:id="22" w:name="X6ada4ec167e9adfa0cf911f133bff0c021c056d"/>
-    <w:p>
-      <w:pPr>
-        <w:pStyle w:val="Heading2"/>
-      </w:pPr>
-      <w:r>
-        <w:t xml:space="preserve">Development and validation of the web application</w:t>
-      </w:r>
-    </w:p>
-    <w:p>
-      <w:pPr>
-        <w:pStyle w:val="FirstParagraph"/>
-      </w:pPr>
-      <w:r>
-        <w:t xml:space="preserve">The web application was created using Shiny, an open-source software package that translates code from the R programming language into HTML, CSS, or JavaScript commands that create a website interface. We created the</w:t>
+        <w:t xml:space="preserve">A full summary of this application’s features and associated tutorials are available online.</w:t>
+      </w:r>
+      <w:r>
+        <w:rPr>
+          <w:vertAlign w:val="superscript"/>
+        </w:rPr>
+        <w:t xml:space="preserve">8</w:t>
       </w:r>
       <w:r>
         <w:t xml:space="preserve"> </w:t>
       </w:r>
       <w:r>
-        <w:t xml:space="preserve">“</w:t>
-      </w:r>
-      <w:r>
-        <w:t xml:space="preserve">cardioStatsUSA</w:t>
-      </w:r>
-      <w:r>
-        <w:t xml:space="preserve">”</w:t>
-      </w:r>
-      <w:r>
-        <w:t xml:space="preserve"> </w:t>
-      </w:r>
-      <w:r>
-        <w:t xml:space="preserve">R package to provide additional details on the web application’s design and comprehensive documentation of its components. We validated the web application by using it to reproduce statistics reported in two prior studies and one CDC report.</w:t>
+        <w:t xml:space="preserve">Briefly, users can select NHANES cycles from 1999-2000 to 2017-2020 to be analyzed. Estimates are weighted to represent the non-institutionalized US population and users may incorporate age-adjustment through direct standardization. Users can restrict analyses to subsets of participants (e.g., participants who self-reported taking antihypertensive medication). When population count estimates are requested, survey weights are calibrated to account for missing information on SBP, DBP or self-reported antihypertensive medication use. Users may tabulate or visualize summaries, and can present results for the overall population or in subgroups defined by a stratifying variable. All figures and datasets created with the web application can be downloaded and saved. Following CDC recommendations, unreliable statistical estimates are automatically suppressed. To increase precision and reliability of estimates, contiguous NHANES cycles can be combined.</w:t>
+      </w:r>
+      <w:r>
+        <w:rPr>
+          <w:vertAlign w:val="superscript"/>
+        </w:rPr>
+        <w:t xml:space="preserve">9</w:t>
       </w:r>
     </w:p>
     <w:p>
@@ -557,13 +645,13 @@
       </w:pPr>
     </w:p>
     <w:bookmarkEnd w:id="22"/>
-    <w:bookmarkStart w:id="23" w:name="statistical-analysis"/>
+    <w:bookmarkStart w:id="23" w:name="X6ada4ec167e9adfa0cf911f133bff0c021c056d"/>
     <w:p>
       <w:pPr>
         <w:pStyle w:val="Heading2"/>
       </w:pPr>
       <w:r>
-        <w:t xml:space="preserve">Statistical analysis</w:t>
+        <w:t xml:space="preserve">Development and validation of the web application</w:t>
       </w:r>
     </w:p>
     <w:p>
@@ -571,7 +659,90 @@
         <w:pStyle w:val="FirstParagraph"/>
       </w:pPr>
       <w:r>
-        <w:t xml:space="preserve">We performed statistical analyses to demonstrate core features of the application. We estimated the mean SBP for US adults by NHANES cycle, 1999-2000 through 2017-2020, with points showing the estimated means and error bars showing the 95% confidence intervals. We made bar charts presenting the age-adjusted prevalence of hypertension and the estimated number of US adults with hypertension. For age adjustment, we used the estimated age distribution of US adults from 1999 to 2020 as the standard (49.3%, 33.6%, 10.1% and 7.0% being 18 to 44, 45 to 64, 65 to 74 and ≥75 years of age, respectively). To illustrate how results from the application appear when saved in various formats (e.g., comma separated, portable document format, Microsoft Excel), we tabulated the estimated race/ethnicity distribution of US adults with and without hypertension, separately. We demonstrated stratification by estimating the prevalence of hypertension by NHANES cycle for US adults with and without chronic kidney disease (CKD). We showed the application’s ability to suppress output when statistical estimates are unstable by attempting to estimate the distribution of BP categories (SBP/DBP &lt; 120/80 mm Hg, 120-129/&lt;80 mm Hg, 130-139/80-89 mm Hg, 140-159/90-99 mm Hg and ≥ 160/100 mm Hg) among pregnant women in 2017-2020. We then showed that reliable estimates can be obtained for the distribution of BP categories among pregnant women by pooling NHANES cycles from 2009-2010 through 2017-2020.</w:t>
+        <w:t xml:space="preserve">The web application was created using Shiny,</w:t>
+      </w:r>
+      <w:r>
+        <w:rPr>
+          <w:vertAlign w:val="superscript"/>
+        </w:rPr>
+        <w:t xml:space="preserve">10–12</w:t>
+      </w:r>
+      <w:r>
+        <w:t xml:space="preserve"> </w:t>
+      </w:r>
+      <w:r>
+        <w:t xml:space="preserve">an open-source software package that translates code from the R programming language into HTML, CSS, or JavaScript commands that create a website interface.</w:t>
+      </w:r>
+      <w:r>
+        <w:rPr>
+          <w:vertAlign w:val="superscript"/>
+        </w:rPr>
+        <w:t xml:space="preserve">13</w:t>
+      </w:r>
+      <w:r>
+        <w:t xml:space="preserve"> </w:t>
+      </w:r>
+      <w:r>
+        <w:t xml:space="preserve">We created the</w:t>
+      </w:r>
+      <w:r>
+        <w:t xml:space="preserve"> </w:t>
+      </w:r>
+      <w:r>
+        <w:t xml:space="preserve">“</w:t>
+      </w:r>
+      <w:r>
+        <w:t xml:space="preserve">cardioStatsUSA</w:t>
+      </w:r>
+      <w:r>
+        <w:t xml:space="preserve">”</w:t>
+      </w:r>
+      <w:r>
+        <w:t xml:space="preserve"> </w:t>
+      </w:r>
+      <w:r>
+        <w:t xml:space="preserve">R package to provide additional details on the web application’s design and comprehensive documentation of its components.</w:t>
+      </w:r>
+      <w:r>
+        <w:rPr>
+          <w:vertAlign w:val="superscript"/>
+        </w:rPr>
+        <w:t xml:space="preserve">8</w:t>
+      </w:r>
+      <w:r>
+        <w:t xml:space="preserve"> </w:t>
+      </w:r>
+      <w:r>
+        <w:t xml:space="preserve">We validated the web application by using it to reproduce statistics reported in two prior studies and one CDC report.</w:t>
+      </w:r>
+      <w:r>
+        <w:rPr>
+          <w:vertAlign w:val="superscript"/>
+        </w:rPr>
+        <w:t xml:space="preserve">6,14,15</w:t>
+      </w:r>
+    </w:p>
+    <w:p>
+      <w:pPr>
+        <w:pStyle w:val="BodyText"/>
+      </w:pPr>
+    </w:p>
+    <w:bookmarkEnd w:id="23"/>
+    <w:bookmarkStart w:id="24" w:name="statistical-analysis"/>
+    <w:p>
+      <w:pPr>
+        <w:pStyle w:val="Heading2"/>
+      </w:pPr>
+      <w:r>
+        <w:t xml:space="preserve">Statistical analysis</w:t>
+      </w:r>
+    </w:p>
+    <w:p>
+      <w:pPr>
+        <w:pStyle w:val="FirstParagraph"/>
+      </w:pPr>
+      <w:r>
+        <w:t xml:space="preserve">We performed statistical analyses to demonstrate core features of the application. We estimated the mean SBP for US adults by NHANES cycle, 1999-2000 through 2017-2020, with points showing the estimated means and error bars showing the 95% confidence interval (CI) for the estimate. We made bar charts presenting the age-adjusted prevalence of hypertension and the estimated number of US adults with hypertension. For age adjustment, we used the estimated age distribution of US adults from 1999 to 2020 as the standard (49.3%, 33.6%, 10.1% and 7.0% being 18 to 44, 45 to 64, 65 to 74 and ≥ 75 years of age, respectively). To illustrate how results from the application appear when saved in various formats (e.g., comma separated, portable document format, Microsoft Excel), we tabulated the estimated race/ethnicity distribution of US adults with and without hypertension, separately. We demonstrated stratification by estimating the prevalence of hypertension by NHANES cycle for US adults with and without CKD. We showed the application’s ability to suppress output when statistical estimates are unstable by attempting to estimate the distribution of BP categories (SBP/DBP &lt; 120/80 mm Hg, 120-129/&lt;80 mm Hg, 130-139/80-89 mm Hg, 140-159/90-99 mm Hg and ≥ 160/100 mm Hg) among pregnant women in 2017-2020. We then showed that reliable estimates can be obtained for the distribution of BP categories among pregnant women by pooling NHANES cycles from 2009-2010 through 2017-2020.</w:t>
       </w:r>
     </w:p>
     <w:p>
@@ -584,7 +755,7 @@
         <w:pStyle w:val="BodyText"/>
       </w:pPr>
       <w:r>
-        <w:t xml:space="preserve">We also illustrated how core features of the application can be combined to perform customized analyses. Specifically, we estimated the age-adjusted proportion of US adults with controlled BP by NHANES cycle among non-pregnant US adults with hypertension, overall and among those who self-reported taking antihypertensive medication. We also estimated the age-adjusted prevalence of resistant hypertension by NHANES cycle for US adults with hypertension taking antihypertensive medication and among US adults with hypertension taking ≥ 3 classes of antihypertensive medication. For age adjustment in the analysis of resistant hypertension, we set the age distribution for the standard population to represent US adults with hypertension from 1999 to 2020: 26.4%, 43.4%, 17.0% and 13.2% being 18 to 44 years, 45 to 64, 65 to 74, and ≥75 years of age, respectively.</w:t>
+        <w:t xml:space="preserve">We also illustrated how core features of the application can be combined to perform customized analyses. Specifically, we estimated the age-adjusted proportion of US adults with controlled BP by NHANES cycle among non-pregnant US adults with hypertension, overall and among those who self-reported taking antihypertensive medication. We also estimated the age-adjusted prevalence of resistant hypertension by NHANES cycle for US adults with hypertension taking antihypertensive medication and among US adults with hypertension taking ≥ 3 classes of antihypertensive medication. For age adjustment in the analysis of resistant hypertension, we set the age distribution for the standard population to represent US adults with hypertension from 1999 to 2020: 26.4%, 43.4%, 17.0% and 13.2% being 18 to 44 years, 45 to 64, 65 to 74, and ≥ 75 years of age, respectively.</w:t>
       </w:r>
     </w:p>
     <w:p>
@@ -592,9 +763,9 @@
         <w:pStyle w:val="BodyText"/>
       </w:pPr>
     </w:p>
-    <w:bookmarkEnd w:id="23"/>
     <w:bookmarkEnd w:id="24"/>
-    <w:bookmarkStart w:id="25" w:name="results"/>
+    <w:bookmarkEnd w:id="25"/>
+    <w:bookmarkStart w:id="26" w:name="results"/>
     <w:p>
       <w:pPr>
         <w:pStyle w:val="Heading1"/>
@@ -739,8 +910,8 @@
         <w:pStyle w:val="BodyText"/>
       </w:pPr>
     </w:p>
-    <w:bookmarkEnd w:id="25"/>
-    <w:bookmarkStart w:id="39" w:name="discussion"/>
+    <w:bookmarkEnd w:id="26"/>
+    <w:bookmarkStart w:id="29" w:name="discussion"/>
     <w:p>
       <w:pPr>
         <w:pStyle w:val="Heading1"/>
@@ -767,7 +938,19 @@
         <w:t xml:space="preserve">DATE TBD</w:t>
       </w:r>
       <w:r>
-        <w:t xml:space="preserve">.(add a citation to version 0.0.1 of the cardioStatsUSA package and a citation to the url where the shiny app lives) Researchers, clinicians, and the public can use the application to generate customized BP and hypertension statistics for US adults.</w:t>
+        <w:t xml:space="preserve">.</w:t>
+      </w:r>
+      <w:r>
+        <w:rPr>
+          <w:vertAlign w:val="superscript"/>
+        </w:rPr>
+        <w:t xml:space="preserve">16</w:t>
+      </w:r>
+      <w:r>
+        <w:t xml:space="preserve"> </w:t>
+      </w:r>
+      <w:r>
+        <w:t xml:space="preserve">Researchers, clinicians, and the public can use the application to generate customized BP and hypertension statistics for US adults.</w:t>
       </w:r>
     </w:p>
     <w:p>
@@ -793,7 +976,43 @@
         <w:pStyle w:val="BodyText"/>
       </w:pPr>
       <w:r>
-        <w:t xml:space="preserve">Several design decisions have been incorporated into the application. We required participants to have a single SBP and DBP to be included while some prior analyses required three SBP and DBP measurements. We chose an approach that is consistent with several analyses conducted by CDC investigators (cite pmid 26633197, 29155682). However, mean BP and the prevalence of high BP would be lower if we required multiple BP measurements (cite pmid 23126346). Any bias resulting from this decision is likely to be small as over 95% of adult NHANES participants with at least one SBP and DBP measurement had three SBP and DBP measurements. The application re-calibrates the NHANES weights for the estimation of population counts (cite pmid 12500213). This was done because participants missing data on SBP, DBP or antihypertensive medication use cannot have BP or hypertension-related outcomes. Weights were not re-calibrated when estimating proportions as participants missing data are removed from the numerator and denominator. Medication classes were coded using generic names and the drug classes in the 2017 ACC/AHA BP guideline. We recognize the NCHS recommends using Lexicon Plus®, a proprietary database, to categorize medication classes. While the categorization of most medications is identical using generic drug names and Lexicon Plus®, some differences exist. Many additional decisions were made regarding the definitions of variables, inclusion of study participants, and analytic approach. We sought to make decisions that would be widely acceptable and transparent to ensure the results could be described accurately.</w:t>
+        <w:t xml:space="preserve">Several design decisions have been incorporated into the application. We required participants to have a single SBP and DBP to be included while some prior analyses required three SBP and DBP measurements. We chose an approach that is consistent with several analyses conducted by CDC investigators.</w:t>
+      </w:r>
+      <w:r>
+        <w:rPr>
+          <w:vertAlign w:val="superscript"/>
+        </w:rPr>
+        <w:t xml:space="preserve">15,17</w:t>
+      </w:r>
+      <w:r>
+        <w:t xml:space="preserve"> </w:t>
+      </w:r>
+      <w:r>
+        <w:t xml:space="preserve">However, mean BP and the prevalence of high BP may be lower if we required multiple BP measurements.</w:t>
+      </w:r>
+      <w:r>
+        <w:rPr>
+          <w:vertAlign w:val="superscript"/>
+        </w:rPr>
+        <w:t xml:space="preserve">18</w:t>
+      </w:r>
+      <w:r>
+        <w:t xml:space="preserve"> </w:t>
+      </w:r>
+      <w:r>
+        <w:t xml:space="preserve">Any bias resulting from this decision is likely to be small as over 95% of adult NHANES participants with at least one SBP and DBP measurement had three SBP and DBP measurements. The application re-calibrates the NHANES weights for the estimation of population counts.</w:t>
+      </w:r>
+      <w:r>
+        <w:rPr>
+          <w:vertAlign w:val="superscript"/>
+        </w:rPr>
+        <w:t xml:space="preserve">19</w:t>
+      </w:r>
+      <w:r>
+        <w:t xml:space="preserve"> </w:t>
+      </w:r>
+      <w:r>
+        <w:t xml:space="preserve">This was done because participants missing data on SBP, DBP or antihypertensive medication use cannot have BP or hypertension-related outcomes. Weights were not re-calibrated when estimating proportions as participants missing data are removed from the numerator and denominator. Medication classes were coded using generic names and the drug classes in the 2017 ACC/AHA BP guideline. We recognize the NCHS recommends using Lexicon Plus®, a proprietary database, to categorize medication classes. While the categorization of most medications is identical using generic drug names and Lexicon Plus®, some differences exist. Many additional decisions were made regarding the definitions of variables, inclusion of study participants, and analytic approach. We sought to make decisions that would be widely acceptable and transparent to ensure the results could be described accurately.</w:t>
       </w:r>
     </w:p>
     <w:p>
@@ -806,7 +1025,19 @@
         <w:pStyle w:val="BodyText"/>
       </w:pPr>
       <w:r>
-        <w:t xml:space="preserve">We were able to replicate several prior manuscripts using the application. However, we were not able to replicate some results. For example, a prior manuscript reported the prevalence of resistant hypertension defined by the 2017 ACC/AHA BP guideline to be 19.7% in 2009-2014(cite pmid 30580690). When estimated by the application, the prevalence of resistant hypertension over this time period was 17.1%. The difference in the prevalence estimates can be attributed to the approach used to categorize medication into classes. The prior publication used Lexicon Plus®, which counted spironolactone as two drug classes, a potassium-sparing diuretic and an aldosterone antagonist. We included spironolactone as a single drug class, an aldosterone antagonist. Additionally, Lexicon Plus® includes Sotalol as a beta blocker and nitroglycerine as a direct vasodilator and we did not include these drugs as antihypertensive medications as they are not listed in the 2017 ACC/AHA BP guideline. The differences in results between the application and this previously published manuscript emphasize that it may not be possible to always generate results that are identical to prior publications. Users should be aware of the choices made in defining variables as this may affect the statistical estimates generated using the application.</w:t>
+        <w:t xml:space="preserve">We were able to replicate several prior manuscripts using the application. However, we were not able to replicate some results. For example, a prior manuscript reported the prevalence of resistant hypertension defined by the 2017 ACC/AHA BP guideline to be 19.7% in 2009-2014.</w:t>
+      </w:r>
+      <w:r>
+        <w:rPr>
+          <w:vertAlign w:val="superscript"/>
+        </w:rPr>
+        <w:t xml:space="preserve">20</w:t>
+      </w:r>
+      <w:r>
+        <w:t xml:space="preserve"> </w:t>
+      </w:r>
+      <w:r>
+        <w:t xml:space="preserve">When estimated by the application, the prevalence of resistant hypertension over this time period was 17.1%. The difference in the prevalence estimates can be attributed to the approach used to categorize medication into classes. The prior publication used Lexicon Plus®, which counted spironolactone as two drug classes, a potassium-sparing diuretic and an aldosterone antagonist. We included spironolactone as a single drug class, an aldosterone antagonist. Additionally, Lexicon Plus® includes Sotalol as a beta blocker and nitroglycerine as a direct vasodilator and we did not include these drugs as antihypertensive medications as they are not listed in the 2017 ACC/AHA BP guideline. The differences in results between the application and this previously published manuscript emphasize that it may not be possible to always generate results that are identical to prior publications. Users should be aware of the choices made in defining variables as this may affect the statistical estimates generated using the application.</w:t>
       </w:r>
     </w:p>
     <w:p>
@@ -819,7 +1050,7 @@
         <w:pStyle w:val="BodyText"/>
       </w:pPr>
       <w:r>
-        <w:t xml:space="preserve">The application has a number of features that can be used in combination to create highly customized statistics. Variables can be analyzed as outcomes or used to stratify results or restrict analyses to subsets of participants. Combining the variables, tens of thousands of unique statistics can be estimated. In addition, users can generate statistics for US adults over 22 years, pooling results or stratifying the data. All results from the application can be saved as an image and included in scientific proposals or presentations. In addition, the ability to download summary data from the application allows users to further customize their results in tabular or graphical formats. The web application can also be used for educational purposes, as teachers can use it to analyze health outcomes for US adults interactively with students.</w:t>
+        <w:t xml:space="preserve">The application has a number of features that can be used in combination to create highly customized statistics. Variables can be analyzed as outcomes or used to stratify results or restrict analyses to subsets of participants. Combining the variables, tens of thousands of unique statistics can be estimated. In addition, users can generate statistics for US adults over 22 years, pooling results or stratifying the data. All results from the application can be saved as an image and included in scientific proposals or presentations. In addition, the ability to download results as a data set from the application allows users to further customize their results in tabular or graphical formats. The web application can also be used for educational purposes, as teachers can use it to analyze health outcomes for US adults interactively with students.</w:t>
       </w:r>
     </w:p>
     <w:p>
@@ -840,7 +1071,7 @@
         <w:pStyle w:val="BodyText"/>
       </w:pPr>
     </w:p>
-    <w:bookmarkStart w:id="26" w:name="strengthslimitations"/>
+    <w:bookmarkStart w:id="27" w:name="strengthslimitations"/>
     <w:p>
       <w:pPr>
         <w:pStyle w:val="Heading2"/>
@@ -862,8 +1093,8 @@
         <w:pStyle w:val="BodyText"/>
       </w:pPr>
     </w:p>
-    <w:bookmarkEnd w:id="26"/>
-    <w:bookmarkStart w:id="38" w:name="conclusions"/>
+    <w:bookmarkEnd w:id="27"/>
+    <w:bookmarkStart w:id="28" w:name="conclusions"/>
     <w:p>
       <w:pPr>
         <w:pStyle w:val="Heading2"/>
@@ -885,7 +1116,1680 @@
         <w:br w:type="page"/>
       </w:r>
     </w:p>
-    <w:bookmarkStart w:id="27" w:name="X965de878f89b3a32190432f5abc6600d5d02454"/>
+    <w:bookmarkEnd w:id="28"/>
+    <w:bookmarkEnd w:id="29"/>
+    <w:bookmarkStart w:id="71" w:name="references"/>
+    <w:p>
+      <w:pPr>
+        <w:pStyle w:val="Heading1"/>
+      </w:pPr>
+      <w:r>
+        <w:t xml:space="preserve">REFERENCES</w:t>
+      </w:r>
+    </w:p>
+    <w:bookmarkStart w:id="70" w:name="refs"/>
+    <w:bookmarkStart w:id="31" w:name="ref-whelton20182017"/>
+    <w:p>
+      <w:pPr>
+        <w:pStyle w:val="Bibliography"/>
+      </w:pPr>
+      <w:r>
+        <w:t xml:space="preserve">1.</w:t>
+      </w:r>
+      <w:r>
+        <w:t xml:space="preserve"> </w:t>
+      </w:r>
+      <w:r>
+        <w:t xml:space="preserve">	</w:t>
+      </w:r>
+      <w:r>
+        <w:t xml:space="preserve">Whelton PK, Carey RM, Aronow WS, et al. 2017</w:t>
+      </w:r>
+      <w:r>
+        <w:t xml:space="preserve"> </w:t>
+      </w:r>
+      <w:r>
+        <w:t xml:space="preserve">ACC/AHA/AAPA/ABC/ACPM/AGS/APhA/ASH/ASPC/NMA/PCNA</w:t>
+      </w:r>
+      <w:r>
+        <w:t xml:space="preserve"> </w:t>
+      </w:r>
+      <w:r>
+        <w:t xml:space="preserve">guideline for the prevention, detection, evaluation, and management of high blood pressure in adults: A report of the</w:t>
+      </w:r>
+      <w:r>
+        <w:t xml:space="preserve"> </w:t>
+      </w:r>
+      <w:r>
+        <w:t xml:space="preserve">American</w:t>
+      </w:r>
+      <w:r>
+        <w:t xml:space="preserve"> </w:t>
+      </w:r>
+      <w:r>
+        <w:t xml:space="preserve">C</w:t>
+      </w:r>
+      <w:r>
+        <w:t xml:space="preserve">ollege of</w:t>
+      </w:r>
+      <w:r>
+        <w:t xml:space="preserve"> </w:t>
+      </w:r>
+      <w:r>
+        <w:t xml:space="preserve">C</w:t>
+      </w:r>
+      <w:r>
+        <w:t xml:space="preserve">ardiology/</w:t>
+      </w:r>
+      <w:r>
+        <w:t xml:space="preserve">American</w:t>
+      </w:r>
+      <w:r>
+        <w:t xml:space="preserve"> </w:t>
+      </w:r>
+      <w:r>
+        <w:t xml:space="preserve">H</w:t>
+      </w:r>
+      <w:r>
+        <w:t xml:space="preserve">eart</w:t>
+      </w:r>
+      <w:r>
+        <w:t xml:space="preserve"> </w:t>
+      </w:r>
+      <w:r>
+        <w:t xml:space="preserve">A</w:t>
+      </w:r>
+      <w:r>
+        <w:t xml:space="preserve">ssociation task force on clinical practice guidelines.</w:t>
+      </w:r>
+      <w:r>
+        <w:t xml:space="preserve"> </w:t>
+      </w:r>
+      <w:r>
+        <w:rPr>
+          <w:iCs/>
+          <w:i/>
+        </w:rPr>
+        <w:t xml:space="preserve">Journal of the</w:t>
+      </w:r>
+      <w:r>
+        <w:rPr>
+          <w:iCs/>
+          <w:i/>
+        </w:rPr>
+        <w:t xml:space="preserve"> </w:t>
+      </w:r>
+      <w:r>
+        <w:rPr>
+          <w:iCs/>
+          <w:i/>
+        </w:rPr>
+        <w:t xml:space="preserve">American</w:t>
+      </w:r>
+      <w:r>
+        <w:rPr>
+          <w:iCs/>
+          <w:i/>
+        </w:rPr>
+        <w:t xml:space="preserve"> </w:t>
+      </w:r>
+      <w:r>
+        <w:rPr>
+          <w:iCs/>
+          <w:i/>
+        </w:rPr>
+        <w:t xml:space="preserve">C</w:t>
+      </w:r>
+      <w:r>
+        <w:rPr>
+          <w:iCs/>
+          <w:i/>
+        </w:rPr>
+        <w:t xml:space="preserve">ollege of</w:t>
+      </w:r>
+      <w:r>
+        <w:rPr>
+          <w:iCs/>
+          <w:i/>
+        </w:rPr>
+        <w:t xml:space="preserve"> </w:t>
+      </w:r>
+      <w:r>
+        <w:rPr>
+          <w:iCs/>
+          <w:i/>
+        </w:rPr>
+        <w:t xml:space="preserve">C</w:t>
+      </w:r>
+      <w:r>
+        <w:rPr>
+          <w:iCs/>
+          <w:i/>
+        </w:rPr>
+        <w:t xml:space="preserve">ardiology</w:t>
+      </w:r>
+      <w:r>
+        <w:t xml:space="preserve">. 2018;71(19):e127-e248. doi:</w:t>
+      </w:r>
+      <w:hyperlink r:id="rId30">
+        <w:r>
+          <w:rPr>
+            <w:rStyle w:val="Hyperlink"/>
+          </w:rPr>
+          <w:t xml:space="preserve">10.1016/j.jacc.2017.11.006</w:t>
+        </w:r>
+      </w:hyperlink>
+    </w:p>
+    <w:bookmarkEnd w:id="31"/>
+    <w:bookmarkStart w:id="33" w:name="ref-chobanian2003seventh"/>
+    <w:p>
+      <w:pPr>
+        <w:pStyle w:val="Bibliography"/>
+      </w:pPr>
+      <w:r>
+        <w:t xml:space="preserve">2.</w:t>
+      </w:r>
+      <w:r>
+        <w:t xml:space="preserve"> </w:t>
+      </w:r>
+      <w:r>
+        <w:t xml:space="preserve">	</w:t>
+      </w:r>
+      <w:r>
+        <w:t xml:space="preserve">Chobanian AV, Bakris GL, Black HR, et al. Seventh report of the</w:t>
+      </w:r>
+      <w:r>
+        <w:t xml:space="preserve"> </w:t>
+      </w:r>
+      <w:r>
+        <w:t xml:space="preserve">J</w:t>
+      </w:r>
+      <w:r>
+        <w:t xml:space="preserve">oint</w:t>
+      </w:r>
+      <w:r>
+        <w:t xml:space="preserve"> </w:t>
+      </w:r>
+      <w:r>
+        <w:t xml:space="preserve">N</w:t>
+      </w:r>
+      <w:r>
+        <w:t xml:space="preserve">ational</w:t>
+      </w:r>
+      <w:r>
+        <w:t xml:space="preserve"> </w:t>
+      </w:r>
+      <w:r>
+        <w:t xml:space="preserve">C</w:t>
+      </w:r>
+      <w:r>
+        <w:t xml:space="preserve">ommittee on prevention, detection, evaluation, and treatment of high blood pressure.</w:t>
+      </w:r>
+      <w:r>
+        <w:t xml:space="preserve"> </w:t>
+      </w:r>
+      <w:r>
+        <w:rPr>
+          <w:iCs/>
+          <w:i/>
+        </w:rPr>
+        <w:t xml:space="preserve">H</w:t>
+      </w:r>
+      <w:r>
+        <w:rPr>
+          <w:iCs/>
+          <w:i/>
+        </w:rPr>
+        <w:t xml:space="preserve">ypertension</w:t>
+      </w:r>
+      <w:r>
+        <w:t xml:space="preserve">. 2003;42(6):1206-1252. doi:</w:t>
+      </w:r>
+      <w:hyperlink r:id="rId32">
+        <w:r>
+          <w:rPr>
+            <w:rStyle w:val="Hyperlink"/>
+          </w:rPr>
+          <w:t xml:space="preserve">10.1161/01.HYP.0000107251.49515.c2</w:t>
+        </w:r>
+      </w:hyperlink>
+    </w:p>
+    <w:bookmarkEnd w:id="33"/>
+    <w:bookmarkStart w:id="35" w:name="ref-us_surgeon_2020"/>
+    <w:p>
+      <w:pPr>
+        <w:pStyle w:val="Bibliography"/>
+      </w:pPr>
+      <w:r>
+        <w:t xml:space="preserve">3.</w:t>
+      </w:r>
+      <w:r>
+        <w:t xml:space="preserve"> </w:t>
+      </w:r>
+      <w:r>
+        <w:t xml:space="preserve">	</w:t>
+      </w:r>
+      <w:r>
+        <w:t xml:space="preserve">Substance Abuse and Mental Health Services Administration (US), Office of the Surgeon General (US).</w:t>
+      </w:r>
+      <w:r>
+        <w:t xml:space="preserve"> </w:t>
+      </w:r>
+      <w:r>
+        <w:rPr>
+          <w:iCs/>
+          <w:i/>
+        </w:rPr>
+        <w:t xml:space="preserve">The</w:t>
+      </w:r>
+      <w:r>
+        <w:rPr>
+          <w:iCs/>
+          <w:i/>
+        </w:rPr>
+        <w:t xml:space="preserve"> </w:t>
+      </w:r>
+      <w:r>
+        <w:rPr>
+          <w:iCs/>
+          <w:i/>
+        </w:rPr>
+        <w:t xml:space="preserve">Surgeon</w:t>
+      </w:r>
+      <w:r>
+        <w:rPr>
+          <w:iCs/>
+          <w:i/>
+        </w:rPr>
+        <w:t xml:space="preserve"> </w:t>
+      </w:r>
+      <w:r>
+        <w:rPr>
+          <w:iCs/>
+          <w:i/>
+        </w:rPr>
+        <w:t xml:space="preserve">General</w:t>
+      </w:r>
+      <w:r>
+        <w:rPr>
+          <w:iCs/>
+          <w:i/>
+        </w:rPr>
+        <w:t xml:space="preserve">’s</w:t>
+      </w:r>
+      <w:r>
+        <w:rPr>
+          <w:iCs/>
+          <w:i/>
+        </w:rPr>
+        <w:t xml:space="preserve"> </w:t>
+      </w:r>
+      <w:r>
+        <w:rPr>
+          <w:iCs/>
+          <w:i/>
+        </w:rPr>
+        <w:t xml:space="preserve">Call</w:t>
+      </w:r>
+      <w:r>
+        <w:rPr>
+          <w:iCs/>
+          <w:i/>
+        </w:rPr>
+        <w:t xml:space="preserve"> </w:t>
+      </w:r>
+      <w:r>
+        <w:rPr>
+          <w:iCs/>
+          <w:i/>
+        </w:rPr>
+        <w:t xml:space="preserve">to</w:t>
+      </w:r>
+      <w:r>
+        <w:rPr>
+          <w:iCs/>
+          <w:i/>
+        </w:rPr>
+        <w:t xml:space="preserve"> </w:t>
+      </w:r>
+      <w:r>
+        <w:rPr>
+          <w:iCs/>
+          <w:i/>
+        </w:rPr>
+        <w:t xml:space="preserve">Action</w:t>
+      </w:r>
+      <w:r>
+        <w:rPr>
+          <w:iCs/>
+          <w:i/>
+        </w:rPr>
+        <w:t xml:space="preserve"> </w:t>
+      </w:r>
+      <w:r>
+        <w:rPr>
+          <w:iCs/>
+          <w:i/>
+        </w:rPr>
+        <w:t xml:space="preserve">to</w:t>
+      </w:r>
+      <w:r>
+        <w:rPr>
+          <w:iCs/>
+          <w:i/>
+        </w:rPr>
+        <w:t xml:space="preserve"> </w:t>
+      </w:r>
+      <w:r>
+        <w:rPr>
+          <w:iCs/>
+          <w:i/>
+        </w:rPr>
+        <w:t xml:space="preserve">Control</w:t>
+      </w:r>
+      <w:r>
+        <w:rPr>
+          <w:iCs/>
+          <w:i/>
+        </w:rPr>
+        <w:t xml:space="preserve"> </w:t>
+      </w:r>
+      <w:r>
+        <w:rPr>
+          <w:iCs/>
+          <w:i/>
+        </w:rPr>
+        <w:t xml:space="preserve">Hypertension</w:t>
+      </w:r>
+      <w:r>
+        <w:t xml:space="preserve">. US Department of Health; Human Services; 2020. Accessed November 24, 2021.</w:t>
+      </w:r>
+      <w:r>
+        <w:t xml:space="preserve"> </w:t>
+      </w:r>
+      <w:hyperlink r:id="rId34">
+        <w:r>
+          <w:rPr>
+            <w:rStyle w:val="Hyperlink"/>
+          </w:rPr>
+          <w:t xml:space="preserve">http://www.ncbi.nlm.nih.gov/books/NBK567645/</w:t>
+        </w:r>
+      </w:hyperlink>
+    </w:p>
+    <w:bookmarkEnd w:id="35"/>
+    <w:bookmarkStart w:id="37" w:name="ref-nhanes_home"/>
+    <w:p>
+      <w:pPr>
+        <w:pStyle w:val="Bibliography"/>
+      </w:pPr>
+      <w:r>
+        <w:t xml:space="preserve">4.</w:t>
+      </w:r>
+      <w:r>
+        <w:t xml:space="preserve"> </w:t>
+      </w:r>
+      <w:r>
+        <w:t xml:space="preserve">	</w:t>
+      </w:r>
+      <w:r>
+        <w:t xml:space="preserve">NHANES. National</w:t>
+      </w:r>
+      <w:r>
+        <w:t xml:space="preserve"> </w:t>
+      </w:r>
+      <w:r>
+        <w:t xml:space="preserve">H</w:t>
+      </w:r>
+      <w:r>
+        <w:t xml:space="preserve">ealth and</w:t>
+      </w:r>
+      <w:r>
+        <w:t xml:space="preserve"> </w:t>
+      </w:r>
+      <w:r>
+        <w:t xml:space="preserve">N</w:t>
+      </w:r>
+      <w:r>
+        <w:t xml:space="preserve">utrition</w:t>
+      </w:r>
+      <w:r>
+        <w:t xml:space="preserve"> </w:t>
+      </w:r>
+      <w:r>
+        <w:t xml:space="preserve">E</w:t>
+      </w:r>
+      <w:r>
+        <w:t xml:space="preserve">xamination</w:t>
+      </w:r>
+      <w:r>
+        <w:t xml:space="preserve"> </w:t>
+      </w:r>
+      <w:r>
+        <w:t xml:space="preserve">S</w:t>
+      </w:r>
+      <w:r>
+        <w:t xml:space="preserve">urvey homepage, available at</w:t>
+      </w:r>
+      <w:r>
+        <w:t xml:space="preserve"> </w:t>
+      </w:r>
+      <w:hyperlink r:id="rId36">
+        <w:r>
+          <w:rPr>
+            <w:rStyle w:val="Hyperlink"/>
+          </w:rPr>
+          <w:t xml:space="preserve">https://www.cdc.gov/nchs/nhanes/index.htm</w:t>
+        </w:r>
+      </w:hyperlink>
+      <w:r>
+        <w:t xml:space="preserve">. Accessed on 10/23/2022.</w:t>
+      </w:r>
+    </w:p>
+    <w:bookmarkEnd w:id="37"/>
+    <w:bookmarkStart w:id="39" w:name="ref-parker2017national"/>
+    <w:p>
+      <w:pPr>
+        <w:pStyle w:val="Bibliography"/>
+      </w:pPr>
+      <w:r>
+        <w:t xml:space="preserve">5.</w:t>
+      </w:r>
+      <w:r>
+        <w:t xml:space="preserve"> </w:t>
+      </w:r>
+      <w:r>
+        <w:t xml:space="preserve">	</w:t>
+      </w:r>
+      <w:r>
+        <w:t xml:space="preserve">Parker JD, Talih M, Malec DJ, et al.</w:t>
+      </w:r>
+      <w:r>
+        <w:t xml:space="preserve"> </w:t>
+      </w:r>
+      <w:hyperlink r:id="rId38">
+        <w:r>
+          <w:rPr>
+            <w:rStyle w:val="Hyperlink"/>
+          </w:rPr>
+          <w:t xml:space="preserve">National</w:t>
+        </w:r>
+        <w:r>
+          <w:rPr>
+            <w:rStyle w:val="Hyperlink"/>
+          </w:rPr>
+          <w:t xml:space="preserve"> </w:t>
+        </w:r>
+        <w:r>
+          <w:rPr>
+            <w:rStyle w:val="Hyperlink"/>
+          </w:rPr>
+          <w:t xml:space="preserve">Center</w:t>
+        </w:r>
+        <w:r>
+          <w:rPr>
+            <w:rStyle w:val="Hyperlink"/>
+          </w:rPr>
+          <w:t xml:space="preserve"> </w:t>
+        </w:r>
+        <w:r>
+          <w:rPr>
+            <w:rStyle w:val="Hyperlink"/>
+          </w:rPr>
+          <w:t xml:space="preserve">for</w:t>
+        </w:r>
+        <w:r>
+          <w:rPr>
+            <w:rStyle w:val="Hyperlink"/>
+          </w:rPr>
+          <w:t xml:space="preserve"> </w:t>
+        </w:r>
+        <w:r>
+          <w:rPr>
+            <w:rStyle w:val="Hyperlink"/>
+          </w:rPr>
+          <w:t xml:space="preserve">Health</w:t>
+        </w:r>
+        <w:r>
+          <w:rPr>
+            <w:rStyle w:val="Hyperlink"/>
+          </w:rPr>
+          <w:t xml:space="preserve"> </w:t>
+        </w:r>
+        <w:r>
+          <w:rPr>
+            <w:rStyle w:val="Hyperlink"/>
+          </w:rPr>
+          <w:t xml:space="preserve">Statistics</w:t>
+        </w:r>
+        <w:r>
+          <w:rPr>
+            <w:rStyle w:val="Hyperlink"/>
+          </w:rPr>
+          <w:t xml:space="preserve"> </w:t>
+        </w:r>
+        <w:r>
+          <w:rPr>
+            <w:rStyle w:val="Hyperlink"/>
+          </w:rPr>
+          <w:t xml:space="preserve">data presentation standards for proportions</w:t>
+        </w:r>
+      </w:hyperlink>
+      <w:r>
+        <w:t xml:space="preserve">.</w:t>
+      </w:r>
+      <w:r>
+        <w:t xml:space="preserve"> </w:t>
+      </w:r>
+      <w:r>
+        <w:rPr>
+          <w:iCs/>
+          <w:i/>
+        </w:rPr>
+        <w:t xml:space="preserve">Vital and Health Statistics Series 2, Data Evaluation and Methods Research</w:t>
+      </w:r>
+      <w:r>
+        <w:t xml:space="preserve">. 2017;(175):1-22.</w:t>
+      </w:r>
+    </w:p>
+    <w:bookmarkEnd w:id="39"/>
+    <w:bookmarkStart w:id="41" w:name="ref-muntner2022blood"/>
+    <w:p>
+      <w:pPr>
+        <w:pStyle w:val="Bibliography"/>
+      </w:pPr>
+      <w:r>
+        <w:t xml:space="preserve">6.</w:t>
+      </w:r>
+      <w:r>
+        <w:t xml:space="preserve"> </w:t>
+      </w:r>
+      <w:r>
+        <w:t xml:space="preserve">	</w:t>
+      </w:r>
+      <w:r>
+        <w:t xml:space="preserve">Muntner P, Miles MA, Jaeger BC, et al. Blood</w:t>
+      </w:r>
+      <w:r>
+        <w:t xml:space="preserve"> </w:t>
+      </w:r>
+      <w:r>
+        <w:t xml:space="preserve">pressure</w:t>
+      </w:r>
+      <w:r>
+        <w:t xml:space="preserve"> </w:t>
+      </w:r>
+      <w:r>
+        <w:t xml:space="preserve">control</w:t>
+      </w:r>
+      <w:r>
+        <w:t xml:space="preserve"> </w:t>
+      </w:r>
+      <w:r>
+        <w:t xml:space="preserve">among</w:t>
+      </w:r>
+      <w:r>
+        <w:t xml:space="preserve"> </w:t>
+      </w:r>
+      <w:r>
+        <w:t xml:space="preserve">US</w:t>
+      </w:r>
+      <w:r>
+        <w:t xml:space="preserve"> </w:t>
+      </w:r>
+      <w:r>
+        <w:t xml:space="preserve">adults</w:t>
+      </w:r>
+      <w:r>
+        <w:t xml:space="preserve">, 2009 to 2012</w:t>
+      </w:r>
+      <w:r>
+        <w:t xml:space="preserve"> </w:t>
+      </w:r>
+      <w:r>
+        <w:t xml:space="preserve">through</w:t>
+      </w:r>
+      <w:r>
+        <w:t xml:space="preserve"> </w:t>
+      </w:r>
+      <w:r>
+        <w:t xml:space="preserve">2017 to 2020.</w:t>
+      </w:r>
+      <w:r>
+        <w:t xml:space="preserve"> </w:t>
+      </w:r>
+      <w:r>
+        <w:rPr>
+          <w:iCs/>
+          <w:i/>
+        </w:rPr>
+        <w:t xml:space="preserve">H</w:t>
+      </w:r>
+      <w:r>
+        <w:rPr>
+          <w:iCs/>
+          <w:i/>
+        </w:rPr>
+        <w:t xml:space="preserve">ypertension</w:t>
+      </w:r>
+      <w:r>
+        <w:t xml:space="preserve">. 2022;79(9):1971-1980. doi:</w:t>
+      </w:r>
+      <w:hyperlink r:id="rId40">
+        <w:r>
+          <w:rPr>
+            <w:rStyle w:val="Hyperlink"/>
+          </w:rPr>
+          <w:t xml:space="preserve">10.1161/HYPERTENSIONAHA.122.19222</w:t>
+        </w:r>
+      </w:hyperlink>
+    </w:p>
+    <w:bookmarkEnd w:id="41"/>
+    <w:bookmarkStart w:id="43" w:name="ref-inker_new_2021"/>
+    <w:p>
+      <w:pPr>
+        <w:pStyle w:val="Bibliography"/>
+      </w:pPr>
+      <w:r>
+        <w:t xml:space="preserve">7.</w:t>
+      </w:r>
+      <w:r>
+        <w:t xml:space="preserve"> </w:t>
+      </w:r>
+      <w:r>
+        <w:t xml:space="preserve">	</w:t>
+      </w:r>
+      <w:r>
+        <w:t xml:space="preserve">Inker LA, Eneanya ND, Coresh J, et al. New</w:t>
+      </w:r>
+      <w:r>
+        <w:t xml:space="preserve"> </w:t>
+      </w:r>
+      <w:r>
+        <w:t xml:space="preserve">Creatinine</w:t>
+      </w:r>
+      <w:r>
+        <w:t xml:space="preserve">- and</w:t>
+      </w:r>
+      <w:r>
+        <w:t xml:space="preserve"> </w:t>
+      </w:r>
+      <w:r>
+        <w:t xml:space="preserve">Cystatin</w:t>
+      </w:r>
+      <w:r>
+        <w:t xml:space="preserve"> </w:t>
+      </w:r>
+      <w:r>
+        <w:t xml:space="preserve">C</w:t>
+      </w:r>
+      <w:r>
+        <w:t xml:space="preserve">–</w:t>
+      </w:r>
+      <w:r>
+        <w:t xml:space="preserve">Based</w:t>
+      </w:r>
+      <w:r>
+        <w:t xml:space="preserve"> </w:t>
+      </w:r>
+      <w:r>
+        <w:t xml:space="preserve">Equations</w:t>
+      </w:r>
+      <w:r>
+        <w:t xml:space="preserve"> </w:t>
+      </w:r>
+      <w:r>
+        <w:t xml:space="preserve">to</w:t>
+      </w:r>
+      <w:r>
+        <w:t xml:space="preserve"> </w:t>
+      </w:r>
+      <w:r>
+        <w:t xml:space="preserve">Estimate</w:t>
+      </w:r>
+      <w:r>
+        <w:t xml:space="preserve"> </w:t>
+      </w:r>
+      <w:r>
+        <w:t xml:space="preserve">GFR</w:t>
+      </w:r>
+      <w:r>
+        <w:t xml:space="preserve"> </w:t>
+      </w:r>
+      <w:r>
+        <w:t xml:space="preserve">without</w:t>
+      </w:r>
+      <w:r>
+        <w:t xml:space="preserve"> </w:t>
+      </w:r>
+      <w:r>
+        <w:t xml:space="preserve">Race</w:t>
+      </w:r>
+      <w:r>
+        <w:t xml:space="preserve">.</w:t>
+      </w:r>
+      <w:r>
+        <w:t xml:space="preserve"> </w:t>
+      </w:r>
+      <w:r>
+        <w:rPr>
+          <w:iCs/>
+          <w:i/>
+        </w:rPr>
+        <w:t xml:space="preserve">New England Journal of Medicine</w:t>
+      </w:r>
+      <w:r>
+        <w:t xml:space="preserve">. 2021;385(19):1737-1749. doi:</w:t>
+      </w:r>
+      <w:hyperlink r:id="rId42">
+        <w:r>
+          <w:rPr>
+            <w:rStyle w:val="Hyperlink"/>
+          </w:rPr>
+          <w:t xml:space="preserve">10.1056/NEJMoa2102953</w:t>
+        </w:r>
+      </w:hyperlink>
+    </w:p>
+    <w:bookmarkEnd w:id="43"/>
+    <w:bookmarkStart w:id="45" w:name="ref-rpack_cardioStatsUSA"/>
+    <w:p>
+      <w:pPr>
+        <w:pStyle w:val="Bibliography"/>
+      </w:pPr>
+      <w:r>
+        <w:t xml:space="preserve">8.</w:t>
+      </w:r>
+      <w:r>
+        <w:t xml:space="preserve"> </w:t>
+      </w:r>
+      <w:r>
+        <w:t xml:space="preserve">	</w:t>
+      </w:r>
+      <w:r>
+        <w:t xml:space="preserve">Jaeger B, Chen L, Muntner P.</w:t>
+      </w:r>
+      <w:r>
+        <w:t xml:space="preserve"> </w:t>
+      </w:r>
+      <w:r>
+        <w:rPr>
+          <w:iCs/>
+          <w:i/>
+        </w:rPr>
+        <w:t xml:space="preserve">cardioStatsUSA: Analysis and Visualization of Cardiometabolic Outcomes Using NHANES</w:t>
+      </w:r>
+      <w:r>
+        <w:t xml:space="preserve">.; 2022.</w:t>
+      </w:r>
+      <w:r>
+        <w:t xml:space="preserve"> </w:t>
+      </w:r>
+      <w:hyperlink r:id="rId44">
+        <w:r>
+          <w:rPr>
+            <w:rStyle w:val="Hyperlink"/>
+          </w:rPr>
+          <w:t xml:space="preserve">https://jhs-hwg.github.io/cardioStatsUSA/</w:t>
+        </w:r>
+      </w:hyperlink>
+    </w:p>
+    <w:bookmarkEnd w:id="45"/>
+    <w:bookmarkStart w:id="47" w:name="ref-nhanes_tutorial_weights"/>
+    <w:p>
+      <w:pPr>
+        <w:pStyle w:val="Bibliography"/>
+      </w:pPr>
+      <w:r>
+        <w:t xml:space="preserve">9.</w:t>
+      </w:r>
+      <w:r>
+        <w:t xml:space="preserve"> </w:t>
+      </w:r>
+      <w:r>
+        <w:t xml:space="preserve">	</w:t>
+      </w:r>
+      <w:r>
+        <w:t xml:space="preserve">NHANES. Tutorials - module 3 - weighting, available at</w:t>
+      </w:r>
+      <w:r>
+        <w:t xml:space="preserve"> </w:t>
+      </w:r>
+      <w:hyperlink r:id="rId46">
+        <w:r>
+          <w:rPr>
+            <w:rStyle w:val="Hyperlink"/>
+          </w:rPr>
+          <w:t xml:space="preserve">https://wwwn.cdc.gov/nchs/nhanes/tutorials/module3.aspx</w:t>
+        </w:r>
+      </w:hyperlink>
+      <w:r>
+        <w:t xml:space="preserve">. Accessed on 10/23/2022.</w:t>
+      </w:r>
+    </w:p>
+    <w:bookmarkEnd w:id="47"/>
+    <w:bookmarkStart w:id="49" w:name="ref-rpack_shiny"/>
+    <w:p>
+      <w:pPr>
+        <w:pStyle w:val="Bibliography"/>
+      </w:pPr>
+      <w:r>
+        <w:t xml:space="preserve">10.</w:t>
+      </w:r>
+      <w:r>
+        <w:t xml:space="preserve"> </w:t>
+      </w:r>
+      <w:r>
+        <w:t xml:space="preserve">	</w:t>
+      </w:r>
+      <w:r>
+        <w:t xml:space="preserve">Chang W, Cheng J, Allaire J, et al.</w:t>
+      </w:r>
+      <w:r>
+        <w:t xml:space="preserve"> </w:t>
+      </w:r>
+      <w:r>
+        <w:rPr>
+          <w:iCs/>
+          <w:i/>
+        </w:rPr>
+        <w:t xml:space="preserve">Shiny: Web Application Framework for r</w:t>
+      </w:r>
+      <w:r>
+        <w:t xml:space="preserve">.; 2021.</w:t>
+      </w:r>
+      <w:r>
+        <w:t xml:space="preserve"> </w:t>
+      </w:r>
+      <w:hyperlink r:id="rId48">
+        <w:r>
+          <w:rPr>
+            <w:rStyle w:val="Hyperlink"/>
+          </w:rPr>
+          <w:t xml:space="preserve">https://CRAN.R-project.org/package=shiny</w:t>
+        </w:r>
+      </w:hyperlink>
+    </w:p>
+    <w:bookmarkEnd w:id="49"/>
+    <w:bookmarkStart w:id="51" w:name="ref-rpack_shinyWidgets"/>
+    <w:p>
+      <w:pPr>
+        <w:pStyle w:val="Bibliography"/>
+      </w:pPr>
+      <w:r>
+        <w:t xml:space="preserve">11.</w:t>
+      </w:r>
+      <w:r>
+        <w:t xml:space="preserve"> </w:t>
+      </w:r>
+      <w:r>
+        <w:t xml:space="preserve">	</w:t>
+      </w:r>
+      <w:r>
+        <w:t xml:space="preserve">Perrier V, Meyer F, Granjon D.</w:t>
+      </w:r>
+      <w:r>
+        <w:t xml:space="preserve"> </w:t>
+      </w:r>
+      <w:r>
+        <w:rPr>
+          <w:iCs/>
+          <w:i/>
+        </w:rPr>
+        <w:t xml:space="preserve">shinyWidgets: Custom Inputs Widgets for Shiny</w:t>
+      </w:r>
+      <w:r>
+        <w:t xml:space="preserve">.; 2022.</w:t>
+      </w:r>
+      <w:r>
+        <w:t xml:space="preserve"> </w:t>
+      </w:r>
+      <w:hyperlink r:id="rId50">
+        <w:r>
+          <w:rPr>
+            <w:rStyle w:val="Hyperlink"/>
+          </w:rPr>
+          <w:t xml:space="preserve">https://CRAN.R-project.org/package=shinyWidgets</w:t>
+        </w:r>
+      </w:hyperlink>
+    </w:p>
+    <w:bookmarkEnd w:id="51"/>
+    <w:bookmarkStart w:id="53" w:name="ref-rpack_shinyalert"/>
+    <w:p>
+      <w:pPr>
+        <w:pStyle w:val="Bibliography"/>
+      </w:pPr>
+      <w:r>
+        <w:t xml:space="preserve">12.</w:t>
+      </w:r>
+      <w:r>
+        <w:t xml:space="preserve"> </w:t>
+      </w:r>
+      <w:r>
+        <w:t xml:space="preserve">	</w:t>
+      </w:r>
+      <w:r>
+        <w:t xml:space="preserve">Attali D, Edwards T.</w:t>
+      </w:r>
+      <w:r>
+        <w:t xml:space="preserve"> </w:t>
+      </w:r>
+      <w:r>
+        <w:rPr>
+          <w:iCs/>
+          <w:i/>
+        </w:rPr>
+        <w:t xml:space="preserve">Shinyalert: Easily Create Pretty Popup Messages (Modals) in ’Shiny’</w:t>
+      </w:r>
+      <w:r>
+        <w:t xml:space="preserve">.; 2021.</w:t>
+      </w:r>
+      <w:r>
+        <w:t xml:space="preserve"> </w:t>
+      </w:r>
+      <w:hyperlink r:id="rId52">
+        <w:r>
+          <w:rPr>
+            <w:rStyle w:val="Hyperlink"/>
+          </w:rPr>
+          <w:t xml:space="preserve">https://CRAN.R-project.org/package=shinyalert</w:t>
+        </w:r>
+      </w:hyperlink>
+    </w:p>
+    <w:bookmarkEnd w:id="53"/>
+    <w:bookmarkStart w:id="55" w:name="ref-r_language"/>
+    <w:p>
+      <w:pPr>
+        <w:pStyle w:val="Bibliography"/>
+      </w:pPr>
+      <w:r>
+        <w:t xml:space="preserve">13.</w:t>
+      </w:r>
+      <w:r>
+        <w:t xml:space="preserve"> </w:t>
+      </w:r>
+      <w:r>
+        <w:t xml:space="preserve">	</w:t>
+      </w:r>
+      <w:r>
+        <w:t xml:space="preserve">R Core Team.</w:t>
+      </w:r>
+      <w:r>
+        <w:t xml:space="preserve"> </w:t>
+      </w:r>
+      <w:r>
+        <w:rPr>
+          <w:iCs/>
+          <w:i/>
+        </w:rPr>
+        <w:t xml:space="preserve">R: A Language and Environment for Statistical Computing</w:t>
+      </w:r>
+      <w:r>
+        <w:t xml:space="preserve">. R Foundation for Statistical Computing; 2022.</w:t>
+      </w:r>
+      <w:r>
+        <w:t xml:space="preserve"> </w:t>
+      </w:r>
+      <w:hyperlink r:id="rId54">
+        <w:r>
+          <w:rPr>
+            <w:rStyle w:val="Hyperlink"/>
+          </w:rPr>
+          <w:t xml:space="preserve">https://www.R-project.org/</w:t>
+        </w:r>
+      </w:hyperlink>
+    </w:p>
+    <w:bookmarkEnd w:id="55"/>
+    <w:bookmarkStart w:id="57" w:name="ref-muntner2020htn"/>
+    <w:p>
+      <w:pPr>
+        <w:pStyle w:val="Bibliography"/>
+      </w:pPr>
+      <w:r>
+        <w:t xml:space="preserve">14.</w:t>
+      </w:r>
+      <w:r>
+        <w:t xml:space="preserve"> </w:t>
+      </w:r>
+      <w:r>
+        <w:t xml:space="preserve">	</w:t>
+      </w:r>
+      <w:r>
+        <w:t xml:space="preserve">Muntner P, Hardy ST, Fine LJ, et al.</w:t>
+      </w:r>
+      <w:r>
+        <w:t xml:space="preserve"> </w:t>
+      </w:r>
+      <w:r>
+        <w:t xml:space="preserve">T</w:t>
+      </w:r>
+      <w:r>
+        <w:t xml:space="preserve">rends in Blood Pressure Control Among</w:t>
+      </w:r>
+      <w:r>
+        <w:t xml:space="preserve"> </w:t>
+      </w:r>
+      <w:r>
+        <w:t xml:space="preserve">U</w:t>
+      </w:r>
+      <w:r>
+        <w:t xml:space="preserve">S</w:t>
+      </w:r>
+      <w:r>
+        <w:t xml:space="preserve"> </w:t>
+      </w:r>
+      <w:r>
+        <w:t xml:space="preserve">Adults With Hypertension, 1999-2000 to 2017-2018</w:t>
+      </w:r>
+      <w:r>
+        <w:t xml:space="preserve">.</w:t>
+      </w:r>
+      <w:r>
+        <w:t xml:space="preserve"> </w:t>
+      </w:r>
+      <w:r>
+        <w:rPr>
+          <w:iCs/>
+          <w:i/>
+        </w:rPr>
+        <w:t xml:space="preserve">JAMA</w:t>
+      </w:r>
+      <w:r>
+        <w:t xml:space="preserve">. 2020;324(12):1190-1200. doi:</w:t>
+      </w:r>
+      <w:hyperlink r:id="rId56">
+        <w:r>
+          <w:rPr>
+            <w:rStyle w:val="Hyperlink"/>
+          </w:rPr>
+          <w:t xml:space="preserve">10.1001/jama.2020.14545</w:t>
+        </w:r>
+      </w:hyperlink>
+    </w:p>
+    <w:bookmarkEnd w:id="57"/>
+    <w:bookmarkStart w:id="59" w:name="ref-fryar_hypertension_2017"/>
+    <w:p>
+      <w:pPr>
+        <w:pStyle w:val="Bibliography"/>
+      </w:pPr>
+      <w:r>
+        <w:t xml:space="preserve">15.</w:t>
+      </w:r>
+      <w:r>
+        <w:t xml:space="preserve"> </w:t>
+      </w:r>
+      <w:r>
+        <w:t xml:space="preserve">	</w:t>
+      </w:r>
+      <w:r>
+        <w:t xml:space="preserve">Fryar CD, Ostchega Y, Hales CM, Zhang G, Kruszon-Moran D.</w:t>
+      </w:r>
+      <w:r>
+        <w:t xml:space="preserve"> </w:t>
+      </w:r>
+      <w:hyperlink r:id="rId58">
+        <w:r>
+          <w:rPr>
+            <w:rStyle w:val="Hyperlink"/>
+          </w:rPr>
+          <w:t xml:space="preserve">Hypertension prevalence and control among adults:</w:t>
+        </w:r>
+        <w:r>
+          <w:rPr>
+            <w:rStyle w:val="Hyperlink"/>
+          </w:rPr>
+          <w:t xml:space="preserve"> </w:t>
+        </w:r>
+        <w:r>
+          <w:rPr>
+            <w:rStyle w:val="Hyperlink"/>
+          </w:rPr>
+          <w:t xml:space="preserve">United</w:t>
+        </w:r>
+        <w:r>
+          <w:rPr>
+            <w:rStyle w:val="Hyperlink"/>
+          </w:rPr>
+          <w:t xml:space="preserve"> </w:t>
+        </w:r>
+        <w:r>
+          <w:rPr>
+            <w:rStyle w:val="Hyperlink"/>
+          </w:rPr>
+          <w:t xml:space="preserve">States</w:t>
+        </w:r>
+        <w:r>
+          <w:rPr>
+            <w:rStyle w:val="Hyperlink"/>
+          </w:rPr>
+          <w:t xml:space="preserve">, 2015-2016</w:t>
+        </w:r>
+      </w:hyperlink>
+      <w:r>
+        <w:t xml:space="preserve">.</w:t>
+      </w:r>
+      <w:r>
+        <w:t xml:space="preserve"> </w:t>
+      </w:r>
+      <w:r>
+        <w:rPr>
+          <w:iCs/>
+          <w:i/>
+        </w:rPr>
+        <w:t xml:space="preserve">NCHS data brief</w:t>
+      </w:r>
+      <w:r>
+        <w:t xml:space="preserve">. 2017;(289):1-8.</w:t>
+      </w:r>
+    </w:p>
+    <w:bookmarkEnd w:id="59"/>
+    <w:bookmarkStart w:id="61" w:name="ref-app_cardioStatsUSA"/>
+    <w:p>
+      <w:pPr>
+        <w:pStyle w:val="Bibliography"/>
+      </w:pPr>
+      <w:r>
+        <w:t xml:space="preserve">16.</w:t>
+      </w:r>
+      <w:r>
+        <w:t xml:space="preserve"> </w:t>
+      </w:r>
+      <w:r>
+        <w:t xml:space="preserve">	</w:t>
+      </w:r>
+      <w:r>
+        <w:t xml:space="preserve">Jaeger B, Chen L, Muntner P. Cardiometabolic statistics for</w:t>
+      </w:r>
+      <w:r>
+        <w:t xml:space="preserve"> </w:t>
+      </w:r>
+      <w:r>
+        <w:t xml:space="preserve">US</w:t>
+      </w:r>
+      <w:r>
+        <w:t xml:space="preserve"> </w:t>
+      </w:r>
+      <w:r>
+        <w:t xml:space="preserve">adults. Accessed October 24, 2022.</w:t>
+      </w:r>
+      <w:r>
+        <w:t xml:space="preserve"> </w:t>
+      </w:r>
+      <w:hyperlink r:id="rId60">
+        <w:r>
+          <w:rPr>
+            <w:rStyle w:val="Hyperlink"/>
+          </w:rPr>
+          <w:t xml:space="preserve">https://bcjaeger.shinyapps.io/nhanesShinyBP/</w:t>
+        </w:r>
+      </w:hyperlink>
+    </w:p>
+    <w:bookmarkEnd w:id="61"/>
+    <w:bookmarkStart w:id="63" w:name="ref-yoon_hypertension_2015"/>
+    <w:p>
+      <w:pPr>
+        <w:pStyle w:val="Bibliography"/>
+      </w:pPr>
+      <w:r>
+        <w:t xml:space="preserve">17.</w:t>
+      </w:r>
+      <w:r>
+        <w:t xml:space="preserve"> </w:t>
+      </w:r>
+      <w:r>
+        <w:t xml:space="preserve">	</w:t>
+      </w:r>
+      <w:r>
+        <w:t xml:space="preserve">Yoon SSS, Carroll MD, Fryar CD.</w:t>
+      </w:r>
+      <w:r>
+        <w:t xml:space="preserve"> </w:t>
+      </w:r>
+      <w:hyperlink r:id="rId62">
+        <w:r>
+          <w:rPr>
+            <w:rStyle w:val="Hyperlink"/>
+          </w:rPr>
+          <w:t xml:space="preserve">Hypertension</w:t>
+        </w:r>
+        <w:r>
+          <w:rPr>
+            <w:rStyle w:val="Hyperlink"/>
+          </w:rPr>
+          <w:t xml:space="preserve"> </w:t>
+        </w:r>
+        <w:r>
+          <w:rPr>
+            <w:rStyle w:val="Hyperlink"/>
+          </w:rPr>
+          <w:t xml:space="preserve">Prevalence</w:t>
+        </w:r>
+        <w:r>
+          <w:rPr>
+            <w:rStyle w:val="Hyperlink"/>
+          </w:rPr>
+          <w:t xml:space="preserve"> </w:t>
+        </w:r>
+        <w:r>
+          <w:rPr>
+            <w:rStyle w:val="Hyperlink"/>
+          </w:rPr>
+          <w:t xml:space="preserve">and</w:t>
+        </w:r>
+        <w:r>
+          <w:rPr>
+            <w:rStyle w:val="Hyperlink"/>
+          </w:rPr>
+          <w:t xml:space="preserve"> </w:t>
+        </w:r>
+        <w:r>
+          <w:rPr>
+            <w:rStyle w:val="Hyperlink"/>
+          </w:rPr>
+          <w:t xml:space="preserve">Control</w:t>
+        </w:r>
+        <w:r>
+          <w:rPr>
+            <w:rStyle w:val="Hyperlink"/>
+          </w:rPr>
+          <w:t xml:space="preserve"> </w:t>
+        </w:r>
+        <w:r>
+          <w:rPr>
+            <w:rStyle w:val="Hyperlink"/>
+          </w:rPr>
+          <w:t xml:space="preserve">Among</w:t>
+        </w:r>
+        <w:r>
+          <w:rPr>
+            <w:rStyle w:val="Hyperlink"/>
+          </w:rPr>
+          <w:t xml:space="preserve"> </w:t>
+        </w:r>
+        <w:r>
+          <w:rPr>
+            <w:rStyle w:val="Hyperlink"/>
+          </w:rPr>
+          <w:t xml:space="preserve">Adults</w:t>
+        </w:r>
+        <w:r>
+          <w:rPr>
+            <w:rStyle w:val="Hyperlink"/>
+          </w:rPr>
+          <w:t xml:space="preserve">:</w:t>
+        </w:r>
+        <w:r>
+          <w:rPr>
+            <w:rStyle w:val="Hyperlink"/>
+          </w:rPr>
+          <w:t xml:space="preserve"> </w:t>
+        </w:r>
+        <w:r>
+          <w:rPr>
+            <w:rStyle w:val="Hyperlink"/>
+          </w:rPr>
+          <w:t xml:space="preserve">United</w:t>
+        </w:r>
+        <w:r>
+          <w:rPr>
+            <w:rStyle w:val="Hyperlink"/>
+          </w:rPr>
+          <w:t xml:space="preserve"> </w:t>
+        </w:r>
+        <w:r>
+          <w:rPr>
+            <w:rStyle w:val="Hyperlink"/>
+          </w:rPr>
+          <w:t xml:space="preserve">States</w:t>
+        </w:r>
+        <w:r>
+          <w:rPr>
+            <w:rStyle w:val="Hyperlink"/>
+          </w:rPr>
+          <w:t xml:space="preserve">, 2011-2014</w:t>
+        </w:r>
+      </w:hyperlink>
+      <w:r>
+        <w:t xml:space="preserve">.</w:t>
+      </w:r>
+      <w:r>
+        <w:t xml:space="preserve"> </w:t>
+      </w:r>
+      <w:r>
+        <w:rPr>
+          <w:iCs/>
+          <w:i/>
+        </w:rPr>
+        <w:t xml:space="preserve">NCHS data brief</w:t>
+      </w:r>
+      <w:r>
+        <w:t xml:space="preserve">. 2015;(220):1-8.</w:t>
+      </w:r>
+    </w:p>
+    <w:bookmarkEnd w:id="63"/>
+    <w:bookmarkStart w:id="65" w:name="ref-handler_impact_2012"/>
+    <w:p>
+      <w:pPr>
+        <w:pStyle w:val="Bibliography"/>
+      </w:pPr>
+      <w:r>
+        <w:t xml:space="preserve">18.</w:t>
+      </w:r>
+      <w:r>
+        <w:t xml:space="preserve"> </w:t>
+      </w:r>
+      <w:r>
+        <w:t xml:space="preserve">	</w:t>
+      </w:r>
+      <w:r>
+        <w:t xml:space="preserve">Handler J, Zhao Y, Egan BM. Impact of the number of blood pressure measurements on blood pressure classification in</w:t>
+      </w:r>
+      <w:r>
+        <w:t xml:space="preserve"> </w:t>
+      </w:r>
+      <w:r>
+        <w:t xml:space="preserve">US</w:t>
+      </w:r>
+      <w:r>
+        <w:t xml:space="preserve"> </w:t>
+      </w:r>
+      <w:r>
+        <w:t xml:space="preserve">adults:</w:t>
+      </w:r>
+      <w:r>
+        <w:t xml:space="preserve"> </w:t>
+      </w:r>
+      <w:r>
+        <w:t xml:space="preserve">NHANES</w:t>
+      </w:r>
+      <w:r>
+        <w:t xml:space="preserve"> </w:t>
+      </w:r>
+      <w:r>
+        <w:t xml:space="preserve">1999-2008.</w:t>
+      </w:r>
+      <w:r>
+        <w:t xml:space="preserve"> </w:t>
+      </w:r>
+      <w:r>
+        <w:rPr>
+          <w:iCs/>
+          <w:i/>
+        </w:rPr>
+        <w:t xml:space="preserve">Journal of Clinical Hypertension (Greenwich, Conn)</w:t>
+      </w:r>
+      <w:r>
+        <w:t xml:space="preserve">. 2012;14(11):751-759. doi:</w:t>
+      </w:r>
+      <w:hyperlink r:id="rId64">
+        <w:r>
+          <w:rPr>
+            <w:rStyle w:val="Hyperlink"/>
+          </w:rPr>
+          <w:t xml:space="preserve">10.1111/jch.12009</w:t>
+        </w:r>
+      </w:hyperlink>
+    </w:p>
+    <w:bookmarkEnd w:id="65"/>
+    <w:bookmarkStart w:id="67" w:name="ref-coresh_prevalence_2003"/>
+    <w:p>
+      <w:pPr>
+        <w:pStyle w:val="Bibliography"/>
+      </w:pPr>
+      <w:r>
+        <w:t xml:space="preserve">19.</w:t>
+      </w:r>
+      <w:r>
+        <w:t xml:space="preserve"> </w:t>
+      </w:r>
+      <w:r>
+        <w:t xml:space="preserve">	</w:t>
+      </w:r>
+      <w:r>
+        <w:t xml:space="preserve">Coresh J, Astor BC, Greene T, Eknoyan G, Levey AS. Prevalence of chronic kidney disease and decreased kidney function in the adult</w:t>
+      </w:r>
+      <w:r>
+        <w:t xml:space="preserve"> </w:t>
+      </w:r>
+      <w:r>
+        <w:t xml:space="preserve">US</w:t>
+      </w:r>
+      <w:r>
+        <w:t xml:space="preserve"> </w:t>
+      </w:r>
+      <w:r>
+        <w:t xml:space="preserve">population:</w:t>
+      </w:r>
+      <w:r>
+        <w:t xml:space="preserve"> </w:t>
+      </w:r>
+      <w:r>
+        <w:t xml:space="preserve">Third</w:t>
+      </w:r>
+      <w:r>
+        <w:t xml:space="preserve"> </w:t>
+      </w:r>
+      <w:r>
+        <w:t xml:space="preserve">National</w:t>
+      </w:r>
+      <w:r>
+        <w:t xml:space="preserve"> </w:t>
+      </w:r>
+      <w:r>
+        <w:t xml:space="preserve">Health</w:t>
+      </w:r>
+      <w:r>
+        <w:t xml:space="preserve"> </w:t>
+      </w:r>
+      <w:r>
+        <w:t xml:space="preserve">and</w:t>
+      </w:r>
+      <w:r>
+        <w:t xml:space="preserve"> </w:t>
+      </w:r>
+      <w:r>
+        <w:t xml:space="preserve">Nutrition</w:t>
+      </w:r>
+      <w:r>
+        <w:t xml:space="preserve"> </w:t>
+      </w:r>
+      <w:r>
+        <w:t xml:space="preserve">Examination</w:t>
+      </w:r>
+      <w:r>
+        <w:t xml:space="preserve"> </w:t>
+      </w:r>
+      <w:r>
+        <w:t xml:space="preserve">Survey</w:t>
+      </w:r>
+      <w:r>
+        <w:t xml:space="preserve">.</w:t>
+      </w:r>
+      <w:r>
+        <w:t xml:space="preserve"> </w:t>
+      </w:r>
+      <w:r>
+        <w:rPr>
+          <w:iCs/>
+          <w:i/>
+        </w:rPr>
+        <w:t xml:space="preserve">American Journal of Kidney Diseases: The Official Journal of the National Kidney Foundation</w:t>
+      </w:r>
+      <w:r>
+        <w:t xml:space="preserve">. 2003;41(1):1-12. doi:</w:t>
+      </w:r>
+      <w:hyperlink r:id="rId66">
+        <w:r>
+          <w:rPr>
+            <w:rStyle w:val="Hyperlink"/>
+          </w:rPr>
+          <w:t xml:space="preserve">10.1053/ajkd.2003.50007</w:t>
+        </w:r>
+      </w:hyperlink>
+    </w:p>
+    <w:bookmarkEnd w:id="67"/>
+    <w:bookmarkStart w:id="69" w:name="ref-carey_prevalence_2019"/>
+    <w:p>
+      <w:pPr>
+        <w:pStyle w:val="Bibliography"/>
+      </w:pPr>
+      <w:r>
+        <w:t xml:space="preserve">20.</w:t>
+      </w:r>
+      <w:r>
+        <w:t xml:space="preserve"> </w:t>
+      </w:r>
+      <w:r>
+        <w:t xml:space="preserve">	</w:t>
+      </w:r>
+      <w:r>
+        <w:t xml:space="preserve">Carey RM, Sakhuja S, Calhoun DA, Whelton PK, Muntner P. Prevalence of apparent treatment-resistant hypertension in the</w:t>
+      </w:r>
+      <w:r>
+        <w:t xml:space="preserve"> </w:t>
+      </w:r>
+      <w:r>
+        <w:t xml:space="preserve">United</w:t>
+      </w:r>
+      <w:r>
+        <w:t xml:space="preserve"> </w:t>
+      </w:r>
+      <w:r>
+        <w:t xml:space="preserve">States</w:t>
+      </w:r>
+      <w:r>
+        <w:t xml:space="preserve">.</w:t>
+      </w:r>
+      <w:r>
+        <w:t xml:space="preserve"> </w:t>
+      </w:r>
+      <w:r>
+        <w:rPr>
+          <w:iCs/>
+          <w:i/>
+        </w:rPr>
+        <w:t xml:space="preserve">H</w:t>
+      </w:r>
+      <w:r>
+        <w:rPr>
+          <w:iCs/>
+          <w:i/>
+        </w:rPr>
+        <w:t xml:space="preserve">ypertension</w:t>
+      </w:r>
+      <w:r>
+        <w:t xml:space="preserve">. 2019;73(2):424-431. doi:</w:t>
+      </w:r>
+      <w:hyperlink r:id="rId68">
+        <w:r>
+          <w:rPr>
+            <w:rStyle w:val="Hyperlink"/>
+          </w:rPr>
+          <w:t xml:space="preserve">10.1161/HYPERTENSIONAHA.118.12191</w:t>
+        </w:r>
+      </w:hyperlink>
+    </w:p>
+    <w:bookmarkEnd w:id="69"/>
+    <w:bookmarkEnd w:id="70"/>
+    <w:p>
+      <w:r>
+        <w:br w:type="page"/>
+      </w:r>
+    </w:p>
+    <w:bookmarkEnd w:id="71"/>
+    <w:bookmarkStart w:id="72" w:name="acknowledgments"/>
+    <w:p>
+      <w:pPr>
+        <w:pStyle w:val="Heading1"/>
+      </w:pPr>
+      <w:r>
+        <w:t xml:space="preserve">ACKNOWLEDGMENTS</w:t>
+      </w:r>
+    </w:p>
+    <w:p>
+      <w:pPr>
+        <w:pStyle w:val="FirstParagraph"/>
+      </w:pPr>
+      <w:r>
+        <w:rPr>
+          <w:bCs/>
+          <w:b/>
+        </w:rPr>
+        <w:t xml:space="preserve">this section is under construction</w:t>
+      </w:r>
+    </w:p>
+    <w:p>
+      <w:pPr>
+        <w:pStyle w:val="BodyText"/>
+      </w:pPr>
+      <w:r>
+        <w:t xml:space="preserve">The views expressed in this paper are those of the authors and do not represent the official position of the National Institutes of Health (NIH), the National Heart, Lung, and Blood Institute, or the U.S. Government.</w:t>
+      </w:r>
+    </w:p>
+    <w:bookmarkEnd w:id="72"/>
+    <w:bookmarkStart w:id="73" w:name="fundingsupport"/>
+    <w:p>
+      <w:pPr>
+        <w:pStyle w:val="Heading1"/>
+      </w:pPr>
+      <w:r>
+        <w:t xml:space="preserve">FUNDING/SUPPORT</w:t>
+      </w:r>
+    </w:p>
+    <w:p>
+      <w:pPr>
+        <w:pStyle w:val="FirstParagraph"/>
+      </w:pPr>
+      <w:r>
+        <w:rPr>
+          <w:bCs/>
+          <w:b/>
+        </w:rPr>
+        <w:t xml:space="preserve">this section is under construction and should be checked for correctness</w:t>
+      </w:r>
+    </w:p>
+    <w:p>
+      <w:pPr>
+        <w:pStyle w:val="BodyText"/>
+      </w:pPr>
+      <w:r>
+        <w:t xml:space="preserve">Drs Muntner and Jaeger receive support through grant R01HL144773 from the National Heart, Lung, and Blood Institute. Drs Muntner and Hardy receive support through grant R01HL117323 from the National Heart, Lung, and Blood Institute. Dr Muntner receives support through grant R01HL139716 from the National Heart, Lung, and Blood Institute.</w:t>
+      </w:r>
+    </w:p>
+    <w:bookmarkEnd w:id="73"/>
+    <w:bookmarkStart w:id="85" w:name="financial-disclosure"/>
+    <w:p>
+      <w:pPr>
+        <w:pStyle w:val="Heading1"/>
+      </w:pPr>
+      <w:r>
+        <w:t xml:space="preserve">FINANCIAL DISCLOSURE</w:t>
+      </w:r>
+    </w:p>
+    <w:p>
+      <w:pPr>
+        <w:pStyle w:val="FirstParagraph"/>
+      </w:pPr>
+      <w:r>
+        <w:rPr>
+          <w:bCs/>
+          <w:b/>
+        </w:rPr>
+        <w:t xml:space="preserve">this section is under construction and should be checked for correctness</w:t>
+      </w:r>
+    </w:p>
+    <w:p>
+      <w:pPr>
+        <w:pStyle w:val="BodyText"/>
+      </w:pPr>
+      <w:r>
+        <w:t xml:space="preserve">Drs Muntner reported receiving grant funding and consulting fees from Amgen Inc. Dr Colantonio reported receiving grant funding from Amgen Inc. No other disclosures were reported.</w:t>
+      </w:r>
+    </w:p>
+    <w:p>
+      <w:r>
+        <w:br w:type="page"/>
+      </w:r>
+    </w:p>
+    <w:bookmarkStart w:id="74" w:name="X965de878f89b3a32190432f5abc6600d5d02454"/>
     <w:p>
       <w:pPr>
         <w:pStyle w:val="Heading3"/>
@@ -2771,8 +4675,8 @@
         </w:sectPr>
       </w:pPr>
     </w:p>
-    <w:bookmarkEnd w:id="27"/>
-    <w:bookmarkStart w:id="28" w:name="X6df6a9a9eb818f56cf48e6ddb743c06611e1f1c"/>
+    <w:bookmarkEnd w:id="74"/>
+    <w:bookmarkStart w:id="75" w:name="X6df6a9a9eb818f56cf48e6ddb743c06611e1f1c"/>
     <w:p>
       <w:pPr>
         <w:pStyle w:val="Heading3"/>
@@ -2788,19 +4692,19 @@
         <w:tblLook w:firstRow="1" w:lastRow="0" w:firstColumn="0" w:lastColumn="0" w:noHBand="0" w:noVBand="1"/>
       </w:tblPr>
       <w:tblGrid>
-        <w:gridCol w:w="720"/>
-        <w:gridCol w:w="720"/>
-        <w:gridCol w:w="720"/>
-        <w:gridCol w:w="720"/>
-        <w:gridCol w:w="720"/>
-        <w:gridCol w:w="720"/>
-        <w:gridCol w:w="720"/>
-        <w:gridCol w:w="720"/>
-        <w:gridCol w:w="720"/>
-        <w:gridCol w:w="720"/>
-        <w:gridCol w:w="720"/>
-        <w:gridCol w:w="720"/>
-        <w:gridCol w:w="720"/>
+        <w:gridCol w:w="1260"/>
+        <w:gridCol w:w="1260"/>
+        <w:gridCol w:w="1440"/>
+        <w:gridCol w:w="1440"/>
+        <w:gridCol w:w="1260"/>
+        <w:gridCol w:w="1260"/>
+        <w:gridCol w:w="1260"/>
+        <w:gridCol w:w="1260"/>
+        <w:gridCol w:w="1260"/>
+        <w:gridCol w:w="1260"/>
+        <w:gridCol w:w="1008"/>
+        <w:gridCol w:w="1260"/>
+        <w:gridCol w:w="1008"/>
       </w:tblGrid>
       <w:tr>
         <w:trPr>
@@ -9749,14 +11653,14 @@
         <w:br w:type="page"/>
       </w:r>
     </w:p>
-    <w:bookmarkEnd w:id="28"/>
-    <w:bookmarkStart w:id="29" w:name="Xaae654e9d8d5c7bcbfacdd6e08670f9d5946df2"/>
+    <w:bookmarkEnd w:id="75"/>
+    <w:bookmarkStart w:id="76" w:name="Xaae654e9d8d5c7bcbfacdd6e08670f9d5946df2"/>
     <w:p>
       <w:pPr>
         <w:pStyle w:val="Heading3"/>
       </w:pPr>
       <w:r>
-        <w:t xml:space="preserve">Figure 1 Mean systolic blood pressure for US adults by calendar year</w:t>
+        <w:t xml:space="preserve">Figure 1: Mean systolic blood pressure for US adults by calendar year</w:t>
       </w:r>
     </w:p>
     <w:p>
@@ -9783,7 +11687,7 @@
                     </pic:cNvPicPr>
                   </pic:nvPicPr>
                   <pic:blipFill>
-                    <a:blip r:embed="rId15"/>
+                    <a:blip r:embed="rId69"/>
                     <a:srcRect/>
                     <a:stretch>
                       <a:fillRect/>
@@ -9819,14 +11723,14 @@
         <w:br w:type="page"/>
       </w:r>
     </w:p>
-    <w:bookmarkEnd w:id="29"/>
-    <w:bookmarkStart w:id="30" w:name="X5931757f493f1954e7235bf24392a97f4c40d17"/>
+    <w:bookmarkEnd w:id="76"/>
+    <w:bookmarkStart w:id="77" w:name="X5931757f493f1954e7235bf24392a97f4c40d17"/>
     <w:p>
       <w:pPr>
         <w:pStyle w:val="Heading3"/>
       </w:pPr>
       <w:r>
-        <w:t xml:space="preserve">Figure 2 Age-adjusted prevalence of hypertension for US adults by calendar year</w:t>
+        <w:t xml:space="preserve">Figure 2: Age-adjusted prevalence of hypertension for US adults by calendar year</w:t>
       </w:r>
     </w:p>
     <w:p>
@@ -9853,7 +11757,7 @@
                     </pic:cNvPicPr>
                   </pic:nvPicPr>
                   <pic:blipFill>
-                    <a:blip r:embed="rId16"/>
+                    <a:blip r:embed="rId70"/>
                     <a:srcRect/>
                     <a:stretch>
                       <a:fillRect/>
@@ -9889,14 +11793,14 @@
         <w:br w:type="page"/>
       </w:r>
     </w:p>
-    <w:bookmarkEnd w:id="30"/>
-    <w:bookmarkStart w:id="31" w:name="Xcefacf932c515c79f4f5b40fbdf1231384a00ec"/>
+    <w:bookmarkEnd w:id="77"/>
+    <w:bookmarkStart w:id="78" w:name="Xcefacf932c515c79f4f5b40fbdf1231384a00ec"/>
     <w:p>
       <w:pPr>
         <w:pStyle w:val="Heading3"/>
       </w:pPr>
       <w:r>
-        <w:t xml:space="preserve">Figure 3 Number of US adults with hypertension</w:t>
+        <w:t xml:space="preserve">Figure 3: Number of US adults with hypertension</w:t>
       </w:r>
     </w:p>
     <w:p>
@@ -9923,7 +11827,7 @@
                     </pic:cNvPicPr>
                   </pic:nvPicPr>
                   <pic:blipFill>
-                    <a:blip r:embed="rId17"/>
+                    <a:blip r:embed="rId71"/>
                     <a:srcRect/>
                     <a:stretch>
                       <a:fillRect/>
@@ -9951,14 +11855,14 @@
         <w:br w:type="page"/>
       </w:r>
     </w:p>
-    <w:bookmarkEnd w:id="31"/>
-    <w:bookmarkStart w:id="32" w:name="Xffe6602a6857df4b87d25226e2c442cfa76bd0f"/>
+    <w:bookmarkEnd w:id="78"/>
+    <w:bookmarkStart w:id="79" w:name="Xffe6602a6857df4b87d25226e2c442cfa76bd0f"/>
     <w:p>
       <w:pPr>
         <w:pStyle w:val="Heading3"/>
       </w:pPr>
       <w:r>
-        <w:t xml:space="preserve">Figure 4 Age-adjusted prevalence of blood pressure control by calendar year.</w:t>
+        <w:t xml:space="preserve">Figure 4: Age-adjusted prevalence of blood pressure control by calendar year.</w:t>
       </w:r>
     </w:p>
     <w:p>
@@ -9993,7 +11897,7 @@
                     </pic:cNvPicPr>
                   </pic:nvPicPr>
                   <pic:blipFill>
-                    <a:blip r:embed="rId18"/>
+                    <a:blip r:embed="rId72"/>
                     <a:srcRect/>
                     <a:stretch>
                       <a:fillRect/>
@@ -10048,7 +11952,7 @@
                     </pic:cNvPicPr>
                   </pic:nvPicPr>
                   <pic:blipFill>
-                    <a:blip r:embed="rId19"/>
+                    <a:blip r:embed="rId73"/>
                     <a:srcRect/>
                     <a:stretch>
                       <a:fillRect/>
@@ -10084,8 +11988,8 @@
         <w:br w:type="page"/>
       </w:r>
     </w:p>
-    <w:bookmarkEnd w:id="32"/>
-    <w:bookmarkStart w:id="33" w:name="X81837c987ffd91f154501718b564f7b70e03a10"/>
+    <w:bookmarkEnd w:id="79"/>
+    <w:bookmarkStart w:id="80" w:name="X81837c987ffd91f154501718b564f7b70e03a10"/>
     <w:p>
       <w:pPr>
         <w:pStyle w:val="Heading3"/>
@@ -15634,8 +17538,8 @@
         <w:br w:type="page"/>
       </w:r>
     </w:p>
-    <w:bookmarkEnd w:id="33"/>
-    <w:bookmarkStart w:id="34" w:name="Xbe1dec8bd6a9d2fd9ce9d5d5149491584f3c965"/>
+    <w:bookmarkEnd w:id="80"/>
+    <w:bookmarkStart w:id="81" w:name="Xbe1dec8bd6a9d2fd9ce9d5d5149491584f3c965"/>
     <w:p>
       <w:pPr>
         <w:pStyle w:val="Heading3"/>
@@ -19428,8 +21332,8 @@
         <w:br w:type="page"/>
       </w:r>
     </w:p>
-    <w:bookmarkEnd w:id="34"/>
-    <w:bookmarkStart w:id="35" w:name="X8a1f132c78a6b888fa8b83daaa0a276abf7d262"/>
+    <w:bookmarkEnd w:id="81"/>
+    <w:bookmarkStart w:id="82" w:name="X8a1f132c78a6b888fa8b83daaa0a276abf7d262"/>
     <w:p>
       <w:pPr>
         <w:pStyle w:val="Heading3"/>
@@ -19462,7 +21366,7 @@
                     </pic:cNvPicPr>
                   </pic:nvPicPr>
                   <pic:blipFill>
-                    <a:blip r:embed="rId20"/>
+                    <a:blip r:embed="rId74"/>
                     <a:srcRect/>
                     <a:stretch>
                       <a:fillRect/>
@@ -19490,8 +21394,8 @@
         <w:br w:type="page"/>
       </w:r>
     </w:p>
-    <w:bookmarkEnd w:id="35"/>
-    <w:bookmarkStart w:id="36" w:name="X668a3bacd043585195ce724764b8286813775f4"/>
+    <w:bookmarkEnd w:id="82"/>
+    <w:bookmarkStart w:id="83" w:name="X668a3bacd043585195ce724764b8286813775f4"/>
     <w:p>
       <w:pPr>
         <w:pStyle w:val="Heading3"/>
@@ -19532,7 +21436,7 @@
                     </pic:cNvPicPr>
                   </pic:nvPicPr>
                   <pic:blipFill>
-                    <a:blip r:embed="rId21"/>
+                    <a:blip r:embed="rId75"/>
                     <a:srcRect/>
                     <a:stretch>
                       <a:fillRect/>
@@ -19587,7 +21491,7 @@
                     </pic:cNvPicPr>
                   </pic:nvPicPr>
                   <pic:blipFill>
-                    <a:blip r:embed="rId22"/>
+                    <a:blip r:embed="rId76"/>
                     <a:srcRect/>
                     <a:stretch>
                       <a:fillRect/>
@@ -19615,8 +21519,8 @@
         <w:br w:type="page"/>
       </w:r>
     </w:p>
-    <w:bookmarkEnd w:id="36"/>
-    <w:bookmarkStart w:id="37" w:name="Xc94c4b8b0f7ea79b505a0cd2426c2e9e2cb3314"/>
+    <w:bookmarkEnd w:id="83"/>
+    <w:bookmarkStart w:id="84" w:name="Xc94c4b8b0f7ea79b505a0cd2426c2e9e2cb3314"/>
     <w:p>
       <w:pPr>
         <w:pStyle w:val="Heading3"/>
@@ -19657,7 +21561,7 @@
                     </pic:cNvPicPr>
                   </pic:nvPicPr>
                   <pic:blipFill>
-                    <a:blip r:embed="rId23"/>
+                    <a:blip r:embed="rId77"/>
                     <a:srcRect/>
                     <a:stretch>
                       <a:fillRect/>
@@ -19712,7 +21616,7 @@
                     </pic:cNvPicPr>
                   </pic:nvPicPr>
                   <pic:blipFill>
-                    <a:blip r:embed="rId24"/>
+                    <a:blip r:embed="rId78"/>
                     <a:srcRect/>
                     <a:stretch>
                       <a:fillRect/>
@@ -19764,9 +21668,8 @@
         </w:sectPr>
       </w:pPr>
     </w:p>
-    <w:bookmarkEnd w:id="37"/>
-    <w:bookmarkEnd w:id="38"/>
-    <w:bookmarkEnd w:id="39"/>
+    <w:bookmarkEnd w:id="84"/>
+    <w:bookmarkEnd w:id="85"/>
     <w:sectPr>
       <w:pgMar w:header="720" w:bottom="1800" w:top="1800" w:right="720" w:left="720" w:footer="720" w:gutter="720"/>
       <w:pgSz w:h="16848" w:w="11952" w:orient="portrait"/>

</xml_diff>

<commit_message>
working through v9 edits
</commit_message>
<xml_diff>
--- a/paper/manuscript.docx
+++ b/paper/manuscript.docx
@@ -421,7 +421,7 @@
         <w:t xml:space="preserve">Results</w:t>
       </w:r>
       <w:r>
-        <w:t xml:space="preserve">: The estimated mean systolic blood pressure (BP) declined from 123 mmHg in 1999-2000 to 120 mmHg in 2009-2010 and increased to 123 mmHg in 2017-2020. The age-adjusted prevalence of hypertension (i.e., systolic BP ≥130 mmHg, diastolic BP ≥80 mmHg or self-reported antihypertensive medication use) was 47.9% in 1999-2000, 43.0% in 2009-2010, and 44.7% in 2017-2020. In 2017-2020, 115.3 million US adults had hypertension. The age-adjusted prevalence of controlled BP, defined by the 2017 American College of Cardiology/American Heart Association BP guideline, among non-pregnant US adults with hypertension was 9.7% in 1999-2000, 25.0% in 2013-2014, and 21.9% in 2017-2020. After age-adjustment and among non-pregnant US adults who self-reported taking antihypertensive medication, 27.6%, 48.5%, and 43.0% had controlled BP in 1999-2000, 2013-2014, and 2017-2020, respectively.</w:t>
+        <w:t xml:space="preserve">: The estimated mean systolic blood pressure (BP) declined from 123 mmHg in 1999-2000 to 120 mmHg in 2009-2010 and increased to 123 mmHg in 2017-2020. The age-adjusted prevalence of hypertension (i.e., systolic BP ≥130 mmHg, diastolic BP ≥80 mmHg or self-reported antihypertensive medication use) was 47.9% in 1999-2000, 43.0% in 2009-2010, and 44.7% in 2017-2020. In 2017-2020, an estimated 115 million US adults had hypertension. The age-adjusted prevalence of controlled BP, defined by the 2017 American College of Cardiology/American Heart Association BP guideline, among non-pregnant US adults with hypertension was 9.66% in 1999-2000, 25.0% in 2013-2014, and 21.9% in 2017-2020. After age-adjustment and among non-pregnant US adults who self-reported taking antihypertensive medication, 27.5%, 48.5%, and 43.0% had controlled BP in 1999-2000, 2013-2014, and 2017-2020, respectively.</w:t>
       </w:r>
     </w:p>
     <w:p>
@@ -622,7 +622,7 @@
         <w:pStyle w:val="BodyText"/>
       </w:pPr>
       <w:r>
-        <w:t xml:space="preserve">NHANES data were collected through an in-home interview and study examination conducted at a mobile examination center. The interview included questions about demographics, health behaviors, medical history, and medication use. During the interview, the labels of medications that participants reported taking in the preceding 30 days were recorded. In the current study, antihypertensive medication classes were defined using those listed in the 2017 ACC/AHA BP guideline (Section 8.1.4; Table 18).</w:t>
+        <w:t xml:space="preserve">NHANES data were collected through an in-home interview and study examination conducted at a mobile examination center. The interview included questions about demographics, health behaviors, medical history, and medication use. During the interview, the labels of medications that participants reported taking in the preceding 30 days were recorded. We defined antihypertensive medication classes using those listed in the 2017 ACC/AHA BP guideline (Section 8.1.4; Table 18).</w:t>
       </w:r>
       <w:r>
         <w:rPr>
@@ -677,30 +677,6 @@
           <w:vertAlign w:val="superscript"/>
         </w:rPr>
         <w:t xml:space="preserve">16</w:t>
-      </w:r>
-      <w:r>
-        <w:t xml:space="preserve"> </w:t>
-      </w:r>
-      <w:r>
-        <w:t xml:space="preserve">Chronic kidney disease (CKD) was defined by estimated glomerular filtration rate &lt; 60 ml/min/1.73 m</w:t>
-      </w:r>
-      <w:r>
-        <w:rPr>
-          <w:vertAlign w:val="superscript"/>
-        </w:rPr>
-        <w:t xml:space="preserve">2</w:t>
-      </w:r>
-      <w:r>
-        <w:t xml:space="preserve"> </w:t>
-      </w:r>
-      <w:r>
-        <w:t xml:space="preserve">calculated using the 2021 serum creatinine-based equation or albumin-to-creatinine ratio &gt; 30 mg/g.</w:t>
-      </w:r>
-      <w:r>
-        <w:rPr>
-          <w:vertAlign w:val="superscript"/>
-        </w:rPr>
-        <w:t xml:space="preserve">17</w:t>
       </w:r>
       <w:r>
         <w:t xml:space="preserve"> </w:t>
@@ -754,7 +730,7 @@
         <w:rPr>
           <w:vertAlign w:val="superscript"/>
         </w:rPr>
-        <w:t xml:space="preserve">18</w:t>
+        <w:t xml:space="preserve">17</w:t>
       </w:r>
       <w:r>
         <w:t xml:space="preserve"> </w:t>
@@ -804,7 +780,19 @@
         <w:t xml:space="preserve"> </w:t>
       </w:r>
       <w:r>
-        <w:t xml:space="preserve">Briefly, users can select NHANES cycles from 1999-2000 to 2017-2020 to be analyzed. Estimates are weighted to represent the non-institutionalized US population and users may incorporate age-adjustment through direct standardization. Users can restrict analyses to subsets of participants (e.g., participants who self-reported taking antihypertensive medication). When population count estimates are requested, survey weights are calibrated within race, sex, and age groups to account for missing information on SBP, DBP or self-reported antihypertensive medication use. The results can be presented in tables or figures and for the overall population or in subgroups. All tables and figures created with the web application can be downloaded and saved in standard formats. Following CDC recommendations, unreliable statistical estimates are automatically suppressed.</w:t>
+        <w:t xml:space="preserve">Briefly, users can select NHANES cycles from 1999-2000 to 2017-2020 to be analyzed. Estimates are weighted to represent the non-institutionalized US population and users may incorporate age-adjustment through direct standardization. Users can restrict analyses to subsets of participants (e.g., participants who self-reported taking antihypertensive medication). When population count estimates are requested, survey weights are calibrated within race, sex, and age groups to account for missing information on SBP, DBP or self-reported antihypertensive medication use.</w:t>
+      </w:r>
+      <w:r>
+        <w:rPr>
+          <w:vertAlign w:val="superscript"/>
+        </w:rPr>
+        <w:t xml:space="preserve">18</w:t>
+      </w:r>
+      <w:r>
+        <w:t xml:space="preserve"> </w:t>
+      </w:r>
+      <w:r>
+        <w:t xml:space="preserve">The results can be presented in tables or figures and for the overall population or in subgroups. All tables and figures created with the web application can be downloaded and saved in standard formats. Following CDC recommendations, unreliable statistical estimates are automatically suppressed.</w:t>
       </w:r>
       <w:r>
         <w:rPr>
@@ -869,6 +857,18 @@
         <w:t xml:space="preserve"> </w:t>
       </w:r>
       <w:r>
+        <w:t xml:space="preserve">We validated the web application by using it to reproduce statistics reported in two prior studies and one CDC report.</w:t>
+      </w:r>
+      <w:r>
+        <w:rPr>
+          <w:vertAlign w:val="superscript"/>
+        </w:rPr>
+        <w:t xml:space="preserve">14,24,25</w:t>
+      </w:r>
+      <w:r>
+        <w:t xml:space="preserve"> </w:t>
+      </w:r>
+      <w:r>
         <w:t xml:space="preserve">We created the</w:t>
       </w:r>
       <w:r>
@@ -887,31 +887,13 @@
         <w:t xml:space="preserve"> </w:t>
       </w:r>
       <w:r>
-        <w:t xml:space="preserve">R package to provide additional details on the web application’s design and comprehensive documentation of its components.</w:t>
+        <w:t xml:space="preserve">R package to provide additional details on the web application’s design, documentation of its components, and further details on its validation.</w:t>
       </w:r>
       <w:r>
         <w:rPr>
           <w:vertAlign w:val="superscript"/>
         </w:rPr>
         <w:t xml:space="preserve">11</w:t>
-      </w:r>
-      <w:r>
-        <w:t xml:space="preserve"> </w:t>
-      </w:r>
-      <w:r>
-        <w:t xml:space="preserve">We validated the web application by using it to reproduce statistics reported in two prior studies and one CDC report.</w:t>
-      </w:r>
-      <w:r>
-        <w:rPr>
-          <w:vertAlign w:val="superscript"/>
-        </w:rPr>
-        <w:t xml:space="preserve">14,24,25</w:t>
-      </w:r>
-      <w:r>
-        <w:t xml:space="preserve"> </w:t>
-      </w:r>
-      <w:r>
-        <w:t xml:space="preserve">Details on the validation are available online.</w:t>
       </w:r>
     </w:p>
     <w:p>
@@ -947,7 +929,7 @@
         <w:pStyle w:val="BodyText"/>
       </w:pPr>
       <w:r>
-        <w:t xml:space="preserve">We also illustrated how core features of the application can be combined to perform customized analyses. Specifically, we estimated the age-adjusted proportion of US adults with controlled BP by NHANES cycle among non-pregnant US adults with hypertension, overall and among those who self-reported taking antihypertensive medication. We also estimated the age-adjusted prevalence of resistant hypertension by NHANES cycle for non-pregnant US adults with hypertension who self-reported taking antihypertensive medication and had ≥ 1 classes of antihypertensive medication identified during the medication inventory and among those with ≥ 3 classes of antihypertensive medication identified during the medication inventory. For age adjustment in the analysis of BP control and resistant hypertension, we set the age distribution for the standard population to represent US adults with hypertension from 1999 to 2020: 26.4%, 43.4%, 17.0% and 13.2% being 18 to 44 years, 45 to 64, 65 to 74, and ≥ 75 years of age, respectively.</w:t>
+        <w:t xml:space="preserve">We also illustrated how core features of the application can be combined to perform customized analyses. Specifically, we estimated the age-adjusted proportion of US adults with controlled BP by NHANES cycle among non-pregnant US adults with hypertension, overall and among those who self-reported taking antihypertensive medication. We also estimated the age-adjusted prevalence of resistant hypertension by NHANES cycle for non-pregnant US adults with hypertension who self-reported taking antihypertensive medication and had ≥ 1 classes of antihypertensive medication identified during the medication inventory. This was repeated among those taking ≥ 3 classes of antihypertensive medication. For age adjustment in the analysis of BP control and resistant hypertension, we set the age distribution for the standard population to represent US adults with hypertension from 1999 to 2020: 26.4%, 43.4%, 17.0% and 13.2% being 18 to 44 years, 45 to 64, 65 to 74, and ≥ 75 years of age, respectively.</w:t>
       </w:r>
     </w:p>
     <w:p>
@@ -981,7 +963,7 @@
         <w:t xml:space="preserve">Figure 1</w:t>
       </w:r>
       <w:r>
-        <w:t xml:space="preserve">). The age-adjusted prevalence of hypertension was highest in 1999-2000 (47.9%), lowest in 2009-2010 (43.0%), and 44.7% in 2017-2020 (</w:t>
+        <w:t xml:space="preserve">). The age-adjusted prevalence of hypertension defined as in the 2017 ACC/AHA BP guideline was highest in 1999-2000 (47.9%), lowest in 2009-2010 (43.0 ), and 44.7% in 2017-2020 (</w:t>
       </w:r>
       <w:r>
         <w:rPr>
@@ -991,7 +973,7 @@
         <w:t xml:space="preserve">Figure 2</w:t>
       </w:r>
       <w:r>
-        <w:t xml:space="preserve">). In 1999-2000, there were an estimated 89.8 (95% CI 77.9, 101.7) million US adults with hypertension (</w:t>
+        <w:t xml:space="preserve">). In 1999-2000, there were an estimated 89.8 (95% CI 77.9, 102) million US adults with hypertension (</w:t>
       </w:r>
       <w:r>
         <w:rPr>
@@ -1001,7 +983,7 @@
         <w:t xml:space="preserve">Figure 3</w:t>
       </w:r>
       <w:r>
-        <w:t xml:space="preserve">). The number of US adults with hypertension increased to 115.3 (95% CI 107.4, 123.2) million in 2017-2020. In each NHANES cycle, the estimated prevalence of hypertension was higher among US adults with versus without CKD (</w:t>
+        <w:t xml:space="preserve">). The number of US adults with hypertension increased to 115 (95% CI 107, 123) million in 2017-2020. In each NHANES cycle, the estimated prevalence of hypertension was higher among US adults with versus without CKD (</w:t>
       </w:r>
       <w:r>
         <w:rPr>
@@ -1054,34 +1036,34 @@
         <w:pStyle w:val="BodyText"/>
       </w:pPr>
       <w:r>
-        <w:t xml:space="preserve">The age-adjusted prevalence of BP control among non-pregnant US adults with hypertension was lowest in 1999-2000 (9.7%), highest in 2013-2014 (25.0%), and 21.9% in 2017-2020 (</w:t>
+        <w:t xml:space="preserve">The age-adjusted prevalence of BP control defined as in the 2017 ACC/AHA BP guideline among non-pregnant US adults with hypertension was lowest in 1999-2000 (9.66%), highest in 2013-2014 (25.0%), and 21.9% in 2017-2020 (</w:t>
       </w:r>
       <w:r>
         <w:rPr>
           <w:bCs/>
           <w:b/>
         </w:rPr>
-        <w:t xml:space="preserve">Figure 4; panel A</w:t>
-      </w:r>
-      <w:r>
-        <w:t xml:space="preserve">). Among US adults with hypertension who self-reported taking antihypertensive medication, 27.6%, 48.5%, and 43.0% had controlled BP in 1999-2000, 2013-2014, and 2017-2020, respectively (</w:t>
+        <w:t xml:space="preserve">Figure 4; Panel A</w:t>
+      </w:r>
+      <w:r>
+        <w:t xml:space="preserve">). Among US adults with hypertension who self-reported taking antihypertensive medication, 27.5%, 48.5%, and 43.0% had controlled BP in 1999-2000, 2013-2014, and 2017-2020, respectively (</w:t>
       </w:r>
       <w:r>
         <w:rPr>
           <w:bCs/>
           <w:b/>
         </w:rPr>
-        <w:t xml:space="preserve">Figure 4; panel B</w:t>
-      </w:r>
-      <w:r>
-        <w:t xml:space="preserve">). The age-adjusted prevalence of resistant hypertension among non-pregnant US adults with hypertension who self-reported taking antihypertensive medication and had ≥1 antihypertensive medication class identified during the medication inventory was lowest in 1999-2000 (14.3%), highest in 2005-2006 (21.4%), and 16.6% in 2017-2020 (</w:t>
+        <w:t xml:space="preserve">Figure 4; Panel B</w:t>
+      </w:r>
+      <w:r>
+        <w:t xml:space="preserve">). The age-adjusted prevalence of resistant hypertension defined as in the 2017 ACC/AHA BP guideline among non-pregnant US adults with hypertension who self-reported taking antihypertensive medication and had ≥1 antihypertensive medication class identified during the medication inventory was lowest in 1999-2000 (13.5%), highest in 2005-2006 (21.4%), and 16.6% in 2017-2020 (</w:t>
       </w:r>
       <w:r>
         <w:rPr>
           <w:bCs/>
           <w:b/>
         </w:rPr>
-        <w:t xml:space="preserve">Figure S4; panel A</w:t>
+        <w:t xml:space="preserve">Figure S4; Panel A</w:t>
       </w:r>
       <w:r>
         <w:t xml:space="preserve">). Further restricting this analysis to those who were taking three or more classes of antihypertensive medication, the prevalence of resistant hypertension was lowest in 2009-2010 (64.1%), highest in 2003-2004 (78.3%), and 67.9% in 2017-2020 (</w:t>
@@ -1091,7 +1073,7 @@
           <w:bCs/>
           <w:b/>
         </w:rPr>
-        <w:t xml:space="preserve">Figure S4; panel B</w:t>
+        <w:t xml:space="preserve">Figure S4; Panel B</w:t>
       </w:r>
       <w:r>
         <w:t xml:space="preserve">).</w:t>
@@ -1117,7 +1099,7 @@
         <w:pStyle w:val="FirstParagraph"/>
       </w:pPr>
       <w:r>
-        <w:t xml:space="preserve">In the current manuscript, we present a web application with a user-friendly point and click interface that allows the calculation of nationally representative estimates for BP, hypertension and antihypertensive medication-related statistics using publicly available NHANES data. Using this application, we generated crude and age-adjusted BP and hypertension statistics. Also, we generated statistics stratified by characteristics of US adults and demonstrated how multiple NHANES cycles can be pooled to obtain more precise estimates when working with small sub-groups (e.g., pregnant women). Following its validation, version 0.0.1 of the application was released and deployed on a publicly available server on</w:t>
+        <w:t xml:space="preserve">In the current manuscript, we present a web application with a user-friendly point and click interface that allows the calculation of nationally representative estimates for BP, hypertension and antihypertensive medication-related statistics using NHANES data. Using this application, we generated crude and age-adjusted BP and hypertension statistics. Also, we generated statistics stratified by characteristics of US adults and demonstrated how multiple NHANES cycles can be pooled to obtain more precise estimates when working with small sub-groups (e.g., pregnant women). Following its validation, version 0.0.1 of the application was released and deployed on a publicly available server on</w:t>
       </w:r>
       <w:r>
         <w:t xml:space="preserve"> </w:t>
@@ -1155,7 +1137,7 @@
         <w:pStyle w:val="BodyText"/>
       </w:pPr>
       <w:r>
-        <w:t xml:space="preserve">NHANES is an ideal data source to obtain statistics related to hypertension. It was designed to obtain nationally representative estimates of the health and nutrition status of non-institutionalized US adults. SBP and DBP were measured following a standardized protocol by trained and certified physicians. NHANES data are publicly available to download, but working with these data requires understanding variable definitions and advanced programming and statistical knowledge. Challenges of analyzing NHANES data may also include downloading and merging multiple data files, even for a single NHANES cycle; combining multiple variables to create outcome definitions, which may require dealing with missing data and questionnaire skip patterns; harmonizing variables across multiple NHANES cycles; and the analysis of complex survey design data. Although multiple reports based on the data are publicly available, it may be difficult to customize reports based on user requests. The web application that we present in the current manuscript addresses these challenges, allowing NHANES data to more fully inform public health decisions and future research related to hypertension.</w:t>
+        <w:t xml:space="preserve">NHANES is an ideal data source to obtain statistics related to hypertension. It was designed to obtain nationally representative estimates of the health and nutrition status of non-institutionalized US adults. SBP and DBP were measured following a standardized protocol by trained and certified physicians. NHANES data are publicly available to download, but working with these data requires understanding variable definitions and advanced programming and statistical knowledge. Challenges of analyzing NHANES data may also include downloading and merging multiple data files, even for a single NHANES cycle; combining multiple variables to create outcome definitions, which may require dealing with missing data and questionnaire skip patterns; harmonizing variables across multiple NHANES cycles; and the analysis of complex survey design data. Although multiple reports based on the data are publicly available, it may be difficult to customize reports based on user requests. The web application that we present in the current manuscript addresses these challenges, increasing the accessibility of NHANES data to clinicians, researchers, and decision-makers.</w:t>
       </w:r>
     </w:p>
     <w:p>
@@ -1210,7 +1192,7 @@
         <w:rPr>
           <w:vertAlign w:val="superscript"/>
         </w:rPr>
-        <w:t xml:space="preserve">29</w:t>
+        <w:t xml:space="preserve">18</w:t>
       </w:r>
       <w:r>
         <w:t xml:space="preserve"> </w:t>
@@ -1222,7 +1204,7 @@
         <w:rPr>
           <w:vertAlign w:val="superscript"/>
         </w:rPr>
-        <w:t xml:space="preserve">30</w:t>
+        <w:t xml:space="preserve">29</w:t>
       </w:r>
       <w:r>
         <w:t xml:space="preserve"> </w:t>
@@ -1259,7 +1241,7 @@
         <w:rPr>
           <w:vertAlign w:val="superscript"/>
         </w:rPr>
-        <w:t xml:space="preserve">31</w:t>
+        <w:t xml:space="preserve">30</w:t>
       </w:r>
       <w:r>
         <w:t xml:space="preserve"> </w:t>
@@ -1271,13 +1253,13 @@
         <w:rPr>
           <w:vertAlign w:val="superscript"/>
         </w:rPr>
-        <w:t xml:space="preserve">31</w:t>
+        <w:t xml:space="preserve">30</w:t>
       </w:r>
       <w:r>
         <w:t xml:space="preserve"> </w:t>
       </w:r>
       <w:r>
-        <w:t xml:space="preserve">When estimated by the application, the prevalence of resistant hypertension over this time period was 17.1%. The difference in the prevalence estimates can be attributed to the approach used to categorize antiyhpertensive medications into their medication classes. The prior publication used Lexicon Plus®, which counted spironolactone as two drug classes, a potassium-sparing diuretic and an aldosterone antagonist. We included spironolactone as a single drug class, an aldosterone antagonist. Additionally, Lexicon Plus® includes sotalol as a beta blocker and nitroglycerine as a direct vasodilator and we did not include these drugs as antihypertensive medications as they are not listed in the 2017 ACC/AHA BP guideline and are not used for the treatment of hypertension.</w:t>
+        <w:t xml:space="preserve">When estimated by the application, the prevalence of resistant hypertension over this time period was 17.1%. The difference in the prevalence estimates can be attributed to the approach used to categorize antiyhpertensive medications into their medication classes. The prior publication used Lexicon Plus®, which counted spironolactone as two drug classes, a potassium-sparing diuretic and an aldosterone antagonist. We included spironolactone as a single drug class, an aldosterone antagonist. Additionally, Lexicon Plus® includes sotalol as a beta blocker and nitroglycerine as a direct vasodilator, and although these are mechanisms of actions for these drugs, we did not include these drugs as antihypertensive medications as they are not listed in the 2017 ACC/AHA BP guideline and are not approved by the Food and Drug Administration with an indication for treating essential hypertension.</w:t>
       </w:r>
       <w:r>
         <w:rPr>
@@ -1336,7 +1318,7 @@
         <w:t xml:space="preserve"> </w:t>
       </w:r>
       <w:r>
-        <w:t xml:space="preserve">The response rate for NHANES has declined from 1999-2000 through 2017-2020. Effects of this decline are unclear.</w:t>
+        <w:t xml:space="preserve">Many estimates, including medication use, are derived from participant report, and we cannot exclude the possibilities of reporting or recall biases. The response rate for NHANES has declined from 1999-2000 through 2017-2020. Effects of this decline are unclear.</w:t>
       </w:r>
     </w:p>
     <w:p>
@@ -1369,7 +1351,7 @@
     </w:p>
     <w:bookmarkEnd w:id="27"/>
     <w:bookmarkEnd w:id="28"/>
-    <w:bookmarkStart w:id="88" w:name="references"/>
+    <w:bookmarkStart w:id="86" w:name="references"/>
     <w:p>
       <w:pPr>
         <w:pStyle w:val="Heading1"/>
@@ -1378,7 +1360,7 @@
         <w:t xml:space="preserve">REFERENCES</w:t>
       </w:r>
     </w:p>
-    <w:bookmarkStart w:id="87" w:name="refs"/>
+    <w:bookmarkStart w:id="85" w:name="refs"/>
     <w:bookmarkStart w:id="30" w:name="ref-nhanes_about"/>
     <w:p>
       <w:pPr>
@@ -1765,7 +1747,7 @@
         <w:t xml:space="preserve">	</w:t>
       </w:r>
       <w:r>
-        <w:t xml:space="preserve">Disease Control C for, Prevention.</w:t>
+        <w:t xml:space="preserve">Centers for Disease Control and Prevention.</w:t>
       </w:r>
       <w:r>
         <w:t xml:space="preserve"> </w:t>
@@ -2411,7 +2393,7 @@
       </w:hyperlink>
     </w:p>
     <w:bookmarkEnd w:id="56"/>
-    <w:bookmarkStart w:id="58" w:name="ref-inker_new_2021"/>
+    <w:bookmarkStart w:id="58" w:name="ref-muntner2004trends"/>
     <w:p>
       <w:pPr>
         <w:pStyle w:val="Bibliography"/>
@@ -2426,28 +2408,7 @@
         <w:t xml:space="preserve">	</w:t>
       </w:r>
       <w:r>
-        <w:t xml:space="preserve">Inker LA, Eneanya ND, Coresh J, et al. New creatinine- and cystatin</w:t>
-      </w:r>
-      <w:r>
-        <w:t xml:space="preserve"> </w:t>
-      </w:r>
-      <w:r>
-        <w:t xml:space="preserve">C</w:t>
-      </w:r>
-      <w:r>
-        <w:t xml:space="preserve">–based equations to estimate</w:t>
-      </w:r>
-      <w:r>
-        <w:t xml:space="preserve"> </w:t>
-      </w:r>
-      <w:r>
-        <w:t xml:space="preserve">GFR</w:t>
-      </w:r>
-      <w:r>
-        <w:t xml:space="preserve"> </w:t>
-      </w:r>
-      <w:r>
-        <w:t xml:space="preserve">without race.</w:t>
+        <w:t xml:space="preserve">Muntner P, He J, Cutler JA, Wildman RP, Whelton PK. Trends in blood pressure among children and adolescents.</w:t>
       </w:r>
       <w:r>
         <w:t xml:space="preserve"> </w:t>
@@ -2457,22 +2418,22 @@
           <w:iCs/>
           <w:i/>
         </w:rPr>
-        <w:t xml:space="preserve">New England Journal of Medicine</w:t>
-      </w:r>
-      <w:r>
-        <w:t xml:space="preserve">. 2021;385(19):1737-1749. doi:</w:t>
+        <w:t xml:space="preserve">JAMA</w:t>
+      </w:r>
+      <w:r>
+        <w:t xml:space="preserve">. 2004;291(17):2107-2113. doi:</w:t>
       </w:r>
       <w:hyperlink r:id="rId57">
         <w:r>
           <w:rPr>
             <w:rStyle w:val="Hyperlink"/>
           </w:rPr>
-          <w:t xml:space="preserve">10.1056/NEJMoa2102953</w:t>
+          <w:t xml:space="preserve">10.1001/jama.291.17.2107</w:t>
         </w:r>
       </w:hyperlink>
     </w:p>
     <w:bookmarkEnd w:id="58"/>
-    <w:bookmarkStart w:id="60" w:name="ref-muntner2004trends"/>
+    <w:bookmarkStart w:id="60" w:name="ref-coresh_prevalence_2003"/>
     <w:p>
       <w:pPr>
         <w:pStyle w:val="Bibliography"/>
@@ -2487,7 +2448,64 @@
         <w:t xml:space="preserve">	</w:t>
       </w:r>
       <w:r>
-        <w:t xml:space="preserve">Muntner P, He J, Cutler JA, Wildman RP, Whelton PK. Trends in blood pressure among children and adolescents.</w:t>
+        <w:t xml:space="preserve">Coresh J, Astor BC, Greene T, Eknoyan G, Levey AS. Prevalence of chronic kidney disease and decreased kidney function in the adult</w:t>
+      </w:r>
+      <w:r>
+        <w:t xml:space="preserve"> </w:t>
+      </w:r>
+      <w:r>
+        <w:t xml:space="preserve">US</w:t>
+      </w:r>
+      <w:r>
+        <w:t xml:space="preserve"> </w:t>
+      </w:r>
+      <w:r>
+        <w:t xml:space="preserve">population:</w:t>
+      </w:r>
+      <w:r>
+        <w:t xml:space="preserve"> </w:t>
+      </w:r>
+      <w:r>
+        <w:t xml:space="preserve">Third</w:t>
+      </w:r>
+      <w:r>
+        <w:t xml:space="preserve"> </w:t>
+      </w:r>
+      <w:r>
+        <w:t xml:space="preserve">National</w:t>
+      </w:r>
+      <w:r>
+        <w:t xml:space="preserve"> </w:t>
+      </w:r>
+      <w:r>
+        <w:t xml:space="preserve">Health</w:t>
+      </w:r>
+      <w:r>
+        <w:t xml:space="preserve"> </w:t>
+      </w:r>
+      <w:r>
+        <w:t xml:space="preserve">and</w:t>
+      </w:r>
+      <w:r>
+        <w:t xml:space="preserve"> </w:t>
+      </w:r>
+      <w:r>
+        <w:t xml:space="preserve">Nutrition</w:t>
+      </w:r>
+      <w:r>
+        <w:t xml:space="preserve"> </w:t>
+      </w:r>
+      <w:r>
+        <w:t xml:space="preserve">Examination</w:t>
+      </w:r>
+      <w:r>
+        <w:t xml:space="preserve"> </w:t>
+      </w:r>
+      <w:r>
+        <w:t xml:space="preserve">Survey</w:t>
+      </w:r>
+      <w:r>
+        <w:t xml:space="preserve">.</w:t>
       </w:r>
       <w:r>
         <w:t xml:space="preserve"> </w:t>
@@ -2497,17 +2515,17 @@
           <w:iCs/>
           <w:i/>
         </w:rPr>
-        <w:t xml:space="preserve">JAMA</w:t>
-      </w:r>
-      <w:r>
-        <w:t xml:space="preserve">. 2004;291(17):2107-2113. doi:</w:t>
+        <w:t xml:space="preserve">American Journal of Kidney Diseases: The Official Journal of the National Kidney Foundation</w:t>
+      </w:r>
+      <w:r>
+        <w:t xml:space="preserve">. 2003;41(1):1-12. doi:</w:t>
       </w:r>
       <w:hyperlink r:id="rId59">
         <w:r>
           <w:rPr>
             <w:rStyle w:val="Hyperlink"/>
           </w:rPr>
-          <w:t xml:space="preserve">10.1001/jama.291.17.2107</w:t>
+          <w:t xml:space="preserve">10.1053/ajkd.2003.50007</w:t>
         </w:r>
       </w:hyperlink>
     </w:p>
@@ -3053,7 +3071,7 @@
       </w:hyperlink>
     </w:p>
     <w:bookmarkEnd w:id="80"/>
-    <w:bookmarkStart w:id="82" w:name="ref-coresh_prevalence_2003"/>
+    <w:bookmarkStart w:id="82" w:name="ref-nhanes_rxq_drug"/>
     <w:p>
       <w:pPr>
         <w:pStyle w:val="Bibliography"/>
@@ -3068,103 +3086,51 @@
         <w:t xml:space="preserve">	</w:t>
       </w:r>
       <w:r>
-        <w:t xml:space="preserve">Coresh J, Astor BC, Greene T, Eknoyan G, Levey AS. Prevalence of chronic kidney disease and decreased kidney function in the adult</w:t>
+        <w:t xml:space="preserve">National</w:t>
       </w:r>
       <w:r>
         <w:t xml:space="preserve"> </w:t>
       </w:r>
       <w:r>
-        <w:t xml:space="preserve">US</w:t>
+        <w:t xml:space="preserve">C</w:t>
+      </w:r>
+      <w:r>
+        <w:t xml:space="preserve">enter for</w:t>
       </w:r>
       <w:r>
         <w:t xml:space="preserve"> </w:t>
       </w:r>
       <w:r>
-        <w:t xml:space="preserve">population: Third national health and nutrition examination survey.</w:t>
+        <w:t xml:space="preserve">H</w:t>
+      </w:r>
+      <w:r>
+        <w:t xml:space="preserve">ealth</w:t>
       </w:r>
       <w:r>
         <w:t xml:space="preserve"> </w:t>
       </w:r>
       <w:r>
-        <w:rPr>
-          <w:iCs/>
-          <w:i/>
-        </w:rPr>
-        <w:t xml:space="preserve">American Journal of Kidney Diseases: The Official Journal of the National Kidney Foundation</w:t>
-      </w:r>
-      <w:r>
-        <w:t xml:space="preserve">. 2003;41(1):1-12. doi:</w:t>
+        <w:t xml:space="preserve">S</w:t>
+      </w:r>
+      <w:r>
+        <w:t xml:space="preserve">tatistics.</w:t>
+      </w:r>
+      <w:r>
+        <w:t xml:space="preserve"> </w:t>
+      </w:r>
+      <w:r>
+        <w:t xml:space="preserve">NHANES</w:t>
+      </w:r>
+      <w:r>
+        <w:t xml:space="preserve"> </w:t>
+      </w:r>
+      <w:r>
+        <w:t xml:space="preserve">1988–2016 data documentation, codebook, and frequencies: Prescription medications - drug information (RXQ_DRUG). Accessed October 27, 2022.</w:t>
+      </w:r>
+      <w:r>
+        <w:t xml:space="preserve"> </w:t>
       </w:r>
       <w:hyperlink r:id="rId81">
-        <w:r>
-          <w:rPr>
-            <w:rStyle w:val="Hyperlink"/>
-          </w:rPr>
-          <w:t xml:space="preserve">10.1053/ajkd.2003.50007</w:t>
-        </w:r>
-      </w:hyperlink>
-    </w:p>
-    <w:bookmarkEnd w:id="82"/>
-    <w:bookmarkStart w:id="84" w:name="ref-nhanes_rxq_drug"/>
-    <w:p>
-      <w:pPr>
-        <w:pStyle w:val="Bibliography"/>
-      </w:pPr>
-      <w:r>
-        <w:t xml:space="preserve">30.</w:t>
-      </w:r>
-      <w:r>
-        <w:t xml:space="preserve"> </w:t>
-      </w:r>
-      <w:r>
-        <w:t xml:space="preserve">	</w:t>
-      </w:r>
-      <w:r>
-        <w:t xml:space="preserve">National</w:t>
-      </w:r>
-      <w:r>
-        <w:t xml:space="preserve"> </w:t>
-      </w:r>
-      <w:r>
-        <w:t xml:space="preserve">C</w:t>
-      </w:r>
-      <w:r>
-        <w:t xml:space="preserve">enter for</w:t>
-      </w:r>
-      <w:r>
-        <w:t xml:space="preserve"> </w:t>
-      </w:r>
-      <w:r>
-        <w:t xml:space="preserve">H</w:t>
-      </w:r>
-      <w:r>
-        <w:t xml:space="preserve">ealth</w:t>
-      </w:r>
-      <w:r>
-        <w:t xml:space="preserve"> </w:t>
-      </w:r>
-      <w:r>
-        <w:t xml:space="preserve">S</w:t>
-      </w:r>
-      <w:r>
-        <w:t xml:space="preserve">tatistics.</w:t>
-      </w:r>
-      <w:r>
-        <w:t xml:space="preserve"> </w:t>
-      </w:r>
-      <w:r>
-        <w:t xml:space="preserve">NHANES</w:t>
-      </w:r>
-      <w:r>
-        <w:t xml:space="preserve"> </w:t>
-      </w:r>
-      <w:r>
-        <w:t xml:space="preserve">1988–2016 data documentation, codebook, and frequencies: Prescription medications - drug information (RXQ_DRUG). Accessed October 27, 2022.</w:t>
-      </w:r>
-      <w:r>
-        <w:t xml:space="preserve"> </w:t>
-      </w:r>
-      <w:hyperlink r:id="rId83">
         <w:r>
           <w:rPr>
             <w:rStyle w:val="Hyperlink"/>
@@ -3173,14 +3139,14 @@
         </w:r>
       </w:hyperlink>
     </w:p>
-    <w:bookmarkEnd w:id="84"/>
-    <w:bookmarkStart w:id="86" w:name="ref-carey_prevalence_2019"/>
+    <w:bookmarkEnd w:id="82"/>
+    <w:bookmarkStart w:id="84" w:name="ref-carey_prevalence_2019"/>
     <w:p>
       <w:pPr>
         <w:pStyle w:val="Bibliography"/>
       </w:pPr>
       <w:r>
-        <w:t xml:space="preserve">31.</w:t>
+        <w:t xml:space="preserve">30.</w:t>
       </w:r>
       <w:r>
         <w:t xml:space="preserve"> </w:t>
@@ -3226,7 +3192,7 @@
       <w:r>
         <w:t xml:space="preserve">. 2019;73(2):424-431. doi:</w:t>
       </w:r>
-      <w:hyperlink r:id="rId85">
+      <w:hyperlink r:id="rId83">
         <w:r>
           <w:rPr>
             <w:rStyle w:val="Hyperlink"/>
@@ -3235,15 +3201,15 @@
         </w:r>
       </w:hyperlink>
     </w:p>
+    <w:bookmarkEnd w:id="84"/>
+    <w:bookmarkEnd w:id="85"/>
+    <w:p>
+      <w:r>
+        <w:br w:type="page"/>
+      </w:r>
+    </w:p>
     <w:bookmarkEnd w:id="86"/>
-    <w:bookmarkEnd w:id="87"/>
-    <w:p>
-      <w:r>
-        <w:br w:type="page"/>
-      </w:r>
-    </w:p>
-    <w:bookmarkEnd w:id="88"/>
-    <w:bookmarkStart w:id="89" w:name="fundingsupport"/>
+    <w:bookmarkStart w:id="87" w:name="fundingsupport"/>
     <w:p>
       <w:pPr>
         <w:pStyle w:val="Heading1"/>
@@ -3272,8 +3238,8 @@
         <w:t xml:space="preserve">Drs Muntner and Jaeger receive support through grant R01HL144773 from the National Heart, Lung, and Blood Institute. Drs Muntner and Hardy receive support through grant R01HL117323 from the National Heart, Lung, and Blood Institute. Dr Muntner receives support through grant R01HL139716 from the National Heart, Lung, and Blood Institute.</w:t>
       </w:r>
     </w:p>
-    <w:bookmarkEnd w:id="89"/>
-    <w:bookmarkStart w:id="106" w:name="financial-disclosure"/>
+    <w:bookmarkEnd w:id="87"/>
+    <w:bookmarkStart w:id="104" w:name="financial-disclosure"/>
     <w:p>
       <w:pPr>
         <w:pStyle w:val="Heading1"/>
@@ -3307,7 +3273,7 @@
         <w:br w:type="page"/>
       </w:r>
     </w:p>
-    <w:bookmarkStart w:id="90" w:name="X4bd5874a7913795f60ad82eb2fbd626e1a947dd"/>
+    <w:bookmarkStart w:id="88" w:name="X4bd5874a7913795f60ad82eb2fbd626e1a947dd"/>
     <w:p>
       <w:pPr>
         <w:pStyle w:val="Heading3"/>
@@ -5475,8 +5441,8 @@
         </w:sectPr>
       </w:pPr>
     </w:p>
-    <w:bookmarkEnd w:id="90"/>
-    <w:bookmarkStart w:id="91" w:name="X6df6a9a9eb818f56cf48e6ddb743c06611e1f1c"/>
+    <w:bookmarkEnd w:id="88"/>
+    <w:bookmarkStart w:id="89" w:name="X6df6a9a9eb818f56cf48e6ddb743c06611e1f1c"/>
     <w:p>
       <w:pPr>
         <w:pStyle w:val="Heading3"/>
@@ -12767,8 +12733,8 @@
         <w:br w:type="page"/>
       </w:r>
     </w:p>
-    <w:bookmarkEnd w:id="91"/>
-    <w:bookmarkStart w:id="93" w:name="Xaae654e9d8d5c7bcbfacdd6e08670f9d5946df2"/>
+    <w:bookmarkEnd w:id="89"/>
+    <w:bookmarkStart w:id="91" w:name="Xaae654e9d8d5c7bcbfacdd6e08670f9d5946df2"/>
     <w:p>
       <w:pPr>
         <w:pStyle w:val="Heading3"/>
@@ -12801,7 +12767,7 @@
                     </pic:cNvPicPr>
                   </pic:nvPicPr>
                   <pic:blipFill>
-                    <a:blip r:embed="rId100"/>
+                    <a:blip r:embed="rId98"/>
                     <a:srcRect/>
                     <a:stretch>
                       <a:fillRect/>
@@ -12883,7 +12849,7 @@
       <w:r>
         <w:t xml:space="preserve"> </w:t>
       </w:r>
-      <w:hyperlink r:id="rId92">
+      <w:hyperlink r:id="rId90">
         <w:r>
           <w:rPr>
             <w:rStyle w:val="Hyperlink"/>
@@ -12900,8 +12866,8 @@
         <w:br w:type="page"/>
       </w:r>
     </w:p>
-    <w:bookmarkEnd w:id="93"/>
-    <w:bookmarkStart w:id="95" w:name="X5931757f493f1954e7235bf24392a97f4c40d17"/>
+    <w:bookmarkEnd w:id="91"/>
+    <w:bookmarkStart w:id="93" w:name="X5931757f493f1954e7235bf24392a97f4c40d17"/>
     <w:p>
       <w:pPr>
         <w:pStyle w:val="Heading3"/>
@@ -12929,6 +12895,272 @@
                 <pic:pic>
                   <pic:nvPicPr>
                     <pic:cNvPr id="4" name=""/>
+                    <pic:cNvPicPr>
+                      <a:picLocks noChangeAspect="1" noChangeArrowheads="1"/>
+                    </pic:cNvPicPr>
+                  </pic:nvPicPr>
+                  <pic:blipFill>
+                    <a:blip r:embed="rId99"/>
+                    <a:srcRect/>
+                    <a:stretch>
+                      <a:fillRect/>
+                    </a:stretch>
+                  </pic:blipFill>
+                  <pic:spPr bwMode="auto">
+                    <a:xfrm>
+                      <a:off x="0" y="0"/>
+                      <a:ext cx="133350" cy="47625"/>
+                    </a:xfrm>
+                    <a:prstGeom prst="rect">
+                      <a:avLst/>
+                    </a:prstGeom>
+                    <a:noFill/>
+                  </pic:spPr>
+                </pic:pic>
+              </a:graphicData>
+            </a:graphic>
+          </wp:inline>
+        </w:drawing>
+      </w:r>
+    </w:p>
+    <w:p>
+      <w:pPr>
+        <w:pStyle w:val="FirstParagraph"/>
+        <w:jc w:val="left"/>
+        <w:spacing w:after="0" w:before="0" w:line="240"/>
+        <w:ind w:firstLine="0" w:left="0" w:right="0"/>
+        <w:pBdr>
+          <w:bottom w:val="none" w:sz="0" w:space="0" w:color="000000"/>
+          <w:top w:val="none" w:sz="0" w:space="0" w:color="000000"/>
+          <w:left w:val="none" w:sz="0" w:space="0" w:color="000000"/>
+          <w:right w:val="none" w:sz="0" w:space="0" w:color="000000"/>
+        </w:pBdr>
+      </w:pPr>
+      <w:r>
+        <w:t xml:space="preserve">Age adjustment was performed through direct standardization, using the estimated age distribution of US adults from 1999 to 2020 as the standard (49.3%, 33.6%, 10.1% and 7.0% being 18 to 44, 45 to 64, 65 to 74 and ≥ 75 years of age, respectively).</w:t>
+      </w:r>
+      <w:r>
+        <w:t xml:space="preserve"> </w:t>
+      </w:r>
+    </w:p>
+    <w:p>
+      <w:pPr>
+        <w:pStyle w:val="BodyText"/>
+        <w:jc w:val="left"/>
+        <w:spacing w:after="0" w:before="0" w:line="240"/>
+        <w:ind w:firstLine="0" w:left="0" w:right="0"/>
+        <w:pBdr>
+          <w:bottom w:val="none" w:sz="0" w:space="0" w:color="000000"/>
+          <w:top w:val="none" w:sz="0" w:space="0" w:color="000000"/>
+          <w:left w:val="none" w:sz="0" w:space="0" w:color="000000"/>
+          <w:right w:val="none" w:sz="0" w:space="0" w:color="000000"/>
+        </w:pBdr>
+      </w:pPr>
+      <w:r>
+        <w:t xml:space="preserve">The graph is identical to the web application’s output. All values (estimated prevalence and the upper and lower limits of the 95% confidence interval) can be obtained in the app by hovering over the bars.</w:t>
+      </w:r>
+      <w:r>
+        <w:t xml:space="preserve"> </w:t>
+      </w:r>
+    </w:p>
+    <w:p>
+      <w:pPr>
+        <w:pStyle w:val="BodyText"/>
+        <w:jc w:val="left"/>
+        <w:spacing w:after="0" w:before="0" w:line="240"/>
+        <w:ind w:firstLine="0" w:left="0" w:right="0"/>
+        <w:pBdr>
+          <w:bottom w:val="none" w:sz="0" w:space="0" w:color="000000"/>
+          <w:top w:val="none" w:sz="0" w:space="0" w:color="000000"/>
+          <w:left w:val="none" w:sz="0" w:space="0" w:color="000000"/>
+          <w:right w:val="none" w:sz="0" w:space="0" w:color="000000"/>
+        </w:pBdr>
+      </w:pPr>
+      <w:r>
+        <w:t xml:space="preserve">This commands used to generate this graph are</w:t>
+      </w:r>
+      <w:r>
+        <w:t xml:space="preserve"> </w:t>
+      </w:r>
+      <w:hyperlink r:id="rId92">
+        <w:r>
+          <w:rPr>
+            <w:rStyle w:val="Hyperlink"/>
+          </w:rPr>
+          <w:t xml:space="preserve">available online</w:t>
+        </w:r>
+      </w:hyperlink>
+      <w:r>
+        <w:t xml:space="preserve"> </w:t>
+      </w:r>
+    </w:p>
+    <w:p>
+      <w:r>
+        <w:br w:type="page"/>
+      </w:r>
+    </w:p>
+    <w:bookmarkEnd w:id="93"/>
+    <w:bookmarkStart w:id="95" w:name="X76b8580892da6a9d5e92dedbdf64032cd086963"/>
+    <w:p>
+      <w:pPr>
+        <w:pStyle w:val="Heading3"/>
+      </w:pPr>
+      <w:r>
+        <w:t xml:space="preserve">Figure 3: Number of US adults with hypertension by calendar year</w:t>
+      </w:r>
+    </w:p>
+    <w:p>
+      <w:pPr>
+        <w:jc w:val="center"/>
+        <w:pStyle w:val="Figure"/>
+      </w:pPr>
+      <w:r>
+        <w:rPr/>
+        <w:drawing>
+          <wp:inline distT="0" distB="0" distL="0" distR="0">
+            <wp:extent cx="9601200" cy="3657600"/>
+            <wp:docPr id="5" name="" descr=""/>
+            <wp:cNvGraphicFramePr>
+              <a:graphicFrameLocks noChangeAspect="1"/>
+            </wp:cNvGraphicFramePr>
+            <a:graphic>
+              <a:graphicData uri="http://schemas.openxmlformats.org/drawingml/2006/picture">
+                <pic:pic>
+                  <pic:nvPicPr>
+                    <pic:cNvPr id="6" name=""/>
+                    <pic:cNvPicPr>
+                      <a:picLocks noChangeAspect="1" noChangeArrowheads="1"/>
+                    </pic:cNvPicPr>
+                  </pic:nvPicPr>
+                  <pic:blipFill>
+                    <a:blip r:embed="rId100"/>
+                    <a:srcRect/>
+                    <a:stretch>
+                      <a:fillRect/>
+                    </a:stretch>
+                  </pic:blipFill>
+                  <pic:spPr bwMode="auto">
+                    <a:xfrm>
+                      <a:off x="0" y="0"/>
+                      <a:ext cx="133350" cy="50800"/>
+                    </a:xfrm>
+                    <a:prstGeom prst="rect">
+                      <a:avLst/>
+                    </a:prstGeom>
+                    <a:noFill/>
+                  </pic:spPr>
+                </pic:pic>
+              </a:graphicData>
+            </a:graphic>
+          </wp:inline>
+        </w:drawing>
+      </w:r>
+    </w:p>
+    <w:p>
+      <w:pPr>
+        <w:pStyle w:val="FirstParagraph"/>
+        <w:jc w:val="left"/>
+        <w:spacing w:after="0" w:before="0" w:line="240"/>
+        <w:ind w:firstLine="0" w:left="0" w:right="0"/>
+        <w:pBdr>
+          <w:bottom w:val="none" w:sz="0" w:space="0" w:color="000000"/>
+          <w:top w:val="none" w:sz="0" w:space="0" w:color="000000"/>
+          <w:left w:val="none" w:sz="0" w:space="0" w:color="000000"/>
+          <w:right w:val="none" w:sz="0" w:space="0" w:color="000000"/>
+        </w:pBdr>
+      </w:pPr>
+      <w:r>
+        <w:t xml:space="preserve">The graph is identical to the web application’s output. All values (estimated count and the upper and lower limits of the 95% confidence interval) can be obtained in the app by hovering over the bars.</w:t>
+      </w:r>
+      <w:r>
+        <w:t xml:space="preserve"> </w:t>
+      </w:r>
+    </w:p>
+    <w:p>
+      <w:pPr>
+        <w:pStyle w:val="BodyText"/>
+        <w:jc w:val="left"/>
+        <w:spacing w:after="0" w:before="0" w:line="240"/>
+        <w:ind w:firstLine="0" w:left="0" w:right="0"/>
+        <w:pBdr>
+          <w:bottom w:val="none" w:sz="0" w:space="0" w:color="000000"/>
+          <w:top w:val="none" w:sz="0" w:space="0" w:color="000000"/>
+          <w:left w:val="none" w:sz="0" w:space="0" w:color="000000"/>
+          <w:right w:val="none" w:sz="0" w:space="0" w:color="000000"/>
+        </w:pBdr>
+      </w:pPr>
+      <w:r>
+        <w:t xml:space="preserve">This commands used to generate this graph are</w:t>
+      </w:r>
+      <w:r>
+        <w:t xml:space="preserve"> </w:t>
+      </w:r>
+      <w:hyperlink r:id="rId94">
+        <w:r>
+          <w:rPr>
+            <w:rStyle w:val="Hyperlink"/>
+          </w:rPr>
+          <w:t xml:space="preserve">available online</w:t>
+        </w:r>
+      </w:hyperlink>
+      <w:r>
+        <w:t xml:space="preserve"> </w:t>
+      </w:r>
+    </w:p>
+    <w:p>
+      <w:r>
+        <w:br w:type="page"/>
+      </w:r>
+    </w:p>
+    <w:bookmarkEnd w:id="95"/>
+    <w:bookmarkStart w:id="98" w:name="Xffe6602a6857df4b87d25226e2c442cfa76bd0f"/>
+    <w:p>
+      <w:pPr>
+        <w:pStyle w:val="Heading3"/>
+      </w:pPr>
+      <w:r>
+        <w:t xml:space="preserve">Figure 4: Age-adjusted prevalence of blood pressure control by calendar year.</w:t>
+      </w:r>
+    </w:p>
+    <w:p>
+      <w:pPr>
+        <w:pStyle w:val="FirstParagraph"/>
+        <w:jc w:val="left"/>
+        <w:spacing w:after="0" w:before="0" w:line="240"/>
+        <w:ind w:firstLine="0" w:left="0" w:right="0"/>
+        <w:pBdr>
+          <w:bottom w:val="none" w:sz="0" w:space="0" w:color="000000"/>
+          <w:top w:val="none" w:sz="0" w:space="0" w:color="000000"/>
+          <w:left w:val="none" w:sz="0" w:space="0" w:color="000000"/>
+          <w:right w:val="none" w:sz="0" w:space="0" w:color="000000"/>
+        </w:pBdr>
+      </w:pPr>
+      <w:r>
+        <w:t xml:space="preserve">A. Among non-pregnant US adults with hypertension</w:t>
+      </w:r>
+      <w:r>
+        <w:t xml:space="preserve"> </w:t>
+      </w:r>
+    </w:p>
+    <w:p>
+      <w:pPr>
+        <w:jc w:val="center"/>
+        <w:pStyle w:val="Figure"/>
+      </w:pPr>
+      <w:r>
+        <w:rPr/>
+        <w:drawing>
+          <wp:inline distT="0" distB="0" distL="0" distR="0">
+            <wp:extent cx="9601200" cy="3429000"/>
+            <wp:docPr id="7" name="" descr=""/>
+            <wp:cNvGraphicFramePr>
+              <a:graphicFrameLocks noChangeAspect="1"/>
+            </wp:cNvGraphicFramePr>
+            <a:graphic>
+              <a:graphicData uri="http://schemas.openxmlformats.org/drawingml/2006/picture">
+                <pic:pic>
+                  <pic:nvPicPr>
+                    <pic:cNvPr id="8" name=""/>
                     <pic:cNvPicPr>
                       <a:picLocks noChangeAspect="1" noChangeArrowheads="1"/>
                     </pic:cNvPicPr>
@@ -12959,7 +13191,7 @@
     </w:p>
     <w:p>
       <w:pPr>
-        <w:pStyle w:val="FirstParagraph"/>
+        <w:pStyle w:val="BodyText"/>
         <w:jc w:val="left"/>
         <w:spacing w:after="0" w:before="0" w:line="240"/>
         <w:ind w:firstLine="0" w:left="0" w:right="0"/>
@@ -12971,7 +13203,7 @@
         </w:pBdr>
       </w:pPr>
       <w:r>
-        <w:t xml:space="preserve">Age adjustment was performed through direct standardization, using the estimated age distribution of US adults from 1999 to 2020 as the standard (49.3%, 33.6%, 10.1% and 7.0% being 18 to 44, 45 to 64, 65 to 74 and ≥ 75 years of age, respectively).</w:t>
+        <w:t xml:space="preserve">Age adjustment was performed through direct standardization, using the estimated age distribution of US adults with hypertension from 1999 to 2020 as the standard (26.4%, 43.4%, 17.0% and 13.2% being 18 to 44 years, 45 to 64, 65 to 74, and ≥ 75 years of age, respectively)</w:t>
       </w:r>
       <w:r>
         <w:t xml:space="preserve"> </w:t>
@@ -13011,100 +13243,7 @@
         </w:pBdr>
       </w:pPr>
       <w:r>
-        <w:t xml:space="preserve">This commands used to generate this graph are</w:t>
-      </w:r>
-      <w:r>
-        <w:t xml:space="preserve"> </w:t>
-      </w:r>
-      <w:hyperlink r:id="rId94">
-        <w:r>
-          <w:rPr>
-            <w:rStyle w:val="Hyperlink"/>
-          </w:rPr>
-          <w:t xml:space="preserve">available online</w:t>
-        </w:r>
-      </w:hyperlink>
-      <w:r>
-        <w:t xml:space="preserve"> </w:t>
-      </w:r>
-    </w:p>
-    <w:p>
-      <w:r>
-        <w:br w:type="page"/>
-      </w:r>
-    </w:p>
-    <w:bookmarkEnd w:id="95"/>
-    <w:bookmarkStart w:id="97" w:name="X76b8580892da6a9d5e92dedbdf64032cd086963"/>
-    <w:p>
-      <w:pPr>
-        <w:pStyle w:val="Heading3"/>
-      </w:pPr>
-      <w:r>
-        <w:t xml:space="preserve">Figure 3: Number of US adults with hypertension by calendar year</w:t>
-      </w:r>
-    </w:p>
-    <w:p>
-      <w:pPr>
-        <w:jc w:val="center"/>
-        <w:pStyle w:val="Figure"/>
-      </w:pPr>
-      <w:r>
-        <w:rPr/>
-        <w:drawing>
-          <wp:inline distT="0" distB="0" distL="0" distR="0">
-            <wp:extent cx="9601200" cy="3657600"/>
-            <wp:docPr id="5" name="" descr=""/>
-            <wp:cNvGraphicFramePr>
-              <a:graphicFrameLocks noChangeAspect="1"/>
-            </wp:cNvGraphicFramePr>
-            <a:graphic>
-              <a:graphicData uri="http://schemas.openxmlformats.org/drawingml/2006/picture">
-                <pic:pic>
-                  <pic:nvPicPr>
-                    <pic:cNvPr id="6" name=""/>
-                    <pic:cNvPicPr>
-                      <a:picLocks noChangeAspect="1" noChangeArrowheads="1"/>
-                    </pic:cNvPicPr>
-                  </pic:nvPicPr>
-                  <pic:blipFill>
-                    <a:blip r:embed="rId102"/>
-                    <a:srcRect/>
-                    <a:stretch>
-                      <a:fillRect/>
-                    </a:stretch>
-                  </pic:blipFill>
-                  <pic:spPr bwMode="auto">
-                    <a:xfrm>
-                      <a:off x="0" y="0"/>
-                      <a:ext cx="133350" cy="50800"/>
-                    </a:xfrm>
-                    <a:prstGeom prst="rect">
-                      <a:avLst/>
-                    </a:prstGeom>
-                    <a:noFill/>
-                  </pic:spPr>
-                </pic:pic>
-              </a:graphicData>
-            </a:graphic>
-          </wp:inline>
-        </w:drawing>
-      </w:r>
-    </w:p>
-    <w:p>
-      <w:pPr>
-        <w:pStyle w:val="FirstParagraph"/>
-        <w:jc w:val="left"/>
-        <w:spacing w:after="0" w:before="0" w:line="240"/>
-        <w:ind w:firstLine="0" w:left="0" w:right="0"/>
-        <w:pBdr>
-          <w:bottom w:val="none" w:sz="0" w:space="0" w:color="000000"/>
-          <w:top w:val="none" w:sz="0" w:space="0" w:color="000000"/>
-          <w:left w:val="none" w:sz="0" w:space="0" w:color="000000"/>
-          <w:right w:val="none" w:sz="0" w:space="0" w:color="000000"/>
-        </w:pBdr>
-      </w:pPr>
-      <w:r>
-        <w:t xml:space="preserve">The graph is identical to the web application’s output. All values (estimated count and the upper and lower limits of the 95% confidence interval) can be obtained in the app by hovering over the bars.</w:t>
+        <w:t xml:space="preserve">Survey participants with missing values for pregnancy status were assumed to be non-pregnant</w:t>
       </w:r>
       <w:r>
         <w:t xml:space="preserve"> </w:t>
@@ -13146,19 +13285,9 @@
         <w:br w:type="page"/>
       </w:r>
     </w:p>
-    <w:bookmarkEnd w:id="97"/>
-    <w:bookmarkStart w:id="100" w:name="Xffe6602a6857df4b87d25226e2c442cfa76bd0f"/>
     <w:p>
       <w:pPr>
-        <w:pStyle w:val="Heading3"/>
-      </w:pPr>
-      <w:r>
-        <w:t xml:space="preserve">Figure 4: Age-adjusted prevalence of blood pressure control by calendar year.</w:t>
-      </w:r>
-    </w:p>
-    <w:p>
-      <w:pPr>
-        <w:pStyle w:val="FirstParagraph"/>
+        <w:pStyle w:val="BodyText"/>
         <w:jc w:val="left"/>
         <w:spacing w:after="0" w:before="0" w:line="240"/>
         <w:ind w:firstLine="0" w:left="0" w:right="0"/>
@@ -13170,7 +13299,7 @@
         </w:pBdr>
       </w:pPr>
       <w:r>
-        <w:t xml:space="preserve">A. Among non-pregnant US adults with hypertension</w:t>
+        <w:t xml:space="preserve">B. Among non-pregnant US adults who self-report taking antihypertensive medication</w:t>
       </w:r>
       <w:r>
         <w:t xml:space="preserve"> </w:t>
@@ -13186,7 +13315,7 @@
         <w:drawing>
           <wp:inline distT="0" distB="0" distL="0" distR="0">
             <wp:extent cx="9601200" cy="3429000"/>
-            <wp:docPr id="7" name="" descr=""/>
+            <wp:docPr id="9" name="" descr=""/>
             <wp:cNvGraphicFramePr>
               <a:graphicFrameLocks noChangeAspect="1"/>
             </wp:cNvGraphicFramePr>
@@ -13194,13 +13323,13 @@
               <a:graphicData uri="http://schemas.openxmlformats.org/drawingml/2006/picture">
                 <pic:pic>
                   <pic:nvPicPr>
-                    <pic:cNvPr id="8" name=""/>
+                    <pic:cNvPr id="10" name=""/>
                     <pic:cNvPicPr>
                       <a:picLocks noChangeAspect="1" noChangeArrowheads="1"/>
                     </pic:cNvPicPr>
                   </pic:nvPicPr>
                   <pic:blipFill>
-                    <a:blip r:embed="rId103"/>
+                    <a:blip r:embed="rId102"/>
                     <a:srcRect/>
                     <a:stretch>
                       <a:fillRect/>
@@ -13302,7 +13431,7 @@
       <w:r>
         <w:t xml:space="preserve"> </w:t>
       </w:r>
-      <w:hyperlink r:id="rId98">
+      <w:hyperlink r:id="rId97">
         <w:r>
           <w:rPr>
             <w:rStyle w:val="Hyperlink"/>
@@ -13319,171 +13448,8 @@
         <w:br w:type="page"/>
       </w:r>
     </w:p>
-    <w:p>
-      <w:pPr>
-        <w:pStyle w:val="BodyText"/>
-        <w:jc w:val="left"/>
-        <w:spacing w:after="0" w:before="0" w:line="240"/>
-        <w:ind w:firstLine="0" w:left="0" w:right="0"/>
-        <w:pBdr>
-          <w:bottom w:val="none" w:sz="0" w:space="0" w:color="000000"/>
-          <w:top w:val="none" w:sz="0" w:space="0" w:color="000000"/>
-          <w:left w:val="none" w:sz="0" w:space="0" w:color="000000"/>
-          <w:right w:val="none" w:sz="0" w:space="0" w:color="000000"/>
-        </w:pBdr>
-      </w:pPr>
-      <w:r>
-        <w:t xml:space="preserve">B. Among non-pregnant US adults who self-report taking antihypertensive medication</w:t>
-      </w:r>
-      <w:r>
-        <w:t xml:space="preserve"> </w:t>
-      </w:r>
-    </w:p>
-    <w:p>
-      <w:pPr>
-        <w:jc w:val="center"/>
-        <w:pStyle w:val="Figure"/>
-      </w:pPr>
-      <w:r>
-        <w:rPr/>
-        <w:drawing>
-          <wp:inline distT="0" distB="0" distL="0" distR="0">
-            <wp:extent cx="9601200" cy="3429000"/>
-            <wp:docPr id="9" name="" descr=""/>
-            <wp:cNvGraphicFramePr>
-              <a:graphicFrameLocks noChangeAspect="1"/>
-            </wp:cNvGraphicFramePr>
-            <a:graphic>
-              <a:graphicData uri="http://schemas.openxmlformats.org/drawingml/2006/picture">
-                <pic:pic>
-                  <pic:nvPicPr>
-                    <pic:cNvPr id="10" name=""/>
-                    <pic:cNvPicPr>
-                      <a:picLocks noChangeAspect="1" noChangeArrowheads="1"/>
-                    </pic:cNvPicPr>
-                  </pic:nvPicPr>
-                  <pic:blipFill>
-                    <a:blip r:embed="rId104"/>
-                    <a:srcRect/>
-                    <a:stretch>
-                      <a:fillRect/>
-                    </a:stretch>
-                  </pic:blipFill>
-                  <pic:spPr bwMode="auto">
-                    <a:xfrm>
-                      <a:off x="0" y="0"/>
-                      <a:ext cx="133350" cy="47625"/>
-                    </a:xfrm>
-                    <a:prstGeom prst="rect">
-                      <a:avLst/>
-                    </a:prstGeom>
-                    <a:noFill/>
-                  </pic:spPr>
-                </pic:pic>
-              </a:graphicData>
-            </a:graphic>
-          </wp:inline>
-        </w:drawing>
-      </w:r>
-    </w:p>
-    <w:p>
-      <w:pPr>
-        <w:pStyle w:val="BodyText"/>
-        <w:jc w:val="left"/>
-        <w:spacing w:after="0" w:before="0" w:line="240"/>
-        <w:ind w:firstLine="0" w:left="0" w:right="0"/>
-        <w:pBdr>
-          <w:bottom w:val="none" w:sz="0" w:space="0" w:color="000000"/>
-          <w:top w:val="none" w:sz="0" w:space="0" w:color="000000"/>
-          <w:left w:val="none" w:sz="0" w:space="0" w:color="000000"/>
-          <w:right w:val="none" w:sz="0" w:space="0" w:color="000000"/>
-        </w:pBdr>
-      </w:pPr>
-      <w:r>
-        <w:t xml:space="preserve">Age adjustment was performed through direct standardization, using the estimated age distribution of US adults with hypertension from 1999 to 2020 as the standard (26.4%, 43.4%, 17.0% and 13.2% being 18 to 44 years, 45 to 64, 65 to 74, and ≥ 75 years of age, respectively)</w:t>
-      </w:r>
-      <w:r>
-        <w:t xml:space="preserve"> </w:t>
-      </w:r>
-    </w:p>
-    <w:p>
-      <w:pPr>
-        <w:pStyle w:val="BodyText"/>
-        <w:jc w:val="left"/>
-        <w:spacing w:after="0" w:before="0" w:line="240"/>
-        <w:ind w:firstLine="0" w:left="0" w:right="0"/>
-        <w:pBdr>
-          <w:bottom w:val="none" w:sz="0" w:space="0" w:color="000000"/>
-          <w:top w:val="none" w:sz="0" w:space="0" w:color="000000"/>
-          <w:left w:val="none" w:sz="0" w:space="0" w:color="000000"/>
-          <w:right w:val="none" w:sz="0" w:space="0" w:color="000000"/>
-        </w:pBdr>
-      </w:pPr>
-      <w:r>
-        <w:t xml:space="preserve">The graph is identical to the web application’s output. All values (estimated prevalence and the upper and lower limits of the 95% confidence interval) can be obtained in the app by hovering over the bars.</w:t>
-      </w:r>
-      <w:r>
-        <w:t xml:space="preserve"> </w:t>
-      </w:r>
-    </w:p>
-    <w:p>
-      <w:pPr>
-        <w:pStyle w:val="BodyText"/>
-        <w:jc w:val="left"/>
-        <w:spacing w:after="0" w:before="0" w:line="240"/>
-        <w:ind w:firstLine="0" w:left="0" w:right="0"/>
-        <w:pBdr>
-          <w:bottom w:val="none" w:sz="0" w:space="0" w:color="000000"/>
-          <w:top w:val="none" w:sz="0" w:space="0" w:color="000000"/>
-          <w:left w:val="none" w:sz="0" w:space="0" w:color="000000"/>
-          <w:right w:val="none" w:sz="0" w:space="0" w:color="000000"/>
-        </w:pBdr>
-      </w:pPr>
-      <w:r>
-        <w:t xml:space="preserve">Survey participants with missing values for pregnancy status were assumed to be non-pregnant</w:t>
-      </w:r>
-      <w:r>
-        <w:t xml:space="preserve"> </w:t>
-      </w:r>
-    </w:p>
-    <w:p>
-      <w:pPr>
-        <w:pStyle w:val="BodyText"/>
-        <w:jc w:val="left"/>
-        <w:spacing w:after="0" w:before="0" w:line="240"/>
-        <w:ind w:firstLine="0" w:left="0" w:right="0"/>
-        <w:pBdr>
-          <w:bottom w:val="none" w:sz="0" w:space="0" w:color="000000"/>
-          <w:top w:val="none" w:sz="0" w:space="0" w:color="000000"/>
-          <w:left w:val="none" w:sz="0" w:space="0" w:color="000000"/>
-          <w:right w:val="none" w:sz="0" w:space="0" w:color="000000"/>
-        </w:pBdr>
-      </w:pPr>
-      <w:r>
-        <w:t xml:space="preserve">This commands used to generate this graph are</w:t>
-      </w:r>
-      <w:r>
-        <w:t xml:space="preserve"> </w:t>
-      </w:r>
-      <w:hyperlink r:id="rId99">
-        <w:r>
-          <w:rPr>
-            <w:rStyle w:val="Hyperlink"/>
-          </w:rPr>
-          <w:t xml:space="preserve">available online</w:t>
-        </w:r>
-      </w:hyperlink>
-      <w:r>
-        <w:t xml:space="preserve"> </w:t>
-      </w:r>
-    </w:p>
-    <w:p>
-      <w:r>
-        <w:br w:type="page"/>
-      </w:r>
-    </w:p>
-    <w:bookmarkEnd w:id="100"/>
-    <w:bookmarkStart w:id="101" w:name="X14e4743b3b0838ef25c96fe8f6d9de27d228b60"/>
+    <w:bookmarkEnd w:id="98"/>
+    <w:bookmarkStart w:id="99" w:name="X14e4743b3b0838ef25c96fe8f6d9de27d228b60"/>
     <w:p>
       <w:pPr>
         <w:pStyle w:val="Heading3"/>
@@ -19656,8 +19622,8 @@
         <w:br w:type="page"/>
       </w:r>
     </w:p>
-    <w:bookmarkEnd w:id="101"/>
-    <w:bookmarkStart w:id="102" w:name="X8e5733cd1d03dae999be7bc073363d27facd242"/>
+    <w:bookmarkEnd w:id="99"/>
+    <w:bookmarkStart w:id="100" w:name="X8e5733cd1d03dae999be7bc073363d27facd242"/>
     <w:p>
       <w:pPr>
         <w:pStyle w:val="Heading3"/>
@@ -23675,8 +23641,8 @@
         <w:br w:type="page"/>
       </w:r>
     </w:p>
-    <w:bookmarkEnd w:id="102"/>
-    <w:bookmarkStart w:id="103" w:name="Xe2a5da5f44c16557fc855de08b093e5314036c8"/>
+    <w:bookmarkEnd w:id="100"/>
+    <w:bookmarkStart w:id="101" w:name="Xe2a5da5f44c16557fc855de08b093e5314036c8"/>
     <w:p>
       <w:pPr>
         <w:pStyle w:val="Heading3"/>
@@ -23704,6 +23670,260 @@
                 <pic:pic>
                   <pic:nvPicPr>
                     <pic:cNvPr id="12" name=""/>
+                    <pic:cNvPicPr>
+                      <a:picLocks noChangeAspect="1" noChangeArrowheads="1"/>
+                    </pic:cNvPicPr>
+                  </pic:nvPicPr>
+                  <pic:blipFill>
+                    <a:blip r:embed="rId103"/>
+                    <a:srcRect/>
+                    <a:stretch>
+                      <a:fillRect/>
+                    </a:stretch>
+                  </pic:blipFill>
+                  <pic:spPr bwMode="auto">
+                    <a:xfrm>
+                      <a:off x="0" y="0"/>
+                      <a:ext cx="133350" cy="50800"/>
+                    </a:xfrm>
+                    <a:prstGeom prst="rect">
+                      <a:avLst/>
+                    </a:prstGeom>
+                    <a:noFill/>
+                  </pic:spPr>
+                </pic:pic>
+              </a:graphicData>
+            </a:graphic>
+          </wp:inline>
+        </w:drawing>
+      </w:r>
+    </w:p>
+    <w:p>
+      <w:pPr>
+        <w:pStyle w:val="FirstParagraph"/>
+        <w:jc w:val="left"/>
+        <w:spacing w:after="0" w:before="0" w:line="240"/>
+        <w:ind w:firstLine="0" w:left="0" w:right="0"/>
+        <w:pBdr>
+          <w:bottom w:val="none" w:sz="0" w:space="0" w:color="000000"/>
+          <w:top w:val="none" w:sz="0" w:space="0" w:color="000000"/>
+          <w:left w:val="none" w:sz="0" w:space="0" w:color="000000"/>
+          <w:right w:val="none" w:sz="0" w:space="0" w:color="000000"/>
+        </w:pBdr>
+      </w:pPr>
+      <w:r>
+        <w:t xml:space="preserve">The graph is identical to the web application’s output. All values (estimated prevalence and the upper and lower limits of the 95% confidence interval) can be obtained in the app by hovering over the bars.</w:t>
+      </w:r>
+      <w:r>
+        <w:t xml:space="preserve"> </w:t>
+      </w:r>
+    </w:p>
+    <w:p>
+      <w:r>
+        <w:br w:type="page"/>
+      </w:r>
+    </w:p>
+    <w:bookmarkEnd w:id="101"/>
+    <w:bookmarkStart w:id="102" w:name="X668a3bacd043585195ce724764b8286813775f4"/>
+    <w:p>
+      <w:pPr>
+        <w:pStyle w:val="Heading3"/>
+      </w:pPr>
+      <w:r>
+        <w:t xml:space="preserve">Figure S3: Distribution of blood pressure categories among pregnant women.</w:t>
+      </w:r>
+    </w:p>
+    <w:p>
+      <w:pPr>
+        <w:pStyle w:val="FirstParagraph"/>
+        <w:jc w:val="left"/>
+        <w:spacing w:after="0" w:before="0" w:line="240"/>
+        <w:ind w:firstLine="0" w:left="0" w:right="0"/>
+        <w:pBdr>
+          <w:bottom w:val="none" w:sz="0" w:space="0" w:color="000000"/>
+          <w:top w:val="none" w:sz="0" w:space="0" w:color="000000"/>
+          <w:left w:val="none" w:sz="0" w:space="0" w:color="000000"/>
+          <w:right w:val="none" w:sz="0" w:space="0" w:color="000000"/>
+        </w:pBdr>
+      </w:pPr>
+      <w:r>
+        <w:t xml:space="preserve">A. In 2017-2020</w:t>
+      </w:r>
+      <w:r>
+        <w:t xml:space="preserve"> </w:t>
+      </w:r>
+    </w:p>
+    <w:p>
+      <w:pPr>
+        <w:jc w:val="center"/>
+        <w:pStyle w:val="Figure"/>
+      </w:pPr>
+      <w:r>
+        <w:rPr/>
+        <w:drawing>
+          <wp:inline distT="0" distB="0" distL="0" distR="0">
+            <wp:extent cx="9601200" cy="3657600"/>
+            <wp:docPr id="13" name="" descr=""/>
+            <wp:cNvGraphicFramePr>
+              <a:graphicFrameLocks noChangeAspect="1"/>
+            </wp:cNvGraphicFramePr>
+            <a:graphic>
+              <a:graphicData uri="http://schemas.openxmlformats.org/drawingml/2006/picture">
+                <pic:pic>
+                  <pic:nvPicPr>
+                    <pic:cNvPr id="14" name=""/>
+                    <pic:cNvPicPr>
+                      <a:picLocks noChangeAspect="1" noChangeArrowheads="1"/>
+                    </pic:cNvPicPr>
+                  </pic:nvPicPr>
+                  <pic:blipFill>
+                    <a:blip r:embed="rId104"/>
+                    <a:srcRect/>
+                    <a:stretch>
+                      <a:fillRect/>
+                    </a:stretch>
+                  </pic:blipFill>
+                  <pic:spPr bwMode="auto">
+                    <a:xfrm>
+                      <a:off x="0" y="0"/>
+                      <a:ext cx="133350" cy="50800"/>
+                    </a:xfrm>
+                    <a:prstGeom prst="rect">
+                      <a:avLst/>
+                    </a:prstGeom>
+                    <a:noFill/>
+                  </pic:spPr>
+                </pic:pic>
+              </a:graphicData>
+            </a:graphic>
+          </wp:inline>
+        </w:drawing>
+      </w:r>
+    </w:p>
+    <w:p>
+      <w:pPr>
+        <w:pStyle w:val="BodyText"/>
+        <w:jc w:val="left"/>
+        <w:spacing w:after="0" w:before="0" w:line="240"/>
+        <w:ind w:firstLine="0" w:left="0" w:right="0"/>
+        <w:pBdr>
+          <w:bottom w:val="none" w:sz="0" w:space="0" w:color="000000"/>
+          <w:top w:val="none" w:sz="0" w:space="0" w:color="000000"/>
+          <w:left w:val="none" w:sz="0" w:space="0" w:color="000000"/>
+          <w:right w:val="none" w:sz="0" w:space="0" w:color="000000"/>
+        </w:pBdr>
+      </w:pPr>
+      <w:r>
+        <w:t xml:space="preserve">The – symbol indicates that an estimate is not reliable.</w:t>
+      </w:r>
+      <w:r>
+        <w:t xml:space="preserve"> </w:t>
+      </w:r>
+    </w:p>
+    <w:p>
+      <w:pPr>
+        <w:pStyle w:val="BodyText"/>
+        <w:jc w:val="left"/>
+        <w:spacing w:after="0" w:before="0" w:line="240"/>
+        <w:ind w:firstLine="0" w:left="0" w:right="0"/>
+        <w:pBdr>
+          <w:bottom w:val="none" w:sz="0" w:space="0" w:color="000000"/>
+          <w:top w:val="none" w:sz="0" w:space="0" w:color="000000"/>
+          <w:left w:val="none" w:sz="0" w:space="0" w:color="000000"/>
+          <w:right w:val="none" w:sz="0" w:space="0" w:color="000000"/>
+        </w:pBdr>
+      </w:pPr>
+      <w:r>
+        <w:t xml:space="preserve">2.26 represents the estimated proportion of pregnant women with systolic blood pressure of 130 to &lt; 140 mm Hg or diastolic blood pressure of 80 to &lt; 90 mm Hg.</w:t>
+      </w:r>
+      <w:r>
+        <w:t xml:space="preserve"> </w:t>
+      </w:r>
+    </w:p>
+    <w:p>
+      <w:pPr>
+        <w:pStyle w:val="BodyText"/>
+        <w:jc w:val="left"/>
+        <w:spacing w:after="0" w:before="0" w:line="240"/>
+        <w:ind w:firstLine="0" w:left="0" w:right="0"/>
+        <w:pBdr>
+          <w:bottom w:val="none" w:sz="0" w:space="0" w:color="000000"/>
+          <w:top w:val="none" w:sz="0" w:space="0" w:color="000000"/>
+          <w:left w:val="none" w:sz="0" w:space="0" w:color="000000"/>
+          <w:right w:val="none" w:sz="0" w:space="0" w:color="000000"/>
+        </w:pBdr>
+      </w:pPr>
+      <w:r>
+        <w:t xml:space="preserve">The graph is identical to the web application’s output. All values (estimated prevalence, upper and lower limits of the 95% confidence interval, or reasons for the suppression of data if applicable) can be obtained in the app by hovering over the bars.</w:t>
+      </w:r>
+      <w:r>
+        <w:t xml:space="preserve"> </w:t>
+      </w:r>
+    </w:p>
+    <w:p>
+      <w:pPr>
+        <w:pStyle w:val="BodyText"/>
+        <w:jc w:val="left"/>
+        <w:spacing w:after="0" w:before="0" w:line="240"/>
+        <w:ind w:firstLine="0" w:left="0" w:right="0"/>
+        <w:pBdr>
+          <w:bottom w:val="none" w:sz="0" w:space="0" w:color="000000"/>
+          <w:top w:val="none" w:sz="0" w:space="0" w:color="000000"/>
+          <w:left w:val="none" w:sz="0" w:space="0" w:color="000000"/>
+          <w:right w:val="none" w:sz="0" w:space="0" w:color="000000"/>
+        </w:pBdr>
+      </w:pPr>
+      <w:r>
+        <w:t xml:space="preserve">There were no pregnant women in the two highest blood pressure categories, so the figure does not include segments for these categories.</w:t>
+      </w:r>
+      <w:r>
+        <w:t xml:space="preserve"> </w:t>
+      </w:r>
+    </w:p>
+    <w:p>
+      <w:r>
+        <w:br w:type="page"/>
+      </w:r>
+    </w:p>
+    <w:p>
+      <w:pPr>
+        <w:pStyle w:val="BodyText"/>
+        <w:jc w:val="left"/>
+        <w:spacing w:after="0" w:before="0" w:line="240"/>
+        <w:ind w:firstLine="0" w:left="0" w:right="0"/>
+        <w:pBdr>
+          <w:bottom w:val="none" w:sz="0" w:space="0" w:color="000000"/>
+          <w:top w:val="none" w:sz="0" w:space="0" w:color="000000"/>
+          <w:left w:val="none" w:sz="0" w:space="0" w:color="000000"/>
+          <w:right w:val="none" w:sz="0" w:space="0" w:color="000000"/>
+        </w:pBdr>
+      </w:pPr>
+      <w:r>
+        <w:t xml:space="preserve">B. In 2009-2010 through 2017-2020</w:t>
+      </w:r>
+      <w:r>
+        <w:t xml:space="preserve"> </w:t>
+      </w:r>
+    </w:p>
+    <w:p>
+      <w:pPr>
+        <w:jc w:val="center"/>
+        <w:pStyle w:val="Figure"/>
+      </w:pPr>
+      <w:r>
+        <w:rPr/>
+        <w:drawing>
+          <wp:inline distT="0" distB="0" distL="0" distR="0">
+            <wp:extent cx="9601200" cy="3657600"/>
+            <wp:docPr id="15" name="" descr=""/>
+            <wp:cNvGraphicFramePr>
+              <a:graphicFrameLocks noChangeAspect="1"/>
+            </wp:cNvGraphicFramePr>
+            <a:graphic>
+              <a:graphicData uri="http://schemas.openxmlformats.org/drawingml/2006/picture">
+                <pic:pic>
+                  <pic:nvPicPr>
+                    <pic:cNvPr id="16" name=""/>
                     <pic:cNvPicPr>
                       <a:picLocks noChangeAspect="1" noChangeArrowheads="1"/>
                     </pic:cNvPicPr>
@@ -23734,7 +23954,7 @@
     </w:p>
     <w:p>
       <w:pPr>
-        <w:pStyle w:val="FirstParagraph"/>
+        <w:pStyle w:val="BodyText"/>
         <w:jc w:val="left"/>
         <w:spacing w:after="0" w:before="0" w:line="240"/>
         <w:ind w:firstLine="0" w:left="0" w:right="0"/>
@@ -23750,88 +23970,6 @@
       </w:r>
       <w:r>
         <w:t xml:space="preserve"> </w:t>
-      </w:r>
-    </w:p>
-    <w:p>
-      <w:r>
-        <w:br w:type="page"/>
-      </w:r>
-    </w:p>
-    <w:bookmarkEnd w:id="103"/>
-    <w:bookmarkStart w:id="104" w:name="X668a3bacd043585195ce724764b8286813775f4"/>
-    <w:p>
-      <w:pPr>
-        <w:pStyle w:val="Heading3"/>
-      </w:pPr>
-      <w:r>
-        <w:t xml:space="preserve">Figure S3: Distribution of blood pressure categories among pregnant women.</w:t>
-      </w:r>
-    </w:p>
-    <w:p>
-      <w:pPr>
-        <w:pStyle w:val="FirstParagraph"/>
-        <w:jc w:val="left"/>
-        <w:spacing w:after="0" w:before="0" w:line="240"/>
-        <w:ind w:firstLine="0" w:left="0" w:right="0"/>
-        <w:pBdr>
-          <w:bottom w:val="none" w:sz="0" w:space="0" w:color="000000"/>
-          <w:top w:val="none" w:sz="0" w:space="0" w:color="000000"/>
-          <w:left w:val="none" w:sz="0" w:space="0" w:color="000000"/>
-          <w:right w:val="none" w:sz="0" w:space="0" w:color="000000"/>
-        </w:pBdr>
-      </w:pPr>
-      <w:r>
-        <w:t xml:space="preserve">A. In 2017-2020</w:t>
-      </w:r>
-      <w:r>
-        <w:t xml:space="preserve"> </w:t>
-      </w:r>
-    </w:p>
-    <w:p>
-      <w:pPr>
-        <w:jc w:val="center"/>
-        <w:pStyle w:val="Figure"/>
-      </w:pPr>
-      <w:r>
-        <w:rPr/>
-        <w:drawing>
-          <wp:inline distT="0" distB="0" distL="0" distR="0">
-            <wp:extent cx="9601200" cy="3657600"/>
-            <wp:docPr id="13" name="" descr=""/>
-            <wp:cNvGraphicFramePr>
-              <a:graphicFrameLocks noChangeAspect="1"/>
-            </wp:cNvGraphicFramePr>
-            <a:graphic>
-              <a:graphicData uri="http://schemas.openxmlformats.org/drawingml/2006/picture">
-                <pic:pic>
-                  <pic:nvPicPr>
-                    <pic:cNvPr id="14" name=""/>
-                    <pic:cNvPicPr>
-                      <a:picLocks noChangeAspect="1" noChangeArrowheads="1"/>
-                    </pic:cNvPicPr>
-                  </pic:nvPicPr>
-                  <pic:blipFill>
-                    <a:blip r:embed="rId106"/>
-                    <a:srcRect/>
-                    <a:stretch>
-                      <a:fillRect/>
-                    </a:stretch>
-                  </pic:blipFill>
-                  <pic:spPr bwMode="auto">
-                    <a:xfrm>
-                      <a:off x="0" y="0"/>
-                      <a:ext cx="133350" cy="50800"/>
-                    </a:xfrm>
-                    <a:prstGeom prst="rect">
-                      <a:avLst/>
-                    </a:prstGeom>
-                    <a:noFill/>
-                  </pic:spPr>
-                </pic:pic>
-              </a:graphicData>
-            </a:graphic>
-          </wp:inline>
-        </w:drawing>
       </w:r>
     </w:p>
     <w:p>
@@ -23848,191 +23986,19 @@
         </w:pBdr>
       </w:pPr>
       <w:r>
-        <w:t xml:space="preserve">The – symbol indicates that an estimate is not reliable.</w:t>
+        <w:t xml:space="preserve">The estimate for systolic blood pressure of 140 to &lt; 160 or diastolic blood pressure of 90 to &lt; 100 mm Hg is 1.1%. This can be seen on the application by hovering over the red bar with your mouse.</w:t>
       </w:r>
       <w:r>
         <w:t xml:space="preserve"> </w:t>
       </w:r>
     </w:p>
     <w:p>
-      <w:pPr>
-        <w:pStyle w:val="BodyText"/>
-        <w:jc w:val="left"/>
-        <w:spacing w:after="0" w:before="0" w:line="240"/>
-        <w:ind w:firstLine="0" w:left="0" w:right="0"/>
-        <w:pBdr>
-          <w:bottom w:val="none" w:sz="0" w:space="0" w:color="000000"/>
-          <w:top w:val="none" w:sz="0" w:space="0" w:color="000000"/>
-          <w:left w:val="none" w:sz="0" w:space="0" w:color="000000"/>
-          <w:right w:val="none" w:sz="0" w:space="0" w:color="000000"/>
-        </w:pBdr>
-      </w:pPr>
-      <w:r>
-        <w:t xml:space="preserve">2.26 represents the estimated proportion of pregnant women with systolic blood pressure of 130 to &lt; 140 mm Hg or diastolic blood pressure of 80 to &lt; 90 mm Hg.</w:t>
-      </w:r>
-      <w:r>
-        <w:t xml:space="preserve"> </w:t>
+      <w:r>
+        <w:br w:type="page"/>
       </w:r>
     </w:p>
-    <w:p>
-      <w:pPr>
-        <w:pStyle w:val="BodyText"/>
-        <w:jc w:val="left"/>
-        <w:spacing w:after="0" w:before="0" w:line="240"/>
-        <w:ind w:firstLine="0" w:left="0" w:right="0"/>
-        <w:pBdr>
-          <w:bottom w:val="none" w:sz="0" w:space="0" w:color="000000"/>
-          <w:top w:val="none" w:sz="0" w:space="0" w:color="000000"/>
-          <w:left w:val="none" w:sz="0" w:space="0" w:color="000000"/>
-          <w:right w:val="none" w:sz="0" w:space="0" w:color="000000"/>
-        </w:pBdr>
-      </w:pPr>
-      <w:r>
-        <w:t xml:space="preserve">The graph is identical to the web application’s output. All values (estimated prevalence, upper and lower limits of the 95% confidence interval, or reasons for the suppression of data if applicable) can be obtained in the app by hovering over the bars.</w:t>
-      </w:r>
-      <w:r>
-        <w:t xml:space="preserve"> </w:t>
-      </w:r>
-    </w:p>
-    <w:p>
-      <w:pPr>
-        <w:pStyle w:val="BodyText"/>
-        <w:jc w:val="left"/>
-        <w:spacing w:after="0" w:before="0" w:line="240"/>
-        <w:ind w:firstLine="0" w:left="0" w:right="0"/>
-        <w:pBdr>
-          <w:bottom w:val="none" w:sz="0" w:space="0" w:color="000000"/>
-          <w:top w:val="none" w:sz="0" w:space="0" w:color="000000"/>
-          <w:left w:val="none" w:sz="0" w:space="0" w:color="000000"/>
-          <w:right w:val="none" w:sz="0" w:space="0" w:color="000000"/>
-        </w:pBdr>
-      </w:pPr>
-      <w:r>
-        <w:t xml:space="preserve">There were no pregnant women in the two highest blood pressure categories, so the figure does not include segments for these categories.</w:t>
-      </w:r>
-      <w:r>
-        <w:t xml:space="preserve"> </w:t>
-      </w:r>
-    </w:p>
-    <w:p>
-      <w:r>
-        <w:br w:type="page"/>
-      </w:r>
-    </w:p>
-    <w:p>
-      <w:pPr>
-        <w:pStyle w:val="BodyText"/>
-        <w:jc w:val="left"/>
-        <w:spacing w:after="0" w:before="0" w:line="240"/>
-        <w:ind w:firstLine="0" w:left="0" w:right="0"/>
-        <w:pBdr>
-          <w:bottom w:val="none" w:sz="0" w:space="0" w:color="000000"/>
-          <w:top w:val="none" w:sz="0" w:space="0" w:color="000000"/>
-          <w:left w:val="none" w:sz="0" w:space="0" w:color="000000"/>
-          <w:right w:val="none" w:sz="0" w:space="0" w:color="000000"/>
-        </w:pBdr>
-      </w:pPr>
-      <w:r>
-        <w:t xml:space="preserve">B. In 2009-2010 through 2017-2020</w:t>
-      </w:r>
-      <w:r>
-        <w:t xml:space="preserve"> </w:t>
-      </w:r>
-    </w:p>
-    <w:p>
-      <w:pPr>
-        <w:jc w:val="center"/>
-        <w:pStyle w:val="Figure"/>
-      </w:pPr>
-      <w:r>
-        <w:rPr/>
-        <w:drawing>
-          <wp:inline distT="0" distB="0" distL="0" distR="0">
-            <wp:extent cx="9601200" cy="3657600"/>
-            <wp:docPr id="15" name="" descr=""/>
-            <wp:cNvGraphicFramePr>
-              <a:graphicFrameLocks noChangeAspect="1"/>
-            </wp:cNvGraphicFramePr>
-            <a:graphic>
-              <a:graphicData uri="http://schemas.openxmlformats.org/drawingml/2006/picture">
-                <pic:pic>
-                  <pic:nvPicPr>
-                    <pic:cNvPr id="16" name=""/>
-                    <pic:cNvPicPr>
-                      <a:picLocks noChangeAspect="1" noChangeArrowheads="1"/>
-                    </pic:cNvPicPr>
-                  </pic:nvPicPr>
-                  <pic:blipFill>
-                    <a:blip r:embed="rId107"/>
-                    <a:srcRect/>
-                    <a:stretch>
-                      <a:fillRect/>
-                    </a:stretch>
-                  </pic:blipFill>
-                  <pic:spPr bwMode="auto">
-                    <a:xfrm>
-                      <a:off x="0" y="0"/>
-                      <a:ext cx="133350" cy="50800"/>
-                    </a:xfrm>
-                    <a:prstGeom prst="rect">
-                      <a:avLst/>
-                    </a:prstGeom>
-                    <a:noFill/>
-                  </pic:spPr>
-                </pic:pic>
-              </a:graphicData>
-            </a:graphic>
-          </wp:inline>
-        </w:drawing>
-      </w:r>
-    </w:p>
-    <w:p>
-      <w:pPr>
-        <w:pStyle w:val="BodyText"/>
-        <w:jc w:val="left"/>
-        <w:spacing w:after="0" w:before="0" w:line="240"/>
-        <w:ind w:firstLine="0" w:left="0" w:right="0"/>
-        <w:pBdr>
-          <w:bottom w:val="none" w:sz="0" w:space="0" w:color="000000"/>
-          <w:top w:val="none" w:sz="0" w:space="0" w:color="000000"/>
-          <w:left w:val="none" w:sz="0" w:space="0" w:color="000000"/>
-          <w:right w:val="none" w:sz="0" w:space="0" w:color="000000"/>
-        </w:pBdr>
-      </w:pPr>
-      <w:r>
-        <w:t xml:space="preserve">The graph is identical to the web application’s output. All values (estimated prevalence and the upper and lower limits of the 95% confidence interval) can be obtained in the app by hovering over the bars.</w:t>
-      </w:r>
-      <w:r>
-        <w:t xml:space="preserve"> </w:t>
-      </w:r>
-    </w:p>
-    <w:p>
-      <w:pPr>
-        <w:pStyle w:val="BodyText"/>
-        <w:jc w:val="left"/>
-        <w:spacing w:after="0" w:before="0" w:line="240"/>
-        <w:ind w:firstLine="0" w:left="0" w:right="0"/>
-        <w:pBdr>
-          <w:bottom w:val="none" w:sz="0" w:space="0" w:color="000000"/>
-          <w:top w:val="none" w:sz="0" w:space="0" w:color="000000"/>
-          <w:left w:val="none" w:sz="0" w:space="0" w:color="000000"/>
-          <w:right w:val="none" w:sz="0" w:space="0" w:color="000000"/>
-        </w:pBdr>
-      </w:pPr>
-      <w:r>
-        <w:t xml:space="preserve">The estimate for systolic blood pressure of 140 to &lt; 160 or diastolic blood pressure of 90 to &lt; 100 mm Hg is 1.1%. This can be seen on the application by hovering over the red bar with your mouse.</w:t>
-      </w:r>
-      <w:r>
-        <w:t xml:space="preserve"> </w:t>
-      </w:r>
-    </w:p>
-    <w:p>
-      <w:r>
-        <w:br w:type="page"/>
-      </w:r>
-    </w:p>
-    <w:bookmarkEnd w:id="104"/>
-    <w:bookmarkStart w:id="105" w:name="Xc94c4b8b0f7ea79b505a0cd2426c2e9e2cb3314"/>
+    <w:bookmarkEnd w:id="102"/>
+    <w:bookmarkStart w:id="103" w:name="Xc94c4b8b0f7ea79b505a0cd2426c2e9e2cb3314"/>
     <w:p>
       <w:pPr>
         <w:pStyle w:val="Heading3"/>
@@ -24085,7 +24051,7 @@
                     </pic:cNvPicPr>
                   </pic:nvPicPr>
                   <pic:blipFill>
-                    <a:blip r:embed="rId108"/>
+                    <a:blip r:embed="rId106"/>
                     <a:srcRect/>
                     <a:stretch>
                       <a:fillRect/>
@@ -24217,7 +24183,7 @@
                     </pic:cNvPicPr>
                   </pic:nvPicPr>
                   <pic:blipFill>
-                    <a:blip r:embed="rId109"/>
+                    <a:blip r:embed="rId107"/>
                     <a:srcRect/>
                     <a:stretch>
                       <a:fillRect/>
@@ -24321,8 +24287,8 @@
         </w:sectPr>
       </w:pPr>
     </w:p>
-    <w:bookmarkEnd w:id="105"/>
-    <w:bookmarkEnd w:id="106"/>
+    <w:bookmarkEnd w:id="103"/>
+    <w:bookmarkEnd w:id="104"/>
     <w:sectPr>
       <w:pgMar w:header="720" w:bottom="1800" w:top="1800" w:right="720" w:left="720" w:footer="720" w:gutter="720"/>
       <w:pgSz w:h="16848" w:w="11952" w:orient="portrait"/>

</xml_diff>

<commit_message>
minor updates; paper resubmission
</commit_message>
<xml_diff>
--- a/paper/manuscript.docx
+++ b/paper/manuscript.docx
@@ -266,7 +266,7 @@
     </w:p>
     <w:p>
       <w:pPr>
-        <w:pStyle w:val="BodyText"/>
+        <w:pStyle w:val="Normal"/>
         <w:jc w:val="left"/>
         <w:spacing w:after="0" w:before="0" w:line="240"/>
         <w:ind w:firstLine="0" w:left="0" w:right="0"/>
@@ -3582,7 +3582,7 @@
                 <w:szCs w:val="22"/>
                 <w:color w:val="000000"/>
               </w:rPr>
-              <w:t xml:space="preserve">Blood pressure control (SBP &lt; 140 mm Hg and DBP &lt; 90 mm Hg)</w:t>
+              <w:t xml:space="preserve">Blood pressure control defined by the 2018 ESC/ESH arterial hypertension guideline; first goal</w:t>
             </w:r>
           </w:p>
         </w:tc>
@@ -3632,7 +3632,7 @@
                 <w:szCs w:val="22"/>
                 <w:color w:val="000000"/>
               </w:rPr>
-              <w:t xml:space="preserve">Blood pressure control (SBP &lt; 130 mm Hg and DBP &lt; 80 mm Hg)</w:t>
+              <w:t xml:space="preserve">Blood pressure control defined by the 2018 ESC/ESH arterial hypertension guideline; second goal</w:t>
             </w:r>
           </w:p>
         </w:tc>
@@ -3682,7 +3682,7 @@
                 <w:szCs w:val="22"/>
                 <w:color w:val="000000"/>
               </w:rPr>
-              <w:t xml:space="preserve">Uncontrolled blood pressure defined by the JNC7 guideline</w:t>
+              <w:t xml:space="preserve">Blood pressure control (SBP &lt; 140 mm Hg and DBP &lt; 90 mm Hg)</w:t>
             </w:r>
           </w:p>
         </w:tc>
@@ -3732,7 +3732,7 @@
                 <w:szCs w:val="22"/>
                 <w:color w:val="000000"/>
               </w:rPr>
-              <w:t xml:space="preserve">Uncontrolled blood pressure defined by the 2017 ACC/AHA BP guideline</w:t>
+              <w:t xml:space="preserve">Blood pressure control (SBP &lt; 130 mm Hg and DBP &lt; 80 mm Hg)</w:t>
             </w:r>
           </w:p>
         </w:tc>
@@ -3782,7 +3782,7 @@
                 <w:szCs w:val="22"/>
                 <w:color w:val="000000"/>
               </w:rPr>
-              <w:t xml:space="preserve">Uncontrolled blood pressure (SBP ≥ 140 mm Hg or DBP ≥ 90 mm Hg)</w:t>
+              <w:t xml:space="preserve">Uncontrolled blood pressure defined by the JNC7 guideline</w:t>
             </w:r>
           </w:p>
         </w:tc>
@@ -3832,7 +3832,7 @@
                 <w:szCs w:val="22"/>
                 <w:color w:val="000000"/>
               </w:rPr>
-              <w:t xml:space="preserve">Uncontrolled blood pressure (SBP ≥ 130 mm Hg or DBP ≥ 80 mm Hg)</w:t>
+              <w:t xml:space="preserve">Uncontrolled blood pressure defined by the 2017 ACC/AHA BP guideline</w:t>
             </w:r>
           </w:p>
         </w:tc>
@@ -3850,7 +3850,7 @@
               <w:left w:val="single" w:sz="8" w:space="0" w:color="666666"/>
               <w:right w:val="single" w:sz="8" w:space="0" w:color="666666"/>
             </w:tcBorders>
-            <w:shd w:val="clear" w:color="auto" w:fill="CCCCCC"/>
+            <w:shd w:val="clear" w:color="auto" w:fill="FFFFFF"/>
             <w:tcMar>
               <w:top w:w="0" w:type="dxa"/>
               <w:bottom w:w="0" w:type="dxa"/>
@@ -3870,19 +3870,19 @@
                 <w:right w:val="none" w:sz="0" w:space="0" w:color="000000"/>
               </w:pBdr>
               <w:spacing w:after="100" w:before="100" w:line="240"/>
-              <w:ind w:firstLine="0" w:left="100" w:right="100"/>
-            </w:pPr>
-            <w:r>
-              <w:rPr>
-                <w:rFonts w:ascii="Arial" w:hAnsi="Arial" w:eastAsia="Arial" w:cs="Arial"/>
-                <w:i w:val="true"/>
-                <w:b w:val="false"/>
-                <w:u w:val="none"/>
-                <w:sz w:val="22"/>
-                <w:szCs w:val="22"/>
-                <w:color w:val="000000"/>
-              </w:rPr>
-              <w:t xml:space="preserve">Hypertension domain</w:t>
+              <w:ind w:firstLine="0" w:left="200" w:right="100"/>
+            </w:pPr>
+            <w:r>
+              <w:rPr>
+                <w:rFonts w:ascii="Arial" w:hAnsi="Arial" w:eastAsia="Arial" w:cs="Arial"/>
+                <w:i w:val="false"/>
+                <w:b w:val="false"/>
+                <w:u w:val="none"/>
+                <w:sz w:val="22"/>
+                <w:szCs w:val="22"/>
+                <w:color w:val="000000"/>
+              </w:rPr>
+              <w:t xml:space="preserve">Uncontrolled blood pressure control defined by the 2018 ESC/ESH arterial hypertension guideline; first goal</w:t>
             </w:r>
           </w:p>
         </w:tc>
@@ -3932,7 +3932,7 @@
                 <w:szCs w:val="22"/>
                 <w:color w:val="000000"/>
               </w:rPr>
-              <w:t xml:space="preserve">Hypertension defined by the JNC7 guideline</w:t>
+              <w:t xml:space="preserve">Uncontrolled blood pressure control defined by the 2018 ESC/ESH arterial hypertension guideline; second goal</w:t>
             </w:r>
           </w:p>
         </w:tc>
@@ -3982,7 +3982,7 @@
                 <w:szCs w:val="22"/>
                 <w:color w:val="000000"/>
               </w:rPr>
-              <w:t xml:space="preserve">Hypertension defined by the 2017 ACC/AHA BP guideline</w:t>
+              <w:t xml:space="preserve">Uncontrolled blood pressure (SBP ≥ 140 mm Hg or DBP ≥ 90 mm Hg)</w:t>
             </w:r>
           </w:p>
         </w:tc>
@@ -4032,7 +4032,7 @@
                 <w:szCs w:val="22"/>
                 <w:color w:val="000000"/>
               </w:rPr>
-              <w:t xml:space="preserve">Awareness of hypertension</w:t>
+              <w:t xml:space="preserve">Uncontrolled blood pressure (SBP ≥ 130 mm Hg or DBP ≥ 80 mm Hg)</w:t>
             </w:r>
           </w:p>
         </w:tc>
@@ -4050,7 +4050,7 @@
               <w:left w:val="single" w:sz="8" w:space="0" w:color="666666"/>
               <w:right w:val="single" w:sz="8" w:space="0" w:color="666666"/>
             </w:tcBorders>
-            <w:shd w:val="clear" w:color="auto" w:fill="FFFFFF"/>
+            <w:shd w:val="clear" w:color="auto" w:fill="CCCCCC"/>
             <w:tcMar>
               <w:top w:w="0" w:type="dxa"/>
               <w:bottom w:w="0" w:type="dxa"/>
@@ -4070,19 +4070,19 @@
                 <w:right w:val="none" w:sz="0" w:space="0" w:color="000000"/>
               </w:pBdr>
               <w:spacing w:after="100" w:before="100" w:line="240"/>
-              <w:ind w:firstLine="0" w:left="200" w:right="100"/>
-            </w:pPr>
-            <w:r>
-              <w:rPr>
-                <w:rFonts w:ascii="Arial" w:hAnsi="Arial" w:eastAsia="Arial" w:cs="Arial"/>
-                <w:i w:val="false"/>
-                <w:b w:val="false"/>
-                <w:u w:val="none"/>
-                <w:sz w:val="22"/>
-                <w:szCs w:val="22"/>
-                <w:color w:val="000000"/>
-              </w:rPr>
-              <w:t xml:space="preserve">Resistant hypertension defined by the JNC7 guideline</w:t>
+              <w:ind w:firstLine="0" w:left="100" w:right="100"/>
+            </w:pPr>
+            <w:r>
+              <w:rPr>
+                <w:rFonts w:ascii="Arial" w:hAnsi="Arial" w:eastAsia="Arial" w:cs="Arial"/>
+                <w:i w:val="true"/>
+                <w:b w:val="false"/>
+                <w:u w:val="none"/>
+                <w:sz w:val="22"/>
+                <w:szCs w:val="22"/>
+                <w:color w:val="000000"/>
+              </w:rPr>
+              <w:t xml:space="preserve">Hypertension domain</w:t>
             </w:r>
           </w:p>
         </w:tc>
@@ -4132,7 +4132,7 @@
                 <w:szCs w:val="22"/>
                 <w:color w:val="000000"/>
               </w:rPr>
-              <w:t xml:space="preserve">Resistant hypertension defined by the 2017 ACC/AHA BP guideline</w:t>
+              <w:t xml:space="preserve">Hypertension defined by the JNC7 guideline</w:t>
             </w:r>
           </w:p>
         </w:tc>
@@ -4182,7 +4182,7 @@
                 <w:szCs w:val="22"/>
                 <w:color w:val="000000"/>
               </w:rPr>
-              <w:t xml:space="preserve">Resistant hypertension defined by the JNC7 guideline, requires thiazide diuretic</w:t>
+              <w:t xml:space="preserve">Hypertension defined by the 2017 ACC/AHA BP guideline</w:t>
             </w:r>
           </w:p>
         </w:tc>
@@ -4232,7 +4232,7 @@
                 <w:szCs w:val="22"/>
                 <w:color w:val="000000"/>
               </w:rPr>
-              <w:t xml:space="preserve">Resistant hypertension defined by the 2017 ACC/AHA BP guideline, requires thiazide diuretic</w:t>
+              <w:t xml:space="preserve">Hypertension defined by the 2018 ESC/ESH arterial hypertension guideline</w:t>
             </w:r>
           </w:p>
         </w:tc>
@@ -4250,7 +4250,7 @@
               <w:left w:val="single" w:sz="8" w:space="0" w:color="666666"/>
               <w:right w:val="single" w:sz="8" w:space="0" w:color="666666"/>
             </w:tcBorders>
-            <w:shd w:val="clear" w:color="auto" w:fill="CCCCCC"/>
+            <w:shd w:val="clear" w:color="auto" w:fill="FFFFFF"/>
             <w:tcMar>
               <w:top w:w="0" w:type="dxa"/>
               <w:bottom w:w="0" w:type="dxa"/>
@@ -4270,19 +4270,19 @@
                 <w:right w:val="none" w:sz="0" w:space="0" w:color="000000"/>
               </w:pBdr>
               <w:spacing w:after="100" w:before="100" w:line="240"/>
-              <w:ind w:firstLine="0" w:left="100" w:right="100"/>
-            </w:pPr>
-            <w:r>
-              <w:rPr>
-                <w:rFonts w:ascii="Arial" w:hAnsi="Arial" w:eastAsia="Arial" w:cs="Arial"/>
-                <w:i w:val="true"/>
-                <w:b w:val="false"/>
-                <w:u w:val="none"/>
-                <w:sz w:val="22"/>
-                <w:szCs w:val="22"/>
-                <w:color w:val="000000"/>
-              </w:rPr>
-              <w:t xml:space="preserve">Antihypertensive medication domain</w:t>
+              <w:ind w:firstLine="0" w:left="200" w:right="100"/>
+            </w:pPr>
+            <w:r>
+              <w:rPr>
+                <w:rFonts w:ascii="Arial" w:hAnsi="Arial" w:eastAsia="Arial" w:cs="Arial"/>
+                <w:i w:val="false"/>
+                <w:b w:val="false"/>
+                <w:u w:val="none"/>
+                <w:sz w:val="22"/>
+                <w:szCs w:val="22"/>
+                <w:color w:val="000000"/>
+              </w:rPr>
+              <w:t xml:space="preserve">Awareness of hypertension</w:t>
             </w:r>
           </w:p>
         </w:tc>
@@ -4332,7 +4332,7 @@
                 <w:szCs w:val="22"/>
                 <w:color w:val="000000"/>
               </w:rPr>
-              <w:t xml:space="preserve">Self-reported antihypertensive medication use</w:t>
+              <w:t xml:space="preserve">Apparent treatment resistant hypertension defined by the JNC7 guideline</w:t>
             </w:r>
           </w:p>
         </w:tc>
@@ -4382,7 +4382,7 @@
                 <w:szCs w:val="22"/>
                 <w:color w:val="000000"/>
               </w:rPr>
-              <w:t xml:space="preserve">Antihypertensive medications recommended defined by the JNC7 guideline</w:t>
+              <w:t xml:space="preserve">Apparent treatment resistant hypertension defined by the 2017 ACC/AHA BP guideline</w:t>
             </w:r>
           </w:p>
         </w:tc>
@@ -4432,7 +4432,7 @@
                 <w:szCs w:val="22"/>
                 <w:color w:val="000000"/>
               </w:rPr>
-              <w:t xml:space="preserve">Antihypertensive medications recommended by the 2017 ACC/AHA BP guideline</w:t>
+              <w:t xml:space="preserve">Apparent treatment resistant hypertension defined by the JNC7 guideline, requires thiazide diuretic</w:t>
             </w:r>
           </w:p>
         </w:tc>
@@ -4482,7 +4482,7 @@
                 <w:szCs w:val="22"/>
                 <w:color w:val="000000"/>
               </w:rPr>
-              <w:t xml:space="preserve">Number of antihypertensive medication classes</w:t>
+              <w:t xml:space="preserve">Apparent treatment resistant hypertension defined by the 2017 ACC/AHA BP guideline, requires thiazide diuretic</w:t>
             </w:r>
           </w:p>
         </w:tc>
@@ -4500,7 +4500,7 @@
               <w:left w:val="single" w:sz="8" w:space="0" w:color="666666"/>
               <w:right w:val="single" w:sz="8" w:space="0" w:color="666666"/>
             </w:tcBorders>
-            <w:shd w:val="clear" w:color="auto" w:fill="FFFFFF"/>
+            <w:shd w:val="clear" w:color="auto" w:fill="CCCCCC"/>
             <w:tcMar>
               <w:top w:w="0" w:type="dxa"/>
               <w:bottom w:w="0" w:type="dxa"/>
@@ -4520,19 +4520,19 @@
                 <w:right w:val="none" w:sz="0" w:space="0" w:color="000000"/>
               </w:pBdr>
               <w:spacing w:after="100" w:before="100" w:line="240"/>
-              <w:ind w:firstLine="0" w:left="200" w:right="100"/>
-            </w:pPr>
-            <w:r>
-              <w:rPr>
-                <w:rFonts w:ascii="Arial" w:hAnsi="Arial" w:eastAsia="Arial" w:cs="Arial"/>
-                <w:i w:val="false"/>
-                <w:b w:val="false"/>
-                <w:u w:val="none"/>
-                <w:sz w:val="22"/>
-                <w:szCs w:val="22"/>
-                <w:color w:val="000000"/>
-              </w:rPr>
-              <w:t xml:space="preserve">Combination therapy</w:t>
+              <w:ind w:firstLine="0" w:left="100" w:right="100"/>
+            </w:pPr>
+            <w:r>
+              <w:rPr>
+                <w:rFonts w:ascii="Arial" w:hAnsi="Arial" w:eastAsia="Arial" w:cs="Arial"/>
+                <w:i w:val="true"/>
+                <w:b w:val="false"/>
+                <w:u w:val="none"/>
+                <w:sz w:val="22"/>
+                <w:szCs w:val="22"/>
+                <w:color w:val="000000"/>
+              </w:rPr>
+              <w:t xml:space="preserve">Antihypertensive medication domain</w:t>
             </w:r>
           </w:p>
         </w:tc>
@@ -4575,14 +4575,14 @@
             <w:r>
               <w:rPr>
                 <w:rFonts w:ascii="Arial" w:hAnsi="Arial" w:eastAsia="Arial" w:cs="Arial"/>
-                <w:i w:val="true"/>
-                <w:b w:val="false"/>
-                <w:u w:val="none"/>
-                <w:sz w:val="22"/>
-                <w:szCs w:val="22"/>
-                <w:color w:val="000000"/>
-              </w:rPr>
-              <w:t xml:space="preserve">Antihypertensive medication classes</w:t>
+                <w:i w:val="false"/>
+                <w:b w:val="false"/>
+                <w:u w:val="none"/>
+                <w:sz w:val="22"/>
+                <w:szCs w:val="22"/>
+                <w:color w:val="000000"/>
+              </w:rPr>
+              <w:t xml:space="preserve">Self-reported antihypertensive medication use</w:t>
             </w:r>
           </w:p>
         </w:tc>
@@ -4620,19 +4620,19 @@
                 <w:right w:val="none" w:sz="0" w:space="0" w:color="000000"/>
               </w:pBdr>
               <w:spacing w:after="100" w:before="100" w:line="240"/>
-              <w:ind w:firstLine="0" w:left="400" w:right="100"/>
-            </w:pPr>
-            <w:r>
-              <w:rPr>
-                <w:rFonts w:ascii="Arial" w:hAnsi="Arial" w:eastAsia="Arial" w:cs="Arial"/>
-                <w:i w:val="false"/>
-                <w:b w:val="false"/>
-                <w:u w:val="none"/>
-                <w:sz w:val="22"/>
-                <w:szCs w:val="22"/>
-                <w:color w:val="000000"/>
-              </w:rPr>
-              <w:t xml:space="preserve">ACE inhibitors</w:t>
+              <w:ind w:firstLine="0" w:left="200" w:right="100"/>
+            </w:pPr>
+            <w:r>
+              <w:rPr>
+                <w:rFonts w:ascii="Arial" w:hAnsi="Arial" w:eastAsia="Arial" w:cs="Arial"/>
+                <w:i w:val="false"/>
+                <w:b w:val="false"/>
+                <w:u w:val="none"/>
+                <w:sz w:val="22"/>
+                <w:szCs w:val="22"/>
+                <w:color w:val="000000"/>
+              </w:rPr>
+              <w:t xml:space="preserve">Antihypertensive medication use recommended by the JNC7 guideline</w:t>
             </w:r>
           </w:p>
         </w:tc>
@@ -4670,19 +4670,19 @@
                 <w:right w:val="none" w:sz="0" w:space="0" w:color="000000"/>
               </w:pBdr>
               <w:spacing w:after="100" w:before="100" w:line="240"/>
-              <w:ind w:firstLine="0" w:left="400" w:right="100"/>
-            </w:pPr>
-            <w:r>
-              <w:rPr>
-                <w:rFonts w:ascii="Arial" w:hAnsi="Arial" w:eastAsia="Arial" w:cs="Arial"/>
-                <w:i w:val="false"/>
-                <w:b w:val="false"/>
-                <w:u w:val="none"/>
-                <w:sz w:val="22"/>
-                <w:szCs w:val="22"/>
-                <w:color w:val="000000"/>
-              </w:rPr>
-              <w:t xml:space="preserve">Aldosterone antagonists</w:t>
+              <w:ind w:firstLine="0" w:left="200" w:right="100"/>
+            </w:pPr>
+            <w:r>
+              <w:rPr>
+                <w:rFonts w:ascii="Arial" w:hAnsi="Arial" w:eastAsia="Arial" w:cs="Arial"/>
+                <w:i w:val="false"/>
+                <w:b w:val="false"/>
+                <w:u w:val="none"/>
+                <w:sz w:val="22"/>
+                <w:szCs w:val="22"/>
+                <w:color w:val="000000"/>
+              </w:rPr>
+              <w:t xml:space="preserve">Antihypertensive medication use recommended by the 2017 ACC/AHA BP guideline</w:t>
             </w:r>
           </w:p>
         </w:tc>
@@ -4720,19 +4720,19 @@
                 <w:right w:val="none" w:sz="0" w:space="0" w:color="000000"/>
               </w:pBdr>
               <w:spacing w:after="100" w:before="100" w:line="240"/>
-              <w:ind w:firstLine="0" w:left="400" w:right="100"/>
-            </w:pPr>
-            <w:r>
-              <w:rPr>
-                <w:rFonts w:ascii="Arial" w:hAnsi="Arial" w:eastAsia="Arial" w:cs="Arial"/>
-                <w:i w:val="false"/>
-                <w:b w:val="false"/>
-                <w:u w:val="none"/>
-                <w:sz w:val="22"/>
-                <w:szCs w:val="22"/>
-                <w:color w:val="000000"/>
-              </w:rPr>
-              <w:t xml:space="preserve">Alpha-1 blockers</w:t>
+              <w:ind w:firstLine="0" w:left="200" w:right="100"/>
+            </w:pPr>
+            <w:r>
+              <w:rPr>
+                <w:rFonts w:ascii="Arial" w:hAnsi="Arial" w:eastAsia="Arial" w:cs="Arial"/>
+                <w:i w:val="false"/>
+                <w:b w:val="false"/>
+                <w:u w:val="none"/>
+                <w:sz w:val="22"/>
+                <w:szCs w:val="22"/>
+                <w:color w:val="000000"/>
+              </w:rPr>
+              <w:t xml:space="preserve">Antihypertensive medication use recommended by the 2018 ESC/ESH arterial hypertension guideline</w:t>
             </w:r>
           </w:p>
         </w:tc>
@@ -4770,19 +4770,19 @@
                 <w:right w:val="none" w:sz="0" w:space="0" w:color="000000"/>
               </w:pBdr>
               <w:spacing w:after="100" w:before="100" w:line="240"/>
-              <w:ind w:firstLine="0" w:left="400" w:right="100"/>
-            </w:pPr>
-            <w:r>
-              <w:rPr>
-                <w:rFonts w:ascii="Arial" w:hAnsi="Arial" w:eastAsia="Arial" w:cs="Arial"/>
-                <w:i w:val="false"/>
-                <w:b w:val="false"/>
-                <w:u w:val="none"/>
-                <w:sz w:val="22"/>
-                <w:szCs w:val="22"/>
-                <w:color w:val="000000"/>
-              </w:rPr>
-              <w:t xml:space="preserve">Angiotensin receptor blockers</w:t>
+              <w:ind w:firstLine="0" w:left="200" w:right="100"/>
+            </w:pPr>
+            <w:r>
+              <w:rPr>
+                <w:rFonts w:ascii="Arial" w:hAnsi="Arial" w:eastAsia="Arial" w:cs="Arial"/>
+                <w:i w:val="false"/>
+                <w:b w:val="false"/>
+                <w:u w:val="none"/>
+                <w:sz w:val="22"/>
+                <w:szCs w:val="22"/>
+                <w:color w:val="000000"/>
+              </w:rPr>
+              <w:t xml:space="preserve">Number of antihypertensive medication classes</w:t>
             </w:r>
           </w:p>
         </w:tc>
@@ -4820,19 +4820,19 @@
                 <w:right w:val="none" w:sz="0" w:space="0" w:color="000000"/>
               </w:pBdr>
               <w:spacing w:after="100" w:before="100" w:line="240"/>
-              <w:ind w:firstLine="0" w:left="400" w:right="100"/>
-            </w:pPr>
-            <w:r>
-              <w:rPr>
-                <w:rFonts w:ascii="Arial" w:hAnsi="Arial" w:eastAsia="Arial" w:cs="Arial"/>
-                <w:i w:val="false"/>
-                <w:b w:val="false"/>
-                <w:u w:val="none"/>
-                <w:sz w:val="22"/>
-                <w:szCs w:val="22"/>
-                <w:color w:val="000000"/>
-              </w:rPr>
-              <w:t xml:space="preserve">Beta blockers</w:t>
+              <w:ind w:firstLine="0" w:left="200" w:right="100"/>
+            </w:pPr>
+            <w:r>
+              <w:rPr>
+                <w:rFonts w:ascii="Arial" w:hAnsi="Arial" w:eastAsia="Arial" w:cs="Arial"/>
+                <w:i w:val="false"/>
+                <w:b w:val="false"/>
+                <w:u w:val="none"/>
+                <w:sz w:val="22"/>
+                <w:szCs w:val="22"/>
+                <w:color w:val="000000"/>
+              </w:rPr>
+              <w:t xml:space="preserve">Number of antihypertensive medication pills</w:t>
             </w:r>
           </w:p>
         </w:tc>
@@ -4870,19 +4870,19 @@
                 <w:right w:val="none" w:sz="0" w:space="0" w:color="000000"/>
               </w:pBdr>
               <w:spacing w:after="100" w:before="100" w:line="240"/>
-              <w:ind w:firstLine="0" w:left="400" w:right="100"/>
-            </w:pPr>
-            <w:r>
-              <w:rPr>
-                <w:rFonts w:ascii="Arial" w:hAnsi="Arial" w:eastAsia="Arial" w:cs="Arial"/>
-                <w:i w:val="false"/>
-                <w:b w:val="false"/>
-                <w:u w:val="none"/>
-                <w:sz w:val="22"/>
-                <w:szCs w:val="22"/>
-                <w:color w:val="000000"/>
-              </w:rPr>
-              <w:t xml:space="preserve">Calcium channel blockers</w:t>
+              <w:ind w:firstLine="0" w:left="200" w:right="100"/>
+            </w:pPr>
+            <w:r>
+              <w:rPr>
+                <w:rFonts w:ascii="Arial" w:hAnsi="Arial" w:eastAsia="Arial" w:cs="Arial"/>
+                <w:i w:val="false"/>
+                <w:b w:val="false"/>
+                <w:u w:val="none"/>
+                <w:sz w:val="22"/>
+                <w:szCs w:val="22"/>
+                <w:color w:val="000000"/>
+              </w:rPr>
+              <w:t xml:space="preserve">Combination therapy</w:t>
             </w:r>
           </w:p>
         </w:tc>
@@ -4920,19 +4920,19 @@
                 <w:right w:val="none" w:sz="0" w:space="0" w:color="000000"/>
               </w:pBdr>
               <w:spacing w:after="100" w:before="100" w:line="240"/>
-              <w:ind w:firstLine="0" w:left="400" w:right="100"/>
-            </w:pPr>
-            <w:r>
-              <w:rPr>
-                <w:rFonts w:ascii="Arial" w:hAnsi="Arial" w:eastAsia="Arial" w:cs="Arial"/>
-                <w:i w:val="false"/>
-                <w:b w:val="false"/>
-                <w:u w:val="none"/>
-                <w:sz w:val="22"/>
-                <w:szCs w:val="22"/>
-                <w:color w:val="000000"/>
-              </w:rPr>
-              <w:t xml:space="preserve">Central alpha1 agonist and other centrally acting agents</w:t>
+              <w:ind w:firstLine="0" w:left="200" w:right="100"/>
+            </w:pPr>
+            <w:r>
+              <w:rPr>
+                <w:rFonts w:ascii="Arial" w:hAnsi="Arial" w:eastAsia="Arial" w:cs="Arial"/>
+                <w:i w:val="false"/>
+                <w:b w:val="false"/>
+                <w:u w:val="none"/>
+                <w:sz w:val="22"/>
+                <w:szCs w:val="22"/>
+                <w:color w:val="000000"/>
+              </w:rPr>
+              <w:t xml:space="preserve">Taking two or more antihypertensive medication pills</w:t>
             </w:r>
           </w:p>
         </w:tc>
@@ -4970,19 +4970,19 @@
                 <w:right w:val="none" w:sz="0" w:space="0" w:color="000000"/>
               </w:pBdr>
               <w:spacing w:after="100" w:before="100" w:line="240"/>
-              <w:ind w:firstLine="0" w:left="400" w:right="100"/>
-            </w:pPr>
-            <w:r>
-              <w:rPr>
-                <w:rFonts w:ascii="Arial" w:hAnsi="Arial" w:eastAsia="Arial" w:cs="Arial"/>
-                <w:i w:val="false"/>
-                <w:b w:val="false"/>
-                <w:u w:val="none"/>
-                <w:sz w:val="22"/>
-                <w:szCs w:val="22"/>
-                <w:color w:val="000000"/>
-              </w:rPr>
-              <w:t xml:space="preserve">Direct renin inhibitors</w:t>
+              <w:ind w:firstLine="0" w:left="200" w:right="100"/>
+            </w:pPr>
+            <w:r>
+              <w:rPr>
+                <w:rFonts w:ascii="Arial" w:hAnsi="Arial" w:eastAsia="Arial" w:cs="Arial"/>
+                <w:i w:val="true"/>
+                <w:b w:val="false"/>
+                <w:u w:val="none"/>
+                <w:sz w:val="22"/>
+                <w:szCs w:val="22"/>
+                <w:color w:val="000000"/>
+              </w:rPr>
+              <w:t xml:space="preserve">Antihypertensive medication classes</w:t>
             </w:r>
           </w:p>
         </w:tc>
@@ -5032,7 +5032,7 @@
                 <w:szCs w:val="22"/>
                 <w:color w:val="000000"/>
               </w:rPr>
-              <w:t xml:space="preserve">Direct vasodilators</w:t>
+              <w:t xml:space="preserve">ACE inhibitors</w:t>
             </w:r>
           </w:p>
         </w:tc>
@@ -5082,7 +5082,7 @@
                 <w:szCs w:val="22"/>
                 <w:color w:val="000000"/>
               </w:rPr>
-              <w:t xml:space="preserve">Loop diuretics</w:t>
+              <w:t xml:space="preserve">Aldosterone antagonists</w:t>
             </w:r>
           </w:p>
         </w:tc>
@@ -5132,7 +5132,7 @@
                 <w:szCs w:val="22"/>
                 <w:color w:val="000000"/>
               </w:rPr>
-              <w:t xml:space="preserve">Potassium sparing diuretics</w:t>
+              <w:t xml:space="preserve">Alpha-1 blockers</w:t>
             </w:r>
           </w:p>
         </w:tc>
@@ -5182,6 +5182,606 @@
                 <w:szCs w:val="22"/>
                 <w:color w:val="000000"/>
               </w:rPr>
+              <w:t xml:space="preserve">Angiotensin receptor blockers</w:t>
+            </w:r>
+          </w:p>
+        </w:tc>
+      </w:tr>
+      <w:tr>
+        <w:trPr>
+          <w:trHeight w:val="360" w:hRule="auto"/>
+        </w:trPr>
+        body41
+        <w:tc>
+          <w:tcPr>
+            <w:tcBorders>
+              <w:bottom w:val="single" w:sz="8" w:space="0" w:color="666666"/>
+              <w:top w:val="single" w:sz="8" w:space="0" w:color="666666"/>
+              <w:left w:val="single" w:sz="8" w:space="0" w:color="666666"/>
+              <w:right w:val="single" w:sz="8" w:space="0" w:color="666666"/>
+            </w:tcBorders>
+            <w:shd w:val="clear" w:color="auto" w:fill="FFFFFF"/>
+            <w:tcMar>
+              <w:top w:w="0" w:type="dxa"/>
+              <w:bottom w:w="0" w:type="dxa"/>
+              <w:left w:w="0" w:type="dxa"/>
+              <w:right w:w="0" w:type="dxa"/>
+            </w:tcMar>
+            <w:vAlign w:val="center"/>
+          </w:tcPr>
+          <w:p>
+            <w:pPr>
+              <w:pStyle w:val="Normal"/>
+              <w:jc w:val="left"/>
+              <w:pBdr>
+                <w:bottom w:val="none" w:sz="0" w:space="0" w:color="000000"/>
+                <w:top w:val="none" w:sz="0" w:space="0" w:color="000000"/>
+                <w:left w:val="none" w:sz="0" w:space="0" w:color="000000"/>
+                <w:right w:val="none" w:sz="0" w:space="0" w:color="000000"/>
+              </w:pBdr>
+              <w:spacing w:after="100" w:before="100" w:line="240"/>
+              <w:ind w:firstLine="0" w:left="400" w:right="100"/>
+            </w:pPr>
+            <w:r>
+              <w:rPr>
+                <w:rFonts w:ascii="Arial" w:hAnsi="Arial" w:eastAsia="Arial" w:cs="Arial"/>
+                <w:i w:val="false"/>
+                <w:b w:val="false"/>
+                <w:u w:val="none"/>
+                <w:sz w:val="22"/>
+                <w:szCs w:val="22"/>
+                <w:color w:val="000000"/>
+              </w:rPr>
+              <w:t xml:space="preserve">Beta blockers</w:t>
+            </w:r>
+          </w:p>
+        </w:tc>
+      </w:tr>
+      <w:tr>
+        <w:trPr>
+          <w:trHeight w:val="360" w:hRule="auto"/>
+        </w:trPr>
+        body42
+        <w:tc>
+          <w:tcPr>
+            <w:tcBorders>
+              <w:bottom w:val="single" w:sz="8" w:space="0" w:color="666666"/>
+              <w:top w:val="single" w:sz="8" w:space="0" w:color="666666"/>
+              <w:left w:val="single" w:sz="8" w:space="0" w:color="666666"/>
+              <w:right w:val="single" w:sz="8" w:space="0" w:color="666666"/>
+            </w:tcBorders>
+            <w:shd w:val="clear" w:color="auto" w:fill="FFFFFF"/>
+            <w:tcMar>
+              <w:top w:w="0" w:type="dxa"/>
+              <w:bottom w:w="0" w:type="dxa"/>
+              <w:left w:w="0" w:type="dxa"/>
+              <w:right w:w="0" w:type="dxa"/>
+            </w:tcMar>
+            <w:vAlign w:val="center"/>
+          </w:tcPr>
+          <w:p>
+            <w:pPr>
+              <w:pStyle w:val="Normal"/>
+              <w:jc w:val="left"/>
+              <w:pBdr>
+                <w:bottom w:val="none" w:sz="0" w:space="0" w:color="000000"/>
+                <w:top w:val="none" w:sz="0" w:space="0" w:color="000000"/>
+                <w:left w:val="none" w:sz="0" w:space="0" w:color="000000"/>
+                <w:right w:val="none" w:sz="0" w:space="0" w:color="000000"/>
+              </w:pBdr>
+              <w:spacing w:after="100" w:before="100" w:line="240"/>
+              <w:ind w:firstLine="0" w:left="400" w:right="100"/>
+            </w:pPr>
+            <w:r>
+              <w:rPr>
+                <w:rFonts w:ascii="Arial" w:hAnsi="Arial" w:eastAsia="Arial" w:cs="Arial"/>
+                <w:i w:val="false"/>
+                <w:b w:val="false"/>
+                <w:u w:val="none"/>
+                <w:sz w:val="22"/>
+                <w:szCs w:val="22"/>
+                <w:color w:val="000000"/>
+              </w:rPr>
+              <w:t xml:space="preserve">Calcium channel blockers</w:t>
+            </w:r>
+          </w:p>
+        </w:tc>
+      </w:tr>
+      <w:tr>
+        <w:trPr>
+          <w:trHeight w:val="360" w:hRule="auto"/>
+        </w:trPr>
+        body43
+        <w:tc>
+          <w:tcPr>
+            <w:tcBorders>
+              <w:bottom w:val="single" w:sz="8" w:space="0" w:color="666666"/>
+              <w:top w:val="single" w:sz="8" w:space="0" w:color="666666"/>
+              <w:left w:val="single" w:sz="8" w:space="0" w:color="666666"/>
+              <w:right w:val="single" w:sz="8" w:space="0" w:color="666666"/>
+            </w:tcBorders>
+            <w:shd w:val="clear" w:color="auto" w:fill="CCCCCC"/>
+            <w:tcMar>
+              <w:top w:w="0" w:type="dxa"/>
+              <w:bottom w:w="0" w:type="dxa"/>
+              <w:left w:w="0" w:type="dxa"/>
+              <w:right w:w="0" w:type="dxa"/>
+            </w:tcMar>
+            <w:vAlign w:val="center"/>
+          </w:tcPr>
+          <w:p>
+            <w:pPr>
+              <w:pStyle w:val="Normal"/>
+              <w:jc w:val="left"/>
+              <w:pBdr>
+                <w:bottom w:val="none" w:sz="0" w:space="0" w:color="000000"/>
+                <w:top w:val="none" w:sz="0" w:space="0" w:color="000000"/>
+                <w:left w:val="none" w:sz="0" w:space="0" w:color="000000"/>
+                <w:right w:val="none" w:sz="0" w:space="0" w:color="000000"/>
+              </w:pBdr>
+              <w:spacing w:after="100" w:before="100" w:line="240"/>
+              <w:ind w:firstLine="0" w:left="100" w:right="100"/>
+            </w:pPr>
+            <w:r>
+              <w:rPr>
+                <w:rFonts w:ascii="Arial" w:hAnsi="Arial" w:eastAsia="Arial" w:cs="Arial"/>
+                <w:i w:val="true"/>
+                <w:b w:val="false"/>
+                <w:u w:val="none"/>
+                <w:sz w:val="22"/>
+                <w:szCs w:val="22"/>
+                <w:color w:val="000000"/>
+              </w:rPr>
+              <w:t xml:space="preserve">Antihypertensive medication domain</w:t>
+            </w:r>
+          </w:p>
+        </w:tc>
+      </w:tr>
+      <w:tr>
+        <w:trPr>
+          <w:trHeight w:val="360" w:hRule="auto"/>
+        </w:trPr>
+        body44
+        <w:tc>
+          <w:tcPr>
+            <w:tcBorders>
+              <w:bottom w:val="single" w:sz="8" w:space="0" w:color="666666"/>
+              <w:top w:val="single" w:sz="8" w:space="0" w:color="666666"/>
+              <w:left w:val="single" w:sz="8" w:space="0" w:color="666666"/>
+              <w:right w:val="single" w:sz="8" w:space="0" w:color="666666"/>
+            </w:tcBorders>
+            <w:shd w:val="clear" w:color="auto" w:fill="FFFFFF"/>
+            <w:tcMar>
+              <w:top w:w="0" w:type="dxa"/>
+              <w:bottom w:w="0" w:type="dxa"/>
+              <w:left w:w="0" w:type="dxa"/>
+              <w:right w:w="0" w:type="dxa"/>
+            </w:tcMar>
+            <w:vAlign w:val="center"/>
+          </w:tcPr>
+          <w:p>
+            <w:pPr>
+              <w:pStyle w:val="Normal"/>
+              <w:jc w:val="left"/>
+              <w:pBdr>
+                <w:bottom w:val="none" w:sz="0" w:space="0" w:color="000000"/>
+                <w:top w:val="none" w:sz="0" w:space="0" w:color="000000"/>
+                <w:left w:val="none" w:sz="0" w:space="0" w:color="000000"/>
+                <w:right w:val="none" w:sz="0" w:space="0" w:color="000000"/>
+              </w:pBdr>
+              <w:spacing w:after="100" w:before="100" w:line="240"/>
+              <w:ind w:firstLine="0" w:left="200" w:right="100"/>
+            </w:pPr>
+            <w:r>
+              <w:rPr>
+                <w:rFonts w:ascii="Arial" w:hAnsi="Arial" w:eastAsia="Arial" w:cs="Arial"/>
+                <w:i w:val="false"/>
+                <w:b w:val="false"/>
+                <w:u w:val="none"/>
+                <w:sz w:val="22"/>
+                <w:szCs w:val="22"/>
+                <w:color w:val="000000"/>
+              </w:rPr>
+              <w:t xml:space="preserve">Dihydropyridine calcium channel blockers</w:t>
+            </w:r>
+          </w:p>
+        </w:tc>
+      </w:tr>
+      <w:tr>
+        <w:trPr>
+          <w:trHeight w:val="360" w:hRule="auto"/>
+        </w:trPr>
+        body45
+        <w:tc>
+          <w:tcPr>
+            <w:tcBorders>
+              <w:bottom w:val="single" w:sz="8" w:space="0" w:color="666666"/>
+              <w:top w:val="single" w:sz="8" w:space="0" w:color="666666"/>
+              <w:left w:val="single" w:sz="8" w:space="0" w:color="666666"/>
+              <w:right w:val="single" w:sz="8" w:space="0" w:color="666666"/>
+            </w:tcBorders>
+            <w:shd w:val="clear" w:color="auto" w:fill="FFFFFF"/>
+            <w:tcMar>
+              <w:top w:w="0" w:type="dxa"/>
+              <w:bottom w:w="0" w:type="dxa"/>
+              <w:left w:w="0" w:type="dxa"/>
+              <w:right w:w="0" w:type="dxa"/>
+            </w:tcMar>
+            <w:vAlign w:val="center"/>
+          </w:tcPr>
+          <w:p>
+            <w:pPr>
+              <w:pStyle w:val="Normal"/>
+              <w:jc w:val="left"/>
+              <w:pBdr>
+                <w:bottom w:val="none" w:sz="0" w:space="0" w:color="000000"/>
+                <w:top w:val="none" w:sz="0" w:space="0" w:color="000000"/>
+                <w:left w:val="none" w:sz="0" w:space="0" w:color="000000"/>
+                <w:right w:val="none" w:sz="0" w:space="0" w:color="000000"/>
+              </w:pBdr>
+              <w:spacing w:after="100" w:before="100" w:line="240"/>
+              <w:ind w:firstLine="0" w:left="200" w:right="100"/>
+            </w:pPr>
+            <w:r>
+              <w:rPr>
+                <w:rFonts w:ascii="Arial" w:hAnsi="Arial" w:eastAsia="Arial" w:cs="Arial"/>
+                <w:i w:val="false"/>
+                <w:b w:val="false"/>
+                <w:u w:val="none"/>
+                <w:sz w:val="22"/>
+                <w:szCs w:val="22"/>
+                <w:color w:val="000000"/>
+              </w:rPr>
+              <w:t xml:space="preserve">Non-dihydropyridine calcium channel blockers</w:t>
+            </w:r>
+          </w:p>
+        </w:tc>
+      </w:tr>
+      <w:tr>
+        <w:trPr>
+          <w:trHeight w:val="360" w:hRule="auto"/>
+        </w:trPr>
+        body46
+        <w:tc>
+          <w:tcPr>
+            <w:tcBorders>
+              <w:bottom w:val="single" w:sz="8" w:space="0" w:color="666666"/>
+              <w:top w:val="single" w:sz="8" w:space="0" w:color="666666"/>
+              <w:left w:val="single" w:sz="8" w:space="0" w:color="666666"/>
+              <w:right w:val="single" w:sz="8" w:space="0" w:color="666666"/>
+            </w:tcBorders>
+            <w:shd w:val="clear" w:color="auto" w:fill="FFFFFF"/>
+            <w:tcMar>
+              <w:top w:w="0" w:type="dxa"/>
+              <w:bottom w:w="0" w:type="dxa"/>
+              <w:left w:w="0" w:type="dxa"/>
+              <w:right w:w="0" w:type="dxa"/>
+            </w:tcMar>
+            <w:vAlign w:val="center"/>
+          </w:tcPr>
+          <w:p>
+            <w:pPr>
+              <w:pStyle w:val="Normal"/>
+              <w:jc w:val="left"/>
+              <w:pBdr>
+                <w:bottom w:val="none" w:sz="0" w:space="0" w:color="000000"/>
+                <w:top w:val="none" w:sz="0" w:space="0" w:color="000000"/>
+                <w:left w:val="none" w:sz="0" w:space="0" w:color="000000"/>
+                <w:right w:val="none" w:sz="0" w:space="0" w:color="000000"/>
+              </w:pBdr>
+              <w:spacing w:after="100" w:before="100" w:line="240"/>
+              <w:ind w:firstLine="0" w:left="200" w:right="100"/>
+            </w:pPr>
+            <w:r>
+              <w:rPr>
+                <w:rFonts w:ascii="Arial" w:hAnsi="Arial" w:eastAsia="Arial" w:cs="Arial"/>
+                <w:i w:val="true"/>
+                <w:b w:val="false"/>
+                <w:u w:val="none"/>
+                <w:sz w:val="22"/>
+                <w:szCs w:val="22"/>
+                <w:color w:val="000000"/>
+              </w:rPr>
+              <w:t xml:space="preserve">Antihypertensive medication classes</w:t>
+            </w:r>
+          </w:p>
+        </w:tc>
+      </w:tr>
+      <w:tr>
+        <w:trPr>
+          <w:trHeight w:val="360" w:hRule="auto"/>
+        </w:trPr>
+        body47
+        <w:tc>
+          <w:tcPr>
+            <w:tcBorders>
+              <w:bottom w:val="single" w:sz="8" w:space="0" w:color="666666"/>
+              <w:top w:val="single" w:sz="8" w:space="0" w:color="666666"/>
+              <w:left w:val="single" w:sz="8" w:space="0" w:color="666666"/>
+              <w:right w:val="single" w:sz="8" w:space="0" w:color="666666"/>
+            </w:tcBorders>
+            <w:shd w:val="clear" w:color="auto" w:fill="FFFFFF"/>
+            <w:tcMar>
+              <w:top w:w="0" w:type="dxa"/>
+              <w:bottom w:w="0" w:type="dxa"/>
+              <w:left w:w="0" w:type="dxa"/>
+              <w:right w:w="0" w:type="dxa"/>
+            </w:tcMar>
+            <w:vAlign w:val="center"/>
+          </w:tcPr>
+          <w:p>
+            <w:pPr>
+              <w:pStyle w:val="Normal"/>
+              <w:jc w:val="left"/>
+              <w:pBdr>
+                <w:bottom w:val="none" w:sz="0" w:space="0" w:color="000000"/>
+                <w:top w:val="none" w:sz="0" w:space="0" w:color="000000"/>
+                <w:left w:val="none" w:sz="0" w:space="0" w:color="000000"/>
+                <w:right w:val="none" w:sz="0" w:space="0" w:color="000000"/>
+              </w:pBdr>
+              <w:spacing w:after="100" w:before="100" w:line="240"/>
+              <w:ind w:firstLine="0" w:left="400" w:right="100"/>
+            </w:pPr>
+            <w:r>
+              <w:rPr>
+                <w:rFonts w:ascii="Arial" w:hAnsi="Arial" w:eastAsia="Arial" w:cs="Arial"/>
+                <w:i w:val="false"/>
+                <w:b w:val="false"/>
+                <w:u w:val="none"/>
+                <w:sz w:val="22"/>
+                <w:szCs w:val="22"/>
+                <w:color w:val="000000"/>
+              </w:rPr>
+              <w:t xml:space="preserve">Central alpha1 agonist and other centrally acting agents</w:t>
+            </w:r>
+          </w:p>
+        </w:tc>
+      </w:tr>
+      <w:tr>
+        <w:trPr>
+          <w:trHeight w:val="360" w:hRule="auto"/>
+        </w:trPr>
+        body48
+        <w:tc>
+          <w:tcPr>
+            <w:tcBorders>
+              <w:bottom w:val="single" w:sz="8" w:space="0" w:color="666666"/>
+              <w:top w:val="single" w:sz="8" w:space="0" w:color="666666"/>
+              <w:left w:val="single" w:sz="8" w:space="0" w:color="666666"/>
+              <w:right w:val="single" w:sz="8" w:space="0" w:color="666666"/>
+            </w:tcBorders>
+            <w:shd w:val="clear" w:color="auto" w:fill="FFFFFF"/>
+            <w:tcMar>
+              <w:top w:w="0" w:type="dxa"/>
+              <w:bottom w:w="0" w:type="dxa"/>
+              <w:left w:w="0" w:type="dxa"/>
+              <w:right w:w="0" w:type="dxa"/>
+            </w:tcMar>
+            <w:vAlign w:val="center"/>
+          </w:tcPr>
+          <w:p>
+            <w:pPr>
+              <w:pStyle w:val="Normal"/>
+              <w:jc w:val="left"/>
+              <w:pBdr>
+                <w:bottom w:val="none" w:sz="0" w:space="0" w:color="000000"/>
+                <w:top w:val="none" w:sz="0" w:space="0" w:color="000000"/>
+                <w:left w:val="none" w:sz="0" w:space="0" w:color="000000"/>
+                <w:right w:val="none" w:sz="0" w:space="0" w:color="000000"/>
+              </w:pBdr>
+              <w:spacing w:after="100" w:before="100" w:line="240"/>
+              <w:ind w:firstLine="0" w:left="400" w:right="100"/>
+            </w:pPr>
+            <w:r>
+              <w:rPr>
+                <w:rFonts w:ascii="Arial" w:hAnsi="Arial" w:eastAsia="Arial" w:cs="Arial"/>
+                <w:i w:val="false"/>
+                <w:b w:val="false"/>
+                <w:u w:val="none"/>
+                <w:sz w:val="22"/>
+                <w:szCs w:val="22"/>
+                <w:color w:val="000000"/>
+              </w:rPr>
+              <w:t xml:space="preserve">Direct renin inhibitors</w:t>
+            </w:r>
+          </w:p>
+        </w:tc>
+      </w:tr>
+      <w:tr>
+        <w:trPr>
+          <w:trHeight w:val="360" w:hRule="auto"/>
+        </w:trPr>
+        body49
+        <w:tc>
+          <w:tcPr>
+            <w:tcBorders>
+              <w:bottom w:val="single" w:sz="8" w:space="0" w:color="666666"/>
+              <w:top w:val="single" w:sz="8" w:space="0" w:color="666666"/>
+              <w:left w:val="single" w:sz="8" w:space="0" w:color="666666"/>
+              <w:right w:val="single" w:sz="8" w:space="0" w:color="666666"/>
+            </w:tcBorders>
+            <w:shd w:val="clear" w:color="auto" w:fill="FFFFFF"/>
+            <w:tcMar>
+              <w:top w:w="0" w:type="dxa"/>
+              <w:bottom w:w="0" w:type="dxa"/>
+              <w:left w:w="0" w:type="dxa"/>
+              <w:right w:w="0" w:type="dxa"/>
+            </w:tcMar>
+            <w:vAlign w:val="center"/>
+          </w:tcPr>
+          <w:p>
+            <w:pPr>
+              <w:pStyle w:val="Normal"/>
+              <w:jc w:val="left"/>
+              <w:pBdr>
+                <w:bottom w:val="none" w:sz="0" w:space="0" w:color="000000"/>
+                <w:top w:val="none" w:sz="0" w:space="0" w:color="000000"/>
+                <w:left w:val="none" w:sz="0" w:space="0" w:color="000000"/>
+                <w:right w:val="none" w:sz="0" w:space="0" w:color="000000"/>
+              </w:pBdr>
+              <w:spacing w:after="100" w:before="100" w:line="240"/>
+              <w:ind w:firstLine="0" w:left="400" w:right="100"/>
+            </w:pPr>
+            <w:r>
+              <w:rPr>
+                <w:rFonts w:ascii="Arial" w:hAnsi="Arial" w:eastAsia="Arial" w:cs="Arial"/>
+                <w:i w:val="false"/>
+                <w:b w:val="false"/>
+                <w:u w:val="none"/>
+                <w:sz w:val="22"/>
+                <w:szCs w:val="22"/>
+                <w:color w:val="000000"/>
+              </w:rPr>
+              <w:t xml:space="preserve">Direct vasodilators</w:t>
+            </w:r>
+          </w:p>
+        </w:tc>
+      </w:tr>
+      <w:tr>
+        <w:trPr>
+          <w:trHeight w:val="360" w:hRule="auto"/>
+        </w:trPr>
+        body50
+        <w:tc>
+          <w:tcPr>
+            <w:tcBorders>
+              <w:bottom w:val="single" w:sz="8" w:space="0" w:color="666666"/>
+              <w:top w:val="single" w:sz="8" w:space="0" w:color="666666"/>
+              <w:left w:val="single" w:sz="8" w:space="0" w:color="666666"/>
+              <w:right w:val="single" w:sz="8" w:space="0" w:color="666666"/>
+            </w:tcBorders>
+            <w:shd w:val="clear" w:color="auto" w:fill="FFFFFF"/>
+            <w:tcMar>
+              <w:top w:w="0" w:type="dxa"/>
+              <w:bottom w:w="0" w:type="dxa"/>
+              <w:left w:w="0" w:type="dxa"/>
+              <w:right w:w="0" w:type="dxa"/>
+            </w:tcMar>
+            <w:vAlign w:val="center"/>
+          </w:tcPr>
+          <w:p>
+            <w:pPr>
+              <w:pStyle w:val="Normal"/>
+              <w:jc w:val="left"/>
+              <w:pBdr>
+                <w:bottom w:val="none" w:sz="0" w:space="0" w:color="000000"/>
+                <w:top w:val="none" w:sz="0" w:space="0" w:color="000000"/>
+                <w:left w:val="none" w:sz="0" w:space="0" w:color="000000"/>
+                <w:right w:val="none" w:sz="0" w:space="0" w:color="000000"/>
+              </w:pBdr>
+              <w:spacing w:after="100" w:before="100" w:line="240"/>
+              <w:ind w:firstLine="0" w:left="400" w:right="100"/>
+            </w:pPr>
+            <w:r>
+              <w:rPr>
+                <w:rFonts w:ascii="Arial" w:hAnsi="Arial" w:eastAsia="Arial" w:cs="Arial"/>
+                <w:i w:val="false"/>
+                <w:b w:val="false"/>
+                <w:u w:val="none"/>
+                <w:sz w:val="22"/>
+                <w:szCs w:val="22"/>
+                <w:color w:val="000000"/>
+              </w:rPr>
+              <w:t xml:space="preserve">Loop diuretics</w:t>
+            </w:r>
+          </w:p>
+        </w:tc>
+      </w:tr>
+      <w:tr>
+        <w:trPr>
+          <w:trHeight w:val="360" w:hRule="auto"/>
+        </w:trPr>
+        body51
+        <w:tc>
+          <w:tcPr>
+            <w:tcBorders>
+              <w:bottom w:val="single" w:sz="8" w:space="0" w:color="666666"/>
+              <w:top w:val="single" w:sz="8" w:space="0" w:color="666666"/>
+              <w:left w:val="single" w:sz="8" w:space="0" w:color="666666"/>
+              <w:right w:val="single" w:sz="8" w:space="0" w:color="666666"/>
+            </w:tcBorders>
+            <w:shd w:val="clear" w:color="auto" w:fill="FFFFFF"/>
+            <w:tcMar>
+              <w:top w:w="0" w:type="dxa"/>
+              <w:bottom w:w="0" w:type="dxa"/>
+              <w:left w:w="0" w:type="dxa"/>
+              <w:right w:w="0" w:type="dxa"/>
+            </w:tcMar>
+            <w:vAlign w:val="center"/>
+          </w:tcPr>
+          <w:p>
+            <w:pPr>
+              <w:pStyle w:val="Normal"/>
+              <w:jc w:val="left"/>
+              <w:pBdr>
+                <w:bottom w:val="none" w:sz="0" w:space="0" w:color="000000"/>
+                <w:top w:val="none" w:sz="0" w:space="0" w:color="000000"/>
+                <w:left w:val="none" w:sz="0" w:space="0" w:color="000000"/>
+                <w:right w:val="none" w:sz="0" w:space="0" w:color="000000"/>
+              </w:pBdr>
+              <w:spacing w:after="100" w:before="100" w:line="240"/>
+              <w:ind w:firstLine="0" w:left="400" w:right="100"/>
+            </w:pPr>
+            <w:r>
+              <w:rPr>
+                <w:rFonts w:ascii="Arial" w:hAnsi="Arial" w:eastAsia="Arial" w:cs="Arial"/>
+                <w:i w:val="false"/>
+                <w:b w:val="false"/>
+                <w:u w:val="none"/>
+                <w:sz w:val="22"/>
+                <w:szCs w:val="22"/>
+                <w:color w:val="000000"/>
+              </w:rPr>
+              <w:t xml:space="preserve">Potassium sparing diuretics</w:t>
+            </w:r>
+          </w:p>
+        </w:tc>
+      </w:tr>
+      <w:tr>
+        <w:trPr>
+          <w:trHeight w:val="360" w:hRule="auto"/>
+        </w:trPr>
+        body52
+        <w:tc>
+          <w:tcPr>
+            <w:tcBorders>
+              <w:bottom w:val="single" w:sz="8" w:space="0" w:color="666666"/>
+              <w:top w:val="single" w:sz="8" w:space="0" w:color="666666"/>
+              <w:left w:val="single" w:sz="8" w:space="0" w:color="666666"/>
+              <w:right w:val="single" w:sz="8" w:space="0" w:color="666666"/>
+            </w:tcBorders>
+            <w:shd w:val="clear" w:color="auto" w:fill="FFFFFF"/>
+            <w:tcMar>
+              <w:top w:w="0" w:type="dxa"/>
+              <w:bottom w:w="0" w:type="dxa"/>
+              <w:left w:w="0" w:type="dxa"/>
+              <w:right w:w="0" w:type="dxa"/>
+            </w:tcMar>
+            <w:vAlign w:val="center"/>
+          </w:tcPr>
+          <w:p>
+            <w:pPr>
+              <w:pStyle w:val="Normal"/>
+              <w:jc w:val="left"/>
+              <w:pBdr>
+                <w:bottom w:val="none" w:sz="0" w:space="0" w:color="000000"/>
+                <w:top w:val="none" w:sz="0" w:space="0" w:color="000000"/>
+                <w:left w:val="none" w:sz="0" w:space="0" w:color="000000"/>
+                <w:right w:val="none" w:sz="0" w:space="0" w:color="000000"/>
+              </w:pBdr>
+              <w:spacing w:after="100" w:before="100" w:line="240"/>
+              <w:ind w:firstLine="0" w:left="400" w:right="100"/>
+            </w:pPr>
+            <w:r>
+              <w:rPr>
+                <w:rFonts w:ascii="Arial" w:hAnsi="Arial" w:eastAsia="Arial" w:cs="Arial"/>
+                <w:i w:val="false"/>
+                <w:b w:val="false"/>
+                <w:u w:val="none"/>
+                <w:sz w:val="22"/>
+                <w:szCs w:val="22"/>
+                <w:color w:val="000000"/>
+              </w:rPr>
               <w:t xml:space="preserve">Thiazide or thiazide-type diuretics</w:t>
             </w:r>
           </w:p>
@@ -5240,17 +5840,11 @@
     </w:tbl>
     <w:p>
       <w:pPr>
-        <w:sectPr>
+        <w:sectPr w:officer="true">
           <w:pgSz w:h="16838" w:w="11906" w:orient="portrait"/>
-          <w:headerReference r:id="rId10" w:type="even"/>
-          <w:headerReference r:id="rId9" w:type="default"/>
-          <w:headerReference r:id="rId11" w:type="first"/>
-          <w:footerReference r:id="rId12" w:type="first"/>
-          <w:footerReference r:id="rId13" w:type="default"/>
-          <w:footerReference r:id="rId14" w:type="even"/>
           <w:type w:val="continuous"/>
           <w:cols/>
-          <w:pgMar w:header="720" w:bottom="1800" w:top="1800" w:right="720" w:left="720" w:footer="720" w:gutter="720"/>
+          <w:pgMar w:bottom="720" w:footer="720" w:gutter="0" w:header="720" w:left="720" w:right="720" w:top="720"/>
         </w:sectPr>
       </w:pPr>
     </w:p>
@@ -12398,8 +12992,7 @@
                     </pic:cNvPicPr>
                   </pic:nvPicPr>
                   <pic:blipFill>
-                    <a:blip r:embed="rId105"/>
-                    <a:srcRect/>
+                    <a:blip cstate="print" r:embed="rId105"/>
                     <a:stretch>
                       <a:fillRect/>
                     </a:stretch>
@@ -12423,7 +13016,7 @@
     </w:p>
     <w:p>
       <w:pPr>
-        <w:pStyle w:val="FirstParagraph"/>
+        <w:pStyle w:val="Normal"/>
         <w:jc w:val="left"/>
         <w:spacing w:after="0" w:before="0" w:line="240"/>
         <w:ind w:firstLine="0" w:left="0" w:right="0"/>
@@ -12443,7 +13036,7 @@
     </w:p>
     <w:p>
       <w:pPr>
-        <w:pStyle w:val="BodyText"/>
+        <w:pStyle w:val="Normal"/>
         <w:jc w:val="left"/>
         <w:spacing w:after="0" w:before="0" w:line="240"/>
         <w:ind w:firstLine="0" w:left="0" w:right="0"/>
@@ -12463,7 +13056,7 @@
     </w:p>
     <w:p>
       <w:pPr>
-        <w:pStyle w:val="BodyText"/>
+        <w:pStyle w:val="Normal"/>
         <w:jc w:val="left"/>
         <w:spacing w:after="0" w:before="0" w:line="240"/>
         <w:ind w:firstLine="0" w:left="0" w:right="0"/>
@@ -12531,8 +13124,7 @@
                     </pic:cNvPicPr>
                   </pic:nvPicPr>
                   <pic:blipFill>
-                    <a:blip r:embed="rId106"/>
-                    <a:srcRect/>
+                    <a:blip cstate="print" r:embed="rId106"/>
                     <a:stretch>
                       <a:fillRect/>
                     </a:stretch>
@@ -12556,7 +13148,7 @@
     </w:p>
     <w:p>
       <w:pPr>
-        <w:pStyle w:val="FirstParagraph"/>
+        <w:pStyle w:val="Normal"/>
         <w:jc w:val="left"/>
         <w:spacing w:after="0" w:before="0" w:line="240"/>
         <w:ind w:firstLine="0" w:left="0" w:right="0"/>
@@ -12576,7 +13168,7 @@
     </w:p>
     <w:p>
       <w:pPr>
-        <w:pStyle w:val="BodyText"/>
+        <w:pStyle w:val="Normal"/>
         <w:jc w:val="left"/>
         <w:spacing w:after="0" w:before="0" w:line="240"/>
         <w:ind w:firstLine="0" w:left="0" w:right="0"/>
@@ -12596,7 +13188,7 @@
     </w:p>
     <w:p>
       <w:pPr>
-        <w:pStyle w:val="BodyText"/>
+        <w:pStyle w:val="Normal"/>
         <w:jc w:val="left"/>
         <w:spacing w:after="0" w:before="0" w:line="240"/>
         <w:ind w:firstLine="0" w:left="0" w:right="0"/>
@@ -12664,8 +13256,7 @@
                     </pic:cNvPicPr>
                   </pic:nvPicPr>
                   <pic:blipFill>
-                    <a:blip r:embed="rId107"/>
-                    <a:srcRect/>
+                    <a:blip cstate="print" r:embed="rId107"/>
                     <a:stretch>
                       <a:fillRect/>
                     </a:stretch>
@@ -12689,7 +13280,7 @@
     </w:p>
     <w:p>
       <w:pPr>
-        <w:pStyle w:val="FirstParagraph"/>
+        <w:pStyle w:val="Normal"/>
         <w:jc w:val="left"/>
         <w:spacing w:after="0" w:before="0" w:line="240"/>
         <w:ind w:firstLine="0" w:left="0" w:right="0"/>
@@ -12709,7 +13300,7 @@
     </w:p>
     <w:p>
       <w:pPr>
-        <w:pStyle w:val="BodyText"/>
+        <w:pStyle w:val="Normal"/>
         <w:jc w:val="left"/>
         <w:spacing w:after="0" w:before="0" w:line="240"/>
         <w:ind w:firstLine="0" w:left="0" w:right="0"/>
@@ -12755,7 +13346,7 @@
     </w:p>
     <w:p>
       <w:pPr>
-        <w:pStyle w:val="FirstParagraph"/>
+        <w:pStyle w:val="Normal"/>
         <w:jc w:val="left"/>
         <w:spacing w:after="0" w:before="0" w:line="240"/>
         <w:ind w:firstLine="0" w:left="0" w:right="0"/>
@@ -12797,8 +13388,7 @@
                     </pic:cNvPicPr>
                   </pic:nvPicPr>
                   <pic:blipFill>
-                    <a:blip r:embed="rId108"/>
-                    <a:srcRect/>
+                    <a:blip cstate="print" r:embed="rId108"/>
                     <a:stretch>
                       <a:fillRect/>
                     </a:stretch>
@@ -12822,7 +13412,7 @@
     </w:p>
     <w:p>
       <w:pPr>
-        <w:pStyle w:val="BodyText"/>
+        <w:pStyle w:val="Normal"/>
         <w:jc w:val="left"/>
         <w:spacing w:after="0" w:before="0" w:line="240"/>
         <w:ind w:firstLine="0" w:left="0" w:right="0"/>
@@ -12842,7 +13432,7 @@
     </w:p>
     <w:p>
       <w:pPr>
-        <w:pStyle w:val="BodyText"/>
+        <w:pStyle w:val="Normal"/>
         <w:jc w:val="left"/>
         <w:spacing w:after="0" w:before="0" w:line="240"/>
         <w:ind w:firstLine="0" w:left="0" w:right="0"/>
@@ -12862,7 +13452,7 @@
     </w:p>
     <w:p>
       <w:pPr>
-        <w:pStyle w:val="BodyText"/>
+        <w:pStyle w:val="Normal"/>
         <w:jc w:val="left"/>
         <w:spacing w:after="0" w:before="0" w:line="240"/>
         <w:ind w:firstLine="0" w:left="0" w:right="0"/>
@@ -12882,7 +13472,7 @@
     </w:p>
     <w:p>
       <w:pPr>
-        <w:pStyle w:val="BodyText"/>
+        <w:pStyle w:val="Normal"/>
         <w:jc w:val="left"/>
         <w:spacing w:after="0" w:before="0" w:line="240"/>
         <w:ind w:firstLine="0" w:left="0" w:right="0"/>
@@ -12918,7 +13508,7 @@
     </w:p>
     <w:p>
       <w:pPr>
-        <w:pStyle w:val="BodyText"/>
+        <w:pStyle w:val="Normal"/>
         <w:jc w:val="left"/>
         <w:spacing w:after="0" w:before="0" w:line="240"/>
         <w:ind w:firstLine="0" w:left="0" w:right="0"/>
@@ -12960,8 +13550,7 @@
                     </pic:cNvPicPr>
                   </pic:nvPicPr>
                   <pic:blipFill>
-                    <a:blip r:embed="rId109"/>
-                    <a:srcRect/>
+                    <a:blip cstate="print" r:embed="rId109"/>
                     <a:stretch>
                       <a:fillRect/>
                     </a:stretch>
@@ -12985,7 +13574,7 @@
     </w:p>
     <w:p>
       <w:pPr>
-        <w:pStyle w:val="BodyText"/>
+        <w:pStyle w:val="Normal"/>
         <w:jc w:val="left"/>
         <w:spacing w:after="0" w:before="0" w:line="240"/>
         <w:ind w:firstLine="0" w:left="0" w:right="0"/>
@@ -13005,7 +13594,7 @@
     </w:p>
     <w:p>
       <w:pPr>
-        <w:pStyle w:val="BodyText"/>
+        <w:pStyle w:val="Normal"/>
         <w:jc w:val="left"/>
         <w:spacing w:after="0" w:before="0" w:line="240"/>
         <w:ind w:firstLine="0" w:left="0" w:right="0"/>
@@ -13025,7 +13614,7 @@
     </w:p>
     <w:p>
       <w:pPr>
-        <w:pStyle w:val="BodyText"/>
+        <w:pStyle w:val="Normal"/>
         <w:jc w:val="left"/>
         <w:spacing w:after="0" w:before="0" w:line="240"/>
         <w:ind w:firstLine="0" w:left="0" w:right="0"/>
@@ -13045,7 +13634,7 @@
     </w:p>
     <w:p>
       <w:pPr>
-        <w:pStyle w:val="BodyText"/>
+        <w:pStyle w:val="Normal"/>
         <w:jc w:val="left"/>
         <w:spacing w:after="0" w:before="0" w:line="240"/>
         <w:ind w:firstLine="0" w:left="0" w:right="0"/>
@@ -15084,7 +15673,7 @@
                 <w:szCs w:val="22"/>
                 <w:color w:val="000000"/>
               </w:rPr>
-              <w:t xml:space="preserve">Blood pressure control (SBP &lt; 140 mm Hg and DBP &lt; 90 mm Hg)</w:t>
+              <w:t xml:space="preserve">Blood pressure control defined by the 2018 ESC/ESH arterial hypertension guideline; first goal</w:t>
             </w:r>
           </w:p>
         </w:tc>
@@ -15128,7 +15717,7 @@
                 <w:szCs w:val="22"/>
                 <w:color w:val="000000"/>
               </w:rPr>
-              <w:t xml:space="preserve">Systolic blood pressure &lt; 140 mm Hg and diastolic blood pressure &lt; 90 mm Hg</w:t>
+              <w:t xml:space="preserve">Systolic and diastolic blood pressure controlled to the levels recommended in the 2018 ESC/ESH arterial hypertension guideline; first goal, systolic blood pressure &lt; 140 mm Hg and diastolic blood pressure &lt; 90 mm Hg.</w:t>
             </w:r>
           </w:p>
         </w:tc>
@@ -15178,7 +15767,7 @@
                 <w:szCs w:val="22"/>
                 <w:color w:val="000000"/>
               </w:rPr>
-              <w:t xml:space="preserve">Blood pressure control (SBP &lt; 130 mm Hg and DBP &lt; 80 mm Hg)</w:t>
+              <w:t xml:space="preserve">Blood pressure control defined by the 2018 ESC/ESH arterial hypertension guideline; second goal</w:t>
             </w:r>
           </w:p>
         </w:tc>
@@ -15222,7 +15811,7 @@
                 <w:szCs w:val="22"/>
                 <w:color w:val="000000"/>
               </w:rPr>
-              <w:t xml:space="preserve">Systolic blood pressure &lt; 130 mm Hg and diastolic blood pressure &lt; 80 mm Hg</w:t>
+              <w:t xml:space="preserve">Systolic and diastolic blood pressure controlled to the levels recommended in the 2018 ESC/ESH arterial hypertension guideline; second goal, systolic blood pressure &lt; 130 mm Hg and diastolic blood pressure &lt; 80 mm Hg for those &lt; 65 years of age except those with chronic kidney disease and those age ≥ 65 years. For those with chronic kidney disease &lt; 65 years and those age ≥ 65 years, blood pressure control was defined as systolic blood pressure &lt; 140 and diastolic blood pressure &lt; 80 mm Hg.</w:t>
             </w:r>
           </w:p>
         </w:tc>
@@ -15272,7 +15861,7 @@
                 <w:szCs w:val="22"/>
                 <w:color w:val="000000"/>
               </w:rPr>
-              <w:t xml:space="preserve">Uncontrolled blood pressure defined by the JNC7 guideline</w:t>
+              <w:t xml:space="preserve">Blood pressure control (SBP &lt; 140 mm Hg and DBP &lt; 90 mm Hg)</w:t>
             </w:r>
           </w:p>
         </w:tc>
@@ -15316,7 +15905,7 @@
                 <w:szCs w:val="22"/>
                 <w:color w:val="000000"/>
               </w:rPr>
-              <w:t xml:space="preserve">Systolic blood pressure ≥ 140 mm Hg or diastolic blood pressure ≥ 90 mm Hg  for those without diabetes and without chronic kidney disease; Systolic blood pressure ≥ 130 mm Hg or diastolic blood pressure ≥ 80 mm Hg for those with diabetes or chronic kidney disease</w:t>
+              <w:t xml:space="preserve">Systolic blood pressure &lt; 140 mm Hg and diastolic blood pressure &lt; 90 mm Hg</w:t>
             </w:r>
           </w:p>
         </w:tc>
@@ -15366,7 +15955,7 @@
                 <w:szCs w:val="22"/>
                 <w:color w:val="000000"/>
               </w:rPr>
-              <w:t xml:space="preserve">Uncontrolled blood pressure defined by the 2017 ACC/AHA BP guideline</w:t>
+              <w:t xml:space="preserve">Blood pressure control (SBP &lt; 130 mm Hg and DBP &lt; 80 mm Hg)</w:t>
             </w:r>
           </w:p>
         </w:tc>
@@ -15410,7 +15999,7 @@
                 <w:szCs w:val="22"/>
                 <w:color w:val="000000"/>
               </w:rPr>
-              <w:t xml:space="preserve">Systolic blood pressure ≥ 130 mm Hg or diastolic blood pressure ≥ 80 mm Hg except for adults ≥ 65 years of age without diabetes, chronic kidney disease, history of cardiovascular disease or 10-year predicted ASCVD risk ≥ 10%. For this group, uncontrolled blood pressure was defined as systolic blood pressure ≥ 130 mm Hg.</w:t>
+              <w:t xml:space="preserve">Systolic blood pressure &lt; 130 mm Hg and diastolic blood pressure &lt; 80 mm Hg</w:t>
             </w:r>
           </w:p>
         </w:tc>
@@ -15460,7 +16049,7 @@
                 <w:szCs w:val="22"/>
                 <w:color w:val="000000"/>
               </w:rPr>
-              <w:t xml:space="preserve">Uncontrolled blood pressure (SBP ≥ 140 mm Hg or DBP ≥ 90 mm Hg)</w:t>
+              <w:t xml:space="preserve">Uncontrolled blood pressure defined by the JNC7 guideline</w:t>
             </w:r>
           </w:p>
         </w:tc>
@@ -15504,7 +16093,7 @@
                 <w:szCs w:val="22"/>
                 <w:color w:val="000000"/>
               </w:rPr>
-              <w:t xml:space="preserve">Systolic blood pressure ≥ 140 mm Hg or diastolic blood pressure ≥ 90 mm Hg</w:t>
+              <w:t xml:space="preserve">Systolic blood pressure ≥ 140 mm Hg or diastolic blood pressure ≥ 90 mm Hg  for those without diabetes and without chronic kidney disease; Systolic blood pressure ≥ 130 mm Hg or diastolic blood pressure ≥ 80 mm Hg for those with diabetes or chronic kidney disease</w:t>
             </w:r>
           </w:p>
         </w:tc>
@@ -15554,7 +16143,7 @@
                 <w:szCs w:val="22"/>
                 <w:color w:val="000000"/>
               </w:rPr>
-              <w:t xml:space="preserve">Uncontrolled blood pressure (SBP ≥ 130 mm Hg or DBP ≥ 80 mm Hg)</w:t>
+              <w:t xml:space="preserve">Uncontrolled blood pressure defined by the 2017 ACC/AHA BP guideline</w:t>
             </w:r>
           </w:p>
         </w:tc>
@@ -15598,7 +16187,7 @@
                 <w:szCs w:val="22"/>
                 <w:color w:val="000000"/>
               </w:rPr>
-              <w:t xml:space="preserve">Systolic blood pressure ≥ 130 mm Hg or diastolic blood pressure ≥ 80 mm Hg</w:t>
+              <w:t xml:space="preserve">Systolic blood pressure ≥ 130 mm Hg or diastolic blood pressure ≥ 80 mm Hg except for adults ≥ 65 years of age without diabetes, chronic kidney disease, history of cardiovascular disease or 10-year predicted ASCVD risk ≥ 10%. For this group, uncontrolled blood pressure was defined as systolic blood pressure ≥ 130 mm Hg.</w:t>
             </w:r>
           </w:p>
         </w:tc>
@@ -15610,14 +16199,13 @@
         body28
         <w:tc>
           <w:tcPr>
-            <w:gridSpan w:val="2"/>
-            <w:tcBorders>
-              <w:bottom w:val="single" w:sz="8" w:space="0" w:color="666666"/>
-              <w:top w:val="single" w:sz="8" w:space="0" w:color="666666"/>
-              <w:left w:val="single" w:sz="8" w:space="0" w:color="666666"/>
-              <w:right w:val="single" w:sz="8" w:space="0" w:color="666666"/>
-            </w:tcBorders>
-            <w:shd w:val="clear" w:color="auto" w:fill="CCCCCC"/>
+            <w:tcBorders>
+              <w:bottom w:val="single" w:sz="8" w:space="0" w:color="666666"/>
+              <w:top w:val="single" w:sz="8" w:space="0" w:color="666666"/>
+              <w:left w:val="single" w:sz="8" w:space="0" w:color="666666"/>
+              <w:right w:val="single" w:sz="8" w:space="0" w:color="666666"/>
+            </w:tcBorders>
+            <w:shd w:val="clear" w:color="auto" w:fill="FFFFFF"/>
             <w:tcMar>
               <w:top w:w="0" w:type="dxa"/>
               <w:bottom w:w="0" w:type="dxa"/>
@@ -15637,19 +16225,63 @@
                 <w:right w:val="none" w:sz="0" w:space="0" w:color="000000"/>
               </w:pBdr>
               <w:spacing w:after="100" w:before="100" w:line="240"/>
-              <w:ind w:firstLine="0" w:left="100" w:right="100"/>
-            </w:pPr>
-            <w:r>
-              <w:rPr>
-                <w:rFonts w:ascii="Arial" w:hAnsi="Arial" w:eastAsia="Arial" w:cs="Arial"/>
-                <w:i w:val="true"/>
-                <w:b w:val="false"/>
-                <w:u w:val="none"/>
-                <w:sz w:val="22"/>
-                <w:szCs w:val="22"/>
-                <w:color w:val="000000"/>
-              </w:rPr>
-              <w:t xml:space="preserve">Hypertension</w:t>
+              <w:ind w:firstLine="0" w:left="200" w:right="100"/>
+            </w:pPr>
+            <w:r>
+              <w:rPr>
+                <w:rFonts w:ascii="Arial" w:hAnsi="Arial" w:eastAsia="Arial" w:cs="Arial"/>
+                <w:i w:val="false"/>
+                <w:b w:val="false"/>
+                <w:u w:val="none"/>
+                <w:sz w:val="22"/>
+                <w:szCs w:val="22"/>
+                <w:color w:val="000000"/>
+              </w:rPr>
+              <w:t xml:space="preserve">Uncontrolled blood pressure control defined by the 2018 ESC/ESH arterial hypertension guideline; first goal</w:t>
+            </w:r>
+          </w:p>
+        </w:tc>
+        <w:tc>
+          <w:tcPr>
+            <w:tcBorders>
+              <w:bottom w:val="single" w:sz="8" w:space="0" w:color="666666"/>
+              <w:top w:val="single" w:sz="8" w:space="0" w:color="666666"/>
+              <w:left w:val="single" w:sz="8" w:space="0" w:color="666666"/>
+              <w:right w:val="single" w:sz="8" w:space="0" w:color="666666"/>
+            </w:tcBorders>
+            <w:shd w:val="clear" w:color="auto" w:fill="FFFFFF"/>
+            <w:tcMar>
+              <w:top w:w="0" w:type="dxa"/>
+              <w:bottom w:w="0" w:type="dxa"/>
+              <w:left w:w="0" w:type="dxa"/>
+              <w:right w:w="0" w:type="dxa"/>
+            </w:tcMar>
+            <w:vAlign w:val="center"/>
+          </w:tcPr>
+          <w:p>
+            <w:pPr>
+              <w:pStyle w:val="Normal"/>
+              <w:jc w:val="left"/>
+              <w:pBdr>
+                <w:bottom w:val="none" w:sz="0" w:space="0" w:color="000000"/>
+                <w:top w:val="none" w:sz="0" w:space="0" w:color="000000"/>
+                <w:left w:val="none" w:sz="0" w:space="0" w:color="000000"/>
+                <w:right w:val="none" w:sz="0" w:space="0" w:color="000000"/>
+              </w:pBdr>
+              <w:spacing w:after="100" w:before="100" w:line="240"/>
+              <w:ind w:firstLine="0" w:left="100" w:right="100"/>
+            </w:pPr>
+            <w:r>
+              <w:rPr>
+                <w:rFonts w:ascii="Arial" w:hAnsi="Arial" w:eastAsia="Arial" w:cs="Arial"/>
+                <w:i w:val="false"/>
+                <w:b w:val="false"/>
+                <w:u w:val="none"/>
+                <w:sz w:val="22"/>
+                <w:szCs w:val="22"/>
+                <w:color w:val="000000"/>
+              </w:rPr>
+              <w:t xml:space="preserve">Systolic blood pressure ≥ 140 mm Hg or diastolic blood pressure ≥ 90 mm Hg</w:t>
             </w:r>
           </w:p>
         </w:tc>
@@ -15699,7 +16331,7 @@
                 <w:szCs w:val="22"/>
                 <w:color w:val="000000"/>
               </w:rPr>
-              <w:t xml:space="preserve">Hypertension defined by the JNC7 guideline</w:t>
+              <w:t xml:space="preserve">Uncontrolled blood pressure control defined by the 2018 ESC/ESH arterial hypertension guideline; second goal</w:t>
             </w:r>
           </w:p>
         </w:tc>
@@ -15743,7 +16375,7 @@
                 <w:szCs w:val="22"/>
                 <w:color w:val="000000"/>
               </w:rPr>
-              <w:t xml:space="preserve">Hypertension defined by the JNC7 guideline, systolic blood pressure ≥ 140 mm Hg, diastolic blood pressure ≥ 90 mm Hg or self-reported antihypertensive medication use.</w:t>
+              <w:t xml:space="preserve">Systolic blood pressure ≥ 130 mm Hg or diastolic blood pressure ≥ 80 mm Hg except for those &lt; 65 years of age with chronic kidney disease and those age ≥ 65 years. For those &lt; 65 years of age with chronic kidney disease and those age ≥ 65 years, uncontrolled blood pressure was defined as systolic blood pressure ≥ 140 and diastolic blood pressure ≥ 80 mm Hg.</w:t>
             </w:r>
           </w:p>
         </w:tc>
@@ -15793,7 +16425,7 @@
                 <w:szCs w:val="22"/>
                 <w:color w:val="000000"/>
               </w:rPr>
-              <w:t xml:space="preserve">Hypertension defined by the 2017 ACC/AHA BP guideline</w:t>
+              <w:t xml:space="preserve">Uncontrolled blood pressure (SBP ≥ 140 mm Hg or DBP ≥ 90 mm Hg)</w:t>
             </w:r>
           </w:p>
         </w:tc>
@@ -15837,7 +16469,7 @@
                 <w:szCs w:val="22"/>
                 <w:color w:val="000000"/>
               </w:rPr>
-              <w:t xml:space="preserve">Hypertension defined by the 2017 ACC/AHA blood pressure guideline, systolic blood pressure ≥ 130 mm Hg, diastolic blood pressure ≥ 80 mm Hg or self-reported antihypertensive medication use.</w:t>
+              <w:t xml:space="preserve">Systolic blood pressure ≥ 140 mm Hg or diastolic blood pressure ≥ 90 mm Hg</w:t>
             </w:r>
           </w:p>
         </w:tc>
@@ -15887,7 +16519,7 @@
                 <w:szCs w:val="22"/>
                 <w:color w:val="000000"/>
               </w:rPr>
-              <w:t xml:space="preserve">Awareness of hypertension</w:t>
+              <w:t xml:space="preserve">Uncontrolled blood pressure (SBP ≥ 130 mm Hg or DBP ≥ 80 mm Hg)</w:t>
             </w:r>
           </w:p>
         </w:tc>
@@ -15931,7 +16563,7 @@
                 <w:szCs w:val="22"/>
                 <w:color w:val="000000"/>
               </w:rPr>
-              <w:t xml:space="preserve">Self-report of a prior diagnosis of antihypertensive medication.</w:t>
+              <w:t xml:space="preserve">Systolic blood pressure ≥ 130 mm Hg or diastolic blood pressure ≥ 80 mm Hg</w:t>
             </w:r>
           </w:p>
         </w:tc>
@@ -15943,13 +16575,14 @@
         body32
         <w:tc>
           <w:tcPr>
-            <w:tcBorders>
-              <w:bottom w:val="single" w:sz="8" w:space="0" w:color="666666"/>
-              <w:top w:val="single" w:sz="8" w:space="0" w:color="666666"/>
-              <w:left w:val="single" w:sz="8" w:space="0" w:color="666666"/>
-              <w:right w:val="single" w:sz="8" w:space="0" w:color="666666"/>
-            </w:tcBorders>
-            <w:shd w:val="clear" w:color="auto" w:fill="FFFFFF"/>
+            <w:gridSpan w:val="2"/>
+            <w:tcBorders>
+              <w:bottom w:val="single" w:sz="8" w:space="0" w:color="666666"/>
+              <w:top w:val="single" w:sz="8" w:space="0" w:color="666666"/>
+              <w:left w:val="single" w:sz="8" w:space="0" w:color="666666"/>
+              <w:right w:val="single" w:sz="8" w:space="0" w:color="666666"/>
+            </w:tcBorders>
+            <w:shd w:val="clear" w:color="auto" w:fill="CCCCCC"/>
             <w:tcMar>
               <w:top w:w="0" w:type="dxa"/>
               <w:bottom w:w="0" w:type="dxa"/>
@@ -15969,63 +16602,19 @@
                 <w:right w:val="none" w:sz="0" w:space="0" w:color="000000"/>
               </w:pBdr>
               <w:spacing w:after="100" w:before="100" w:line="240"/>
-              <w:ind w:firstLine="0" w:left="200" w:right="100"/>
-            </w:pPr>
-            <w:r>
-              <w:rPr>
-                <w:rFonts w:ascii="Arial" w:hAnsi="Arial" w:eastAsia="Arial" w:cs="Arial"/>
-                <w:i w:val="false"/>
-                <w:b w:val="false"/>
-                <w:u w:val="none"/>
-                <w:sz w:val="22"/>
-                <w:szCs w:val="22"/>
-                <w:color w:val="000000"/>
-              </w:rPr>
-              <w:t xml:space="preserve">Resistant hypertension defined by the JNC7 guideline</w:t>
-            </w:r>
-          </w:p>
-        </w:tc>
-        <w:tc>
-          <w:tcPr>
-            <w:tcBorders>
-              <w:bottom w:val="single" w:sz="8" w:space="0" w:color="666666"/>
-              <w:top w:val="single" w:sz="8" w:space="0" w:color="666666"/>
-              <w:left w:val="single" w:sz="8" w:space="0" w:color="666666"/>
-              <w:right w:val="single" w:sz="8" w:space="0" w:color="666666"/>
-            </w:tcBorders>
-            <w:shd w:val="clear" w:color="auto" w:fill="FFFFFF"/>
-            <w:tcMar>
-              <w:top w:w="0" w:type="dxa"/>
-              <w:bottom w:w="0" w:type="dxa"/>
-              <w:left w:w="0" w:type="dxa"/>
-              <w:right w:w="0" w:type="dxa"/>
-            </w:tcMar>
-            <w:vAlign w:val="center"/>
-          </w:tcPr>
-          <w:p>
-            <w:pPr>
-              <w:pStyle w:val="Normal"/>
-              <w:jc w:val="left"/>
-              <w:pBdr>
-                <w:bottom w:val="none" w:sz="0" w:space="0" w:color="000000"/>
-                <w:top w:val="none" w:sz="0" w:space="0" w:color="000000"/>
-                <w:left w:val="none" w:sz="0" w:space="0" w:color="000000"/>
-                <w:right w:val="none" w:sz="0" w:space="0" w:color="000000"/>
-              </w:pBdr>
-              <w:spacing w:after="100" w:before="100" w:line="240"/>
-              <w:ind w:firstLine="0" w:left="100" w:right="100"/>
-            </w:pPr>
-            <w:r>
-              <w:rPr>
-                <w:rFonts w:ascii="Arial" w:hAnsi="Arial" w:eastAsia="Arial" w:cs="Arial"/>
-                <w:i w:val="false"/>
-                <w:b w:val="false"/>
-                <w:u w:val="none"/>
-                <w:sz w:val="22"/>
-                <w:szCs w:val="22"/>
-                <w:color w:val="000000"/>
-              </w:rPr>
-              <w:t xml:space="preserve">Taking 4 or more classes of antihypertensive medication, systolic blood pressure ≥ 140 mm Hg or diastolic blood pressure ≥ 90 mm Hg with the use of 3 classes of antihypertensive medication, or systolic blood pressure ≥ 130 mm Hg or diastolic blood pressure ≥ 80 mm Hg with the use of 3 classes of antihypertensive medication for those with diabetes or chronic kidney disease.</w:t>
+              <w:ind w:firstLine="0" w:left="100" w:right="100"/>
+            </w:pPr>
+            <w:r>
+              <w:rPr>
+                <w:rFonts w:ascii="Arial" w:hAnsi="Arial" w:eastAsia="Arial" w:cs="Arial"/>
+                <w:i w:val="true"/>
+                <w:b w:val="false"/>
+                <w:u w:val="none"/>
+                <w:sz w:val="22"/>
+                <w:szCs w:val="22"/>
+                <w:color w:val="000000"/>
+              </w:rPr>
+              <w:t xml:space="preserve">Hypertension</w:t>
             </w:r>
           </w:p>
         </w:tc>
@@ -16075,7 +16664,7 @@
                 <w:szCs w:val="22"/>
                 <w:color w:val="000000"/>
               </w:rPr>
-              <w:t xml:space="preserve">Resistant hypertension defined by the 2017 ACC/AHA BP guideline</w:t>
+              <w:t xml:space="preserve">Hypertension defined by the JNC7 guideline</w:t>
             </w:r>
           </w:p>
         </w:tc>
@@ -16119,7 +16708,7 @@
                 <w:szCs w:val="22"/>
                 <w:color w:val="000000"/>
               </w:rPr>
-              <w:t xml:space="preserve">Taking 4 or more classes of antihypertensive medication; systolic blood pressure ≥ 130 mm Hg or diastolic blood pressure ≥ 80 mm Hg with the use of 3 classes of antihypertensive medication for those &lt; 65 years of age and those ≥ 65 years of age with diabetes, chronic kidney disease, history of cardiovascular disease or 10-year predicted ASCVD risk ≥ 10%; Systolic blood pressure ≥ 130 mm Hg with the use of 3 classes of antihypertensive medication for those ≥ 65 years of age without diabetes, chronic kidney disease, history of cardiovascular disease or 10-year predicted ASCVD risk ≥ 10%.</w:t>
+              <w:t xml:space="preserve">Hypertension defined by the JNC7 guideline, systolic blood pressure ≥ 140 mm Hg, diastolic blood pressure ≥ 90 mm Hg or self-reported antihypertensive medication use.</w:t>
             </w:r>
           </w:p>
         </w:tc>
@@ -16169,7 +16758,7 @@
                 <w:szCs w:val="22"/>
                 <w:color w:val="000000"/>
               </w:rPr>
-              <w:t xml:space="preserve">Resistant hypertension defined by the JNC7 guideline, requires thiazide diuretic</w:t>
+              <w:t xml:space="preserve">Hypertension defined by the 2017 ACC/AHA BP guideline</w:t>
             </w:r>
           </w:p>
         </w:tc>
@@ -16213,7 +16802,7 @@
                 <w:szCs w:val="22"/>
                 <w:color w:val="000000"/>
               </w:rPr>
-              <w:t xml:space="preserve">Taking 4 or more classes of antihypertensive medication; systolic blood pressure ≥ 130 mm Hg or diastolic blood pressure ≥ 80 mm Hg with the use of 3 classes of antihypertensive medication for those &lt; 65 years of age and those ≥ 65 years of age with diabetes, chronic kidney disease, history of cardiovascular disease or 10-year predicted ASCVD risk ≥ 10%; Systolic blood pressure ≥ 130 mm Hg with the use of 3 classes of antihypertensive medication for those ≥ 65 years of age without diabetes, chronic kidney disease, history of cardiovascular disease or 10-year predicted ASCVD risk ≥ 10%.  To meet this definition of resistant hypertension, the participant had to be taking a thiazide diuretic.</w:t>
+              <w:t xml:space="preserve">Hypertension defined by the 2017 ACC/AHA blood pressure guideline, systolic blood pressure ≥ 130 mm Hg, diastolic blood pressure ≥ 80 mm Hg or self-reported antihypertensive medication use.</w:t>
             </w:r>
           </w:p>
         </w:tc>
@@ -16263,7 +16852,7 @@
                 <w:szCs w:val="22"/>
                 <w:color w:val="000000"/>
               </w:rPr>
-              <w:t xml:space="preserve">Resistant hypertension defined by the 2017 ACC/AHA BP guideline, requires thiazide diuretic</w:t>
+              <w:t xml:space="preserve">Hypertension defined by the 2018 ESC/ESH arterial hypertension guideline</w:t>
             </w:r>
           </w:p>
         </w:tc>
@@ -16307,7 +16896,31 @@
                 <w:szCs w:val="22"/>
                 <w:color w:val="000000"/>
               </w:rPr>
-              <w:t xml:space="preserve">Taking 4 or more classes of antihypertensive medication, systolic blood pressure ≥ 140 mm Hg or diastolic blood pressure ≥ 90 mm Hg with the use of 3 classes of antihypertensive medication, or systolic blood pressure ≥ 130 mm Hg or diastolic blood pressure ≥ 80 mm Hg with the use of 3 classes of antihypertensive medication for those with diabetes or chronic kidney disease.  To meet this definition of resistant hypertension, the participant had to be taking a thiazide diuretic.</w:t>
+              <w:t xml:space="preserve">Hypertension defined by the 2018 ESC/ESH arterial hypertension guideline</w:t>
+            </w:r>
+            <w:r>
+              <w:rPr>
+                <w:rFonts w:ascii="Arial" w:hAnsi="Arial" w:eastAsia="Arial" w:cs="Arial"/>
+                <w:i w:val="false"/>
+                <w:b w:val="false"/>
+                <w:u w:val="none"/>
+                <w:sz w:val="22"/>
+                <w:szCs w:val="22"/>
+                <w:color w:val="000000"/>
+              </w:rPr>
+              <w:tab/>
+            </w:r>
+            <w:r>
+              <w:rPr>
+                <w:rFonts w:ascii="Arial" w:hAnsi="Arial" w:eastAsia="Arial" w:cs="Arial"/>
+                <w:i w:val="false"/>
+                <w:b w:val="false"/>
+                <w:u w:val="none"/>
+                <w:sz w:val="22"/>
+                <w:szCs w:val="22"/>
+                <w:color w:val="000000"/>
+              </w:rPr>
+              <w:t xml:space="preserve">Hypertension defined by the 2018 ESC/ESH arterial hypertension guideline, systolic blood pressure ≥ 140 mm Hg, diastolic blood pressure ≥ 90 mm Hg, or self-reported antihypertensive medication.</w:t>
             </w:r>
           </w:p>
         </w:tc>
@@ -16319,14 +16932,13 @@
         body36
         <w:tc>
           <w:tcPr>
-            <w:gridSpan w:val="2"/>
-            <w:tcBorders>
-              <w:bottom w:val="single" w:sz="8" w:space="0" w:color="666666"/>
-              <w:top w:val="single" w:sz="8" w:space="0" w:color="666666"/>
-              <w:left w:val="single" w:sz="8" w:space="0" w:color="666666"/>
-              <w:right w:val="single" w:sz="8" w:space="0" w:color="666666"/>
-            </w:tcBorders>
-            <w:shd w:val="clear" w:color="auto" w:fill="CCCCCC"/>
+            <w:tcBorders>
+              <w:bottom w:val="single" w:sz="8" w:space="0" w:color="666666"/>
+              <w:top w:val="single" w:sz="8" w:space="0" w:color="666666"/>
+              <w:left w:val="single" w:sz="8" w:space="0" w:color="666666"/>
+              <w:right w:val="single" w:sz="8" w:space="0" w:color="666666"/>
+            </w:tcBorders>
+            <w:shd w:val="clear" w:color="auto" w:fill="FFFFFF"/>
             <w:tcMar>
               <w:top w:w="0" w:type="dxa"/>
               <w:bottom w:w="0" w:type="dxa"/>
@@ -16346,19 +16958,63 @@
                 <w:right w:val="none" w:sz="0" w:space="0" w:color="000000"/>
               </w:pBdr>
               <w:spacing w:after="100" w:before="100" w:line="240"/>
-              <w:ind w:firstLine="0" w:left="100" w:right="100"/>
-            </w:pPr>
-            <w:r>
-              <w:rPr>
-                <w:rFonts w:ascii="Arial" w:hAnsi="Arial" w:eastAsia="Arial" w:cs="Arial"/>
-                <w:i w:val="true"/>
-                <w:b w:val="false"/>
-                <w:u w:val="none"/>
-                <w:sz w:val="22"/>
-                <w:szCs w:val="22"/>
-                <w:color w:val="000000"/>
-              </w:rPr>
-              <w:t xml:space="preserve">Antihypertensive medication</w:t>
+              <w:ind w:firstLine="0" w:left="200" w:right="100"/>
+            </w:pPr>
+            <w:r>
+              <w:rPr>
+                <w:rFonts w:ascii="Arial" w:hAnsi="Arial" w:eastAsia="Arial" w:cs="Arial"/>
+                <w:i w:val="false"/>
+                <w:b w:val="false"/>
+                <w:u w:val="none"/>
+                <w:sz w:val="22"/>
+                <w:szCs w:val="22"/>
+                <w:color w:val="000000"/>
+              </w:rPr>
+              <w:t xml:space="preserve">Awareness of hypertension</w:t>
+            </w:r>
+          </w:p>
+        </w:tc>
+        <w:tc>
+          <w:tcPr>
+            <w:tcBorders>
+              <w:bottom w:val="single" w:sz="8" w:space="0" w:color="666666"/>
+              <w:top w:val="single" w:sz="8" w:space="0" w:color="666666"/>
+              <w:left w:val="single" w:sz="8" w:space="0" w:color="666666"/>
+              <w:right w:val="single" w:sz="8" w:space="0" w:color="666666"/>
+            </w:tcBorders>
+            <w:shd w:val="clear" w:color="auto" w:fill="FFFFFF"/>
+            <w:tcMar>
+              <w:top w:w="0" w:type="dxa"/>
+              <w:bottom w:w="0" w:type="dxa"/>
+              <w:left w:w="0" w:type="dxa"/>
+              <w:right w:w="0" w:type="dxa"/>
+            </w:tcMar>
+            <w:vAlign w:val="center"/>
+          </w:tcPr>
+          <w:p>
+            <w:pPr>
+              <w:pStyle w:val="Normal"/>
+              <w:jc w:val="left"/>
+              <w:pBdr>
+                <w:bottom w:val="none" w:sz="0" w:space="0" w:color="000000"/>
+                <w:top w:val="none" w:sz="0" w:space="0" w:color="000000"/>
+                <w:left w:val="none" w:sz="0" w:space="0" w:color="000000"/>
+                <w:right w:val="none" w:sz="0" w:space="0" w:color="000000"/>
+              </w:pBdr>
+              <w:spacing w:after="100" w:before="100" w:line="240"/>
+              <w:ind w:firstLine="0" w:left="100" w:right="100"/>
+            </w:pPr>
+            <w:r>
+              <w:rPr>
+                <w:rFonts w:ascii="Arial" w:hAnsi="Arial" w:eastAsia="Arial" w:cs="Arial"/>
+                <w:i w:val="false"/>
+                <w:b w:val="false"/>
+                <w:u w:val="none"/>
+                <w:sz w:val="22"/>
+                <w:szCs w:val="22"/>
+                <w:color w:val="000000"/>
+              </w:rPr>
+              <w:t xml:space="preserve">Self-report of a prior diagnosis of antihypertensive medication.</w:t>
             </w:r>
           </w:p>
         </w:tc>
@@ -16408,7 +17064,7 @@
                 <w:szCs w:val="22"/>
                 <w:color w:val="000000"/>
               </w:rPr>
-              <w:t xml:space="preserve">Self-reported antihypertensive medication use</w:t>
+              <w:t xml:space="preserve">Apparent treatment resistant hypertension defined by the JNC7 guideline</w:t>
             </w:r>
           </w:p>
         </w:tc>
@@ -16452,7 +17108,7 @@
                 <w:szCs w:val="22"/>
                 <w:color w:val="000000"/>
               </w:rPr>
-              <w:t xml:space="preserve">Self-reported use of antihypertensive medication</w:t>
+              <w:t xml:space="preserve">Taking 4 or more classes of antihypertensive medication, systolic blood pressure ≥ 140 mm Hg or diastolic blood pressure ≥ 90 mm Hg with the use of 3 classes of antihypertensive medication, or systolic blood pressure ≥ 130 mm Hg or diastolic blood pressure ≥ 80 mm Hg with the use of 3 classes of antihypertensive medication for those with diabetes or chronic kidney disease.</w:t>
             </w:r>
           </w:p>
         </w:tc>
@@ -16502,7 +17158,7 @@
                 <w:szCs w:val="22"/>
                 <w:color w:val="000000"/>
               </w:rPr>
-              <w:t xml:space="preserve">Antihypertensive medications recommended defined by the JNC7 guideline</w:t>
+              <w:t xml:space="preserve">Apparent treatment resistant hypertension defined by the 2017 ACC/AHA BP guideline</w:t>
             </w:r>
           </w:p>
         </w:tc>
@@ -16546,7 +17202,7 @@
                 <w:szCs w:val="22"/>
                 <w:color w:val="000000"/>
               </w:rPr>
-              <w:t xml:space="preserve">Systolic blood pressure ≥ 140 mm Hg or diastolic blood pressure ≥ 90 mm Hg; Systolic blood pressure ≥ 130 mm Hg or diastolic blood pressure ≥ 80 mm Hg for those with chronic kidney disease or diabetes. Those taking antihypertensive medications were considered to be recommended treatment.</w:t>
+              <w:t xml:space="preserve">Taking 4 or more classes of antihypertensive medication; systolic blood pressure ≥ 130 mm Hg or diastolic blood pressure ≥ 80 mm Hg with the use of 3 classes of antihypertensive medication for those &lt; 65 years of age and those ≥ 65 years of age with diabetes, chronic kidney disease, history of cardiovascular disease or 10-year predicted ASCVD risk ≥ 10%; Systolic blood pressure ≥ 130 mm Hg with the use of 3 classes of antihypertensive medication for those ≥ 65 years of age without diabetes, chronic kidney disease, history of cardiovascular disease or 10-year predicted ASCVD risk ≥ 10%.</w:t>
             </w:r>
           </w:p>
         </w:tc>
@@ -16596,7 +17252,7 @@
                 <w:szCs w:val="22"/>
                 <w:color w:val="000000"/>
               </w:rPr>
-              <w:t xml:space="preserve">Antihypertensive medications recommended by the 2017 ACC/AHA BP guideline</w:t>
+              <w:t xml:space="preserve">Apparent treatment resistant hypertension defined by the JNC7 guideline, requires thiazide diuretic</w:t>
             </w:r>
           </w:p>
         </w:tc>
@@ -16640,7 +17296,7 @@
                 <w:szCs w:val="22"/>
                 <w:color w:val="000000"/>
               </w:rPr>
-              <w:t xml:space="preserve">Systolic blood pressure ≥ 130 mm Hg or diastolic blood pressure ≥ 80 mm Hg; Systolic blood pressure ≥ 130 mm Hg for those age ≥ 65 years without diabetes, chronic kidney disease, history of cardiovascular disease, or 10-year predicted atherosclerotic cardiovascular disease risk ≥ 10% by the pooled cohort risk equations. Those taking antihypertensive medications were considered to be recommended treatment.</w:t>
+              <w:t xml:space="preserve">Taking 4 or more classes of antihypertensive medication; systolic blood pressure ≥ 130 mm Hg or diastolic blood pressure ≥ 80 mm Hg with the use of 3 classes of antihypertensive medication for those &lt; 65 years of age and those ≥ 65 years of age with diabetes, chronic kidney disease, history of cardiovascular disease or 10-year predicted ASCVD risk ≥ 10%; Systolic blood pressure ≥ 130 mm Hg with the use of 3 classes of antihypertensive medication for those ≥ 65 years of age without diabetes, chronic kidney disease, history of cardiovascular disease or 10-year predicted ASCVD risk ≥ 10%.  To meet this definition of resistant hypertension, the participant had to be taking a thiazide diuretic.</w:t>
             </w:r>
           </w:p>
         </w:tc>
@@ -16690,7 +17346,7 @@
                 <w:szCs w:val="22"/>
                 <w:color w:val="000000"/>
               </w:rPr>
-              <w:t xml:space="preserve">Number of antihypertensive medication classes</w:t>
+              <w:t xml:space="preserve">Apparent treatment resistant hypertension defined by the 2017 ACC/AHA BP guideline, requires thiazide diuretic</w:t>
             </w:r>
           </w:p>
         </w:tc>
@@ -16734,7 +17390,7 @@
                 <w:szCs w:val="22"/>
                 <w:color w:val="000000"/>
               </w:rPr>
-              <w:t xml:space="preserve">Number of antihypertensive medication classes being taken based on the pill bottle review.</w:t>
+              <w:t xml:space="preserve">Taking 4 or more classes of antihypertensive medication, systolic blood pressure ≥ 140 mm Hg or diastolic blood pressure ≥ 90 mm Hg with the use of 3 classes of antihypertensive medication, or systolic blood pressure ≥ 130 mm Hg or diastolic blood pressure ≥ 80 mm Hg with the use of 3 classes of antihypertensive medication for those with diabetes or chronic kidney disease.  To meet this definition of resistant hypertension, the participant had to be taking a thiazide diuretic.</w:t>
             </w:r>
           </w:p>
         </w:tc>
@@ -16746,13 +17402,14 @@
         body41
         <w:tc>
           <w:tcPr>
-            <w:tcBorders>
-              <w:bottom w:val="single" w:sz="8" w:space="0" w:color="666666"/>
-              <w:top w:val="single" w:sz="8" w:space="0" w:color="666666"/>
-              <w:left w:val="single" w:sz="8" w:space="0" w:color="666666"/>
-              <w:right w:val="single" w:sz="8" w:space="0" w:color="666666"/>
-            </w:tcBorders>
-            <w:shd w:val="clear" w:color="auto" w:fill="FFFFFF"/>
+            <w:gridSpan w:val="2"/>
+            <w:tcBorders>
+              <w:bottom w:val="single" w:sz="8" w:space="0" w:color="666666"/>
+              <w:top w:val="single" w:sz="8" w:space="0" w:color="666666"/>
+              <w:left w:val="single" w:sz="8" w:space="0" w:color="666666"/>
+              <w:right w:val="single" w:sz="8" w:space="0" w:color="666666"/>
+            </w:tcBorders>
+            <w:shd w:val="clear" w:color="auto" w:fill="CCCCCC"/>
             <w:tcMar>
               <w:top w:w="0" w:type="dxa"/>
               <w:bottom w:w="0" w:type="dxa"/>
@@ -16772,63 +17429,19 @@
                 <w:right w:val="none" w:sz="0" w:space="0" w:color="000000"/>
               </w:pBdr>
               <w:spacing w:after="100" w:before="100" w:line="240"/>
-              <w:ind w:firstLine="0" w:left="200" w:right="100"/>
-            </w:pPr>
-            <w:r>
-              <w:rPr>
-                <w:rFonts w:ascii="Arial" w:hAnsi="Arial" w:eastAsia="Arial" w:cs="Arial"/>
-                <w:i w:val="false"/>
-                <w:b w:val="false"/>
-                <w:u w:val="none"/>
-                <w:sz w:val="22"/>
-                <w:szCs w:val="22"/>
-                <w:color w:val="000000"/>
-              </w:rPr>
-              <w:t xml:space="preserve">Combination therapy</w:t>
-            </w:r>
-          </w:p>
-        </w:tc>
-        <w:tc>
-          <w:tcPr>
-            <w:tcBorders>
-              <w:bottom w:val="single" w:sz="8" w:space="0" w:color="666666"/>
-              <w:top w:val="single" w:sz="8" w:space="0" w:color="666666"/>
-              <w:left w:val="single" w:sz="8" w:space="0" w:color="666666"/>
-              <w:right w:val="single" w:sz="8" w:space="0" w:color="666666"/>
-            </w:tcBorders>
-            <w:shd w:val="clear" w:color="auto" w:fill="FFFFFF"/>
-            <w:tcMar>
-              <w:top w:w="0" w:type="dxa"/>
-              <w:bottom w:w="0" w:type="dxa"/>
-              <w:left w:w="0" w:type="dxa"/>
-              <w:right w:w="0" w:type="dxa"/>
-            </w:tcMar>
-            <w:vAlign w:val="center"/>
-          </w:tcPr>
-          <w:p>
-            <w:pPr>
-              <w:pStyle w:val="Normal"/>
-              <w:jc w:val="left"/>
-              <w:pBdr>
-                <w:bottom w:val="none" w:sz="0" w:space="0" w:color="000000"/>
-                <w:top w:val="none" w:sz="0" w:space="0" w:color="000000"/>
-                <w:left w:val="none" w:sz="0" w:space="0" w:color="000000"/>
-                <w:right w:val="none" w:sz="0" w:space="0" w:color="000000"/>
-              </w:pBdr>
-              <w:spacing w:after="100" w:before="100" w:line="240"/>
-              <w:ind w:firstLine="0" w:left="100" w:right="100"/>
-            </w:pPr>
-            <w:r>
-              <w:rPr>
-                <w:rFonts w:ascii="Arial" w:hAnsi="Arial" w:eastAsia="Arial" w:cs="Arial"/>
-                <w:i w:val="false"/>
-                <w:b w:val="false"/>
-                <w:u w:val="none"/>
-                <w:sz w:val="22"/>
-                <w:szCs w:val="22"/>
-                <w:color w:val="000000"/>
-              </w:rPr>
-              <w:t xml:space="preserve">Taking a single pill with two classes of antihypertensive medication.</w:t>
+              <w:ind w:firstLine="0" w:left="100" w:right="100"/>
+            </w:pPr>
+            <w:r>
+              <w:rPr>
+                <w:rFonts w:ascii="Arial" w:hAnsi="Arial" w:eastAsia="Arial" w:cs="Arial"/>
+                <w:i w:val="true"/>
+                <w:b w:val="false"/>
+                <w:u w:val="none"/>
+                <w:sz w:val="22"/>
+                <w:szCs w:val="22"/>
+                <w:color w:val="000000"/>
+              </w:rPr>
+              <w:t xml:space="preserve">Antihypertensive medication</w:t>
             </w:r>
           </w:p>
         </w:tc>
@@ -16840,7 +17453,6 @@
         body42
         <w:tc>
           <w:tcPr>
-            <w:gridSpan w:val="2"/>
             <w:tcBorders>
               <w:bottom w:val="single" w:sz="8" w:space="0" w:color="666666"/>
               <w:top w:val="single" w:sz="8" w:space="0" w:color="666666"/>
@@ -16872,14 +17484,58 @@
             <w:r>
               <w:rPr>
                 <w:rFonts w:ascii="Arial" w:hAnsi="Arial" w:eastAsia="Arial" w:cs="Arial"/>
-                <w:i w:val="true"/>
-                <w:b w:val="false"/>
-                <w:u w:val="none"/>
-                <w:sz w:val="22"/>
-                <w:szCs w:val="22"/>
-                <w:color w:val="000000"/>
-              </w:rPr>
-              <w:t xml:space="preserve">Antihypertensive medication classes</w:t>
+                <w:i w:val="false"/>
+                <w:b w:val="false"/>
+                <w:u w:val="none"/>
+                <w:sz w:val="22"/>
+                <w:szCs w:val="22"/>
+                <w:color w:val="000000"/>
+              </w:rPr>
+              <w:t xml:space="preserve">Self-reported antihypertensive medication use</w:t>
+            </w:r>
+          </w:p>
+        </w:tc>
+        <w:tc>
+          <w:tcPr>
+            <w:tcBorders>
+              <w:bottom w:val="single" w:sz="8" w:space="0" w:color="666666"/>
+              <w:top w:val="single" w:sz="8" w:space="0" w:color="666666"/>
+              <w:left w:val="single" w:sz="8" w:space="0" w:color="666666"/>
+              <w:right w:val="single" w:sz="8" w:space="0" w:color="666666"/>
+            </w:tcBorders>
+            <w:shd w:val="clear" w:color="auto" w:fill="FFFFFF"/>
+            <w:tcMar>
+              <w:top w:w="0" w:type="dxa"/>
+              <w:bottom w:w="0" w:type="dxa"/>
+              <w:left w:w="0" w:type="dxa"/>
+              <w:right w:w="0" w:type="dxa"/>
+            </w:tcMar>
+            <w:vAlign w:val="center"/>
+          </w:tcPr>
+          <w:p>
+            <w:pPr>
+              <w:pStyle w:val="Normal"/>
+              <w:jc w:val="left"/>
+              <w:pBdr>
+                <w:bottom w:val="none" w:sz="0" w:space="0" w:color="000000"/>
+                <w:top w:val="none" w:sz="0" w:space="0" w:color="000000"/>
+                <w:left w:val="none" w:sz="0" w:space="0" w:color="000000"/>
+                <w:right w:val="none" w:sz="0" w:space="0" w:color="000000"/>
+              </w:pBdr>
+              <w:spacing w:after="100" w:before="100" w:line="240"/>
+              <w:ind w:firstLine="0" w:left="100" w:right="100"/>
+            </w:pPr>
+            <w:r>
+              <w:rPr>
+                <w:rFonts w:ascii="Arial" w:hAnsi="Arial" w:eastAsia="Arial" w:cs="Arial"/>
+                <w:i w:val="false"/>
+                <w:b w:val="false"/>
+                <w:u w:val="none"/>
+                <w:sz w:val="22"/>
+                <w:szCs w:val="22"/>
+                <w:color w:val="000000"/>
+              </w:rPr>
+              <w:t xml:space="preserve">Self-reported use of antihypertensive medication</w:t>
             </w:r>
           </w:p>
         </w:tc>
@@ -16917,19 +17573,19 @@
                 <w:right w:val="none" w:sz="0" w:space="0" w:color="000000"/>
               </w:pBdr>
               <w:spacing w:after="100" w:before="100" w:line="240"/>
-              <w:ind w:firstLine="0" w:left="400" w:right="100"/>
-            </w:pPr>
-            <w:r>
-              <w:rPr>
-                <w:rFonts w:ascii="Arial" w:hAnsi="Arial" w:eastAsia="Arial" w:cs="Arial"/>
-                <w:i w:val="false"/>
-                <w:b w:val="false"/>
-                <w:u w:val="none"/>
-                <w:sz w:val="22"/>
-                <w:szCs w:val="22"/>
-                <w:color w:val="000000"/>
-              </w:rPr>
-              <w:t xml:space="preserve">ACE inhibitors</w:t>
+              <w:ind w:firstLine="0" w:left="200" w:right="100"/>
+            </w:pPr>
+            <w:r>
+              <w:rPr>
+                <w:rFonts w:ascii="Arial" w:hAnsi="Arial" w:eastAsia="Arial" w:cs="Arial"/>
+                <w:i w:val="false"/>
+                <w:b w:val="false"/>
+                <w:u w:val="none"/>
+                <w:sz w:val="22"/>
+                <w:szCs w:val="22"/>
+                <w:color w:val="000000"/>
+              </w:rPr>
+              <w:t xml:space="preserve">Antihypertensive medication use recommended by the JNC7 guideline</w:t>
             </w:r>
           </w:p>
         </w:tc>
@@ -16973,7 +17629,7 @@
                 <w:szCs w:val="22"/>
                 <w:color w:val="000000"/>
               </w:rPr>
-              <w:t xml:space="preserve">Taking an angiotensin converting enzyme inhibitor, defined using the pill bottle review. Drugs in this class included benazepril, captopril, enalapril, fosinopril, lisinopril, moexipril, perindopril, quinapril, ramipril, trandolapril</w:t>
+              <w:t xml:space="preserve">Systolic blood pressure ≥ 140 mm Hg or diastolic blood pressure ≥ 90 mm Hg; Systolic blood pressure ≥ 130 mm Hg or diastolic blood pressure ≥ 80 mm Hg for those with chronic kidney disease or diabetes. Those taking antihypertensive medications were considered to be recommended treatment.</w:t>
             </w:r>
           </w:p>
         </w:tc>
@@ -17011,19 +17667,19 @@
                 <w:right w:val="none" w:sz="0" w:space="0" w:color="000000"/>
               </w:pBdr>
               <w:spacing w:after="100" w:before="100" w:line="240"/>
-              <w:ind w:firstLine="0" w:left="400" w:right="100"/>
-            </w:pPr>
-            <w:r>
-              <w:rPr>
-                <w:rFonts w:ascii="Arial" w:hAnsi="Arial" w:eastAsia="Arial" w:cs="Arial"/>
-                <w:i w:val="false"/>
-                <w:b w:val="false"/>
-                <w:u w:val="none"/>
-                <w:sz w:val="22"/>
-                <w:szCs w:val="22"/>
-                <w:color w:val="000000"/>
-              </w:rPr>
-              <w:t xml:space="preserve">Aldosterone antagonists</w:t>
+              <w:ind w:firstLine="0" w:left="200" w:right="100"/>
+            </w:pPr>
+            <w:r>
+              <w:rPr>
+                <w:rFonts w:ascii="Arial" w:hAnsi="Arial" w:eastAsia="Arial" w:cs="Arial"/>
+                <w:i w:val="false"/>
+                <w:b w:val="false"/>
+                <w:u w:val="none"/>
+                <w:sz w:val="22"/>
+                <w:szCs w:val="22"/>
+                <w:color w:val="000000"/>
+              </w:rPr>
+              <w:t xml:space="preserve">Antihypertensive medication use recommended by the 2017 ACC/AHA BP guideline</w:t>
             </w:r>
           </w:p>
         </w:tc>
@@ -17067,7 +17723,7 @@
                 <w:szCs w:val="22"/>
                 <w:color w:val="000000"/>
               </w:rPr>
-              <w:t xml:space="preserve">Taking an aldosterone antagonist, defined using the pill bottle review. Drugs in this class included eplerenone, spironolactone.</w:t>
+              <w:t xml:space="preserve">Systolic blood pressure ≥ 130 mm Hg or diastolic blood pressure ≥ 80 mm Hg; Systolic blood pressure ≥ 130 mm Hg for those age ≥ 65 years without diabetes, chronic kidney disease, history of cardiovascular disease, or 10-year predicted atherosclerotic cardiovascular disease risk ≥ 10% by the pooled cohort risk equations. Those taking antihypertensive medications were considered to be recommended treatment.</w:t>
             </w:r>
           </w:p>
         </w:tc>
@@ -17105,19 +17761,19 @@
                 <w:right w:val="none" w:sz="0" w:space="0" w:color="000000"/>
               </w:pBdr>
               <w:spacing w:after="100" w:before="100" w:line="240"/>
-              <w:ind w:firstLine="0" w:left="400" w:right="100"/>
-            </w:pPr>
-            <w:r>
-              <w:rPr>
-                <w:rFonts w:ascii="Arial" w:hAnsi="Arial" w:eastAsia="Arial" w:cs="Arial"/>
-                <w:i w:val="false"/>
-                <w:b w:val="false"/>
-                <w:u w:val="none"/>
-                <w:sz w:val="22"/>
-                <w:szCs w:val="22"/>
-                <w:color w:val="000000"/>
-              </w:rPr>
-              <w:t xml:space="preserve">Alpha-1 blockers</w:t>
+              <w:ind w:firstLine="0" w:left="200" w:right="100"/>
+            </w:pPr>
+            <w:r>
+              <w:rPr>
+                <w:rFonts w:ascii="Arial" w:hAnsi="Arial" w:eastAsia="Arial" w:cs="Arial"/>
+                <w:i w:val="false"/>
+                <w:b w:val="false"/>
+                <w:u w:val="none"/>
+                <w:sz w:val="22"/>
+                <w:szCs w:val="22"/>
+                <w:color w:val="000000"/>
+              </w:rPr>
+              <w:t xml:space="preserve">Antihypertensive medication use recommended by the 2018 ESC/ESH arterial hypertension guideline</w:t>
             </w:r>
           </w:p>
         </w:tc>
@@ -17161,7 +17817,7 @@
                 <w:szCs w:val="22"/>
                 <w:color w:val="000000"/>
               </w:rPr>
-              <w:t xml:space="preserve">Taking an alpha blocker, defined using the pill bottle review. Drugs in this class included doxazosin, prazosin, terazosin.</w:t>
+              <w:t xml:space="preserve">Systolic blood pressure ≥ 140 mm Hg or diastolic blood pressure ≥ 90 mm Hg. Those taking antihypertensive medications were considered to be recommended treatment.</w:t>
             </w:r>
           </w:p>
         </w:tc>
@@ -17199,19 +17855,19 @@
                 <w:right w:val="none" w:sz="0" w:space="0" w:color="000000"/>
               </w:pBdr>
               <w:spacing w:after="100" w:before="100" w:line="240"/>
-              <w:ind w:firstLine="0" w:left="400" w:right="100"/>
-            </w:pPr>
-            <w:r>
-              <w:rPr>
-                <w:rFonts w:ascii="Arial" w:hAnsi="Arial" w:eastAsia="Arial" w:cs="Arial"/>
-                <w:i w:val="false"/>
-                <w:b w:val="false"/>
-                <w:u w:val="none"/>
-                <w:sz w:val="22"/>
-                <w:szCs w:val="22"/>
-                <w:color w:val="000000"/>
-              </w:rPr>
-              <w:t xml:space="preserve">Angiotensin receptor blockers</w:t>
+              <w:ind w:firstLine="0" w:left="200" w:right="100"/>
+            </w:pPr>
+            <w:r>
+              <w:rPr>
+                <w:rFonts w:ascii="Arial" w:hAnsi="Arial" w:eastAsia="Arial" w:cs="Arial"/>
+                <w:i w:val="false"/>
+                <w:b w:val="false"/>
+                <w:u w:val="none"/>
+                <w:sz w:val="22"/>
+                <w:szCs w:val="22"/>
+                <w:color w:val="000000"/>
+              </w:rPr>
+              <w:t xml:space="preserve">Number of antihypertensive medication classes</w:t>
             </w:r>
           </w:p>
         </w:tc>
@@ -17255,7 +17911,7 @@
                 <w:szCs w:val="22"/>
                 <w:color w:val="000000"/>
               </w:rPr>
-              <w:t xml:space="preserve">Taking an angiotensin receptor blocker, defined using the pill bottle review. Drugs in this class included azilsartan, candesartan, eprosartan, irbesartan, losartan, olmesartan, telmisartan, valsartan.</w:t>
+              <w:t xml:space="preserve">Number of antihypertensive medication classes being taken based on the pill bottle review.</w:t>
             </w:r>
           </w:p>
         </w:tc>
@@ -17293,19 +17949,19 @@
                 <w:right w:val="none" w:sz="0" w:space="0" w:color="000000"/>
               </w:pBdr>
               <w:spacing w:after="100" w:before="100" w:line="240"/>
-              <w:ind w:firstLine="0" w:left="400" w:right="100"/>
-            </w:pPr>
-            <w:r>
-              <w:rPr>
-                <w:rFonts w:ascii="Arial" w:hAnsi="Arial" w:eastAsia="Arial" w:cs="Arial"/>
-                <w:i w:val="false"/>
-                <w:b w:val="false"/>
-                <w:u w:val="none"/>
-                <w:sz w:val="22"/>
-                <w:szCs w:val="22"/>
-                <w:color w:val="000000"/>
-              </w:rPr>
-              <w:t xml:space="preserve">Beta blockers</w:t>
+              <w:ind w:firstLine="0" w:left="200" w:right="100"/>
+            </w:pPr>
+            <w:r>
+              <w:rPr>
+                <w:rFonts w:ascii="Arial" w:hAnsi="Arial" w:eastAsia="Arial" w:cs="Arial"/>
+                <w:i w:val="false"/>
+                <w:b w:val="false"/>
+                <w:u w:val="none"/>
+                <w:sz w:val="22"/>
+                <w:szCs w:val="22"/>
+                <w:color w:val="000000"/>
+              </w:rPr>
+              <w:t xml:space="preserve">Number of antihypertensive medication pills</w:t>
             </w:r>
           </w:p>
         </w:tc>
@@ -17349,7 +18005,7 @@
                 <w:szCs w:val="22"/>
                 <w:color w:val="000000"/>
               </w:rPr>
-              <w:t xml:space="preserve">Taking a beta blocker. Drugs in this class included acebutolol, atenolol, betaxolol, bisoprolol, carvedilol, labetalol, metoprolol, nadolol, nebivolol, pindolol, penbutolol, propranolol, timolol.</w:t>
+              <w:t xml:space="preserve">Number of antihypertensive medication pills being taken based on the medication inventory.</w:t>
             </w:r>
           </w:p>
         </w:tc>
@@ -17387,19 +18043,19 @@
                 <w:right w:val="none" w:sz="0" w:space="0" w:color="000000"/>
               </w:pBdr>
               <w:spacing w:after="100" w:before="100" w:line="240"/>
-              <w:ind w:firstLine="0" w:left="400" w:right="100"/>
-            </w:pPr>
-            <w:r>
-              <w:rPr>
-                <w:rFonts w:ascii="Arial" w:hAnsi="Arial" w:eastAsia="Arial" w:cs="Arial"/>
-                <w:i w:val="false"/>
-                <w:b w:val="false"/>
-                <w:u w:val="none"/>
-                <w:sz w:val="22"/>
-                <w:szCs w:val="22"/>
-                <w:color w:val="000000"/>
-              </w:rPr>
-              <w:t xml:space="preserve">Calcium channel blockers</w:t>
+              <w:ind w:firstLine="0" w:left="200" w:right="100"/>
+            </w:pPr>
+            <w:r>
+              <w:rPr>
+                <w:rFonts w:ascii="Arial" w:hAnsi="Arial" w:eastAsia="Arial" w:cs="Arial"/>
+                <w:i w:val="false"/>
+                <w:b w:val="false"/>
+                <w:u w:val="none"/>
+                <w:sz w:val="22"/>
+                <w:szCs w:val="22"/>
+                <w:color w:val="000000"/>
+              </w:rPr>
+              <w:t xml:space="preserve">Combination therapy</w:t>
             </w:r>
           </w:p>
         </w:tc>
@@ -17443,7 +18099,7 @@
                 <w:szCs w:val="22"/>
                 <w:color w:val="000000"/>
               </w:rPr>
-              <w:t xml:space="preserve">Taking a calcium channel blocker, defined using the pill bottle review. Drugs in this class included amlodipine, diltiazem, felodipine, isradipine, nicardipine, nifedipine, nisoldipine, verapamil.</w:t>
+              <w:t xml:space="preserve">Taking a single pill with two classes of antihypertensive medication.</w:t>
             </w:r>
           </w:p>
         </w:tc>
@@ -17481,19 +18137,19 @@
                 <w:right w:val="none" w:sz="0" w:space="0" w:color="000000"/>
               </w:pBdr>
               <w:spacing w:after="100" w:before="100" w:line="240"/>
-              <w:ind w:firstLine="0" w:left="400" w:right="100"/>
-            </w:pPr>
-            <w:r>
-              <w:rPr>
-                <w:rFonts w:ascii="Arial" w:hAnsi="Arial" w:eastAsia="Arial" w:cs="Arial"/>
-                <w:i w:val="false"/>
-                <w:b w:val="false"/>
-                <w:u w:val="none"/>
-                <w:sz w:val="22"/>
-                <w:szCs w:val="22"/>
-                <w:color w:val="000000"/>
-              </w:rPr>
-              <w:t xml:space="preserve">Central alpha1 agonist and other centrally acting agents</w:t>
+              <w:ind w:firstLine="0" w:left="200" w:right="100"/>
+            </w:pPr>
+            <w:r>
+              <w:rPr>
+                <w:rFonts w:ascii="Arial" w:hAnsi="Arial" w:eastAsia="Arial" w:cs="Arial"/>
+                <w:i w:val="false"/>
+                <w:b w:val="false"/>
+                <w:u w:val="none"/>
+                <w:sz w:val="22"/>
+                <w:szCs w:val="22"/>
+                <w:color w:val="000000"/>
+              </w:rPr>
+              <w:t xml:space="preserve">Taking two or more antihypertensive medication pills</w:t>
             </w:r>
           </w:p>
         </w:tc>
@@ -17537,7 +18193,7 @@
                 <w:szCs w:val="22"/>
                 <w:color w:val="000000"/>
               </w:rPr>
-              <w:t xml:space="preserve">Taking a centrally acting agents, defined using the pill bottle review. Drugs in this class included clonidine, guanabenz, guanadrel, guanethidine, guanfacine, methyldopa, reserpine.</w:t>
+              <w:t xml:space="preserve">Taking ≥ 2 antihypertensive medication pills based on the medication inventory.</w:t>
             </w:r>
           </w:p>
         </w:tc>
@@ -17549,6 +18205,7 @@
         body50
         <w:tc>
           <w:tcPr>
+            <w:gridSpan w:val="2"/>
             <w:tcBorders>
               <w:bottom w:val="single" w:sz="8" w:space="0" w:color="666666"/>
               <w:top w:val="single" w:sz="8" w:space="0" w:color="666666"/>
@@ -17575,63 +18232,19 @@
                 <w:right w:val="none" w:sz="0" w:space="0" w:color="000000"/>
               </w:pBdr>
               <w:spacing w:after="100" w:before="100" w:line="240"/>
-              <w:ind w:firstLine="0" w:left="400" w:right="100"/>
-            </w:pPr>
-            <w:r>
-              <w:rPr>
-                <w:rFonts w:ascii="Arial" w:hAnsi="Arial" w:eastAsia="Arial" w:cs="Arial"/>
-                <w:i w:val="false"/>
-                <w:b w:val="false"/>
-                <w:u w:val="none"/>
-                <w:sz w:val="22"/>
-                <w:szCs w:val="22"/>
-                <w:color w:val="000000"/>
-              </w:rPr>
-              <w:t xml:space="preserve">Direct renin inhibitors</w:t>
-            </w:r>
-          </w:p>
-        </w:tc>
-        <w:tc>
-          <w:tcPr>
-            <w:tcBorders>
-              <w:bottom w:val="single" w:sz="8" w:space="0" w:color="666666"/>
-              <w:top w:val="single" w:sz="8" w:space="0" w:color="666666"/>
-              <w:left w:val="single" w:sz="8" w:space="0" w:color="666666"/>
-              <w:right w:val="single" w:sz="8" w:space="0" w:color="666666"/>
-            </w:tcBorders>
-            <w:shd w:val="clear" w:color="auto" w:fill="FFFFFF"/>
-            <w:tcMar>
-              <w:top w:w="0" w:type="dxa"/>
-              <w:bottom w:w="0" w:type="dxa"/>
-              <w:left w:w="0" w:type="dxa"/>
-              <w:right w:w="0" w:type="dxa"/>
-            </w:tcMar>
-            <w:vAlign w:val="center"/>
-          </w:tcPr>
-          <w:p>
-            <w:pPr>
-              <w:pStyle w:val="Normal"/>
-              <w:jc w:val="left"/>
-              <w:pBdr>
-                <w:bottom w:val="none" w:sz="0" w:space="0" w:color="000000"/>
-                <w:top w:val="none" w:sz="0" w:space="0" w:color="000000"/>
-                <w:left w:val="none" w:sz="0" w:space="0" w:color="000000"/>
-                <w:right w:val="none" w:sz="0" w:space="0" w:color="000000"/>
-              </w:pBdr>
-              <w:spacing w:after="100" w:before="100" w:line="240"/>
-              <w:ind w:firstLine="0" w:left="100" w:right="100"/>
-            </w:pPr>
-            <w:r>
-              <w:rPr>
-                <w:rFonts w:ascii="Arial" w:hAnsi="Arial" w:eastAsia="Arial" w:cs="Arial"/>
-                <w:i w:val="false"/>
-                <w:b w:val="false"/>
-                <w:u w:val="none"/>
-                <w:sz w:val="22"/>
-                <w:szCs w:val="22"/>
-                <w:color w:val="000000"/>
-              </w:rPr>
-              <w:t xml:space="preserve">Taking a renin inhibitor, defined using the pill bottle review. Drugs in this class included aliskiren.</w:t>
+              <w:ind w:firstLine="0" w:left="200" w:right="100"/>
+            </w:pPr>
+            <w:r>
+              <w:rPr>
+                <w:rFonts w:ascii="Arial" w:hAnsi="Arial" w:eastAsia="Arial" w:cs="Arial"/>
+                <w:i w:val="true"/>
+                <w:b w:val="false"/>
+                <w:u w:val="none"/>
+                <w:sz w:val="22"/>
+                <w:szCs w:val="22"/>
+                <w:color w:val="000000"/>
+              </w:rPr>
+              <w:t xml:space="preserve">Antihypertensive medication classes</w:t>
             </w:r>
           </w:p>
         </w:tc>
@@ -17681,7 +18294,7 @@
                 <w:szCs w:val="22"/>
                 <w:color w:val="000000"/>
               </w:rPr>
-              <w:t xml:space="preserve">Direct vasodilators</w:t>
+              <w:t xml:space="preserve">ACE inhibitors</w:t>
             </w:r>
           </w:p>
         </w:tc>
@@ -17725,7 +18338,7 @@
                 <w:szCs w:val="22"/>
                 <w:color w:val="000000"/>
               </w:rPr>
-              <w:t xml:space="preserve">Taking a vasodilator, defined using the pill bottle review. Drugs in this class included hydralazine, minoxidil.</w:t>
+              <w:t xml:space="preserve">Taking an angiotensin converting enzyme inhibitor, defined using the pill bottle review. Drugs in this class included benazepril, captopril, enalapril, fosinopril, lisinopril, moexipril, perindopril, quinapril, ramipril, trandolapril</w:t>
             </w:r>
           </w:p>
         </w:tc>
@@ -17775,7 +18388,7 @@
                 <w:szCs w:val="22"/>
                 <w:color w:val="000000"/>
               </w:rPr>
-              <w:t xml:space="preserve">Loop diuretics</w:t>
+              <w:t xml:space="preserve">Aldosterone antagonists</w:t>
             </w:r>
           </w:p>
         </w:tc>
@@ -17819,7 +18432,7 @@
                 <w:szCs w:val="22"/>
                 <w:color w:val="000000"/>
               </w:rPr>
-              <w:t xml:space="preserve">Taking a loop diuretic, defined using the pill bottle review. Drugs in this class included bumetanide, furosemide, torsemide, ethacrynic acid.</w:t>
+              <w:t xml:space="preserve">Taking an aldosterone antagonist, defined using the pill bottle review. Drugs in this class included eplerenone, spironolactone.</w:t>
             </w:r>
           </w:p>
         </w:tc>
@@ -17869,7 +18482,7 @@
                 <w:szCs w:val="22"/>
                 <w:color w:val="000000"/>
               </w:rPr>
-              <w:t xml:space="preserve">Potassium sparing diuretics</w:t>
+              <w:t xml:space="preserve">Alpha-1 blockers</w:t>
             </w:r>
           </w:p>
         </w:tc>
@@ -17913,7 +18526,7 @@
                 <w:szCs w:val="22"/>
                 <w:color w:val="000000"/>
               </w:rPr>
-              <w:t xml:space="preserve">Taking a potassium-sparing diuretic, defined using the pill bottle review. Drugs in this class included amiloride, triamterene.</w:t>
+              <w:t xml:space="preserve">Taking an alpha blocker, defined using the pill bottle review. Drugs in this class included doxazosin, prazosin, terazosin.</w:t>
             </w:r>
           </w:p>
         </w:tc>
@@ -17963,7 +18576,7 @@
                 <w:szCs w:val="22"/>
                 <w:color w:val="000000"/>
               </w:rPr>
-              <w:t xml:space="preserve">Thiazide or thiazide-type diuretics</w:t>
+              <w:t xml:space="preserve">Angiotensin receptor blockers</w:t>
             </w:r>
           </w:p>
         </w:tc>
@@ -18007,7 +18620,7 @@
                 <w:szCs w:val="22"/>
                 <w:color w:val="000000"/>
               </w:rPr>
-              <w:t xml:space="preserve">Taking a thiazide diuretic, defined using the pill bottle review. Drugs in this class included bendroflumethiazide, chlorthalidone, chlorothiazide, hydrochlorothiazide, hydroflumethiazide, indapamide, metolazone, methyclothiazide, trichlormethiazide.</w:t>
+              <w:t xml:space="preserve">Taking an angiotensin receptor blocker, defined using the pill bottle review. Drugs in this class included azilsartan, candesartan, eprosartan, irbesartan, losartan, olmesartan, telmisartan, valsartan.</w:t>
             </w:r>
           </w:p>
         </w:tc>
@@ -18019,14 +18632,13 @@
         body55
         <w:tc>
           <w:tcPr>
-            <w:gridSpan w:val="2"/>
-            <w:tcBorders>
-              <w:bottom w:val="single" w:sz="8" w:space="0" w:color="666666"/>
-              <w:top w:val="single" w:sz="8" w:space="0" w:color="666666"/>
-              <w:left w:val="single" w:sz="8" w:space="0" w:color="666666"/>
-              <w:right w:val="single" w:sz="8" w:space="0" w:color="666666"/>
-            </w:tcBorders>
-            <w:shd w:val="clear" w:color="auto" w:fill="CCCCCC"/>
+            <w:tcBorders>
+              <w:bottom w:val="single" w:sz="8" w:space="0" w:color="666666"/>
+              <w:top w:val="single" w:sz="8" w:space="0" w:color="666666"/>
+              <w:left w:val="single" w:sz="8" w:space="0" w:color="666666"/>
+              <w:right w:val="single" w:sz="8" w:space="0" w:color="666666"/>
+            </w:tcBorders>
+            <w:shd w:val="clear" w:color="auto" w:fill="FFFFFF"/>
             <w:tcMar>
               <w:top w:w="0" w:type="dxa"/>
               <w:bottom w:w="0" w:type="dxa"/>
@@ -18046,19 +18658,63 @@
                 <w:right w:val="none" w:sz="0" w:space="0" w:color="000000"/>
               </w:pBdr>
               <w:spacing w:after="100" w:before="100" w:line="240"/>
-              <w:ind w:firstLine="0" w:left="100" w:right="100"/>
-            </w:pPr>
-            <w:r>
-              <w:rPr>
-                <w:rFonts w:ascii="Arial" w:hAnsi="Arial" w:eastAsia="Arial" w:cs="Arial"/>
-                <w:i w:val="true"/>
-                <w:b w:val="false"/>
-                <w:u w:val="none"/>
-                <w:sz w:val="22"/>
-                <w:szCs w:val="22"/>
-                <w:color w:val="000000"/>
-              </w:rPr>
-              <w:t xml:space="preserve">Comorbidities</w:t>
+              <w:ind w:firstLine="0" w:left="400" w:right="100"/>
+            </w:pPr>
+            <w:r>
+              <w:rPr>
+                <w:rFonts w:ascii="Arial" w:hAnsi="Arial" w:eastAsia="Arial" w:cs="Arial"/>
+                <w:i w:val="false"/>
+                <w:b w:val="false"/>
+                <w:u w:val="none"/>
+                <w:sz w:val="22"/>
+                <w:szCs w:val="22"/>
+                <w:color w:val="000000"/>
+              </w:rPr>
+              <w:t xml:space="preserve">Beta blockers</w:t>
+            </w:r>
+          </w:p>
+        </w:tc>
+        <w:tc>
+          <w:tcPr>
+            <w:tcBorders>
+              <w:bottom w:val="single" w:sz="8" w:space="0" w:color="666666"/>
+              <w:top w:val="single" w:sz="8" w:space="0" w:color="666666"/>
+              <w:left w:val="single" w:sz="8" w:space="0" w:color="666666"/>
+              <w:right w:val="single" w:sz="8" w:space="0" w:color="666666"/>
+            </w:tcBorders>
+            <w:shd w:val="clear" w:color="auto" w:fill="FFFFFF"/>
+            <w:tcMar>
+              <w:top w:w="0" w:type="dxa"/>
+              <w:bottom w:w="0" w:type="dxa"/>
+              <w:left w:w="0" w:type="dxa"/>
+              <w:right w:w="0" w:type="dxa"/>
+            </w:tcMar>
+            <w:vAlign w:val="center"/>
+          </w:tcPr>
+          <w:p>
+            <w:pPr>
+              <w:pStyle w:val="Normal"/>
+              <w:jc w:val="left"/>
+              <w:pBdr>
+                <w:bottom w:val="none" w:sz="0" w:space="0" w:color="000000"/>
+                <w:top w:val="none" w:sz="0" w:space="0" w:color="000000"/>
+                <w:left w:val="none" w:sz="0" w:space="0" w:color="000000"/>
+                <w:right w:val="none" w:sz="0" w:space="0" w:color="000000"/>
+              </w:pBdr>
+              <w:spacing w:after="100" w:before="100" w:line="240"/>
+              <w:ind w:firstLine="0" w:left="100" w:right="100"/>
+            </w:pPr>
+            <w:r>
+              <w:rPr>
+                <w:rFonts w:ascii="Arial" w:hAnsi="Arial" w:eastAsia="Arial" w:cs="Arial"/>
+                <w:i w:val="false"/>
+                <w:b w:val="false"/>
+                <w:u w:val="none"/>
+                <w:sz w:val="22"/>
+                <w:szCs w:val="22"/>
+                <w:color w:val="000000"/>
+              </w:rPr>
+              <w:t xml:space="preserve">Taking a beta blocker. Drugs in this class included acebutolol, atenolol, betaxolol, bisoprolol, carvedilol, labetalol, metoprolol, nadolol, nebivolol, pindolol, penbutolol, propranolol, timolol.</w:t>
             </w:r>
           </w:p>
         </w:tc>
@@ -18096,19 +18752,19 @@
                 <w:right w:val="none" w:sz="0" w:space="0" w:color="000000"/>
               </w:pBdr>
               <w:spacing w:after="100" w:before="100" w:line="240"/>
-              <w:ind w:firstLine="0" w:left="200" w:right="100"/>
-            </w:pPr>
-            <w:r>
-              <w:rPr>
-                <w:rFonts w:ascii="Arial" w:hAnsi="Arial" w:eastAsia="Arial" w:cs="Arial"/>
-                <w:i w:val="false"/>
-                <w:b w:val="false"/>
-                <w:u w:val="none"/>
-                <w:sz w:val="22"/>
-                <w:szCs w:val="22"/>
-                <w:color w:val="000000"/>
-              </w:rPr>
-              <w:t xml:space="preserve">Number of high risk conditions</w:t>
+              <w:ind w:firstLine="0" w:left="400" w:right="100"/>
+            </w:pPr>
+            <w:r>
+              <w:rPr>
+                <w:rFonts w:ascii="Arial" w:hAnsi="Arial" w:eastAsia="Arial" w:cs="Arial"/>
+                <w:i w:val="false"/>
+                <w:b w:val="false"/>
+                <w:u w:val="none"/>
+                <w:sz w:val="22"/>
+                <w:szCs w:val="22"/>
+                <w:color w:val="000000"/>
+              </w:rPr>
+              <w:t xml:space="preserve">Calcium channel blockers</w:t>
             </w:r>
           </w:p>
         </w:tc>
@@ -18152,7 +18808,7 @@
                 <w:szCs w:val="22"/>
                 <w:color w:val="000000"/>
               </w:rPr>
-              <w:t xml:space="preserve">Self-reported history of coronary heart disease, myocardial infarction, stroke or heart failure or 10-year predicted risk ≥ 10% estimated by the pooled cohort risk equations</w:t>
+              <w:t xml:space="preserve">Taking a calcium channel blocker, defined using the pill bottle review. Drugs in this class included amlodipine, diltiazem, felodipine, isradipine, nicardipine, nifedipine, nisoldipine, verapamil.</w:t>
             </w:r>
           </w:p>
         </w:tc>
@@ -18164,13 +18820,14 @@
         body57
         <w:tc>
           <w:tcPr>
-            <w:tcBorders>
-              <w:bottom w:val="single" w:sz="8" w:space="0" w:color="666666"/>
-              <w:top w:val="single" w:sz="8" w:space="0" w:color="666666"/>
-              <w:left w:val="single" w:sz="8" w:space="0" w:color="666666"/>
-              <w:right w:val="single" w:sz="8" w:space="0" w:color="666666"/>
-            </w:tcBorders>
-            <w:shd w:val="clear" w:color="auto" w:fill="FFFFFF"/>
+            <w:gridSpan w:val="2"/>
+            <w:tcBorders>
+              <w:bottom w:val="single" w:sz="8" w:space="0" w:color="666666"/>
+              <w:top w:val="single" w:sz="8" w:space="0" w:color="666666"/>
+              <w:left w:val="single" w:sz="8" w:space="0" w:color="666666"/>
+              <w:right w:val="single" w:sz="8" w:space="0" w:color="666666"/>
+            </w:tcBorders>
+            <w:shd w:val="clear" w:color="auto" w:fill="CCCCCC"/>
             <w:tcMar>
               <w:top w:w="0" w:type="dxa"/>
               <w:bottom w:w="0" w:type="dxa"/>
@@ -18190,63 +18847,19 @@
                 <w:right w:val="none" w:sz="0" w:space="0" w:color="000000"/>
               </w:pBdr>
               <w:spacing w:after="100" w:before="100" w:line="240"/>
-              <w:ind w:firstLine="0" w:left="200" w:right="100"/>
-            </w:pPr>
-            <w:r>
-              <w:rPr>
-                <w:rFonts w:ascii="Arial" w:hAnsi="Arial" w:eastAsia="Arial" w:cs="Arial"/>
-                <w:i w:val="false"/>
-                <w:b w:val="false"/>
-                <w:u w:val="none"/>
-                <w:sz w:val="22"/>
-                <w:szCs w:val="22"/>
-                <w:color w:val="000000"/>
-              </w:rPr>
-              <w:t xml:space="preserve">Smoking status</w:t>
-            </w:r>
-          </w:p>
-        </w:tc>
-        <w:tc>
-          <w:tcPr>
-            <w:tcBorders>
-              <w:bottom w:val="single" w:sz="8" w:space="0" w:color="666666"/>
-              <w:top w:val="single" w:sz="8" w:space="0" w:color="666666"/>
-              <w:left w:val="single" w:sz="8" w:space="0" w:color="666666"/>
-              <w:right w:val="single" w:sz="8" w:space="0" w:color="666666"/>
-            </w:tcBorders>
-            <w:shd w:val="clear" w:color="auto" w:fill="FFFFFF"/>
-            <w:tcMar>
-              <w:top w:w="0" w:type="dxa"/>
-              <w:bottom w:w="0" w:type="dxa"/>
-              <w:left w:w="0" w:type="dxa"/>
-              <w:right w:w="0" w:type="dxa"/>
-            </w:tcMar>
-            <w:vAlign w:val="center"/>
-          </w:tcPr>
-          <w:p>
-            <w:pPr>
-              <w:pStyle w:val="Normal"/>
-              <w:jc w:val="left"/>
-              <w:pBdr>
-                <w:bottom w:val="none" w:sz="0" w:space="0" w:color="000000"/>
-                <w:top w:val="none" w:sz="0" w:space="0" w:color="000000"/>
-                <w:left w:val="none" w:sz="0" w:space="0" w:color="000000"/>
-                <w:right w:val="none" w:sz="0" w:space="0" w:color="000000"/>
-              </w:pBdr>
-              <w:spacing w:after="100" w:before="100" w:line="240"/>
-              <w:ind w:firstLine="0" w:left="100" w:right="100"/>
-            </w:pPr>
-            <w:r>
-              <w:rPr>
-                <w:rFonts w:ascii="Arial" w:hAnsi="Arial" w:eastAsia="Arial" w:cs="Arial"/>
-                <w:i w:val="false"/>
-                <w:b w:val="false"/>
-                <w:u w:val="none"/>
-                <w:sz w:val="22"/>
-                <w:szCs w:val="22"/>
-                <w:color w:val="000000"/>
-              </w:rPr>
-              <w:t xml:space="preserve">Self-reported current cigarette smoking</w:t>
+              <w:ind w:firstLine="0" w:left="100" w:right="100"/>
+            </w:pPr>
+            <w:r>
+              <w:rPr>
+                <w:rFonts w:ascii="Arial" w:hAnsi="Arial" w:eastAsia="Arial" w:cs="Arial"/>
+                <w:i w:val="true"/>
+                <w:b w:val="false"/>
+                <w:u w:val="none"/>
+                <w:sz w:val="22"/>
+                <w:szCs w:val="22"/>
+                <w:color w:val="000000"/>
+              </w:rPr>
+              <w:t xml:space="preserve">Antihypertensive medication</w:t>
             </w:r>
           </w:p>
         </w:tc>
@@ -18296,7 +18909,7 @@
                 <w:szCs w:val="22"/>
                 <w:color w:val="000000"/>
               </w:rPr>
-              <w:t xml:space="preserve">Body mass index, kg/m2</w:t>
+              <w:t xml:space="preserve">Dihydropyridine calcium channel blockers</w:t>
             </w:r>
           </w:p>
         </w:tc>
@@ -18340,7 +18953,7 @@
                 <w:szCs w:val="22"/>
                 <w:color w:val="000000"/>
               </w:rPr>
-              <w:t xml:space="preserve">Body mass index in kg/m2, estimated using the height and weight measured during the study examination.</w:t>
+              <w:t xml:space="preserve">Taking a dihydropyridine calcium channel blocker, defined using the medication inventory. Drugs in this class included amlodipine, felodipine, isradipine, nicardipine, nifedipine, and nisoldipine.</w:t>
             </w:r>
           </w:p>
         </w:tc>
@@ -18390,7 +19003,7 @@
                 <w:szCs w:val="22"/>
                 <w:color w:val="000000"/>
               </w:rPr>
-              <w:t xml:space="preserve">Prevalent diabetes</w:t>
+              <w:t xml:space="preserve">Non-dihydropyridine calcium channel blockers</w:t>
             </w:r>
           </w:p>
         </w:tc>
@@ -18434,7 +19047,7 @@
                 <w:szCs w:val="22"/>
                 <w:color w:val="000000"/>
               </w:rPr>
-              <w:t xml:space="preserve">HbA1c ≥ 6.5% or self-report of a prior diagnosis of diabetes with self-reported use of insulin or oral glucose-lowering medications.</w:t>
+              <w:t xml:space="preserve">Taking a dihydropyridine calcium channel blocker, defined using the medication inventory. Drugs in this class included diltiazem, verapamil.</w:t>
             </w:r>
           </w:p>
         </w:tc>
@@ -18446,6 +19059,7 @@
         body60
         <w:tc>
           <w:tcPr>
+            <w:gridSpan w:val="2"/>
             <w:tcBorders>
               <w:bottom w:val="single" w:sz="8" w:space="0" w:color="666666"/>
               <w:top w:val="single" w:sz="8" w:space="0" w:color="666666"/>
@@ -18477,58 +19091,14 @@
             <w:r>
               <w:rPr>
                 <w:rFonts w:ascii="Arial" w:hAnsi="Arial" w:eastAsia="Arial" w:cs="Arial"/>
-                <w:i w:val="false"/>
-                <w:b w:val="false"/>
-                <w:u w:val="none"/>
-                <w:sz w:val="22"/>
-                <w:szCs w:val="22"/>
-                <w:color w:val="000000"/>
-              </w:rPr>
-              <w:t xml:space="preserve">Prevalent chronic kidney disease</w:t>
-            </w:r>
-          </w:p>
-        </w:tc>
-        <w:tc>
-          <w:tcPr>
-            <w:tcBorders>
-              <w:bottom w:val="single" w:sz="8" w:space="0" w:color="666666"/>
-              <w:top w:val="single" w:sz="8" w:space="0" w:color="666666"/>
-              <w:left w:val="single" w:sz="8" w:space="0" w:color="666666"/>
-              <w:right w:val="single" w:sz="8" w:space="0" w:color="666666"/>
-            </w:tcBorders>
-            <w:shd w:val="clear" w:color="auto" w:fill="FFFFFF"/>
-            <w:tcMar>
-              <w:top w:w="0" w:type="dxa"/>
-              <w:bottom w:w="0" w:type="dxa"/>
-              <w:left w:w="0" w:type="dxa"/>
-              <w:right w:w="0" w:type="dxa"/>
-            </w:tcMar>
-            <w:vAlign w:val="center"/>
-          </w:tcPr>
-          <w:p>
-            <w:pPr>
-              <w:pStyle w:val="Normal"/>
-              <w:jc w:val="left"/>
-              <w:pBdr>
-                <w:bottom w:val="none" w:sz="0" w:space="0" w:color="000000"/>
-                <w:top w:val="none" w:sz="0" w:space="0" w:color="000000"/>
-                <w:left w:val="none" w:sz="0" w:space="0" w:color="000000"/>
-                <w:right w:val="none" w:sz="0" w:space="0" w:color="000000"/>
-              </w:pBdr>
-              <w:spacing w:after="100" w:before="100" w:line="240"/>
-              <w:ind w:firstLine="0" w:left="100" w:right="100"/>
-            </w:pPr>
-            <w:r>
-              <w:rPr>
-                <w:rFonts w:ascii="Arial" w:hAnsi="Arial" w:eastAsia="Arial" w:cs="Arial"/>
-                <w:i w:val="false"/>
-                <w:b w:val="false"/>
-                <w:u w:val="none"/>
-                <w:sz w:val="22"/>
-                <w:szCs w:val="22"/>
-                <w:color w:val="000000"/>
-              </w:rPr>
-              <w:t xml:space="preserve">Estimated glomerular filtration rate &lt; 60 ml/min/1.73 m2 or albumin-to-creatinine &gt; 30 mg/g. Estimated glomerular filtration rate was calculated using the 2021 serum creatinine-based equation.</w:t>
+                <w:i w:val="true"/>
+                <w:b w:val="false"/>
+                <w:u w:val="none"/>
+                <w:sz w:val="22"/>
+                <w:szCs w:val="22"/>
+                <w:color w:val="000000"/>
+              </w:rPr>
+              <w:t xml:space="preserve">Antihypertensive medication classes</w:t>
             </w:r>
           </w:p>
         </w:tc>
@@ -18566,19 +19136,19 @@
                 <w:right w:val="none" w:sz="0" w:space="0" w:color="000000"/>
               </w:pBdr>
               <w:spacing w:after="100" w:before="100" w:line="240"/>
-              <w:ind w:firstLine="0" w:left="200" w:right="100"/>
-            </w:pPr>
-            <w:r>
-              <w:rPr>
-                <w:rFonts w:ascii="Arial" w:hAnsi="Arial" w:eastAsia="Arial" w:cs="Arial"/>
-                <w:i w:val="false"/>
-                <w:b w:val="false"/>
-                <w:u w:val="none"/>
-                <w:sz w:val="22"/>
-                <w:szCs w:val="22"/>
-                <w:color w:val="000000"/>
-              </w:rPr>
-              <w:t xml:space="preserve">History of myocardial infarction</w:t>
+              <w:ind w:firstLine="0" w:left="400" w:right="100"/>
+            </w:pPr>
+            <w:r>
+              <w:rPr>
+                <w:rFonts w:ascii="Arial" w:hAnsi="Arial" w:eastAsia="Arial" w:cs="Arial"/>
+                <w:i w:val="false"/>
+                <w:b w:val="false"/>
+                <w:u w:val="none"/>
+                <w:sz w:val="22"/>
+                <w:szCs w:val="22"/>
+                <w:color w:val="000000"/>
+              </w:rPr>
+              <w:t xml:space="preserve">Central alpha1 agonist and other centrally acting agents</w:t>
             </w:r>
           </w:p>
         </w:tc>
@@ -18622,7 +19192,7 @@
                 <w:szCs w:val="22"/>
                 <w:color w:val="000000"/>
               </w:rPr>
-              <w:t xml:space="preserve">Self-reported history of myocardial infarction</w:t>
+              <w:t xml:space="preserve">Taking a centrally acting agents, defined using the pill bottle review. Drugs in this class included clonidine, guanabenz, guanadrel, guanethidine, guanfacine, methyldopa, reserpine.</w:t>
             </w:r>
           </w:p>
         </w:tc>
@@ -18660,19 +19230,19 @@
                 <w:right w:val="none" w:sz="0" w:space="0" w:color="000000"/>
               </w:pBdr>
               <w:spacing w:after="100" w:before="100" w:line="240"/>
-              <w:ind w:firstLine="0" w:left="200" w:right="100"/>
-            </w:pPr>
-            <w:r>
-              <w:rPr>
-                <w:rFonts w:ascii="Arial" w:hAnsi="Arial" w:eastAsia="Arial" w:cs="Arial"/>
-                <w:i w:val="false"/>
-                <w:b w:val="false"/>
-                <w:u w:val="none"/>
-                <w:sz w:val="22"/>
-                <w:szCs w:val="22"/>
-                <w:color w:val="000000"/>
-              </w:rPr>
-              <w:t xml:space="preserve">History of coronary heart disease</w:t>
+              <w:ind w:firstLine="0" w:left="400" w:right="100"/>
+            </w:pPr>
+            <w:r>
+              <w:rPr>
+                <w:rFonts w:ascii="Arial" w:hAnsi="Arial" w:eastAsia="Arial" w:cs="Arial"/>
+                <w:i w:val="false"/>
+                <w:b w:val="false"/>
+                <w:u w:val="none"/>
+                <w:sz w:val="22"/>
+                <w:szCs w:val="22"/>
+                <w:color w:val="000000"/>
+              </w:rPr>
+              <w:t xml:space="preserve">Direct renin inhibitors</w:t>
             </w:r>
           </w:p>
         </w:tc>
@@ -18716,7 +19286,7 @@
                 <w:szCs w:val="22"/>
                 <w:color w:val="000000"/>
               </w:rPr>
-              <w:t xml:space="preserve">Self-reported history of myocardial infarction or coronary heart disease</w:t>
+              <w:t xml:space="preserve">Taking a renin inhibitor, defined using the pill bottle review. Drugs in this class included aliskiren.</w:t>
             </w:r>
           </w:p>
         </w:tc>
@@ -18754,19 +19324,19 @@
                 <w:right w:val="none" w:sz="0" w:space="0" w:color="000000"/>
               </w:pBdr>
               <w:spacing w:after="100" w:before="100" w:line="240"/>
-              <w:ind w:firstLine="0" w:left="200" w:right="100"/>
-            </w:pPr>
-            <w:r>
-              <w:rPr>
-                <w:rFonts w:ascii="Arial" w:hAnsi="Arial" w:eastAsia="Arial" w:cs="Arial"/>
-                <w:i w:val="false"/>
-                <w:b w:val="false"/>
-                <w:u w:val="none"/>
-                <w:sz w:val="22"/>
-                <w:szCs w:val="22"/>
-                <w:color w:val="000000"/>
-              </w:rPr>
-              <w:t xml:space="preserve">History of stroke</w:t>
+              <w:ind w:firstLine="0" w:left="400" w:right="100"/>
+            </w:pPr>
+            <w:r>
+              <w:rPr>
+                <w:rFonts w:ascii="Arial" w:hAnsi="Arial" w:eastAsia="Arial" w:cs="Arial"/>
+                <w:i w:val="false"/>
+                <w:b w:val="false"/>
+                <w:u w:val="none"/>
+                <w:sz w:val="22"/>
+                <w:szCs w:val="22"/>
+                <w:color w:val="000000"/>
+              </w:rPr>
+              <w:t xml:space="preserve">Direct vasodilators</w:t>
             </w:r>
           </w:p>
         </w:tc>
@@ -18810,7 +19380,7 @@
                 <w:szCs w:val="22"/>
                 <w:color w:val="000000"/>
               </w:rPr>
-              <w:t xml:space="preserve">Self-reported history of stroke</w:t>
+              <w:t xml:space="preserve">Taking a vasodilator, defined using the pill bottle review. Drugs in this class included hydralazine, minoxidil.</w:t>
             </w:r>
           </w:p>
         </w:tc>
@@ -18848,19 +19418,19 @@
                 <w:right w:val="none" w:sz="0" w:space="0" w:color="000000"/>
               </w:pBdr>
               <w:spacing w:after="100" w:before="100" w:line="240"/>
-              <w:ind w:firstLine="0" w:left="200" w:right="100"/>
-            </w:pPr>
-            <w:r>
-              <w:rPr>
-                <w:rFonts w:ascii="Arial" w:hAnsi="Arial" w:eastAsia="Arial" w:cs="Arial"/>
-                <w:i w:val="false"/>
-                <w:b w:val="false"/>
-                <w:u w:val="none"/>
-                <w:sz w:val="22"/>
-                <w:szCs w:val="22"/>
-                <w:color w:val="000000"/>
-              </w:rPr>
-              <w:t xml:space="preserve">History of ASCVD</w:t>
+              <w:ind w:firstLine="0" w:left="400" w:right="100"/>
+            </w:pPr>
+            <w:r>
+              <w:rPr>
+                <w:rFonts w:ascii="Arial" w:hAnsi="Arial" w:eastAsia="Arial" w:cs="Arial"/>
+                <w:i w:val="false"/>
+                <w:b w:val="false"/>
+                <w:u w:val="none"/>
+                <w:sz w:val="22"/>
+                <w:szCs w:val="22"/>
+                <w:color w:val="000000"/>
+              </w:rPr>
+              <w:t xml:space="preserve">Loop diuretics</w:t>
             </w:r>
           </w:p>
         </w:tc>
@@ -18904,7 +19474,7 @@
                 <w:szCs w:val="22"/>
                 <w:color w:val="000000"/>
               </w:rPr>
-              <w:t xml:space="preserve">Self-reported history of coronary heart disease, myocardial infarction or stroke</w:t>
+              <w:t xml:space="preserve">Taking a loop diuretic, defined using the pill bottle review. Drugs in this class included bumetanide, furosemide, torsemide, ethacrynic acid.</w:t>
             </w:r>
           </w:p>
         </w:tc>
@@ -18942,19 +19512,19 @@
                 <w:right w:val="none" w:sz="0" w:space="0" w:color="000000"/>
               </w:pBdr>
               <w:spacing w:after="100" w:before="100" w:line="240"/>
-              <w:ind w:firstLine="0" w:left="200" w:right="100"/>
-            </w:pPr>
-            <w:r>
-              <w:rPr>
-                <w:rFonts w:ascii="Arial" w:hAnsi="Arial" w:eastAsia="Arial" w:cs="Arial"/>
-                <w:i w:val="false"/>
-                <w:b w:val="false"/>
-                <w:u w:val="none"/>
-                <w:sz w:val="22"/>
-                <w:szCs w:val="22"/>
-                <w:color w:val="000000"/>
-              </w:rPr>
-              <w:t xml:space="preserve">History of heart failure</w:t>
+              <w:ind w:firstLine="0" w:left="400" w:right="100"/>
+            </w:pPr>
+            <w:r>
+              <w:rPr>
+                <w:rFonts w:ascii="Arial" w:hAnsi="Arial" w:eastAsia="Arial" w:cs="Arial"/>
+                <w:i w:val="false"/>
+                <w:b w:val="false"/>
+                <w:u w:val="none"/>
+                <w:sz w:val="22"/>
+                <w:szCs w:val="22"/>
+                <w:color w:val="000000"/>
+              </w:rPr>
+              <w:t xml:space="preserve">Potassium sparing diuretics</w:t>
             </w:r>
           </w:p>
         </w:tc>
@@ -18998,7 +19568,7 @@
                 <w:szCs w:val="22"/>
                 <w:color w:val="000000"/>
               </w:rPr>
-              <w:t xml:space="preserve">Self-reported history of heart failure</w:t>
+              <w:t xml:space="preserve">Taking a potassium-sparing diuretic, defined using the pill bottle review. Drugs in this class included amiloride, triamterene.</w:t>
             </w:r>
           </w:p>
         </w:tc>
@@ -19008,6 +19578,997 @@
           <w:trHeight w:val="360" w:hRule="auto"/>
         </w:trPr>
         body66
+        <w:tc>
+          <w:tcPr>
+            <w:tcBorders>
+              <w:bottom w:val="single" w:sz="8" w:space="0" w:color="666666"/>
+              <w:top w:val="single" w:sz="8" w:space="0" w:color="666666"/>
+              <w:left w:val="single" w:sz="8" w:space="0" w:color="666666"/>
+              <w:right w:val="single" w:sz="8" w:space="0" w:color="666666"/>
+            </w:tcBorders>
+            <w:shd w:val="clear" w:color="auto" w:fill="FFFFFF"/>
+            <w:tcMar>
+              <w:top w:w="0" w:type="dxa"/>
+              <w:bottom w:w="0" w:type="dxa"/>
+              <w:left w:w="0" w:type="dxa"/>
+              <w:right w:w="0" w:type="dxa"/>
+            </w:tcMar>
+            <w:vAlign w:val="center"/>
+          </w:tcPr>
+          <w:p>
+            <w:pPr>
+              <w:pStyle w:val="Normal"/>
+              <w:jc w:val="left"/>
+              <w:pBdr>
+                <w:bottom w:val="none" w:sz="0" w:space="0" w:color="000000"/>
+                <w:top w:val="none" w:sz="0" w:space="0" w:color="000000"/>
+                <w:left w:val="none" w:sz="0" w:space="0" w:color="000000"/>
+                <w:right w:val="none" w:sz="0" w:space="0" w:color="000000"/>
+              </w:pBdr>
+              <w:spacing w:after="100" w:before="100" w:line="240"/>
+              <w:ind w:firstLine="0" w:left="400" w:right="100"/>
+            </w:pPr>
+            <w:r>
+              <w:rPr>
+                <w:rFonts w:ascii="Arial" w:hAnsi="Arial" w:eastAsia="Arial" w:cs="Arial"/>
+                <w:i w:val="false"/>
+                <w:b w:val="false"/>
+                <w:u w:val="none"/>
+                <w:sz w:val="22"/>
+                <w:szCs w:val="22"/>
+                <w:color w:val="000000"/>
+              </w:rPr>
+              <w:t xml:space="preserve">Thiazide or thiazide-type diuretics</w:t>
+            </w:r>
+          </w:p>
+        </w:tc>
+        <w:tc>
+          <w:tcPr>
+            <w:tcBorders>
+              <w:bottom w:val="single" w:sz="8" w:space="0" w:color="666666"/>
+              <w:top w:val="single" w:sz="8" w:space="0" w:color="666666"/>
+              <w:left w:val="single" w:sz="8" w:space="0" w:color="666666"/>
+              <w:right w:val="single" w:sz="8" w:space="0" w:color="666666"/>
+            </w:tcBorders>
+            <w:shd w:val="clear" w:color="auto" w:fill="FFFFFF"/>
+            <w:tcMar>
+              <w:top w:w="0" w:type="dxa"/>
+              <w:bottom w:w="0" w:type="dxa"/>
+              <w:left w:w="0" w:type="dxa"/>
+              <w:right w:w="0" w:type="dxa"/>
+            </w:tcMar>
+            <w:vAlign w:val="center"/>
+          </w:tcPr>
+          <w:p>
+            <w:pPr>
+              <w:pStyle w:val="Normal"/>
+              <w:jc w:val="left"/>
+              <w:pBdr>
+                <w:bottom w:val="none" w:sz="0" w:space="0" w:color="000000"/>
+                <w:top w:val="none" w:sz="0" w:space="0" w:color="000000"/>
+                <w:left w:val="none" w:sz="0" w:space="0" w:color="000000"/>
+                <w:right w:val="none" w:sz="0" w:space="0" w:color="000000"/>
+              </w:pBdr>
+              <w:spacing w:after="100" w:before="100" w:line="240"/>
+              <w:ind w:firstLine="0" w:left="100" w:right="100"/>
+            </w:pPr>
+            <w:r>
+              <w:rPr>
+                <w:rFonts w:ascii="Arial" w:hAnsi="Arial" w:eastAsia="Arial" w:cs="Arial"/>
+                <w:i w:val="false"/>
+                <w:b w:val="false"/>
+                <w:u w:val="none"/>
+                <w:sz w:val="22"/>
+                <w:szCs w:val="22"/>
+                <w:color w:val="000000"/>
+              </w:rPr>
+              <w:t xml:space="preserve">Taking a thiazide diuretic, defined using the pill bottle review. Drugs in this class included bendroflumethiazide, chlorthalidone, chlorothiazide, hydrochlorothiazide, hydroflumethiazide, indapamide, metolazone, methyclothiazide, trichlormethiazide.</w:t>
+            </w:r>
+          </w:p>
+        </w:tc>
+      </w:tr>
+      <w:tr>
+        <w:trPr>
+          <w:trHeight w:val="360" w:hRule="auto"/>
+        </w:trPr>
+        body67
+        <w:tc>
+          <w:tcPr>
+            <w:gridSpan w:val="2"/>
+            <w:tcBorders>
+              <w:bottom w:val="single" w:sz="8" w:space="0" w:color="666666"/>
+              <w:top w:val="single" w:sz="8" w:space="0" w:color="666666"/>
+              <w:left w:val="single" w:sz="8" w:space="0" w:color="666666"/>
+              <w:right w:val="single" w:sz="8" w:space="0" w:color="666666"/>
+            </w:tcBorders>
+            <w:shd w:val="clear" w:color="auto" w:fill="CCCCCC"/>
+            <w:tcMar>
+              <w:top w:w="0" w:type="dxa"/>
+              <w:bottom w:w="0" w:type="dxa"/>
+              <w:left w:w="0" w:type="dxa"/>
+              <w:right w:w="0" w:type="dxa"/>
+            </w:tcMar>
+            <w:vAlign w:val="center"/>
+          </w:tcPr>
+          <w:p>
+            <w:pPr>
+              <w:pStyle w:val="Normal"/>
+              <w:jc w:val="left"/>
+              <w:pBdr>
+                <w:bottom w:val="none" w:sz="0" w:space="0" w:color="000000"/>
+                <w:top w:val="none" w:sz="0" w:space="0" w:color="000000"/>
+                <w:left w:val="none" w:sz="0" w:space="0" w:color="000000"/>
+                <w:right w:val="none" w:sz="0" w:space="0" w:color="000000"/>
+              </w:pBdr>
+              <w:spacing w:after="100" w:before="100" w:line="240"/>
+              <w:ind w:firstLine="0" w:left="100" w:right="100"/>
+            </w:pPr>
+            <w:r>
+              <w:rPr>
+                <w:rFonts w:ascii="Arial" w:hAnsi="Arial" w:eastAsia="Arial" w:cs="Arial"/>
+                <w:i w:val="true"/>
+                <w:b w:val="false"/>
+                <w:u w:val="none"/>
+                <w:sz w:val="22"/>
+                <w:szCs w:val="22"/>
+                <w:color w:val="000000"/>
+              </w:rPr>
+              <w:t xml:space="preserve">Comorbidities</w:t>
+            </w:r>
+          </w:p>
+        </w:tc>
+      </w:tr>
+      <w:tr>
+        <w:trPr>
+          <w:trHeight w:val="360" w:hRule="auto"/>
+        </w:trPr>
+        body68
+        <w:tc>
+          <w:tcPr>
+            <w:tcBorders>
+              <w:bottom w:val="single" w:sz="8" w:space="0" w:color="666666"/>
+              <w:top w:val="single" w:sz="8" w:space="0" w:color="666666"/>
+              <w:left w:val="single" w:sz="8" w:space="0" w:color="666666"/>
+              <w:right w:val="single" w:sz="8" w:space="0" w:color="666666"/>
+            </w:tcBorders>
+            <w:shd w:val="clear" w:color="auto" w:fill="FFFFFF"/>
+            <w:tcMar>
+              <w:top w:w="0" w:type="dxa"/>
+              <w:bottom w:w="0" w:type="dxa"/>
+              <w:left w:w="0" w:type="dxa"/>
+              <w:right w:w="0" w:type="dxa"/>
+            </w:tcMar>
+            <w:vAlign w:val="center"/>
+          </w:tcPr>
+          <w:p>
+            <w:pPr>
+              <w:pStyle w:val="Normal"/>
+              <w:jc w:val="left"/>
+              <w:pBdr>
+                <w:bottom w:val="none" w:sz="0" w:space="0" w:color="000000"/>
+                <w:top w:val="none" w:sz="0" w:space="0" w:color="000000"/>
+                <w:left w:val="none" w:sz="0" w:space="0" w:color="000000"/>
+                <w:right w:val="none" w:sz="0" w:space="0" w:color="000000"/>
+              </w:pBdr>
+              <w:spacing w:after="100" w:before="100" w:line="240"/>
+              <w:ind w:firstLine="0" w:left="200" w:right="100"/>
+            </w:pPr>
+            <w:r>
+              <w:rPr>
+                <w:rFonts w:ascii="Arial" w:hAnsi="Arial" w:eastAsia="Arial" w:cs="Arial"/>
+                <w:i w:val="false"/>
+                <w:b w:val="false"/>
+                <w:u w:val="none"/>
+                <w:sz w:val="22"/>
+                <w:szCs w:val="22"/>
+                <w:color w:val="000000"/>
+              </w:rPr>
+              <w:t xml:space="preserve">Smoking status</w:t>
+            </w:r>
+          </w:p>
+        </w:tc>
+        <w:tc>
+          <w:tcPr>
+            <w:tcBorders>
+              <w:bottom w:val="single" w:sz="8" w:space="0" w:color="666666"/>
+              <w:top w:val="single" w:sz="8" w:space="0" w:color="666666"/>
+              <w:left w:val="single" w:sz="8" w:space="0" w:color="666666"/>
+              <w:right w:val="single" w:sz="8" w:space="0" w:color="666666"/>
+            </w:tcBorders>
+            <w:shd w:val="clear" w:color="auto" w:fill="FFFFFF"/>
+            <w:tcMar>
+              <w:top w:w="0" w:type="dxa"/>
+              <w:bottom w:w="0" w:type="dxa"/>
+              <w:left w:w="0" w:type="dxa"/>
+              <w:right w:w="0" w:type="dxa"/>
+            </w:tcMar>
+            <w:vAlign w:val="center"/>
+          </w:tcPr>
+          <w:p>
+            <w:pPr>
+              <w:pStyle w:val="Normal"/>
+              <w:jc w:val="left"/>
+              <w:pBdr>
+                <w:bottom w:val="none" w:sz="0" w:space="0" w:color="000000"/>
+                <w:top w:val="none" w:sz="0" w:space="0" w:color="000000"/>
+                <w:left w:val="none" w:sz="0" w:space="0" w:color="000000"/>
+                <w:right w:val="none" w:sz="0" w:space="0" w:color="000000"/>
+              </w:pBdr>
+              <w:spacing w:after="100" w:before="100" w:line="240"/>
+              <w:ind w:firstLine="0" w:left="100" w:right="100"/>
+            </w:pPr>
+            <w:r>
+              <w:rPr>
+                <w:rFonts w:ascii="Arial" w:hAnsi="Arial" w:eastAsia="Arial" w:cs="Arial"/>
+                <w:i w:val="false"/>
+                <w:b w:val="false"/>
+                <w:u w:val="none"/>
+                <w:sz w:val="22"/>
+                <w:szCs w:val="22"/>
+                <w:color w:val="000000"/>
+              </w:rPr>
+              <w:t xml:space="preserve">Self-reported current cigarette smoking</w:t>
+            </w:r>
+          </w:p>
+        </w:tc>
+      </w:tr>
+      <w:tr>
+        <w:trPr>
+          <w:trHeight w:val="360" w:hRule="auto"/>
+        </w:trPr>
+        body69
+        <w:tc>
+          <w:tcPr>
+            <w:tcBorders>
+              <w:bottom w:val="single" w:sz="8" w:space="0" w:color="666666"/>
+              <w:top w:val="single" w:sz="8" w:space="0" w:color="666666"/>
+              <w:left w:val="single" w:sz="8" w:space="0" w:color="666666"/>
+              <w:right w:val="single" w:sz="8" w:space="0" w:color="666666"/>
+            </w:tcBorders>
+            <w:shd w:val="clear" w:color="auto" w:fill="FFFFFF"/>
+            <w:tcMar>
+              <w:top w:w="0" w:type="dxa"/>
+              <w:bottom w:w="0" w:type="dxa"/>
+              <w:left w:w="0" w:type="dxa"/>
+              <w:right w:w="0" w:type="dxa"/>
+            </w:tcMar>
+            <w:vAlign w:val="center"/>
+          </w:tcPr>
+          <w:p>
+            <w:pPr>
+              <w:pStyle w:val="Normal"/>
+              <w:jc w:val="left"/>
+              <w:pBdr>
+                <w:bottom w:val="none" w:sz="0" w:space="0" w:color="000000"/>
+                <w:top w:val="none" w:sz="0" w:space="0" w:color="000000"/>
+                <w:left w:val="none" w:sz="0" w:space="0" w:color="000000"/>
+                <w:right w:val="none" w:sz="0" w:space="0" w:color="000000"/>
+              </w:pBdr>
+              <w:spacing w:after="100" w:before="100" w:line="240"/>
+              <w:ind w:firstLine="0" w:left="200" w:right="100"/>
+            </w:pPr>
+            <w:r>
+              <w:rPr>
+                <w:rFonts w:ascii="Arial" w:hAnsi="Arial" w:eastAsia="Arial" w:cs="Arial"/>
+                <w:i w:val="false"/>
+                <w:b w:val="false"/>
+                <w:u w:val="none"/>
+                <w:sz w:val="22"/>
+                <w:szCs w:val="22"/>
+                <w:color w:val="000000"/>
+              </w:rPr>
+              <w:t xml:space="preserve">Body mass index, kg/m2</w:t>
+            </w:r>
+          </w:p>
+        </w:tc>
+        <w:tc>
+          <w:tcPr>
+            <w:tcBorders>
+              <w:bottom w:val="single" w:sz="8" w:space="0" w:color="666666"/>
+              <w:top w:val="single" w:sz="8" w:space="0" w:color="666666"/>
+              <w:left w:val="single" w:sz="8" w:space="0" w:color="666666"/>
+              <w:right w:val="single" w:sz="8" w:space="0" w:color="666666"/>
+            </w:tcBorders>
+            <w:shd w:val="clear" w:color="auto" w:fill="FFFFFF"/>
+            <w:tcMar>
+              <w:top w:w="0" w:type="dxa"/>
+              <w:bottom w:w="0" w:type="dxa"/>
+              <w:left w:w="0" w:type="dxa"/>
+              <w:right w:w="0" w:type="dxa"/>
+            </w:tcMar>
+            <w:vAlign w:val="center"/>
+          </w:tcPr>
+          <w:p>
+            <w:pPr>
+              <w:pStyle w:val="Normal"/>
+              <w:jc w:val="left"/>
+              <w:pBdr>
+                <w:bottom w:val="none" w:sz="0" w:space="0" w:color="000000"/>
+                <w:top w:val="none" w:sz="0" w:space="0" w:color="000000"/>
+                <w:left w:val="none" w:sz="0" w:space="0" w:color="000000"/>
+                <w:right w:val="none" w:sz="0" w:space="0" w:color="000000"/>
+              </w:pBdr>
+              <w:spacing w:after="100" w:before="100" w:line="240"/>
+              <w:ind w:firstLine="0" w:left="100" w:right="100"/>
+            </w:pPr>
+            <w:r>
+              <w:rPr>
+                <w:rFonts w:ascii="Arial" w:hAnsi="Arial" w:eastAsia="Arial" w:cs="Arial"/>
+                <w:i w:val="false"/>
+                <w:b w:val="false"/>
+                <w:u w:val="none"/>
+                <w:sz w:val="22"/>
+                <w:szCs w:val="22"/>
+                <w:color w:val="000000"/>
+              </w:rPr>
+              <w:t xml:space="preserve">Body mass index in kg/m2, estimated using the height and weight measured during the study examination.</w:t>
+            </w:r>
+          </w:p>
+        </w:tc>
+      </w:tr>
+      <w:tr>
+        <w:trPr>
+          <w:trHeight w:val="360" w:hRule="auto"/>
+        </w:trPr>
+        body70
+        <w:tc>
+          <w:tcPr>
+            <w:tcBorders>
+              <w:bottom w:val="single" w:sz="8" w:space="0" w:color="666666"/>
+              <w:top w:val="single" w:sz="8" w:space="0" w:color="666666"/>
+              <w:left w:val="single" w:sz="8" w:space="0" w:color="666666"/>
+              <w:right w:val="single" w:sz="8" w:space="0" w:color="666666"/>
+            </w:tcBorders>
+            <w:shd w:val="clear" w:color="auto" w:fill="FFFFFF"/>
+            <w:tcMar>
+              <w:top w:w="0" w:type="dxa"/>
+              <w:bottom w:w="0" w:type="dxa"/>
+              <w:left w:w="0" w:type="dxa"/>
+              <w:right w:w="0" w:type="dxa"/>
+            </w:tcMar>
+            <w:vAlign w:val="center"/>
+          </w:tcPr>
+          <w:p>
+            <w:pPr>
+              <w:pStyle w:val="Normal"/>
+              <w:jc w:val="left"/>
+              <w:pBdr>
+                <w:bottom w:val="none" w:sz="0" w:space="0" w:color="000000"/>
+                <w:top w:val="none" w:sz="0" w:space="0" w:color="000000"/>
+                <w:left w:val="none" w:sz="0" w:space="0" w:color="000000"/>
+                <w:right w:val="none" w:sz="0" w:space="0" w:color="000000"/>
+              </w:pBdr>
+              <w:spacing w:after="100" w:before="100" w:line="240"/>
+              <w:ind w:firstLine="0" w:left="200" w:right="100"/>
+            </w:pPr>
+            <w:r>
+              <w:rPr>
+                <w:rFonts w:ascii="Arial" w:hAnsi="Arial" w:eastAsia="Arial" w:cs="Arial"/>
+                <w:i w:val="false"/>
+                <w:b w:val="false"/>
+                <w:u w:val="none"/>
+                <w:sz w:val="22"/>
+                <w:szCs w:val="22"/>
+                <w:color w:val="000000"/>
+              </w:rPr>
+              <w:t xml:space="preserve">Prevalent diabetes</w:t>
+            </w:r>
+          </w:p>
+        </w:tc>
+        <w:tc>
+          <w:tcPr>
+            <w:tcBorders>
+              <w:bottom w:val="single" w:sz="8" w:space="0" w:color="666666"/>
+              <w:top w:val="single" w:sz="8" w:space="0" w:color="666666"/>
+              <w:left w:val="single" w:sz="8" w:space="0" w:color="666666"/>
+              <w:right w:val="single" w:sz="8" w:space="0" w:color="666666"/>
+            </w:tcBorders>
+            <w:shd w:val="clear" w:color="auto" w:fill="FFFFFF"/>
+            <w:tcMar>
+              <w:top w:w="0" w:type="dxa"/>
+              <w:bottom w:w="0" w:type="dxa"/>
+              <w:left w:w="0" w:type="dxa"/>
+              <w:right w:w="0" w:type="dxa"/>
+            </w:tcMar>
+            <w:vAlign w:val="center"/>
+          </w:tcPr>
+          <w:p>
+            <w:pPr>
+              <w:pStyle w:val="Normal"/>
+              <w:jc w:val="left"/>
+              <w:pBdr>
+                <w:bottom w:val="none" w:sz="0" w:space="0" w:color="000000"/>
+                <w:top w:val="none" w:sz="0" w:space="0" w:color="000000"/>
+                <w:left w:val="none" w:sz="0" w:space="0" w:color="000000"/>
+                <w:right w:val="none" w:sz="0" w:space="0" w:color="000000"/>
+              </w:pBdr>
+              <w:spacing w:after="100" w:before="100" w:line="240"/>
+              <w:ind w:firstLine="0" w:left="100" w:right="100"/>
+            </w:pPr>
+            <w:r>
+              <w:rPr>
+                <w:rFonts w:ascii="Arial" w:hAnsi="Arial" w:eastAsia="Arial" w:cs="Arial"/>
+                <w:i w:val="false"/>
+                <w:b w:val="false"/>
+                <w:u w:val="none"/>
+                <w:sz w:val="22"/>
+                <w:szCs w:val="22"/>
+                <w:color w:val="000000"/>
+              </w:rPr>
+              <w:t xml:space="preserve">HbA1c ≥ 6.5% or self-report of a prior diagnosis of diabetes with self-reported use of insulin or oral glucose-lowering medications.</w:t>
+            </w:r>
+          </w:p>
+        </w:tc>
+      </w:tr>
+      <w:tr>
+        <w:trPr>
+          <w:trHeight w:val="360" w:hRule="auto"/>
+        </w:trPr>
+        body71
+        <w:tc>
+          <w:tcPr>
+            <w:tcBorders>
+              <w:bottom w:val="single" w:sz="8" w:space="0" w:color="666666"/>
+              <w:top w:val="single" w:sz="8" w:space="0" w:color="666666"/>
+              <w:left w:val="single" w:sz="8" w:space="0" w:color="666666"/>
+              <w:right w:val="single" w:sz="8" w:space="0" w:color="666666"/>
+            </w:tcBorders>
+            <w:shd w:val="clear" w:color="auto" w:fill="FFFFFF"/>
+            <w:tcMar>
+              <w:top w:w="0" w:type="dxa"/>
+              <w:bottom w:w="0" w:type="dxa"/>
+              <w:left w:w="0" w:type="dxa"/>
+              <w:right w:w="0" w:type="dxa"/>
+            </w:tcMar>
+            <w:vAlign w:val="center"/>
+          </w:tcPr>
+          <w:p>
+            <w:pPr>
+              <w:pStyle w:val="Normal"/>
+              <w:jc w:val="left"/>
+              <w:pBdr>
+                <w:bottom w:val="none" w:sz="0" w:space="0" w:color="000000"/>
+                <w:top w:val="none" w:sz="0" w:space="0" w:color="000000"/>
+                <w:left w:val="none" w:sz="0" w:space="0" w:color="000000"/>
+                <w:right w:val="none" w:sz="0" w:space="0" w:color="000000"/>
+              </w:pBdr>
+              <w:spacing w:after="100" w:before="100" w:line="240"/>
+              <w:ind w:firstLine="0" w:left="200" w:right="100"/>
+            </w:pPr>
+            <w:r>
+              <w:rPr>
+                <w:rFonts w:ascii="Arial" w:hAnsi="Arial" w:eastAsia="Arial" w:cs="Arial"/>
+                <w:i w:val="false"/>
+                <w:b w:val="false"/>
+                <w:u w:val="none"/>
+                <w:sz w:val="22"/>
+                <w:szCs w:val="22"/>
+                <w:color w:val="000000"/>
+              </w:rPr>
+              <w:t xml:space="preserve">Prevalent chronic kidney disease</w:t>
+            </w:r>
+          </w:p>
+        </w:tc>
+        <w:tc>
+          <w:tcPr>
+            <w:tcBorders>
+              <w:bottom w:val="single" w:sz="8" w:space="0" w:color="666666"/>
+              <w:top w:val="single" w:sz="8" w:space="0" w:color="666666"/>
+              <w:left w:val="single" w:sz="8" w:space="0" w:color="666666"/>
+              <w:right w:val="single" w:sz="8" w:space="0" w:color="666666"/>
+            </w:tcBorders>
+            <w:shd w:val="clear" w:color="auto" w:fill="FFFFFF"/>
+            <w:tcMar>
+              <w:top w:w="0" w:type="dxa"/>
+              <w:bottom w:w="0" w:type="dxa"/>
+              <w:left w:w="0" w:type="dxa"/>
+              <w:right w:w="0" w:type="dxa"/>
+            </w:tcMar>
+            <w:vAlign w:val="center"/>
+          </w:tcPr>
+          <w:p>
+            <w:pPr>
+              <w:pStyle w:val="Normal"/>
+              <w:jc w:val="left"/>
+              <w:pBdr>
+                <w:bottom w:val="none" w:sz="0" w:space="0" w:color="000000"/>
+                <w:top w:val="none" w:sz="0" w:space="0" w:color="000000"/>
+                <w:left w:val="none" w:sz="0" w:space="0" w:color="000000"/>
+                <w:right w:val="none" w:sz="0" w:space="0" w:color="000000"/>
+              </w:pBdr>
+              <w:spacing w:after="100" w:before="100" w:line="240"/>
+              <w:ind w:firstLine="0" w:left="100" w:right="100"/>
+            </w:pPr>
+            <w:r>
+              <w:rPr>
+                <w:rFonts w:ascii="Arial" w:hAnsi="Arial" w:eastAsia="Arial" w:cs="Arial"/>
+                <w:i w:val="false"/>
+                <w:b w:val="false"/>
+                <w:u w:val="none"/>
+                <w:sz w:val="22"/>
+                <w:szCs w:val="22"/>
+                <w:color w:val="000000"/>
+              </w:rPr>
+              <w:t xml:space="preserve">Estimated glomerular filtration rate &lt; 60 ml/min/1.73 m2 or albumin-to-creatinine &gt; 30 mg/g. Estimated glomerular filtration rate was calculated using the 2021 serum creatinine-based equation.</w:t>
+            </w:r>
+          </w:p>
+        </w:tc>
+      </w:tr>
+      <w:tr>
+        <w:trPr>
+          <w:trHeight w:val="360" w:hRule="auto"/>
+        </w:trPr>
+        body72
+        <w:tc>
+          <w:tcPr>
+            <w:tcBorders>
+              <w:bottom w:val="single" w:sz="8" w:space="0" w:color="666666"/>
+              <w:top w:val="single" w:sz="8" w:space="0" w:color="666666"/>
+              <w:left w:val="single" w:sz="8" w:space="0" w:color="666666"/>
+              <w:right w:val="single" w:sz="8" w:space="0" w:color="666666"/>
+            </w:tcBorders>
+            <w:shd w:val="clear" w:color="auto" w:fill="FFFFFF"/>
+            <w:tcMar>
+              <w:top w:w="0" w:type="dxa"/>
+              <w:bottom w:w="0" w:type="dxa"/>
+              <w:left w:w="0" w:type="dxa"/>
+              <w:right w:w="0" w:type="dxa"/>
+            </w:tcMar>
+            <w:vAlign w:val="center"/>
+          </w:tcPr>
+          <w:p>
+            <w:pPr>
+              <w:pStyle w:val="Normal"/>
+              <w:jc w:val="left"/>
+              <w:pBdr>
+                <w:bottom w:val="none" w:sz="0" w:space="0" w:color="000000"/>
+                <w:top w:val="none" w:sz="0" w:space="0" w:color="000000"/>
+                <w:left w:val="none" w:sz="0" w:space="0" w:color="000000"/>
+                <w:right w:val="none" w:sz="0" w:space="0" w:color="000000"/>
+              </w:pBdr>
+              <w:spacing w:after="100" w:before="100" w:line="240"/>
+              <w:ind w:firstLine="0" w:left="200" w:right="100"/>
+            </w:pPr>
+            <w:r>
+              <w:rPr>
+                <w:rFonts w:ascii="Arial" w:hAnsi="Arial" w:eastAsia="Arial" w:cs="Arial"/>
+                <w:i w:val="false"/>
+                <w:b w:val="false"/>
+                <w:u w:val="none"/>
+                <w:sz w:val="22"/>
+                <w:szCs w:val="22"/>
+                <w:color w:val="000000"/>
+              </w:rPr>
+              <w:t xml:space="preserve">History of myocardial infarction</w:t>
+            </w:r>
+          </w:p>
+        </w:tc>
+        <w:tc>
+          <w:tcPr>
+            <w:tcBorders>
+              <w:bottom w:val="single" w:sz="8" w:space="0" w:color="666666"/>
+              <w:top w:val="single" w:sz="8" w:space="0" w:color="666666"/>
+              <w:left w:val="single" w:sz="8" w:space="0" w:color="666666"/>
+              <w:right w:val="single" w:sz="8" w:space="0" w:color="666666"/>
+            </w:tcBorders>
+            <w:shd w:val="clear" w:color="auto" w:fill="FFFFFF"/>
+            <w:tcMar>
+              <w:top w:w="0" w:type="dxa"/>
+              <w:bottom w:w="0" w:type="dxa"/>
+              <w:left w:w="0" w:type="dxa"/>
+              <w:right w:w="0" w:type="dxa"/>
+            </w:tcMar>
+            <w:vAlign w:val="center"/>
+          </w:tcPr>
+          <w:p>
+            <w:pPr>
+              <w:pStyle w:val="Normal"/>
+              <w:jc w:val="left"/>
+              <w:pBdr>
+                <w:bottom w:val="none" w:sz="0" w:space="0" w:color="000000"/>
+                <w:top w:val="none" w:sz="0" w:space="0" w:color="000000"/>
+                <w:left w:val="none" w:sz="0" w:space="0" w:color="000000"/>
+                <w:right w:val="none" w:sz="0" w:space="0" w:color="000000"/>
+              </w:pBdr>
+              <w:spacing w:after="100" w:before="100" w:line="240"/>
+              <w:ind w:firstLine="0" w:left="100" w:right="100"/>
+            </w:pPr>
+            <w:r>
+              <w:rPr>
+                <w:rFonts w:ascii="Arial" w:hAnsi="Arial" w:eastAsia="Arial" w:cs="Arial"/>
+                <w:i w:val="false"/>
+                <w:b w:val="false"/>
+                <w:u w:val="none"/>
+                <w:sz w:val="22"/>
+                <w:szCs w:val="22"/>
+                <w:color w:val="000000"/>
+              </w:rPr>
+              <w:t xml:space="preserve">Self-reported history of myocardial infarction</w:t>
+            </w:r>
+          </w:p>
+        </w:tc>
+      </w:tr>
+      <w:tr>
+        <w:trPr>
+          <w:trHeight w:val="360" w:hRule="auto"/>
+        </w:trPr>
+        body73
+        <w:tc>
+          <w:tcPr>
+            <w:tcBorders>
+              <w:bottom w:val="single" w:sz="8" w:space="0" w:color="666666"/>
+              <w:top w:val="single" w:sz="8" w:space="0" w:color="666666"/>
+              <w:left w:val="single" w:sz="8" w:space="0" w:color="666666"/>
+              <w:right w:val="single" w:sz="8" w:space="0" w:color="666666"/>
+            </w:tcBorders>
+            <w:shd w:val="clear" w:color="auto" w:fill="FFFFFF"/>
+            <w:tcMar>
+              <w:top w:w="0" w:type="dxa"/>
+              <w:bottom w:w="0" w:type="dxa"/>
+              <w:left w:w="0" w:type="dxa"/>
+              <w:right w:w="0" w:type="dxa"/>
+            </w:tcMar>
+            <w:vAlign w:val="center"/>
+          </w:tcPr>
+          <w:p>
+            <w:pPr>
+              <w:pStyle w:val="Normal"/>
+              <w:jc w:val="left"/>
+              <w:pBdr>
+                <w:bottom w:val="none" w:sz="0" w:space="0" w:color="000000"/>
+                <w:top w:val="none" w:sz="0" w:space="0" w:color="000000"/>
+                <w:left w:val="none" w:sz="0" w:space="0" w:color="000000"/>
+                <w:right w:val="none" w:sz="0" w:space="0" w:color="000000"/>
+              </w:pBdr>
+              <w:spacing w:after="100" w:before="100" w:line="240"/>
+              <w:ind w:firstLine="0" w:left="200" w:right="100"/>
+            </w:pPr>
+            <w:r>
+              <w:rPr>
+                <w:rFonts w:ascii="Arial" w:hAnsi="Arial" w:eastAsia="Arial" w:cs="Arial"/>
+                <w:i w:val="false"/>
+                <w:b w:val="false"/>
+                <w:u w:val="none"/>
+                <w:sz w:val="22"/>
+                <w:szCs w:val="22"/>
+                <w:color w:val="000000"/>
+              </w:rPr>
+              <w:t xml:space="preserve">History of coronary heart disease</w:t>
+            </w:r>
+          </w:p>
+        </w:tc>
+        <w:tc>
+          <w:tcPr>
+            <w:tcBorders>
+              <w:bottom w:val="single" w:sz="8" w:space="0" w:color="666666"/>
+              <w:top w:val="single" w:sz="8" w:space="0" w:color="666666"/>
+              <w:left w:val="single" w:sz="8" w:space="0" w:color="666666"/>
+              <w:right w:val="single" w:sz="8" w:space="0" w:color="666666"/>
+            </w:tcBorders>
+            <w:shd w:val="clear" w:color="auto" w:fill="FFFFFF"/>
+            <w:tcMar>
+              <w:top w:w="0" w:type="dxa"/>
+              <w:bottom w:w="0" w:type="dxa"/>
+              <w:left w:w="0" w:type="dxa"/>
+              <w:right w:w="0" w:type="dxa"/>
+            </w:tcMar>
+            <w:vAlign w:val="center"/>
+          </w:tcPr>
+          <w:p>
+            <w:pPr>
+              <w:pStyle w:val="Normal"/>
+              <w:jc w:val="left"/>
+              <w:pBdr>
+                <w:bottom w:val="none" w:sz="0" w:space="0" w:color="000000"/>
+                <w:top w:val="none" w:sz="0" w:space="0" w:color="000000"/>
+                <w:left w:val="none" w:sz="0" w:space="0" w:color="000000"/>
+                <w:right w:val="none" w:sz="0" w:space="0" w:color="000000"/>
+              </w:pBdr>
+              <w:spacing w:after="100" w:before="100" w:line="240"/>
+              <w:ind w:firstLine="0" w:left="100" w:right="100"/>
+            </w:pPr>
+            <w:r>
+              <w:rPr>
+                <w:rFonts w:ascii="Arial" w:hAnsi="Arial" w:eastAsia="Arial" w:cs="Arial"/>
+                <w:i w:val="false"/>
+                <w:b w:val="false"/>
+                <w:u w:val="none"/>
+                <w:sz w:val="22"/>
+                <w:szCs w:val="22"/>
+                <w:color w:val="000000"/>
+              </w:rPr>
+              <w:t xml:space="preserve">Self-reported history of myocardial infarction or coronary heart disease</w:t>
+            </w:r>
+          </w:p>
+        </w:tc>
+      </w:tr>
+      <w:tr>
+        <w:trPr>
+          <w:trHeight w:val="360" w:hRule="auto"/>
+        </w:trPr>
+        body74
+        <w:tc>
+          <w:tcPr>
+            <w:tcBorders>
+              <w:bottom w:val="single" w:sz="8" w:space="0" w:color="666666"/>
+              <w:top w:val="single" w:sz="8" w:space="0" w:color="666666"/>
+              <w:left w:val="single" w:sz="8" w:space="0" w:color="666666"/>
+              <w:right w:val="single" w:sz="8" w:space="0" w:color="666666"/>
+            </w:tcBorders>
+            <w:shd w:val="clear" w:color="auto" w:fill="FFFFFF"/>
+            <w:tcMar>
+              <w:top w:w="0" w:type="dxa"/>
+              <w:bottom w:w="0" w:type="dxa"/>
+              <w:left w:w="0" w:type="dxa"/>
+              <w:right w:w="0" w:type="dxa"/>
+            </w:tcMar>
+            <w:vAlign w:val="center"/>
+          </w:tcPr>
+          <w:p>
+            <w:pPr>
+              <w:pStyle w:val="Normal"/>
+              <w:jc w:val="left"/>
+              <w:pBdr>
+                <w:bottom w:val="none" w:sz="0" w:space="0" w:color="000000"/>
+                <w:top w:val="none" w:sz="0" w:space="0" w:color="000000"/>
+                <w:left w:val="none" w:sz="0" w:space="0" w:color="000000"/>
+                <w:right w:val="none" w:sz="0" w:space="0" w:color="000000"/>
+              </w:pBdr>
+              <w:spacing w:after="100" w:before="100" w:line="240"/>
+              <w:ind w:firstLine="0" w:left="200" w:right="100"/>
+            </w:pPr>
+            <w:r>
+              <w:rPr>
+                <w:rFonts w:ascii="Arial" w:hAnsi="Arial" w:eastAsia="Arial" w:cs="Arial"/>
+                <w:i w:val="false"/>
+                <w:b w:val="false"/>
+                <w:u w:val="none"/>
+                <w:sz w:val="22"/>
+                <w:szCs w:val="22"/>
+                <w:color w:val="000000"/>
+              </w:rPr>
+              <w:t xml:space="preserve">History of stroke</w:t>
+            </w:r>
+          </w:p>
+        </w:tc>
+        <w:tc>
+          <w:tcPr>
+            <w:tcBorders>
+              <w:bottom w:val="single" w:sz="8" w:space="0" w:color="666666"/>
+              <w:top w:val="single" w:sz="8" w:space="0" w:color="666666"/>
+              <w:left w:val="single" w:sz="8" w:space="0" w:color="666666"/>
+              <w:right w:val="single" w:sz="8" w:space="0" w:color="666666"/>
+            </w:tcBorders>
+            <w:shd w:val="clear" w:color="auto" w:fill="FFFFFF"/>
+            <w:tcMar>
+              <w:top w:w="0" w:type="dxa"/>
+              <w:bottom w:w="0" w:type="dxa"/>
+              <w:left w:w="0" w:type="dxa"/>
+              <w:right w:w="0" w:type="dxa"/>
+            </w:tcMar>
+            <w:vAlign w:val="center"/>
+          </w:tcPr>
+          <w:p>
+            <w:pPr>
+              <w:pStyle w:val="Normal"/>
+              <w:jc w:val="left"/>
+              <w:pBdr>
+                <w:bottom w:val="none" w:sz="0" w:space="0" w:color="000000"/>
+                <w:top w:val="none" w:sz="0" w:space="0" w:color="000000"/>
+                <w:left w:val="none" w:sz="0" w:space="0" w:color="000000"/>
+                <w:right w:val="none" w:sz="0" w:space="0" w:color="000000"/>
+              </w:pBdr>
+              <w:spacing w:after="100" w:before="100" w:line="240"/>
+              <w:ind w:firstLine="0" w:left="100" w:right="100"/>
+            </w:pPr>
+            <w:r>
+              <w:rPr>
+                <w:rFonts w:ascii="Arial" w:hAnsi="Arial" w:eastAsia="Arial" w:cs="Arial"/>
+                <w:i w:val="false"/>
+                <w:b w:val="false"/>
+                <w:u w:val="none"/>
+                <w:sz w:val="22"/>
+                <w:szCs w:val="22"/>
+                <w:color w:val="000000"/>
+              </w:rPr>
+              <w:t xml:space="preserve">Self-reported history of stroke</w:t>
+            </w:r>
+          </w:p>
+        </w:tc>
+      </w:tr>
+      <w:tr>
+        <w:trPr>
+          <w:trHeight w:val="360" w:hRule="auto"/>
+        </w:trPr>
+        body75
+        <w:tc>
+          <w:tcPr>
+            <w:tcBorders>
+              <w:bottom w:val="single" w:sz="8" w:space="0" w:color="666666"/>
+              <w:top w:val="single" w:sz="8" w:space="0" w:color="666666"/>
+              <w:left w:val="single" w:sz="8" w:space="0" w:color="666666"/>
+              <w:right w:val="single" w:sz="8" w:space="0" w:color="666666"/>
+            </w:tcBorders>
+            <w:shd w:val="clear" w:color="auto" w:fill="FFFFFF"/>
+            <w:tcMar>
+              <w:top w:w="0" w:type="dxa"/>
+              <w:bottom w:w="0" w:type="dxa"/>
+              <w:left w:w="0" w:type="dxa"/>
+              <w:right w:w="0" w:type="dxa"/>
+            </w:tcMar>
+            <w:vAlign w:val="center"/>
+          </w:tcPr>
+          <w:p>
+            <w:pPr>
+              <w:pStyle w:val="Normal"/>
+              <w:jc w:val="left"/>
+              <w:pBdr>
+                <w:bottom w:val="none" w:sz="0" w:space="0" w:color="000000"/>
+                <w:top w:val="none" w:sz="0" w:space="0" w:color="000000"/>
+                <w:left w:val="none" w:sz="0" w:space="0" w:color="000000"/>
+                <w:right w:val="none" w:sz="0" w:space="0" w:color="000000"/>
+              </w:pBdr>
+              <w:spacing w:after="100" w:before="100" w:line="240"/>
+              <w:ind w:firstLine="0" w:left="200" w:right="100"/>
+            </w:pPr>
+            <w:r>
+              <w:rPr>
+                <w:rFonts w:ascii="Arial" w:hAnsi="Arial" w:eastAsia="Arial" w:cs="Arial"/>
+                <w:i w:val="false"/>
+                <w:b w:val="false"/>
+                <w:u w:val="none"/>
+                <w:sz w:val="22"/>
+                <w:szCs w:val="22"/>
+                <w:color w:val="000000"/>
+              </w:rPr>
+              <w:t xml:space="preserve">History of ASCVD</w:t>
+            </w:r>
+          </w:p>
+        </w:tc>
+        <w:tc>
+          <w:tcPr>
+            <w:tcBorders>
+              <w:bottom w:val="single" w:sz="8" w:space="0" w:color="666666"/>
+              <w:top w:val="single" w:sz="8" w:space="0" w:color="666666"/>
+              <w:left w:val="single" w:sz="8" w:space="0" w:color="666666"/>
+              <w:right w:val="single" w:sz="8" w:space="0" w:color="666666"/>
+            </w:tcBorders>
+            <w:shd w:val="clear" w:color="auto" w:fill="FFFFFF"/>
+            <w:tcMar>
+              <w:top w:w="0" w:type="dxa"/>
+              <w:bottom w:w="0" w:type="dxa"/>
+              <w:left w:w="0" w:type="dxa"/>
+              <w:right w:w="0" w:type="dxa"/>
+            </w:tcMar>
+            <w:vAlign w:val="center"/>
+          </w:tcPr>
+          <w:p>
+            <w:pPr>
+              <w:pStyle w:val="Normal"/>
+              <w:jc w:val="left"/>
+              <w:pBdr>
+                <w:bottom w:val="none" w:sz="0" w:space="0" w:color="000000"/>
+                <w:top w:val="none" w:sz="0" w:space="0" w:color="000000"/>
+                <w:left w:val="none" w:sz="0" w:space="0" w:color="000000"/>
+                <w:right w:val="none" w:sz="0" w:space="0" w:color="000000"/>
+              </w:pBdr>
+              <w:spacing w:after="100" w:before="100" w:line="240"/>
+              <w:ind w:firstLine="0" w:left="100" w:right="100"/>
+            </w:pPr>
+            <w:r>
+              <w:rPr>
+                <w:rFonts w:ascii="Arial" w:hAnsi="Arial" w:eastAsia="Arial" w:cs="Arial"/>
+                <w:i w:val="false"/>
+                <w:b w:val="false"/>
+                <w:u w:val="none"/>
+                <w:sz w:val="22"/>
+                <w:szCs w:val="22"/>
+                <w:color w:val="000000"/>
+              </w:rPr>
+              <w:t xml:space="preserve">Self-reported history of coronary heart disease, myocardial infarction or stroke</w:t>
+            </w:r>
+          </w:p>
+        </w:tc>
+      </w:tr>
+      <w:tr>
+        <w:trPr>
+          <w:trHeight w:val="360" w:hRule="auto"/>
+        </w:trPr>
+        body76
+        <w:tc>
+          <w:tcPr>
+            <w:tcBorders>
+              <w:bottom w:val="single" w:sz="8" w:space="0" w:color="666666"/>
+              <w:top w:val="single" w:sz="8" w:space="0" w:color="666666"/>
+              <w:left w:val="single" w:sz="8" w:space="0" w:color="666666"/>
+              <w:right w:val="single" w:sz="8" w:space="0" w:color="666666"/>
+            </w:tcBorders>
+            <w:shd w:val="clear" w:color="auto" w:fill="FFFFFF"/>
+            <w:tcMar>
+              <w:top w:w="0" w:type="dxa"/>
+              <w:bottom w:w="0" w:type="dxa"/>
+              <w:left w:w="0" w:type="dxa"/>
+              <w:right w:w="0" w:type="dxa"/>
+            </w:tcMar>
+            <w:vAlign w:val="center"/>
+          </w:tcPr>
+          <w:p>
+            <w:pPr>
+              <w:pStyle w:val="Normal"/>
+              <w:jc w:val="left"/>
+              <w:pBdr>
+                <w:bottom w:val="none" w:sz="0" w:space="0" w:color="000000"/>
+                <w:top w:val="none" w:sz="0" w:space="0" w:color="000000"/>
+                <w:left w:val="none" w:sz="0" w:space="0" w:color="000000"/>
+                <w:right w:val="none" w:sz="0" w:space="0" w:color="000000"/>
+              </w:pBdr>
+              <w:spacing w:after="100" w:before="100" w:line="240"/>
+              <w:ind w:firstLine="0" w:left="200" w:right="100"/>
+            </w:pPr>
+            <w:r>
+              <w:rPr>
+                <w:rFonts w:ascii="Arial" w:hAnsi="Arial" w:eastAsia="Arial" w:cs="Arial"/>
+                <w:i w:val="false"/>
+                <w:b w:val="false"/>
+                <w:u w:val="none"/>
+                <w:sz w:val="22"/>
+                <w:szCs w:val="22"/>
+                <w:color w:val="000000"/>
+              </w:rPr>
+              <w:t xml:space="preserve">History of heart failure</w:t>
+            </w:r>
+          </w:p>
+        </w:tc>
+        <w:tc>
+          <w:tcPr>
+            <w:tcBorders>
+              <w:bottom w:val="single" w:sz="8" w:space="0" w:color="666666"/>
+              <w:top w:val="single" w:sz="8" w:space="0" w:color="666666"/>
+              <w:left w:val="single" w:sz="8" w:space="0" w:color="666666"/>
+              <w:right w:val="single" w:sz="8" w:space="0" w:color="666666"/>
+            </w:tcBorders>
+            <w:shd w:val="clear" w:color="auto" w:fill="FFFFFF"/>
+            <w:tcMar>
+              <w:top w:w="0" w:type="dxa"/>
+              <w:bottom w:w="0" w:type="dxa"/>
+              <w:left w:w="0" w:type="dxa"/>
+              <w:right w:w="0" w:type="dxa"/>
+            </w:tcMar>
+            <w:vAlign w:val="center"/>
+          </w:tcPr>
+          <w:p>
+            <w:pPr>
+              <w:pStyle w:val="Normal"/>
+              <w:jc w:val="left"/>
+              <w:pBdr>
+                <w:bottom w:val="none" w:sz="0" w:space="0" w:color="000000"/>
+                <w:top w:val="none" w:sz="0" w:space="0" w:color="000000"/>
+                <w:left w:val="none" w:sz="0" w:space="0" w:color="000000"/>
+                <w:right w:val="none" w:sz="0" w:space="0" w:color="000000"/>
+              </w:pBdr>
+              <w:spacing w:after="100" w:before="100" w:line="240"/>
+              <w:ind w:firstLine="0" w:left="100" w:right="100"/>
+            </w:pPr>
+            <w:r>
+              <w:rPr>
+                <w:rFonts w:ascii="Arial" w:hAnsi="Arial" w:eastAsia="Arial" w:cs="Arial"/>
+                <w:i w:val="false"/>
+                <w:b w:val="false"/>
+                <w:u w:val="none"/>
+                <w:sz w:val="22"/>
+                <w:szCs w:val="22"/>
+                <w:color w:val="000000"/>
+              </w:rPr>
+              <w:t xml:space="preserve">Self-reported history of heart failure</w:t>
+            </w:r>
+          </w:p>
+        </w:tc>
+      </w:tr>
+      <w:tr>
+        <w:trPr>
+          <w:trHeight w:val="360" w:hRule="auto"/>
+        </w:trPr>
+        body77
         <w:tc>
           <w:tcPr>
             <w:tcBorders>
@@ -23111,8 +24672,7 @@
                     </pic:cNvPicPr>
                   </pic:nvPicPr>
                   <pic:blipFill>
-                    <a:blip r:embed="rId110"/>
-                    <a:srcRect/>
+                    <a:blip cstate="print" r:embed="rId110"/>
                     <a:stretch>
                       <a:fillRect/>
                     </a:stretch>
@@ -23136,7 +24696,7 @@
     </w:p>
     <w:p>
       <w:pPr>
-        <w:pStyle w:val="FirstParagraph"/>
+        <w:pStyle w:val="Normal"/>
         <w:jc w:val="left"/>
         <w:spacing w:after="0" w:before="0" w:line="240"/>
         <w:ind w:firstLine="0" w:left="0" w:right="0"/>
@@ -23156,7 +24716,7 @@
     </w:p>
     <w:p>
       <w:pPr>
-        <w:pStyle w:val="BodyText"/>
+        <w:pStyle w:val="Normal"/>
         <w:jc w:val="left"/>
         <w:spacing w:after="0" w:before="0" w:line="240"/>
         <w:ind w:firstLine="0" w:left="0" w:right="0"/>
@@ -23202,7 +24762,7 @@
     </w:p>
     <w:p>
       <w:pPr>
-        <w:pStyle w:val="FirstParagraph"/>
+        <w:pStyle w:val="Normal"/>
         <w:jc w:val="left"/>
         <w:spacing w:after="0" w:before="0" w:line="240"/>
         <w:ind w:firstLine="0" w:left="0" w:right="0"/>
@@ -23244,8 +24804,7 @@
                     </pic:cNvPicPr>
                   </pic:nvPicPr>
                   <pic:blipFill>
-                    <a:blip r:embed="rId111"/>
-                    <a:srcRect/>
+                    <a:blip cstate="print" r:embed="rId111"/>
                     <a:stretch>
                       <a:fillRect/>
                     </a:stretch>
@@ -23269,7 +24828,7 @@
     </w:p>
     <w:p>
       <w:pPr>
-        <w:pStyle w:val="BodyText"/>
+        <w:pStyle w:val="Normal"/>
         <w:jc w:val="left"/>
         <w:spacing w:after="0" w:before="0" w:line="240"/>
         <w:ind w:firstLine="0" w:left="0" w:right="0"/>
@@ -23289,7 +24848,7 @@
     </w:p>
     <w:p>
       <w:pPr>
-        <w:pStyle w:val="BodyText"/>
+        <w:pStyle w:val="Normal"/>
         <w:jc w:val="left"/>
         <w:spacing w:after="0" w:before="0" w:line="240"/>
         <w:ind w:firstLine="0" w:left="0" w:right="0"/>
@@ -23317,7 +24876,7 @@
     </w:p>
     <w:p>
       <w:pPr>
-        <w:pStyle w:val="BodyText"/>
+        <w:pStyle w:val="Normal"/>
         <w:jc w:val="left"/>
         <w:spacing w:after="0" w:before="0" w:line="240"/>
         <w:ind w:firstLine="0" w:left="0" w:right="0"/>
@@ -23337,7 +24896,7 @@
     </w:p>
     <w:p>
       <w:pPr>
-        <w:pStyle w:val="BodyText"/>
+        <w:pStyle w:val="Normal"/>
         <w:jc w:val="left"/>
         <w:spacing w:after="0" w:before="0" w:line="240"/>
         <w:ind w:firstLine="0" w:left="0" w:right="0"/>
@@ -23373,7 +24932,7 @@
     </w:p>
     <w:p>
       <w:pPr>
-        <w:pStyle w:val="BodyText"/>
+        <w:pStyle w:val="Normal"/>
         <w:jc w:val="left"/>
         <w:spacing w:after="0" w:before="0" w:line="240"/>
         <w:ind w:firstLine="0" w:left="0" w:right="0"/>
@@ -23415,8 +24974,7 @@
                     </pic:cNvPicPr>
                   </pic:nvPicPr>
                   <pic:blipFill>
-                    <a:blip r:embed="rId112"/>
-                    <a:srcRect/>
+                    <a:blip cstate="print" r:embed="rId112"/>
                     <a:stretch>
                       <a:fillRect/>
                     </a:stretch>
@@ -23440,7 +24998,7 @@
     </w:p>
     <w:p>
       <w:pPr>
-        <w:pStyle w:val="BodyText"/>
+        <w:pStyle w:val="Normal"/>
         <w:jc w:val="left"/>
         <w:spacing w:after="0" w:before="0" w:line="240"/>
         <w:ind w:firstLine="0" w:left="0" w:right="0"/>
@@ -23460,7 +25018,7 @@
     </w:p>
     <w:p>
       <w:pPr>
-        <w:pStyle w:val="BodyText"/>
+        <w:pStyle w:val="Normal"/>
         <w:jc w:val="left"/>
         <w:spacing w:after="0" w:before="0" w:line="240"/>
         <w:ind w:firstLine="0" w:left="0" w:right="0"/>
@@ -23480,7 +25038,7 @@
     </w:p>
     <w:p>
       <w:pPr>
-        <w:pStyle w:val="BodyText"/>
+        <w:pStyle w:val="Normal"/>
         <w:jc w:val="left"/>
         <w:spacing w:after="0" w:before="0" w:line="240"/>
         <w:ind w:firstLine="0" w:left="0" w:right="0"/>
@@ -23526,7 +25084,7 @@
     </w:p>
     <w:p>
       <w:pPr>
-        <w:pStyle w:val="FirstParagraph"/>
+        <w:pStyle w:val="Normal"/>
         <w:jc w:val="left"/>
         <w:spacing w:after="0" w:before="0" w:line="240"/>
         <w:ind w:firstLine="0" w:left="0" w:right="0"/>
@@ -23568,8 +25126,7 @@
                     </pic:cNvPicPr>
                   </pic:nvPicPr>
                   <pic:blipFill>
-                    <a:blip r:embed="rId113"/>
-                    <a:srcRect/>
+                    <a:blip cstate="print" r:embed="rId113"/>
                     <a:stretch>
                       <a:fillRect/>
                     </a:stretch>
@@ -23593,7 +25150,7 @@
     </w:p>
     <w:p>
       <w:pPr>
-        <w:pStyle w:val="BodyText"/>
+        <w:pStyle w:val="Normal"/>
         <w:jc w:val="left"/>
         <w:spacing w:after="0" w:before="0" w:line="240"/>
         <w:ind w:firstLine="0" w:left="0" w:right="0"/>
@@ -23613,7 +25170,7 @@
     </w:p>
     <w:p>
       <w:pPr>
-        <w:pStyle w:val="BodyText"/>
+        <w:pStyle w:val="Normal"/>
         <w:jc w:val="left"/>
         <w:spacing w:after="0" w:before="0" w:line="240"/>
         <w:ind w:firstLine="0" w:left="0" w:right="0"/>
@@ -23633,7 +25190,7 @@
     </w:p>
     <w:p>
       <w:pPr>
-        <w:pStyle w:val="BodyText"/>
+        <w:pStyle w:val="Normal"/>
         <w:jc w:val="left"/>
         <w:spacing w:after="0" w:before="0" w:line="240"/>
         <w:ind w:firstLine="0" w:left="0" w:right="0"/>
@@ -23653,7 +25210,7 @@
     </w:p>
     <w:p>
       <w:pPr>
-        <w:pStyle w:val="BodyText"/>
+        <w:pStyle w:val="Normal"/>
         <w:jc w:val="left"/>
         <w:spacing w:after="0" w:before="0" w:line="240"/>
         <w:ind w:firstLine="0" w:left="0" w:right="0"/>
@@ -23689,7 +25246,7 @@
     </w:p>
     <w:p>
       <w:pPr>
-        <w:pStyle w:val="BodyText"/>
+        <w:pStyle w:val="Normal"/>
         <w:jc w:val="left"/>
         <w:spacing w:after="0" w:before="0" w:line="240"/>
         <w:ind w:firstLine="0" w:left="0" w:right="0"/>
@@ -23731,8 +25288,7 @@
                     </pic:cNvPicPr>
                   </pic:nvPicPr>
                   <pic:blipFill>
-                    <a:blip r:embed="rId114"/>
-                    <a:srcRect/>
+                    <a:blip cstate="print" r:embed="rId114"/>
                     <a:stretch>
                       <a:fillRect/>
                     </a:stretch>
@@ -23756,7 +25312,7 @@
     </w:p>
     <w:p>
       <w:pPr>
-        <w:pStyle w:val="BodyText"/>
+        <w:pStyle w:val="Normal"/>
         <w:jc w:val="left"/>
         <w:spacing w:after="0" w:before="0" w:line="240"/>
         <w:ind w:firstLine="0" w:left="0" w:right="0"/>
@@ -23776,7 +25332,7 @@
     </w:p>
     <w:p>
       <w:pPr>
-        <w:pStyle w:val="BodyText"/>
+        <w:pStyle w:val="Normal"/>
         <w:jc w:val="left"/>
         <w:spacing w:after="0" w:before="0" w:line="240"/>
         <w:ind w:firstLine="0" w:left="0" w:right="0"/>
@@ -23796,7 +25352,7 @@
     </w:p>
     <w:p>
       <w:pPr>
-        <w:pStyle w:val="BodyText"/>
+        <w:pStyle w:val="Normal"/>
         <w:jc w:val="left"/>
         <w:spacing w:after="0" w:before="0" w:line="240"/>
         <w:ind w:firstLine="0" w:left="0" w:right="0"/>
@@ -23816,7 +25372,7 @@
     </w:p>
     <w:p>
       <w:pPr>
-        <w:pStyle w:val="BodyText"/>
+        <w:pStyle w:val="Normal"/>
         <w:jc w:val="left"/>
         <w:spacing w:after="0" w:before="0" w:line="240"/>
         <w:ind w:firstLine="0" w:left="0" w:right="0"/>
@@ -23852,14 +25408,8 @@
     </w:p>
     <w:p>
       <w:pPr>
-        <w:sectPr>
+        <w:sectPr w:officer="true">
           <w:pgMar w:header="720" w:bottom="180" w:top="180" w:right="360" w:left="360" w:footer="720" w:gutter="720"/>
-          <w:headerReference r:id="rId10" w:type="even"/>
-          <w:headerReference r:id="rId9" w:type="default"/>
-          <w:headerReference r:id="rId11" w:type="first"/>
-          <w:footerReference r:id="rId12" w:type="first"/>
-          <w:footerReference r:id="rId13" w:type="default"/>
-          <w:footerReference r:id="rId14" w:type="even"/>
           <w:pgSz w:h="11906" w:w="16838" w:orient="landscape"/>
           <w:type w:val="continuous"/>
           <w:cols/>
@@ -23869,16 +25419,17 @@
     <w:bookmarkEnd w:id="105"/>
     <w:bookmarkEnd w:id="106"/>
     <w:sectPr>
-      <w:pgMar w:header="720" w:bottom="1800" w:top="1800" w:right="720" w:left="720" w:footer="720" w:gutter="720"/>
-      <w:pgSz w:h="16848" w:w="11952" w:orient="portrait"/>
-      <w:type w:val="continuous"/>
-      <w:cols/>
-      <w:footerReference r:id="rId12" w:type="first"/>
-      <w:footerReference r:id="rId13" w:type="default"/>
-      <w:footerReference r:id="rId14" w:type="even"/>
       <w:headerReference r:id="rId10" w:type="even"/>
       <w:headerReference r:id="rId9" w:type="default"/>
+      <w:footerReference r:id="rId14" w:type="even"/>
+      <w:footerReference r:id="rId13" w:type="default"/>
       <w:headerReference r:id="rId11" w:type="first"/>
+      <w:footerReference r:id="rId12" w:type="first"/>
+      <w:pgSz w:h="15840" w:w="12240"/>
+      <w:pgMar w:bottom="720" w:footer="720" w:gutter="0" w:header="720" w:left="720" w:right="720" w:top="720"/>
+      <w:cols w:space="720"/>
+      <w:docGrid w:linePitch="326"/>
+      <w:type w:val="continuous"/>
     </w:sectPr>
   </w:body>
 </w:document>

</xml_diff>